<commit_message>
Acceptatie test vragen updatet
</commit_message>
<xml_diff>
--- a/Documentatie/KT3/ad.2_Acceptatietest.docx
+++ b/Documentatie/KT3/ad.2_Acceptatietest.docx
@@ -5010,19 +5010,17 @@
       <w:r>
         <w:br w:type="page"/>
       </w:r>
-      <w:bookmarkStart w:id="0" w:name="_GoBack"/>
-      <w:bookmarkEnd w:id="0"/>
     </w:p>
     <w:p>
       <w:pPr>
         <w:pStyle w:val="Kop1"/>
       </w:pPr>
-      <w:bookmarkStart w:id="1" w:name="_Toc484782554"/>
+      <w:bookmarkStart w:id="0" w:name="_Toc484782554"/>
       <w:r>
         <w:lastRenderedPageBreak/>
         <w:t>Inleiding</w:t>
       </w:r>
-      <w:bookmarkEnd w:id="1"/>
+      <w:bookmarkEnd w:id="0"/>
     </w:p>
     <w:p>
       <w:pPr>
@@ -5041,15 +5039,15 @@
       <w:pPr>
         <w:pStyle w:val="Kop1"/>
       </w:pPr>
-      <w:bookmarkStart w:id="2" w:name="_Toc478639009"/>
-      <w:bookmarkStart w:id="3" w:name="_Toc479018237"/>
-      <w:bookmarkStart w:id="4" w:name="_Toc484782555"/>
+      <w:bookmarkStart w:id="1" w:name="_Toc478639009"/>
+      <w:bookmarkStart w:id="2" w:name="_Toc479018237"/>
+      <w:bookmarkStart w:id="3" w:name="_Toc484782555"/>
       <w:r>
         <w:t>Informatie</w:t>
       </w:r>
+      <w:bookmarkEnd w:id="1"/>
       <w:bookmarkEnd w:id="2"/>
       <w:bookmarkEnd w:id="3"/>
-      <w:bookmarkEnd w:id="4"/>
     </w:p>
     <w:tbl>
       <w:tblPr>
@@ -5179,29 +5177,29 @@
       <w:pPr>
         <w:pStyle w:val="Kop1"/>
       </w:pPr>
-      <w:bookmarkStart w:id="5" w:name="_Toc478639010"/>
-      <w:bookmarkStart w:id="6" w:name="_Toc479018238"/>
-      <w:bookmarkStart w:id="7" w:name="_Toc484782556"/>
+      <w:bookmarkStart w:id="4" w:name="_Toc478639010"/>
+      <w:bookmarkStart w:id="5" w:name="_Toc479018238"/>
+      <w:bookmarkStart w:id="6" w:name="_Toc484782556"/>
       <w:r>
         <w:t>Tests</w:t>
       </w:r>
+      <w:bookmarkEnd w:id="4"/>
       <w:bookmarkEnd w:id="5"/>
       <w:bookmarkEnd w:id="6"/>
-      <w:bookmarkEnd w:id="7"/>
     </w:p>
     <w:p>
       <w:pPr>
         <w:pStyle w:val="Kop2"/>
       </w:pPr>
-      <w:bookmarkStart w:id="8" w:name="_Toc478639011"/>
-      <w:bookmarkStart w:id="9" w:name="_Toc479018239"/>
-      <w:bookmarkStart w:id="10" w:name="_Toc484782557"/>
+      <w:bookmarkStart w:id="7" w:name="_Toc478639011"/>
+      <w:bookmarkStart w:id="8" w:name="_Toc479018239"/>
+      <w:bookmarkStart w:id="9" w:name="_Toc484782557"/>
       <w:r>
         <w:t>Uitleg</w:t>
       </w:r>
+      <w:bookmarkEnd w:id="7"/>
       <w:bookmarkEnd w:id="8"/>
       <w:bookmarkEnd w:id="9"/>
-      <w:bookmarkEnd w:id="10"/>
     </w:p>
     <w:tbl>
       <w:tblPr>
@@ -5490,10 +5488,416 @@
       <w:pPr>
         <w:pStyle w:val="Kop2"/>
       </w:pPr>
-      <w:bookmarkStart w:id="11" w:name="_Toc484782558"/>
+      <w:bookmarkStart w:id="10" w:name="_Toc484782558"/>
       <w:r>
         <w:lastRenderedPageBreak/>
         <w:t>Inlogscherm</w:t>
+      </w:r>
+      <w:bookmarkEnd w:id="10"/>
+    </w:p>
+    <w:tbl>
+      <w:tblPr>
+        <w:tblStyle w:val="GridTable4Accent5"/>
+        <w:tblW w:w="15848" w:type="dxa"/>
+        <w:tblInd w:w="-856" w:type="dxa"/>
+        <w:tblLook w:val="04A0" w:firstRow="1" w:lastRow="0" w:firstColumn="1" w:lastColumn="0" w:noHBand="0" w:noVBand="1"/>
+      </w:tblPr>
+      <w:tblGrid>
+        <w:gridCol w:w="2269"/>
+        <w:gridCol w:w="2410"/>
+        <w:gridCol w:w="5569"/>
+        <w:gridCol w:w="1943"/>
+        <w:gridCol w:w="3657"/>
+      </w:tblGrid>
+      <w:tr>
+        <w:trPr>
+          <w:cnfStyle w:val="100000000000" w:firstRow="1" w:lastRow="0" w:firstColumn="0" w:lastColumn="0" w:oddVBand="0" w:evenVBand="0" w:oddHBand="0" w:evenHBand="0" w:firstRowFirstColumn="0" w:firstRowLastColumn="0" w:lastRowFirstColumn="0" w:lastRowLastColumn="0"/>
+        </w:trPr>
+        <w:tc>
+          <w:tcPr>
+            <w:cnfStyle w:val="001000000000" w:firstRow="0" w:lastRow="0" w:firstColumn="1" w:lastColumn="0" w:oddVBand="0" w:evenVBand="0" w:oddHBand="0" w:evenHBand="0" w:firstRowFirstColumn="0" w:firstRowLastColumn="0" w:lastRowFirstColumn="0" w:lastRowLastColumn="0"/>
+            <w:tcW w:w="2269" w:type="dxa"/>
+            <w:hideMark/>
+          </w:tcPr>
+          <w:p>
+            <w:pPr>
+              <w:pStyle w:val="Geenafstand"/>
+            </w:pPr>
+            <w:r>
+              <w:t>Beginsituatie</w:t>
+            </w:r>
+          </w:p>
+        </w:tc>
+        <w:tc>
+          <w:tcPr>
+            <w:tcW w:w="2410" w:type="dxa"/>
+            <w:hideMark/>
+          </w:tcPr>
+          <w:p>
+            <w:pPr>
+              <w:pStyle w:val="Geenafstand"/>
+              <w:cnfStyle w:val="100000000000" w:firstRow="1" w:lastRow="0" w:firstColumn="0" w:lastColumn="0" w:oddVBand="0" w:evenVBand="0" w:oddHBand="0" w:evenHBand="0" w:firstRowFirstColumn="0" w:firstRowLastColumn="0" w:lastRowFirstColumn="0" w:lastRowLastColumn="0"/>
+            </w:pPr>
+            <w:r>
+              <w:t>Verwacht resultaat</w:t>
+            </w:r>
+          </w:p>
+        </w:tc>
+        <w:tc>
+          <w:tcPr>
+            <w:tcW w:w="5569" w:type="dxa"/>
+            <w:hideMark/>
+          </w:tcPr>
+          <w:p>
+            <w:pPr>
+              <w:pStyle w:val="Geenafstand"/>
+              <w:cnfStyle w:val="100000000000" w:firstRow="1" w:lastRow="0" w:firstColumn="0" w:lastColumn="0" w:oddVBand="0" w:evenVBand="0" w:oddHBand="0" w:evenHBand="0" w:firstRowFirstColumn="0" w:firstRowLastColumn="0" w:lastRowFirstColumn="0" w:lastRowLastColumn="0"/>
+            </w:pPr>
+            <w:r>
+              <w:t>Actie en resultaat</w:t>
+            </w:r>
+          </w:p>
+        </w:tc>
+        <w:tc>
+          <w:tcPr>
+            <w:tcW w:w="1943" w:type="dxa"/>
+            <w:hideMark/>
+          </w:tcPr>
+          <w:p>
+            <w:pPr>
+              <w:pStyle w:val="Geenafstand"/>
+              <w:cnfStyle w:val="100000000000" w:firstRow="1" w:lastRow="0" w:firstColumn="0" w:lastColumn="0" w:oddVBand="0" w:evenVBand="0" w:oddHBand="0" w:evenHBand="0" w:firstRowFirstColumn="0" w:firstRowLastColumn="0" w:lastRowFirstColumn="0" w:lastRowLastColumn="0"/>
+            </w:pPr>
+            <w:r>
+              <w:t>Vraag</w:t>
+            </w:r>
+          </w:p>
+        </w:tc>
+        <w:tc>
+          <w:tcPr>
+            <w:tcW w:w="3657" w:type="dxa"/>
+            <w:hideMark/>
+          </w:tcPr>
+          <w:p>
+            <w:pPr>
+              <w:pStyle w:val="Geenafstand"/>
+              <w:cnfStyle w:val="100000000000" w:firstRow="1" w:lastRow="0" w:firstColumn="0" w:lastColumn="0" w:oddVBand="0" w:evenVBand="0" w:oddHBand="0" w:evenHBand="0" w:firstRowFirstColumn="0" w:firstRowLastColumn="0" w:lastRowFirstColumn="0" w:lastRowLastColumn="0"/>
+            </w:pPr>
+            <w:r>
+              <w:t>Antwoord of opmerking</w:t>
+            </w:r>
+          </w:p>
+        </w:tc>
+      </w:tr>
+      <w:tr>
+        <w:trPr>
+          <w:cnfStyle w:val="000000100000" w:firstRow="0" w:lastRow="0" w:firstColumn="0" w:lastColumn="0" w:oddVBand="0" w:evenVBand="0" w:oddHBand="1" w:evenHBand="0" w:firstRowFirstColumn="0" w:firstRowLastColumn="0" w:lastRowFirstColumn="0" w:lastRowLastColumn="0"/>
+        </w:trPr>
+        <w:tc>
+          <w:tcPr>
+            <w:cnfStyle w:val="001000000000" w:firstRow="0" w:lastRow="0" w:firstColumn="1" w:lastColumn="0" w:oddVBand="0" w:evenVBand="0" w:oddHBand="0" w:evenHBand="0" w:firstRowFirstColumn="0" w:firstRowLastColumn="0" w:lastRowFirstColumn="0" w:lastRowLastColumn="0"/>
+            <w:tcW w:w="2269" w:type="dxa"/>
+            <w:tcBorders>
+              <w:top w:val="single" w:sz="4" w:space="0" w:color="8EAADB" w:themeColor="accent5" w:themeTint="99"/>
+              <w:left w:val="single" w:sz="4" w:space="0" w:color="8EAADB" w:themeColor="accent5" w:themeTint="99"/>
+              <w:bottom w:val="single" w:sz="4" w:space="0" w:color="8EAADB" w:themeColor="accent5" w:themeTint="99"/>
+              <w:right w:val="single" w:sz="4" w:space="0" w:color="8EAADB" w:themeColor="accent5" w:themeTint="99"/>
+            </w:tcBorders>
+            <w:hideMark/>
+          </w:tcPr>
+          <w:p>
+            <w:pPr>
+              <w:pStyle w:val="Geenafstand"/>
+            </w:pPr>
+            <w:r>
+              <w:t xml:space="preserve">De applicatie is opgestart en het </w:t>
+            </w:r>
+            <w:r>
+              <w:t>inlogscherm</w:t>
+            </w:r>
+            <w:r>
+              <w:t xml:space="preserve"> wordt getoond.</w:t>
+            </w:r>
+          </w:p>
+        </w:tc>
+        <w:tc>
+          <w:tcPr>
+            <w:tcW w:w="2410" w:type="dxa"/>
+            <w:tcBorders>
+              <w:top w:val="single" w:sz="4" w:space="0" w:color="8EAADB" w:themeColor="accent5" w:themeTint="99"/>
+              <w:left w:val="single" w:sz="4" w:space="0" w:color="8EAADB" w:themeColor="accent5" w:themeTint="99"/>
+              <w:bottom w:val="single" w:sz="4" w:space="0" w:color="8EAADB" w:themeColor="accent5" w:themeTint="99"/>
+              <w:right w:val="single" w:sz="4" w:space="0" w:color="8EAADB" w:themeColor="accent5" w:themeTint="99"/>
+            </w:tcBorders>
+            <w:hideMark/>
+          </w:tcPr>
+          <w:p>
+            <w:pPr>
+              <w:pStyle w:val="Geenafstand"/>
+              <w:cnfStyle w:val="000000100000" w:firstRow="0" w:lastRow="0" w:firstColumn="0" w:lastColumn="0" w:oddVBand="0" w:evenVBand="0" w:oddHBand="1" w:evenHBand="0" w:firstRowFirstColumn="0" w:firstRowLastColumn="0" w:lastRowFirstColumn="0" w:lastRowLastColumn="0"/>
+            </w:pPr>
+            <w:r>
+              <w:t>Het inlogscherm wordt getoond.</w:t>
+            </w:r>
+          </w:p>
+        </w:tc>
+        <w:tc>
+          <w:tcPr>
+            <w:tcW w:w="5569" w:type="dxa"/>
+            <w:tcBorders>
+              <w:top w:val="single" w:sz="4" w:space="0" w:color="8EAADB" w:themeColor="accent5" w:themeTint="99"/>
+              <w:left w:val="single" w:sz="4" w:space="0" w:color="8EAADB" w:themeColor="accent5" w:themeTint="99"/>
+              <w:bottom w:val="single" w:sz="4" w:space="0" w:color="8EAADB" w:themeColor="accent5" w:themeTint="99"/>
+              <w:right w:val="single" w:sz="4" w:space="0" w:color="8EAADB" w:themeColor="accent5" w:themeTint="99"/>
+            </w:tcBorders>
+          </w:tcPr>
+          <w:p>
+            <w:pPr>
+              <w:pStyle w:val="Geenafstand"/>
+              <w:cnfStyle w:val="000000100000" w:firstRow="0" w:lastRow="0" w:firstColumn="0" w:lastColumn="0" w:oddVBand="0" w:evenVBand="0" w:oddHBand="1" w:evenHBand="0" w:firstRowFirstColumn="0" w:firstRowLastColumn="0" w:lastRowFirstColumn="0" w:lastRowLastColumn="0"/>
+            </w:pPr>
+            <w:r>
+              <w:t>De gebruiker vult zijn correcte inloggegevens in de velden.</w:t>
+            </w:r>
+          </w:p>
+          <w:p>
+            <w:pPr>
+              <w:pStyle w:val="Geenafstand"/>
+              <w:cnfStyle w:val="000000100000" w:firstRow="0" w:lastRow="0" w:firstColumn="0" w:lastColumn="0" w:oddVBand="0" w:evenVBand="0" w:oddHBand="1" w:evenHBand="0" w:firstRowFirstColumn="0" w:firstRowLastColumn="0" w:lastRowFirstColumn="0" w:lastRowLastColumn="0"/>
+            </w:pPr>
+            <w:r>
+              <w:t>De gebruiker klikt op de inlog knop.</w:t>
+            </w:r>
+          </w:p>
+          <w:p>
+            <w:pPr>
+              <w:pStyle w:val="Geenafstand"/>
+              <w:cnfStyle w:val="000000100000" w:firstRow="0" w:lastRow="0" w:firstColumn="0" w:lastColumn="0" w:oddVBand="0" w:evenVBand="0" w:oddHBand="1" w:evenHBand="0" w:firstRowFirstColumn="0" w:firstRowLastColumn="0" w:lastRowFirstColumn="0" w:lastRowLastColumn="0"/>
+            </w:pPr>
+            <w:r>
+              <w:t xml:space="preserve">De gebruiker navigeert nu naar </w:t>
+            </w:r>
+            <w:r>
+              <w:t>het</w:t>
+            </w:r>
+            <w:r>
+              <w:t xml:space="preserve"> </w:t>
+            </w:r>
+            <w:r>
+              <w:t>Tabblad roosterscherm</w:t>
+            </w:r>
+            <w:r>
+              <w:t>.</w:t>
+            </w:r>
+          </w:p>
+          <w:p>
+            <w:pPr>
+              <w:pStyle w:val="Geenafstand"/>
+              <w:cnfStyle w:val="000000100000" w:firstRow="0" w:lastRow="0" w:firstColumn="0" w:lastColumn="0" w:oddVBand="0" w:evenVBand="0" w:oddHBand="1" w:evenHBand="0" w:firstRowFirstColumn="0" w:firstRowLastColumn="0" w:lastRowFirstColumn="0" w:lastRowLastColumn="0"/>
+            </w:pPr>
+          </w:p>
+          <w:p>
+            <w:pPr>
+              <w:pStyle w:val="Geenafstand"/>
+              <w:cnfStyle w:val="000000100000" w:firstRow="0" w:lastRow="0" w:firstColumn="0" w:lastColumn="0" w:oddVBand="0" w:evenVBand="0" w:oddHBand="1" w:evenHBand="0" w:firstRowFirstColumn="0" w:firstRowLastColumn="0" w:lastRowFirstColumn="0" w:lastRowLastColumn="0"/>
+            </w:pPr>
+            <w:r>
+              <w:t xml:space="preserve">De gebruiker bevindt zich nu op </w:t>
+            </w:r>
+            <w:r>
+              <w:t>Tabblad roosterscherm</w:t>
+            </w:r>
+            <w:r>
+              <w:t>.</w:t>
+            </w:r>
+          </w:p>
+        </w:tc>
+        <w:tc>
+          <w:tcPr>
+            <w:tcW w:w="1943" w:type="dxa"/>
+            <w:tcBorders>
+              <w:top w:val="single" w:sz="4" w:space="0" w:color="8EAADB" w:themeColor="accent5" w:themeTint="99"/>
+              <w:left w:val="single" w:sz="4" w:space="0" w:color="8EAADB" w:themeColor="accent5" w:themeTint="99"/>
+              <w:bottom w:val="single" w:sz="4" w:space="0" w:color="8EAADB" w:themeColor="accent5" w:themeTint="99"/>
+              <w:right w:val="single" w:sz="4" w:space="0" w:color="8EAADB" w:themeColor="accent5" w:themeTint="99"/>
+            </w:tcBorders>
+          </w:tcPr>
+          <w:p>
+            <w:pPr>
+              <w:pStyle w:val="Geenafstand"/>
+              <w:cnfStyle w:val="000000100000" w:firstRow="0" w:lastRow="0" w:firstColumn="0" w:lastColumn="0" w:oddVBand="0" w:evenVBand="0" w:oddHBand="1" w:evenHBand="0" w:firstRowFirstColumn="0" w:firstRowLastColumn="0" w:lastRowFirstColumn="0" w:lastRowLastColumn="0"/>
+            </w:pPr>
+            <w:r>
+              <w:t>Is er een inlogsysteem aanwezig?</w:t>
+            </w:r>
+          </w:p>
+        </w:tc>
+        <w:tc>
+          <w:tcPr>
+            <w:tcW w:w="3657" w:type="dxa"/>
+            <w:tcBorders>
+              <w:top w:val="single" w:sz="4" w:space="0" w:color="8EAADB" w:themeColor="accent5" w:themeTint="99"/>
+              <w:left w:val="single" w:sz="4" w:space="0" w:color="8EAADB" w:themeColor="accent5" w:themeTint="99"/>
+              <w:bottom w:val="single" w:sz="4" w:space="0" w:color="8EAADB" w:themeColor="accent5" w:themeTint="99"/>
+              <w:right w:val="single" w:sz="4" w:space="0" w:color="8EAADB" w:themeColor="accent5" w:themeTint="99"/>
+            </w:tcBorders>
+          </w:tcPr>
+          <w:p>
+            <w:pPr>
+              <w:pStyle w:val="Geenafstand"/>
+              <w:cnfStyle w:val="000000100000" w:firstRow="0" w:lastRow="0" w:firstColumn="0" w:lastColumn="0" w:oddVBand="0" w:evenVBand="0" w:oddHBand="1" w:evenHBand="0" w:firstRowFirstColumn="0" w:firstRowLastColumn="0" w:lastRowFirstColumn="0" w:lastRowLastColumn="0"/>
+            </w:pPr>
+          </w:p>
+        </w:tc>
+      </w:tr>
+      <w:tr>
+        <w:tc>
+          <w:tcPr>
+            <w:cnfStyle w:val="001000000000" w:firstRow="0" w:lastRow="0" w:firstColumn="1" w:lastColumn="0" w:oddVBand="0" w:evenVBand="0" w:oddHBand="0" w:evenHBand="0" w:firstRowFirstColumn="0" w:firstRowLastColumn="0" w:lastRowFirstColumn="0" w:lastRowLastColumn="0"/>
+            <w:tcW w:w="2269" w:type="dxa"/>
+            <w:tcBorders>
+              <w:top w:val="single" w:sz="4" w:space="0" w:color="8EAADB" w:themeColor="accent5" w:themeTint="99"/>
+              <w:left w:val="single" w:sz="4" w:space="0" w:color="8EAADB" w:themeColor="accent5" w:themeTint="99"/>
+              <w:bottom w:val="single" w:sz="4" w:space="0" w:color="8EAADB" w:themeColor="accent5" w:themeTint="99"/>
+              <w:right w:val="single" w:sz="4" w:space="0" w:color="8EAADB" w:themeColor="accent5" w:themeTint="99"/>
+            </w:tcBorders>
+            <w:hideMark/>
+          </w:tcPr>
+          <w:p>
+            <w:pPr>
+              <w:pStyle w:val="Geenafstand"/>
+            </w:pPr>
+            <w:r>
+              <w:t>De applicatie is opgestart en het inlogscherm wordt getoond.</w:t>
+            </w:r>
+          </w:p>
+        </w:tc>
+        <w:tc>
+          <w:tcPr>
+            <w:tcW w:w="2410" w:type="dxa"/>
+            <w:tcBorders>
+              <w:top w:val="single" w:sz="4" w:space="0" w:color="8EAADB" w:themeColor="accent5" w:themeTint="99"/>
+              <w:left w:val="single" w:sz="4" w:space="0" w:color="8EAADB" w:themeColor="accent5" w:themeTint="99"/>
+              <w:bottom w:val="single" w:sz="4" w:space="0" w:color="8EAADB" w:themeColor="accent5" w:themeTint="99"/>
+              <w:right w:val="single" w:sz="4" w:space="0" w:color="8EAADB" w:themeColor="accent5" w:themeTint="99"/>
+            </w:tcBorders>
+            <w:hideMark/>
+          </w:tcPr>
+          <w:p>
+            <w:pPr>
+              <w:pStyle w:val="Geenafstand"/>
+              <w:cnfStyle w:val="000000000000" w:firstRow="0" w:lastRow="0" w:firstColumn="0" w:lastColumn="0" w:oddVBand="0" w:evenVBand="0" w:oddHBand="0" w:evenHBand="0" w:firstRowFirstColumn="0" w:firstRowLastColumn="0" w:lastRowFirstColumn="0" w:lastRowLastColumn="0"/>
+            </w:pPr>
+            <w:r>
+              <w:t>Het inlogscherm wordt getoond.</w:t>
+            </w:r>
+          </w:p>
+        </w:tc>
+        <w:tc>
+          <w:tcPr>
+            <w:tcW w:w="5569" w:type="dxa"/>
+            <w:tcBorders>
+              <w:top w:val="single" w:sz="4" w:space="0" w:color="8EAADB" w:themeColor="accent5" w:themeTint="99"/>
+              <w:left w:val="single" w:sz="4" w:space="0" w:color="8EAADB" w:themeColor="accent5" w:themeTint="99"/>
+              <w:bottom w:val="single" w:sz="4" w:space="0" w:color="8EAADB" w:themeColor="accent5" w:themeTint="99"/>
+              <w:right w:val="single" w:sz="4" w:space="0" w:color="8EAADB" w:themeColor="accent5" w:themeTint="99"/>
+            </w:tcBorders>
+          </w:tcPr>
+          <w:p>
+            <w:pPr>
+              <w:pStyle w:val="Geenafstand"/>
+              <w:cnfStyle w:val="000000000000" w:firstRow="0" w:lastRow="0" w:firstColumn="0" w:lastColumn="0" w:oddVBand="0" w:evenVBand="0" w:oddHBand="0" w:evenHBand="0" w:firstRowFirstColumn="0" w:firstRowLastColumn="0" w:lastRowFirstColumn="0" w:lastRowLastColumn="0"/>
+            </w:pPr>
+            <w:r>
+              <w:t xml:space="preserve">De gebruiker klikt op de </w:t>
+            </w:r>
+            <w:r>
+              <w:t>Re</w:t>
+            </w:r>
+            <w:r>
+              <w:t xml:space="preserve">gistreer </w:t>
+            </w:r>
+            <w:r>
+              <w:t>link</w:t>
+            </w:r>
+            <w:r>
+              <w:t>.</w:t>
+            </w:r>
+          </w:p>
+          <w:p>
+            <w:pPr>
+              <w:pStyle w:val="Geenafstand"/>
+              <w:cnfStyle w:val="000000000000" w:firstRow="0" w:lastRow="0" w:firstColumn="0" w:lastColumn="0" w:oddVBand="0" w:evenVBand="0" w:oddHBand="0" w:evenHBand="0" w:firstRowFirstColumn="0" w:firstRowLastColumn="0" w:lastRowFirstColumn="0" w:lastRowLastColumn="0"/>
+            </w:pPr>
+            <w:r>
+              <w:t>De gebruiker navigeert nu naar het registratiescherm.</w:t>
+            </w:r>
+          </w:p>
+          <w:p>
+            <w:pPr>
+              <w:pStyle w:val="Geenafstand"/>
+              <w:cnfStyle w:val="000000000000" w:firstRow="0" w:lastRow="0" w:firstColumn="0" w:lastColumn="0" w:oddVBand="0" w:evenVBand="0" w:oddHBand="0" w:evenHBand="0" w:firstRowFirstColumn="0" w:firstRowLastColumn="0" w:lastRowFirstColumn="0" w:lastRowLastColumn="0"/>
+            </w:pPr>
+          </w:p>
+          <w:p>
+            <w:pPr>
+              <w:pStyle w:val="Geenafstand"/>
+              <w:cnfStyle w:val="000000000000" w:firstRow="0" w:lastRow="0" w:firstColumn="0" w:lastColumn="0" w:oddVBand="0" w:evenVBand="0" w:oddHBand="0" w:evenHBand="0" w:firstRowFirstColumn="0" w:firstRowLastColumn="0" w:lastRowFirstColumn="0" w:lastRowLastColumn="0"/>
+            </w:pPr>
+            <w:r>
+              <w:t>De gebruiker bevindt zich nu op het registratiescherm.</w:t>
+            </w:r>
+          </w:p>
+        </w:tc>
+        <w:tc>
+          <w:tcPr>
+            <w:tcW w:w="1943" w:type="dxa"/>
+            <w:tcBorders>
+              <w:top w:val="single" w:sz="4" w:space="0" w:color="8EAADB" w:themeColor="accent5" w:themeTint="99"/>
+              <w:left w:val="single" w:sz="4" w:space="0" w:color="8EAADB" w:themeColor="accent5" w:themeTint="99"/>
+              <w:bottom w:val="single" w:sz="4" w:space="0" w:color="8EAADB" w:themeColor="accent5" w:themeTint="99"/>
+              <w:right w:val="single" w:sz="4" w:space="0" w:color="8EAADB" w:themeColor="accent5" w:themeTint="99"/>
+            </w:tcBorders>
+          </w:tcPr>
+          <w:p>
+            <w:pPr>
+              <w:pStyle w:val="Geenafstand"/>
+              <w:cnfStyle w:val="000000000000" w:firstRow="0" w:lastRow="0" w:firstColumn="0" w:lastColumn="0" w:oddVBand="0" w:evenVBand="0" w:oddHBand="0" w:evenHBand="0" w:firstRowFirstColumn="0" w:firstRowLastColumn="0" w:lastRowFirstColumn="0" w:lastRowLastColumn="0"/>
+            </w:pPr>
+          </w:p>
+        </w:tc>
+        <w:tc>
+          <w:tcPr>
+            <w:tcW w:w="3657" w:type="dxa"/>
+            <w:tcBorders>
+              <w:top w:val="single" w:sz="4" w:space="0" w:color="8EAADB" w:themeColor="accent5" w:themeTint="99"/>
+              <w:left w:val="single" w:sz="4" w:space="0" w:color="8EAADB" w:themeColor="accent5" w:themeTint="99"/>
+              <w:bottom w:val="single" w:sz="4" w:space="0" w:color="8EAADB" w:themeColor="accent5" w:themeTint="99"/>
+              <w:right w:val="single" w:sz="4" w:space="0" w:color="8EAADB" w:themeColor="accent5" w:themeTint="99"/>
+            </w:tcBorders>
+          </w:tcPr>
+          <w:p>
+            <w:pPr>
+              <w:pStyle w:val="Geenafstand"/>
+              <w:cnfStyle w:val="000000000000" w:firstRow="0" w:lastRow="0" w:firstColumn="0" w:lastColumn="0" w:oddVBand="0" w:evenVBand="0" w:oddHBand="0" w:evenHBand="0" w:firstRowFirstColumn="0" w:firstRowLastColumn="0" w:lastRowFirstColumn="0" w:lastRowLastColumn="0"/>
+            </w:pPr>
+          </w:p>
+        </w:tc>
+      </w:tr>
+    </w:tbl>
+    <w:p>
+      <w:pPr>
+        <w:pStyle w:val="Geenafstand"/>
+      </w:pPr>
+    </w:p>
+    <w:p/>
+    <w:p>
+      <w:pPr>
+        <w:pStyle w:val="Kop2"/>
+      </w:pPr>
+      <w:bookmarkStart w:id="11" w:name="_Toc484782559"/>
+      <w:r>
+        <w:t>Registratiescherm</w:t>
       </w:r>
       <w:bookmarkEnd w:id="11"/>
     </w:p>
@@ -5612,13 +6016,7 @@
               <w:pStyle w:val="Geenafstand"/>
             </w:pPr>
             <w:r>
-              <w:t xml:space="preserve">De applicatie is opgestart en het </w:t>
-            </w:r>
-            <w:r>
-              <w:t>inlogscherm</w:t>
-            </w:r>
-            <w:r>
-              <w:t xml:space="preserve"> wordt getoond.</w:t>
+              <w:t>De gebruiker is van het inlogscherm naar het registratiescherm genavigeerd.</w:t>
             </w:r>
           </w:p>
         </w:tc>
@@ -5639,7 +6037,7 @@
               <w:cnfStyle w:val="000000100000" w:firstRow="0" w:lastRow="0" w:firstColumn="0" w:lastColumn="0" w:oddVBand="0" w:evenVBand="0" w:oddHBand="1" w:evenHBand="0" w:firstRowFirstColumn="0" w:firstRowLastColumn="0" w:lastRowFirstColumn="0" w:lastRowLastColumn="0"/>
             </w:pPr>
             <w:r>
-              <w:t>Het inlogscherm wordt getoond.</w:t>
+              <w:t xml:space="preserve">Het registratiescherm wordt getoond. </w:t>
             </w:r>
           </w:p>
         </w:tc>
@@ -5659,7 +6057,10 @@
               <w:cnfStyle w:val="000000100000" w:firstRow="0" w:lastRow="0" w:firstColumn="0" w:lastColumn="0" w:oddVBand="0" w:evenVBand="0" w:oddHBand="1" w:evenHBand="0" w:firstRowFirstColumn="0" w:firstRowLastColumn="0" w:lastRowFirstColumn="0" w:lastRowLastColumn="0"/>
             </w:pPr>
             <w:r>
-              <w:t>De gebruiker vult zijn correcte inloggegevens in de velden.</w:t>
+              <w:t>De gebruiker</w:t>
+            </w:r>
+            <w:r>
+              <w:t xml:space="preserve"> vult een unieke gebruikersnaam en wachtwoord in de bijbehorende velden.</w:t>
             </w:r>
           </w:p>
           <w:p>
@@ -5668,7 +6069,16 @@
               <w:cnfStyle w:val="000000100000" w:firstRow="0" w:lastRow="0" w:firstColumn="0" w:lastColumn="0" w:oddVBand="0" w:evenVBand="0" w:oddHBand="1" w:evenHBand="0" w:firstRowFirstColumn="0" w:firstRowLastColumn="0" w:lastRowFirstColumn="0" w:lastRowLastColumn="0"/>
             </w:pPr>
             <w:r>
-              <w:t>De gebruiker klikt op de inlog knop.</w:t>
+              <w:t xml:space="preserve">De gebruiker </w:t>
+            </w:r>
+            <w:r>
+              <w:t xml:space="preserve">klikt op de </w:t>
+            </w:r>
+            <w:r>
+              <w:t>registreer</w:t>
+            </w:r>
+            <w:r>
+              <w:t xml:space="preserve"> knop.</w:t>
             </w:r>
           </w:p>
           <w:p>
@@ -5677,19 +6087,7 @@
               <w:cnfStyle w:val="000000100000" w:firstRow="0" w:lastRow="0" w:firstColumn="0" w:lastColumn="0" w:oddVBand="0" w:evenVBand="0" w:oddHBand="1" w:evenHBand="0" w:firstRowFirstColumn="0" w:firstRowLastColumn="0" w:lastRowFirstColumn="0" w:lastRowLastColumn="0"/>
             </w:pPr>
             <w:r>
-              <w:t xml:space="preserve">De gebruiker navigeert nu naar </w:t>
-            </w:r>
-            <w:r>
-              <w:t>het</w:t>
-            </w:r>
-            <w:r>
-              <w:t xml:space="preserve"> </w:t>
-            </w:r>
-            <w:r>
-              <w:t>Tabblad roosterscherm</w:t>
-            </w:r>
-            <w:r>
-              <w:t>.</w:t>
+              <w:t>De gebruiker navigeert nu naar het Tabblad roosterscherm.</w:t>
             </w:r>
           </w:p>
           <w:p>
@@ -5704,13 +6102,7 @@
               <w:cnfStyle w:val="000000100000" w:firstRow="0" w:lastRow="0" w:firstColumn="0" w:lastColumn="0" w:oddVBand="0" w:evenVBand="0" w:oddHBand="1" w:evenHBand="0" w:firstRowFirstColumn="0" w:firstRowLastColumn="0" w:lastRowFirstColumn="0" w:lastRowLastColumn="0"/>
             </w:pPr>
             <w:r>
-              <w:t xml:space="preserve">De gebruiker bevindt zich nu op </w:t>
-            </w:r>
-            <w:r>
-              <w:t>Tabblad roosterscherm</w:t>
-            </w:r>
-            <w:r>
-              <w:t>.</w:t>
+              <w:t>De gebruiker bevindt zich nu op Tabblad roosterscherm.</w:t>
             </w:r>
           </w:p>
         </w:tc>
@@ -5770,7 +6162,7 @@
               <w:pStyle w:val="Geenafstand"/>
             </w:pPr>
             <w:r>
-              <w:t>De applicatie is opgestart en het inlogscherm wordt getoond.</w:t>
+              <w:t>De gebruiker is van het inlogscherm naar het registratiescherm genavigeerd.</w:t>
             </w:r>
           </w:p>
         </w:tc>
@@ -5791,7 +6183,7 @@
               <w:cnfStyle w:val="000000000000" w:firstRow="0" w:lastRow="0" w:firstColumn="0" w:lastColumn="0" w:oddVBand="0" w:evenVBand="0" w:oddHBand="0" w:evenHBand="0" w:firstRowFirstColumn="0" w:firstRowLastColumn="0" w:lastRowFirstColumn="0" w:lastRowLastColumn="0"/>
             </w:pPr>
             <w:r>
-              <w:t>Het inlogscherm wordt getoond.</w:t>
+              <w:t xml:space="preserve">Het registratiescherm wordt getoond. </w:t>
             </w:r>
           </w:p>
         </w:tc>
@@ -5811,43 +6203,52 @@
               <w:cnfStyle w:val="000000000000" w:firstRow="0" w:lastRow="0" w:firstColumn="0" w:lastColumn="0" w:oddVBand="0" w:evenVBand="0" w:oddHBand="0" w:evenHBand="0" w:firstRowFirstColumn="0" w:firstRowLastColumn="0" w:lastRowFirstColumn="0" w:lastRowLastColumn="0"/>
             </w:pPr>
             <w:r>
-              <w:t xml:space="preserve">De gebruiker klikt op de </w:t>
-            </w:r>
-            <w:r>
-              <w:t>Re</w:t>
-            </w:r>
-            <w:r>
-              <w:t xml:space="preserve">gistreer </w:t>
-            </w:r>
-            <w:r>
-              <w:t>link</w:t>
+              <w:t>D</w:t>
+            </w:r>
+            <w:r>
+              <w:t>e gebruiker klikt</w:t>
+            </w:r>
+            <w:r>
+              <w:t xml:space="preserve"> </w:t>
+            </w:r>
+            <w:r>
+              <w:t>op de terug knop.</w:t>
+            </w:r>
+          </w:p>
+          <w:p>
+            <w:pPr>
+              <w:pStyle w:val="Geenafstand"/>
+              <w:cnfStyle w:val="000000000000" w:firstRow="0" w:lastRow="0" w:firstColumn="0" w:lastColumn="0" w:oddVBand="0" w:evenVBand="0" w:oddHBand="0" w:evenHBand="0" w:firstRowFirstColumn="0" w:firstRowLastColumn="0" w:lastRowFirstColumn="0" w:lastRowLastColumn="0"/>
+            </w:pPr>
+            <w:r>
+              <w:t xml:space="preserve">De gebruiker navigeert nu naar het </w:t>
+            </w:r>
+            <w:r>
+              <w:t>inlog</w:t>
+            </w:r>
+            <w:r>
+              <w:t>scherm.</w:t>
+            </w:r>
+          </w:p>
+          <w:p>
+            <w:pPr>
+              <w:pStyle w:val="Geenafstand"/>
+              <w:cnfStyle w:val="000000000000" w:firstRow="0" w:lastRow="0" w:firstColumn="0" w:lastColumn="0" w:oddVBand="0" w:evenVBand="0" w:oddHBand="0" w:evenHBand="0" w:firstRowFirstColumn="0" w:firstRowLastColumn="0" w:lastRowFirstColumn="0" w:lastRowLastColumn="0"/>
+            </w:pPr>
+          </w:p>
+          <w:p>
+            <w:pPr>
+              <w:pStyle w:val="Geenafstand"/>
+              <w:cnfStyle w:val="000000000000" w:firstRow="0" w:lastRow="0" w:firstColumn="0" w:lastColumn="0" w:oddVBand="0" w:evenVBand="0" w:oddHBand="0" w:evenHBand="0" w:firstRowFirstColumn="0" w:firstRowLastColumn="0" w:lastRowFirstColumn="0" w:lastRowLastColumn="0"/>
+            </w:pPr>
+            <w:r>
+              <w:t xml:space="preserve">De gebruiker bevindt zich nu op het </w:t>
+            </w:r>
+            <w:r>
+              <w:t>inlogscherm</w:t>
             </w:r>
             <w:r>
               <w:t>.</w:t>
-            </w:r>
-          </w:p>
-          <w:p>
-            <w:pPr>
-              <w:pStyle w:val="Geenafstand"/>
-              <w:cnfStyle w:val="000000000000" w:firstRow="0" w:lastRow="0" w:firstColumn="0" w:lastColumn="0" w:oddVBand="0" w:evenVBand="0" w:oddHBand="0" w:evenHBand="0" w:firstRowFirstColumn="0" w:firstRowLastColumn="0" w:lastRowFirstColumn="0" w:lastRowLastColumn="0"/>
-            </w:pPr>
-            <w:r>
-              <w:t>De gebruiker navigeert nu naar het registratiescherm.</w:t>
-            </w:r>
-          </w:p>
-          <w:p>
-            <w:pPr>
-              <w:pStyle w:val="Geenafstand"/>
-              <w:cnfStyle w:val="000000000000" w:firstRow="0" w:lastRow="0" w:firstColumn="0" w:lastColumn="0" w:oddVBand="0" w:evenVBand="0" w:oddHBand="0" w:evenHBand="0" w:firstRowFirstColumn="0" w:firstRowLastColumn="0" w:lastRowFirstColumn="0" w:lastRowLastColumn="0"/>
-            </w:pPr>
-          </w:p>
-          <w:p>
-            <w:pPr>
-              <w:pStyle w:val="Geenafstand"/>
-              <w:cnfStyle w:val="000000000000" w:firstRow="0" w:lastRow="0" w:firstColumn="0" w:lastColumn="0" w:oddVBand="0" w:evenVBand="0" w:oddHBand="0" w:evenHBand="0" w:firstRowFirstColumn="0" w:firstRowLastColumn="0" w:lastRowFirstColumn="0" w:lastRowLastColumn="0"/>
-            </w:pPr>
-            <w:r>
-              <w:t>De gebruiker bevindt zich nu op het registratiescherm.</w:t>
             </w:r>
           </w:p>
         </w:tc>
@@ -5892,14 +6293,19 @@
         <w:pStyle w:val="Geenafstand"/>
       </w:pPr>
     </w:p>
-    <w:p/>
+    <w:p>
+      <w:r>
+        <w:br w:type="page"/>
+      </w:r>
+    </w:p>
     <w:p>
       <w:pPr>
         <w:pStyle w:val="Kop2"/>
       </w:pPr>
-      <w:bookmarkStart w:id="12" w:name="_Toc484782559"/>
+      <w:bookmarkStart w:id="12" w:name="_Toc484782560"/>
       <w:r>
-        <w:t>Registratiescherm</w:t>
+        <w:lastRenderedPageBreak/>
+        <w:t>Tabblad roosterscherm</w:t>
       </w:r>
       <w:bookmarkEnd w:id="12"/>
     </w:p>
@@ -6018,7 +6424,13 @@
               <w:pStyle w:val="Geenafstand"/>
             </w:pPr>
             <w:r>
-              <w:t>De gebruiker is van het inlogscherm naar het registratiescherm genavigeerd.</w:t>
+              <w:t>De gebruiker is van het inlogscherm naar het t</w:t>
+            </w:r>
+            <w:r>
+              <w:t>abblad roosterscherm</w:t>
+            </w:r>
+            <w:r>
+              <w:t xml:space="preserve"> genavigeerd. </w:t>
             </w:r>
           </w:p>
         </w:tc>
@@ -6039,7 +6451,13 @@
               <w:cnfStyle w:val="000000100000" w:firstRow="0" w:lastRow="0" w:firstColumn="0" w:lastColumn="0" w:oddVBand="0" w:evenVBand="0" w:oddHBand="1" w:evenHBand="0" w:firstRowFirstColumn="0" w:firstRowLastColumn="0" w:lastRowFirstColumn="0" w:lastRowLastColumn="0"/>
             </w:pPr>
             <w:r>
-              <w:t xml:space="preserve">Het registratiescherm wordt getoond. </w:t>
+              <w:t>Het t</w:t>
+            </w:r>
+            <w:r>
+              <w:t>abblad roosterscherm</w:t>
+            </w:r>
+            <w:r>
+              <w:t xml:space="preserve"> wordt getoond. </w:t>
             </w:r>
           </w:p>
         </w:tc>
@@ -6059,10 +6477,10 @@
               <w:cnfStyle w:val="000000100000" w:firstRow="0" w:lastRow="0" w:firstColumn="0" w:lastColumn="0" w:oddVBand="0" w:evenVBand="0" w:oddHBand="1" w:evenHBand="0" w:firstRowFirstColumn="0" w:firstRowLastColumn="0" w:lastRowFirstColumn="0" w:lastRowLastColumn="0"/>
             </w:pPr>
             <w:r>
-              <w:t>De gebruiker</w:t>
-            </w:r>
-            <w:r>
-              <w:t xml:space="preserve"> vult een unieke gebruikersnaam en wachtwoord in de bijbehorende velden.</w:t>
+              <w:t xml:space="preserve">De gebruiker </w:t>
+            </w:r>
+            <w:r>
+              <w:t>dubbelklikt op de hoofd cel van het rooster.</w:t>
             </w:r>
           </w:p>
           <w:p>
@@ -6071,40 +6489,7 @@
               <w:cnfStyle w:val="000000100000" w:firstRow="0" w:lastRow="0" w:firstColumn="0" w:lastColumn="0" w:oddVBand="0" w:evenVBand="0" w:oddHBand="1" w:evenHBand="0" w:firstRowFirstColumn="0" w:firstRowLastColumn="0" w:lastRowFirstColumn="0" w:lastRowLastColumn="0"/>
             </w:pPr>
             <w:r>
-              <w:t xml:space="preserve">De gebruiker </w:t>
-            </w:r>
-            <w:r>
-              <w:t xml:space="preserve">klikt op de </w:t>
-            </w:r>
-            <w:r>
-              <w:t>registreer</w:t>
-            </w:r>
-            <w:r>
-              <w:t xml:space="preserve"> knop.</w:t>
-            </w:r>
-          </w:p>
-          <w:p>
-            <w:pPr>
-              <w:pStyle w:val="Geenafstand"/>
-              <w:cnfStyle w:val="000000100000" w:firstRow="0" w:lastRow="0" w:firstColumn="0" w:lastColumn="0" w:oddVBand="0" w:evenVBand="0" w:oddHBand="1" w:evenHBand="0" w:firstRowFirstColumn="0" w:firstRowLastColumn="0" w:lastRowFirstColumn="0" w:lastRowLastColumn="0"/>
-            </w:pPr>
-            <w:r>
-              <w:t>De gebruiker navigeert nu naar het Tabblad roosterscherm.</w:t>
-            </w:r>
-          </w:p>
-          <w:p>
-            <w:pPr>
-              <w:pStyle w:val="Geenafstand"/>
-              <w:cnfStyle w:val="000000100000" w:firstRow="0" w:lastRow="0" w:firstColumn="0" w:lastColumn="0" w:oddVBand="0" w:evenVBand="0" w:oddHBand="1" w:evenHBand="0" w:firstRowFirstColumn="0" w:firstRowLastColumn="0" w:lastRowFirstColumn="0" w:lastRowLastColumn="0"/>
-            </w:pPr>
-          </w:p>
-          <w:p>
-            <w:pPr>
-              <w:pStyle w:val="Geenafstand"/>
-              <w:cnfStyle w:val="000000100000" w:firstRow="0" w:lastRow="0" w:firstColumn="0" w:lastColumn="0" w:oddVBand="0" w:evenVBand="0" w:oddHBand="1" w:evenHBand="0" w:firstRowFirstColumn="0" w:firstRowLastColumn="0" w:lastRowFirstColumn="0" w:lastRowLastColumn="0"/>
-            </w:pPr>
-            <w:r>
-              <w:t>De gebruiker bevindt zich nu op Tabblad roosterscherm.</w:t>
+              <w:t>Er verschijnt een pop-up om de datum te wijzigen.</w:t>
             </w:r>
           </w:p>
         </w:tc>
@@ -6123,9 +6508,6 @@
               <w:pStyle w:val="Geenafstand"/>
               <w:cnfStyle w:val="000000100000" w:firstRow="0" w:lastRow="0" w:firstColumn="0" w:lastColumn="0" w:oddVBand="0" w:evenVBand="0" w:oddHBand="1" w:evenHBand="0" w:firstRowFirstColumn="0" w:firstRowLastColumn="0" w:lastRowFirstColumn="0" w:lastRowLastColumn="0"/>
             </w:pPr>
-            <w:r>
-              <w:t>Is er een inlogsysteem aanwezig?</w:t>
-            </w:r>
           </w:p>
         </w:tc>
         <w:tc>
@@ -6164,7 +6546,13 @@
               <w:pStyle w:val="Geenafstand"/>
             </w:pPr>
             <w:r>
-              <w:t>De gebruiker is van het inlogscherm naar het registratiescherm genavigeerd.</w:t>
+              <w:t>De gebruiker is van het inlogscherm naar het t</w:t>
+            </w:r>
+            <w:r>
+              <w:t>abblad roosterscherm</w:t>
+            </w:r>
+            <w:r>
+              <w:t xml:space="preserve"> genavigeerd.</w:t>
             </w:r>
           </w:p>
         </w:tc>
@@ -6185,7 +6573,13 @@
               <w:cnfStyle w:val="000000000000" w:firstRow="0" w:lastRow="0" w:firstColumn="0" w:lastColumn="0" w:oddVBand="0" w:evenVBand="0" w:oddHBand="0" w:evenHBand="0" w:firstRowFirstColumn="0" w:firstRowLastColumn="0" w:lastRowFirstColumn="0" w:lastRowLastColumn="0"/>
             </w:pPr>
             <w:r>
-              <w:t xml:space="preserve">Het registratiescherm wordt getoond. </w:t>
+              <w:t>Het t</w:t>
+            </w:r>
+            <w:r>
+              <w:t>abblad roosterscherm</w:t>
+            </w:r>
+            <w:r>
+              <w:t xml:space="preserve"> wordt getoond.</w:t>
             </w:r>
           </w:p>
         </w:tc>
@@ -6205,16 +6599,13 @@
               <w:cnfStyle w:val="000000000000" w:firstRow="0" w:lastRow="0" w:firstColumn="0" w:lastColumn="0" w:oddVBand="0" w:evenVBand="0" w:oddHBand="0" w:evenHBand="0" w:firstRowFirstColumn="0" w:firstRowLastColumn="0" w:lastRowFirstColumn="0" w:lastRowLastColumn="0"/>
             </w:pPr>
             <w:r>
-              <w:t>D</w:t>
-            </w:r>
-            <w:r>
-              <w:t>e gebruiker klikt</w:t>
-            </w:r>
-            <w:r>
-              <w:t xml:space="preserve"> </w:t>
-            </w:r>
-            <w:r>
-              <w:t>op de terug knop.</w:t>
+              <w:t>De gebruiker klikt op de knop</w:t>
+            </w:r>
+            <w:r>
+              <w:t xml:space="preserve"> uitloggen</w:t>
+            </w:r>
+            <w:r>
+              <w:t>.</w:t>
             </w:r>
           </w:p>
           <w:p>
@@ -6223,13 +6614,7 @@
               <w:cnfStyle w:val="000000000000" w:firstRow="0" w:lastRow="0" w:firstColumn="0" w:lastColumn="0" w:oddVBand="0" w:evenVBand="0" w:oddHBand="0" w:evenHBand="0" w:firstRowFirstColumn="0" w:firstRowLastColumn="0" w:lastRowFirstColumn="0" w:lastRowLastColumn="0"/>
             </w:pPr>
             <w:r>
-              <w:t xml:space="preserve">De gebruiker navigeert nu naar het </w:t>
-            </w:r>
-            <w:r>
-              <w:t>inlog</w:t>
-            </w:r>
-            <w:r>
-              <w:t>scherm.</w:t>
+              <w:t>De gebruiker navigeert nu naar het inlogscherm.</w:t>
             </w:r>
           </w:p>
           <w:p>
@@ -6237,20 +6622,8 @@
               <w:pStyle w:val="Geenafstand"/>
               <w:cnfStyle w:val="000000000000" w:firstRow="0" w:lastRow="0" w:firstColumn="0" w:lastColumn="0" w:oddVBand="0" w:evenVBand="0" w:oddHBand="0" w:evenHBand="0" w:firstRowFirstColumn="0" w:firstRowLastColumn="0" w:lastRowFirstColumn="0" w:lastRowLastColumn="0"/>
             </w:pPr>
-          </w:p>
-          <w:p>
-            <w:pPr>
-              <w:pStyle w:val="Geenafstand"/>
-              <w:cnfStyle w:val="000000000000" w:firstRow="0" w:lastRow="0" w:firstColumn="0" w:lastColumn="0" w:oddVBand="0" w:evenVBand="0" w:oddHBand="0" w:evenHBand="0" w:firstRowFirstColumn="0" w:firstRowLastColumn="0" w:lastRowFirstColumn="0" w:lastRowLastColumn="0"/>
-            </w:pPr>
-            <w:r>
-              <w:t xml:space="preserve">De gebruiker bevindt zich nu op het </w:t>
-            </w:r>
-            <w:r>
-              <w:t>inlogscherm</w:t>
-            </w:r>
-            <w:r>
-              <w:t>.</w:t>
+            <w:r>
+              <w:t>De gebruiker bevindt zich nu op het inlogscherm.</w:t>
             </w:r>
           </w:p>
         </w:tc>
@@ -6269,6 +6642,1042 @@
               <w:pStyle w:val="Geenafstand"/>
               <w:cnfStyle w:val="000000000000" w:firstRow="0" w:lastRow="0" w:firstColumn="0" w:lastColumn="0" w:oddVBand="0" w:evenVBand="0" w:oddHBand="0" w:evenHBand="0" w:firstRowFirstColumn="0" w:firstRowLastColumn="0" w:lastRowFirstColumn="0" w:lastRowLastColumn="0"/>
             </w:pPr>
+          </w:p>
+        </w:tc>
+        <w:tc>
+          <w:tcPr>
+            <w:tcW w:w="3657" w:type="dxa"/>
+            <w:tcBorders>
+              <w:top w:val="single" w:sz="4" w:space="0" w:color="8EAADB" w:themeColor="accent5" w:themeTint="99"/>
+              <w:left w:val="single" w:sz="4" w:space="0" w:color="8EAADB" w:themeColor="accent5" w:themeTint="99"/>
+              <w:bottom w:val="single" w:sz="4" w:space="0" w:color="8EAADB" w:themeColor="accent5" w:themeTint="99"/>
+              <w:right w:val="single" w:sz="4" w:space="0" w:color="8EAADB" w:themeColor="accent5" w:themeTint="99"/>
+            </w:tcBorders>
+          </w:tcPr>
+          <w:p>
+            <w:pPr>
+              <w:pStyle w:val="Geenafstand"/>
+              <w:cnfStyle w:val="000000000000" w:firstRow="0" w:lastRow="0" w:firstColumn="0" w:lastColumn="0" w:oddVBand="0" w:evenVBand="0" w:oddHBand="0" w:evenHBand="0" w:firstRowFirstColumn="0" w:firstRowLastColumn="0" w:lastRowFirstColumn="0" w:lastRowLastColumn="0"/>
+            </w:pPr>
+          </w:p>
+        </w:tc>
+      </w:tr>
+      <w:tr>
+        <w:trPr>
+          <w:cnfStyle w:val="000000100000" w:firstRow="0" w:lastRow="0" w:firstColumn="0" w:lastColumn="0" w:oddVBand="0" w:evenVBand="0" w:oddHBand="1" w:evenHBand="0" w:firstRowFirstColumn="0" w:firstRowLastColumn="0" w:lastRowFirstColumn="0" w:lastRowLastColumn="0"/>
+        </w:trPr>
+        <w:tc>
+          <w:tcPr>
+            <w:cnfStyle w:val="001000000000" w:firstRow="0" w:lastRow="0" w:firstColumn="1" w:lastColumn="0" w:oddVBand="0" w:evenVBand="0" w:oddHBand="0" w:evenHBand="0" w:firstRowFirstColumn="0" w:firstRowLastColumn="0" w:lastRowFirstColumn="0" w:lastRowLastColumn="0"/>
+            <w:tcW w:w="2269" w:type="dxa"/>
+            <w:tcBorders>
+              <w:top w:val="single" w:sz="4" w:space="0" w:color="8EAADB" w:themeColor="accent5" w:themeTint="99"/>
+              <w:left w:val="single" w:sz="4" w:space="0" w:color="8EAADB" w:themeColor="accent5" w:themeTint="99"/>
+              <w:bottom w:val="single" w:sz="4" w:space="0" w:color="8EAADB" w:themeColor="accent5" w:themeTint="99"/>
+              <w:right w:val="single" w:sz="4" w:space="0" w:color="8EAADB" w:themeColor="accent5" w:themeTint="99"/>
+            </w:tcBorders>
+          </w:tcPr>
+          <w:p>
+            <w:pPr>
+              <w:pStyle w:val="Geenafstand"/>
+            </w:pPr>
+            <w:r>
+              <w:t>De gebruiker is van het inlogscherm naar het t</w:t>
+            </w:r>
+            <w:r>
+              <w:t>abblad roosterscherm</w:t>
+            </w:r>
+            <w:r>
+              <w:t xml:space="preserve"> genavigeerd.</w:t>
+            </w:r>
+          </w:p>
+        </w:tc>
+        <w:tc>
+          <w:tcPr>
+            <w:tcW w:w="2410" w:type="dxa"/>
+            <w:tcBorders>
+              <w:top w:val="single" w:sz="4" w:space="0" w:color="8EAADB" w:themeColor="accent5" w:themeTint="99"/>
+              <w:left w:val="single" w:sz="4" w:space="0" w:color="8EAADB" w:themeColor="accent5" w:themeTint="99"/>
+              <w:bottom w:val="single" w:sz="4" w:space="0" w:color="8EAADB" w:themeColor="accent5" w:themeTint="99"/>
+              <w:right w:val="single" w:sz="4" w:space="0" w:color="8EAADB" w:themeColor="accent5" w:themeTint="99"/>
+            </w:tcBorders>
+          </w:tcPr>
+          <w:p>
+            <w:pPr>
+              <w:pStyle w:val="Geenafstand"/>
+              <w:cnfStyle w:val="000000100000" w:firstRow="0" w:lastRow="0" w:firstColumn="0" w:lastColumn="0" w:oddVBand="0" w:evenVBand="0" w:oddHBand="1" w:evenHBand="0" w:firstRowFirstColumn="0" w:firstRowLastColumn="0" w:lastRowFirstColumn="0" w:lastRowLastColumn="0"/>
+            </w:pPr>
+            <w:r>
+              <w:t>Het t</w:t>
+            </w:r>
+            <w:r>
+              <w:t>abblad roosterscherm</w:t>
+            </w:r>
+            <w:r>
+              <w:t xml:space="preserve"> wordt getoond.</w:t>
+            </w:r>
+          </w:p>
+        </w:tc>
+        <w:tc>
+          <w:tcPr>
+            <w:tcW w:w="5569" w:type="dxa"/>
+            <w:tcBorders>
+              <w:top w:val="single" w:sz="4" w:space="0" w:color="8EAADB" w:themeColor="accent5" w:themeTint="99"/>
+              <w:left w:val="single" w:sz="4" w:space="0" w:color="8EAADB" w:themeColor="accent5" w:themeTint="99"/>
+              <w:bottom w:val="single" w:sz="4" w:space="0" w:color="8EAADB" w:themeColor="accent5" w:themeTint="99"/>
+              <w:right w:val="single" w:sz="4" w:space="0" w:color="8EAADB" w:themeColor="accent5" w:themeTint="99"/>
+            </w:tcBorders>
+          </w:tcPr>
+          <w:p>
+            <w:pPr>
+              <w:pStyle w:val="Geenafstand"/>
+              <w:cnfStyle w:val="000000100000" w:firstRow="0" w:lastRow="0" w:firstColumn="0" w:lastColumn="0" w:oddVBand="0" w:evenVBand="0" w:oddHBand="1" w:evenHBand="0" w:firstRowFirstColumn="0" w:firstRowLastColumn="0" w:lastRowFirstColumn="0" w:lastRowLastColumn="0"/>
+            </w:pPr>
+            <w:r>
+              <w:t>De gebruiker klikt op ‘vorige’.</w:t>
+            </w:r>
+          </w:p>
+          <w:p>
+            <w:pPr>
+              <w:pStyle w:val="Geenafstand"/>
+              <w:cnfStyle w:val="000000100000" w:firstRow="0" w:lastRow="0" w:firstColumn="0" w:lastColumn="0" w:oddVBand="0" w:evenVBand="0" w:oddHBand="1" w:evenHBand="0" w:firstRowFirstColumn="0" w:firstRowLastColumn="0" w:lastRowFirstColumn="0" w:lastRowLastColumn="0"/>
+            </w:pPr>
+            <w:r>
+              <w:t>Het rooster geeft nu het rooster weer van 1 week terug.</w:t>
+            </w:r>
+          </w:p>
+        </w:tc>
+        <w:tc>
+          <w:tcPr>
+            <w:tcW w:w="1943" w:type="dxa"/>
+            <w:tcBorders>
+              <w:top w:val="single" w:sz="4" w:space="0" w:color="8EAADB" w:themeColor="accent5" w:themeTint="99"/>
+              <w:left w:val="single" w:sz="4" w:space="0" w:color="8EAADB" w:themeColor="accent5" w:themeTint="99"/>
+              <w:bottom w:val="single" w:sz="4" w:space="0" w:color="8EAADB" w:themeColor="accent5" w:themeTint="99"/>
+              <w:right w:val="single" w:sz="4" w:space="0" w:color="8EAADB" w:themeColor="accent5" w:themeTint="99"/>
+            </w:tcBorders>
+          </w:tcPr>
+          <w:p>
+            <w:pPr>
+              <w:pStyle w:val="Geenafstand"/>
+              <w:cnfStyle w:val="000000100000" w:firstRow="0" w:lastRow="0" w:firstColumn="0" w:lastColumn="0" w:oddVBand="0" w:evenVBand="0" w:oddHBand="1" w:evenHBand="0" w:firstRowFirstColumn="0" w:firstRowLastColumn="0" w:lastRowFirstColumn="0" w:lastRowLastColumn="0"/>
+            </w:pPr>
+            <w:r>
+              <w:t>Is er een wekelijks rooster aanwezig die de taken per week laat bekijken?</w:t>
+            </w:r>
+          </w:p>
+        </w:tc>
+        <w:tc>
+          <w:tcPr>
+            <w:tcW w:w="3657" w:type="dxa"/>
+            <w:tcBorders>
+              <w:top w:val="single" w:sz="4" w:space="0" w:color="8EAADB" w:themeColor="accent5" w:themeTint="99"/>
+              <w:left w:val="single" w:sz="4" w:space="0" w:color="8EAADB" w:themeColor="accent5" w:themeTint="99"/>
+              <w:bottom w:val="single" w:sz="4" w:space="0" w:color="8EAADB" w:themeColor="accent5" w:themeTint="99"/>
+              <w:right w:val="single" w:sz="4" w:space="0" w:color="8EAADB" w:themeColor="accent5" w:themeTint="99"/>
+            </w:tcBorders>
+          </w:tcPr>
+          <w:p>
+            <w:pPr>
+              <w:pStyle w:val="Geenafstand"/>
+              <w:cnfStyle w:val="000000100000" w:firstRow="0" w:lastRow="0" w:firstColumn="0" w:lastColumn="0" w:oddVBand="0" w:evenVBand="0" w:oddHBand="1" w:evenHBand="0" w:firstRowFirstColumn="0" w:firstRowLastColumn="0" w:lastRowFirstColumn="0" w:lastRowLastColumn="0"/>
+            </w:pPr>
+          </w:p>
+        </w:tc>
+      </w:tr>
+      <w:tr>
+        <w:tc>
+          <w:tcPr>
+            <w:cnfStyle w:val="001000000000" w:firstRow="0" w:lastRow="0" w:firstColumn="1" w:lastColumn="0" w:oddVBand="0" w:evenVBand="0" w:oddHBand="0" w:evenHBand="0" w:firstRowFirstColumn="0" w:firstRowLastColumn="0" w:lastRowFirstColumn="0" w:lastRowLastColumn="0"/>
+            <w:tcW w:w="2269" w:type="dxa"/>
+            <w:tcBorders>
+              <w:top w:val="single" w:sz="4" w:space="0" w:color="8EAADB" w:themeColor="accent5" w:themeTint="99"/>
+              <w:left w:val="single" w:sz="4" w:space="0" w:color="8EAADB" w:themeColor="accent5" w:themeTint="99"/>
+              <w:bottom w:val="single" w:sz="4" w:space="0" w:color="8EAADB" w:themeColor="accent5" w:themeTint="99"/>
+              <w:right w:val="single" w:sz="4" w:space="0" w:color="8EAADB" w:themeColor="accent5" w:themeTint="99"/>
+            </w:tcBorders>
+          </w:tcPr>
+          <w:p>
+            <w:pPr>
+              <w:pStyle w:val="Geenafstand"/>
+            </w:pPr>
+            <w:r>
+              <w:t>De gebruiker is van het inlogscherm naar het t</w:t>
+            </w:r>
+            <w:r>
+              <w:t>abblad roosterscherm</w:t>
+            </w:r>
+            <w:r>
+              <w:t xml:space="preserve"> genavigeerd.</w:t>
+            </w:r>
+          </w:p>
+        </w:tc>
+        <w:tc>
+          <w:tcPr>
+            <w:tcW w:w="2410" w:type="dxa"/>
+            <w:tcBorders>
+              <w:top w:val="single" w:sz="4" w:space="0" w:color="8EAADB" w:themeColor="accent5" w:themeTint="99"/>
+              <w:left w:val="single" w:sz="4" w:space="0" w:color="8EAADB" w:themeColor="accent5" w:themeTint="99"/>
+              <w:bottom w:val="single" w:sz="4" w:space="0" w:color="8EAADB" w:themeColor="accent5" w:themeTint="99"/>
+              <w:right w:val="single" w:sz="4" w:space="0" w:color="8EAADB" w:themeColor="accent5" w:themeTint="99"/>
+            </w:tcBorders>
+          </w:tcPr>
+          <w:p>
+            <w:pPr>
+              <w:pStyle w:val="Geenafstand"/>
+              <w:cnfStyle w:val="000000000000" w:firstRow="0" w:lastRow="0" w:firstColumn="0" w:lastColumn="0" w:oddVBand="0" w:evenVBand="0" w:oddHBand="0" w:evenHBand="0" w:firstRowFirstColumn="0" w:firstRowLastColumn="0" w:lastRowFirstColumn="0" w:lastRowLastColumn="0"/>
+            </w:pPr>
+            <w:r>
+              <w:t>Het t</w:t>
+            </w:r>
+            <w:r>
+              <w:t>abblad roosterscherm</w:t>
+            </w:r>
+            <w:r>
+              <w:t xml:space="preserve"> wordt getoond.</w:t>
+            </w:r>
+          </w:p>
+        </w:tc>
+        <w:tc>
+          <w:tcPr>
+            <w:tcW w:w="5569" w:type="dxa"/>
+            <w:tcBorders>
+              <w:top w:val="single" w:sz="4" w:space="0" w:color="8EAADB" w:themeColor="accent5" w:themeTint="99"/>
+              <w:left w:val="single" w:sz="4" w:space="0" w:color="8EAADB" w:themeColor="accent5" w:themeTint="99"/>
+              <w:bottom w:val="single" w:sz="4" w:space="0" w:color="8EAADB" w:themeColor="accent5" w:themeTint="99"/>
+              <w:right w:val="single" w:sz="4" w:space="0" w:color="8EAADB" w:themeColor="accent5" w:themeTint="99"/>
+            </w:tcBorders>
+          </w:tcPr>
+          <w:p>
+            <w:pPr>
+              <w:pStyle w:val="Geenafstand"/>
+              <w:cnfStyle w:val="000000000000" w:firstRow="0" w:lastRow="0" w:firstColumn="0" w:lastColumn="0" w:oddVBand="0" w:evenVBand="0" w:oddHBand="0" w:evenHBand="0" w:firstRowFirstColumn="0" w:firstRowLastColumn="0" w:lastRowFirstColumn="0" w:lastRowLastColumn="0"/>
+            </w:pPr>
+            <w:r>
+              <w:t>De gebruiker klikt op ‘volgende’.</w:t>
+            </w:r>
+          </w:p>
+          <w:p>
+            <w:pPr>
+              <w:pStyle w:val="Geenafstand"/>
+              <w:cnfStyle w:val="000000000000" w:firstRow="0" w:lastRow="0" w:firstColumn="0" w:lastColumn="0" w:oddVBand="0" w:evenVBand="0" w:oddHBand="0" w:evenHBand="0" w:firstRowFirstColumn="0" w:firstRowLastColumn="0" w:lastRowFirstColumn="0" w:lastRowLastColumn="0"/>
+            </w:pPr>
+            <w:r>
+              <w:t>Het rooster geeft nu het rooster weer van 1 week vooruit.</w:t>
+            </w:r>
+          </w:p>
+        </w:tc>
+        <w:tc>
+          <w:tcPr>
+            <w:tcW w:w="1943" w:type="dxa"/>
+            <w:tcBorders>
+              <w:top w:val="single" w:sz="4" w:space="0" w:color="8EAADB" w:themeColor="accent5" w:themeTint="99"/>
+              <w:left w:val="single" w:sz="4" w:space="0" w:color="8EAADB" w:themeColor="accent5" w:themeTint="99"/>
+              <w:bottom w:val="single" w:sz="4" w:space="0" w:color="8EAADB" w:themeColor="accent5" w:themeTint="99"/>
+              <w:right w:val="single" w:sz="4" w:space="0" w:color="8EAADB" w:themeColor="accent5" w:themeTint="99"/>
+            </w:tcBorders>
+          </w:tcPr>
+          <w:p>
+            <w:pPr>
+              <w:pStyle w:val="Geenafstand"/>
+              <w:cnfStyle w:val="000000000000" w:firstRow="0" w:lastRow="0" w:firstColumn="0" w:lastColumn="0" w:oddVBand="0" w:evenVBand="0" w:oddHBand="0" w:evenHBand="0" w:firstRowFirstColumn="0" w:firstRowLastColumn="0" w:lastRowFirstColumn="0" w:lastRowLastColumn="0"/>
+            </w:pPr>
+          </w:p>
+        </w:tc>
+        <w:tc>
+          <w:tcPr>
+            <w:tcW w:w="3657" w:type="dxa"/>
+            <w:tcBorders>
+              <w:top w:val="single" w:sz="4" w:space="0" w:color="8EAADB" w:themeColor="accent5" w:themeTint="99"/>
+              <w:left w:val="single" w:sz="4" w:space="0" w:color="8EAADB" w:themeColor="accent5" w:themeTint="99"/>
+              <w:bottom w:val="single" w:sz="4" w:space="0" w:color="8EAADB" w:themeColor="accent5" w:themeTint="99"/>
+              <w:right w:val="single" w:sz="4" w:space="0" w:color="8EAADB" w:themeColor="accent5" w:themeTint="99"/>
+            </w:tcBorders>
+          </w:tcPr>
+          <w:p>
+            <w:pPr>
+              <w:pStyle w:val="Geenafstand"/>
+              <w:cnfStyle w:val="000000000000" w:firstRow="0" w:lastRow="0" w:firstColumn="0" w:lastColumn="0" w:oddVBand="0" w:evenVBand="0" w:oddHBand="0" w:evenHBand="0" w:firstRowFirstColumn="0" w:firstRowLastColumn="0" w:lastRowFirstColumn="0" w:lastRowLastColumn="0"/>
+            </w:pPr>
+          </w:p>
+        </w:tc>
+      </w:tr>
+      <w:tr>
+        <w:trPr>
+          <w:cnfStyle w:val="000000100000" w:firstRow="0" w:lastRow="0" w:firstColumn="0" w:lastColumn="0" w:oddVBand="0" w:evenVBand="0" w:oddHBand="1" w:evenHBand="0" w:firstRowFirstColumn="0" w:firstRowLastColumn="0" w:lastRowFirstColumn="0" w:lastRowLastColumn="0"/>
+        </w:trPr>
+        <w:tc>
+          <w:tcPr>
+            <w:cnfStyle w:val="001000000000" w:firstRow="0" w:lastRow="0" w:firstColumn="1" w:lastColumn="0" w:oddVBand="0" w:evenVBand="0" w:oddHBand="0" w:evenHBand="0" w:firstRowFirstColumn="0" w:firstRowLastColumn="0" w:lastRowFirstColumn="0" w:lastRowLastColumn="0"/>
+            <w:tcW w:w="2269" w:type="dxa"/>
+            <w:tcBorders>
+              <w:top w:val="single" w:sz="4" w:space="0" w:color="8EAADB" w:themeColor="accent5" w:themeTint="99"/>
+              <w:left w:val="single" w:sz="4" w:space="0" w:color="8EAADB" w:themeColor="accent5" w:themeTint="99"/>
+              <w:bottom w:val="single" w:sz="4" w:space="0" w:color="8EAADB" w:themeColor="accent5" w:themeTint="99"/>
+              <w:right w:val="single" w:sz="4" w:space="0" w:color="8EAADB" w:themeColor="accent5" w:themeTint="99"/>
+            </w:tcBorders>
+          </w:tcPr>
+          <w:p>
+            <w:pPr>
+              <w:pStyle w:val="Geenafstand"/>
+            </w:pPr>
+            <w:r>
+              <w:t>De gebruiker is van het inlogscherm naar het t</w:t>
+            </w:r>
+            <w:r>
+              <w:t>abblad roosterscherm</w:t>
+            </w:r>
+            <w:r>
+              <w:t xml:space="preserve"> genavigeerd. </w:t>
+            </w:r>
+          </w:p>
+        </w:tc>
+        <w:tc>
+          <w:tcPr>
+            <w:tcW w:w="2410" w:type="dxa"/>
+            <w:tcBorders>
+              <w:top w:val="single" w:sz="4" w:space="0" w:color="8EAADB" w:themeColor="accent5" w:themeTint="99"/>
+              <w:left w:val="single" w:sz="4" w:space="0" w:color="8EAADB" w:themeColor="accent5" w:themeTint="99"/>
+              <w:bottom w:val="single" w:sz="4" w:space="0" w:color="8EAADB" w:themeColor="accent5" w:themeTint="99"/>
+              <w:right w:val="single" w:sz="4" w:space="0" w:color="8EAADB" w:themeColor="accent5" w:themeTint="99"/>
+            </w:tcBorders>
+          </w:tcPr>
+          <w:p>
+            <w:pPr>
+              <w:pStyle w:val="Geenafstand"/>
+              <w:cnfStyle w:val="000000100000" w:firstRow="0" w:lastRow="0" w:firstColumn="0" w:lastColumn="0" w:oddVBand="0" w:evenVBand="0" w:oddHBand="1" w:evenHBand="0" w:firstRowFirstColumn="0" w:firstRowLastColumn="0" w:lastRowFirstColumn="0" w:lastRowLastColumn="0"/>
+            </w:pPr>
+            <w:r>
+              <w:t>Het t</w:t>
+            </w:r>
+            <w:r>
+              <w:t>abblad roosterscherm</w:t>
+            </w:r>
+            <w:r>
+              <w:t xml:space="preserve"> wordt getoond. </w:t>
+            </w:r>
+          </w:p>
+        </w:tc>
+        <w:tc>
+          <w:tcPr>
+            <w:tcW w:w="5569" w:type="dxa"/>
+            <w:tcBorders>
+              <w:top w:val="single" w:sz="4" w:space="0" w:color="8EAADB" w:themeColor="accent5" w:themeTint="99"/>
+              <w:left w:val="single" w:sz="4" w:space="0" w:color="8EAADB" w:themeColor="accent5" w:themeTint="99"/>
+              <w:bottom w:val="single" w:sz="4" w:space="0" w:color="8EAADB" w:themeColor="accent5" w:themeTint="99"/>
+              <w:right w:val="single" w:sz="4" w:space="0" w:color="8EAADB" w:themeColor="accent5" w:themeTint="99"/>
+            </w:tcBorders>
+          </w:tcPr>
+          <w:p>
+            <w:pPr>
+              <w:pStyle w:val="Geenafstand"/>
+              <w:cnfStyle w:val="000000100000" w:firstRow="0" w:lastRow="0" w:firstColumn="0" w:lastColumn="0" w:oddVBand="0" w:evenVBand="0" w:oddHBand="1" w:evenHBand="0" w:firstRowFirstColumn="0" w:firstRowLastColumn="0" w:lastRowFirstColumn="0" w:lastRowLastColumn="0"/>
+            </w:pPr>
+            <w:r>
+              <w:t xml:space="preserve">De gebruiker klikt op een leeg vak in de tabel. </w:t>
+            </w:r>
+          </w:p>
+          <w:p>
+            <w:pPr>
+              <w:pStyle w:val="Geenafstand"/>
+              <w:cnfStyle w:val="000000100000" w:firstRow="0" w:lastRow="0" w:firstColumn="0" w:lastColumn="0" w:oddVBand="0" w:evenVBand="0" w:oddHBand="1" w:evenHBand="0" w:firstRowFirstColumn="0" w:firstRowLastColumn="0" w:lastRowFirstColumn="0" w:lastRowLastColumn="0"/>
+            </w:pPr>
+            <w:r>
+              <w:t>Er verschijnt een pop-up om dat vakje een inhoud te geven.</w:t>
+            </w:r>
+          </w:p>
+          <w:p>
+            <w:pPr>
+              <w:pStyle w:val="Geenafstand"/>
+              <w:cnfStyle w:val="000000100000" w:firstRow="0" w:lastRow="0" w:firstColumn="0" w:lastColumn="0" w:oddVBand="0" w:evenVBand="0" w:oddHBand="1" w:evenHBand="0" w:firstRowFirstColumn="0" w:firstRowLastColumn="0" w:lastRowFirstColumn="0" w:lastRowLastColumn="0"/>
+            </w:pPr>
+          </w:p>
+        </w:tc>
+        <w:tc>
+          <w:tcPr>
+            <w:tcW w:w="1943" w:type="dxa"/>
+            <w:tcBorders>
+              <w:top w:val="single" w:sz="4" w:space="0" w:color="8EAADB" w:themeColor="accent5" w:themeTint="99"/>
+              <w:left w:val="single" w:sz="4" w:space="0" w:color="8EAADB" w:themeColor="accent5" w:themeTint="99"/>
+              <w:bottom w:val="single" w:sz="4" w:space="0" w:color="8EAADB" w:themeColor="accent5" w:themeTint="99"/>
+              <w:right w:val="single" w:sz="4" w:space="0" w:color="8EAADB" w:themeColor="accent5" w:themeTint="99"/>
+            </w:tcBorders>
+          </w:tcPr>
+          <w:p>
+            <w:pPr>
+              <w:pStyle w:val="Geenafstand"/>
+              <w:cnfStyle w:val="000000100000" w:firstRow="0" w:lastRow="0" w:firstColumn="0" w:lastColumn="0" w:oddVBand="0" w:evenVBand="0" w:oddHBand="1" w:evenHBand="0" w:firstRowFirstColumn="0" w:firstRowLastColumn="0" w:lastRowFirstColumn="0" w:lastRowLastColumn="0"/>
+            </w:pPr>
+            <w:r>
+              <w:t>Zijn er vakken aanwezig waarin je taken kunt opschrijven?</w:t>
+            </w:r>
+          </w:p>
+        </w:tc>
+        <w:tc>
+          <w:tcPr>
+            <w:tcW w:w="3657" w:type="dxa"/>
+            <w:tcBorders>
+              <w:top w:val="single" w:sz="4" w:space="0" w:color="8EAADB" w:themeColor="accent5" w:themeTint="99"/>
+              <w:left w:val="single" w:sz="4" w:space="0" w:color="8EAADB" w:themeColor="accent5" w:themeTint="99"/>
+              <w:bottom w:val="single" w:sz="4" w:space="0" w:color="8EAADB" w:themeColor="accent5" w:themeTint="99"/>
+              <w:right w:val="single" w:sz="4" w:space="0" w:color="8EAADB" w:themeColor="accent5" w:themeTint="99"/>
+            </w:tcBorders>
+          </w:tcPr>
+          <w:p>
+            <w:pPr>
+              <w:pStyle w:val="Geenafstand"/>
+              <w:cnfStyle w:val="000000100000" w:firstRow="0" w:lastRow="0" w:firstColumn="0" w:lastColumn="0" w:oddVBand="0" w:evenVBand="0" w:oddHBand="1" w:evenHBand="0" w:firstRowFirstColumn="0" w:firstRowLastColumn="0" w:lastRowFirstColumn="0" w:lastRowLastColumn="0"/>
+            </w:pPr>
+          </w:p>
+        </w:tc>
+      </w:tr>
+      <w:tr>
+        <w:tc>
+          <w:tcPr>
+            <w:cnfStyle w:val="001000000000" w:firstRow="0" w:lastRow="0" w:firstColumn="1" w:lastColumn="0" w:oddVBand="0" w:evenVBand="0" w:oddHBand="0" w:evenHBand="0" w:firstRowFirstColumn="0" w:firstRowLastColumn="0" w:lastRowFirstColumn="0" w:lastRowLastColumn="0"/>
+            <w:tcW w:w="2269" w:type="dxa"/>
+            <w:tcBorders>
+              <w:top w:val="single" w:sz="4" w:space="0" w:color="8EAADB" w:themeColor="accent5" w:themeTint="99"/>
+              <w:left w:val="single" w:sz="4" w:space="0" w:color="8EAADB" w:themeColor="accent5" w:themeTint="99"/>
+              <w:bottom w:val="single" w:sz="4" w:space="0" w:color="8EAADB" w:themeColor="accent5" w:themeTint="99"/>
+              <w:right w:val="single" w:sz="4" w:space="0" w:color="8EAADB" w:themeColor="accent5" w:themeTint="99"/>
+            </w:tcBorders>
+          </w:tcPr>
+          <w:p>
+            <w:pPr>
+              <w:pStyle w:val="Geenafstand"/>
+            </w:pPr>
+            <w:r>
+              <w:t>De gebruiker is van het inlogscherm naar het t</w:t>
+            </w:r>
+            <w:r>
+              <w:t>abblad roosterscherm</w:t>
+            </w:r>
+            <w:r>
+              <w:t xml:space="preserve"> genavigeerd.</w:t>
+            </w:r>
+          </w:p>
+        </w:tc>
+        <w:tc>
+          <w:tcPr>
+            <w:tcW w:w="2410" w:type="dxa"/>
+            <w:tcBorders>
+              <w:top w:val="single" w:sz="4" w:space="0" w:color="8EAADB" w:themeColor="accent5" w:themeTint="99"/>
+              <w:left w:val="single" w:sz="4" w:space="0" w:color="8EAADB" w:themeColor="accent5" w:themeTint="99"/>
+              <w:bottom w:val="single" w:sz="4" w:space="0" w:color="8EAADB" w:themeColor="accent5" w:themeTint="99"/>
+              <w:right w:val="single" w:sz="4" w:space="0" w:color="8EAADB" w:themeColor="accent5" w:themeTint="99"/>
+            </w:tcBorders>
+          </w:tcPr>
+          <w:p>
+            <w:pPr>
+              <w:pStyle w:val="Geenafstand"/>
+              <w:cnfStyle w:val="000000000000" w:firstRow="0" w:lastRow="0" w:firstColumn="0" w:lastColumn="0" w:oddVBand="0" w:evenVBand="0" w:oddHBand="0" w:evenHBand="0" w:firstRowFirstColumn="0" w:firstRowLastColumn="0" w:lastRowFirstColumn="0" w:lastRowLastColumn="0"/>
+            </w:pPr>
+            <w:r>
+              <w:t>Het t</w:t>
+            </w:r>
+            <w:r>
+              <w:t>abblad roosterscherm</w:t>
+            </w:r>
+            <w:r>
+              <w:t xml:space="preserve"> wordt getoond.</w:t>
+            </w:r>
+          </w:p>
+        </w:tc>
+        <w:tc>
+          <w:tcPr>
+            <w:tcW w:w="5569" w:type="dxa"/>
+            <w:tcBorders>
+              <w:top w:val="single" w:sz="4" w:space="0" w:color="8EAADB" w:themeColor="accent5" w:themeTint="99"/>
+              <w:left w:val="single" w:sz="4" w:space="0" w:color="8EAADB" w:themeColor="accent5" w:themeTint="99"/>
+              <w:bottom w:val="single" w:sz="4" w:space="0" w:color="8EAADB" w:themeColor="accent5" w:themeTint="99"/>
+              <w:right w:val="single" w:sz="4" w:space="0" w:color="8EAADB" w:themeColor="accent5" w:themeTint="99"/>
+            </w:tcBorders>
+          </w:tcPr>
+          <w:p>
+            <w:pPr>
+              <w:pStyle w:val="Geenafstand"/>
+              <w:cnfStyle w:val="000000000000" w:firstRow="0" w:lastRow="0" w:firstColumn="0" w:lastColumn="0" w:oddVBand="0" w:evenVBand="0" w:oddHBand="0" w:evenHBand="0" w:firstRowFirstColumn="0" w:firstRowLastColumn="0" w:lastRowFirstColumn="0" w:lastRowLastColumn="0"/>
+            </w:pPr>
+            <w:r>
+              <w:t>De gebruiker klikt op een ingevuld vak in de tabel.</w:t>
+            </w:r>
+          </w:p>
+          <w:p>
+            <w:pPr>
+              <w:pStyle w:val="Geenafstand"/>
+              <w:cnfStyle w:val="000000000000" w:firstRow="0" w:lastRow="0" w:firstColumn="0" w:lastColumn="0" w:oddVBand="0" w:evenVBand="0" w:oddHBand="0" w:evenHBand="0" w:firstRowFirstColumn="0" w:firstRowLastColumn="0" w:lastRowFirstColumn="0" w:lastRowLastColumn="0"/>
+            </w:pPr>
+            <w:r>
+              <w:t>Er verschijnt een nieuwe pop up om de taak te kunnen wijzigen.</w:t>
+            </w:r>
+          </w:p>
+          <w:p>
+            <w:pPr>
+              <w:pStyle w:val="Geenafstand"/>
+              <w:cnfStyle w:val="000000000000" w:firstRow="0" w:lastRow="0" w:firstColumn="0" w:lastColumn="0" w:oddVBand="0" w:evenVBand="0" w:oddHBand="0" w:evenHBand="0" w:firstRowFirstColumn="0" w:firstRowLastColumn="0" w:lastRowFirstColumn="0" w:lastRowLastColumn="0"/>
+            </w:pPr>
+            <w:r>
+              <w:t>Je kunt echter niet 2 taken met elkaar overlappen. Omdat dat een conflict met elkaar zal krijgen.</w:t>
+            </w:r>
+          </w:p>
+        </w:tc>
+        <w:tc>
+          <w:tcPr>
+            <w:tcW w:w="1943" w:type="dxa"/>
+            <w:tcBorders>
+              <w:top w:val="single" w:sz="4" w:space="0" w:color="8EAADB" w:themeColor="accent5" w:themeTint="99"/>
+              <w:left w:val="single" w:sz="4" w:space="0" w:color="8EAADB" w:themeColor="accent5" w:themeTint="99"/>
+              <w:bottom w:val="single" w:sz="4" w:space="0" w:color="8EAADB" w:themeColor="accent5" w:themeTint="99"/>
+              <w:right w:val="single" w:sz="4" w:space="0" w:color="8EAADB" w:themeColor="accent5" w:themeTint="99"/>
+            </w:tcBorders>
+          </w:tcPr>
+          <w:p>
+            <w:pPr>
+              <w:pStyle w:val="Geenafstand"/>
+              <w:cnfStyle w:val="000000000000" w:firstRow="0" w:lastRow="0" w:firstColumn="0" w:lastColumn="0" w:oddVBand="0" w:evenVBand="0" w:oddHBand="0" w:evenHBand="0" w:firstRowFirstColumn="0" w:firstRowLastColumn="0" w:lastRowFirstColumn="0" w:lastRowLastColumn="0"/>
+            </w:pPr>
+          </w:p>
+        </w:tc>
+        <w:tc>
+          <w:tcPr>
+            <w:tcW w:w="3657" w:type="dxa"/>
+            <w:tcBorders>
+              <w:top w:val="single" w:sz="4" w:space="0" w:color="8EAADB" w:themeColor="accent5" w:themeTint="99"/>
+              <w:left w:val="single" w:sz="4" w:space="0" w:color="8EAADB" w:themeColor="accent5" w:themeTint="99"/>
+              <w:bottom w:val="single" w:sz="4" w:space="0" w:color="8EAADB" w:themeColor="accent5" w:themeTint="99"/>
+              <w:right w:val="single" w:sz="4" w:space="0" w:color="8EAADB" w:themeColor="accent5" w:themeTint="99"/>
+            </w:tcBorders>
+          </w:tcPr>
+          <w:p>
+            <w:pPr>
+              <w:pStyle w:val="Geenafstand"/>
+              <w:cnfStyle w:val="000000000000" w:firstRow="0" w:lastRow="0" w:firstColumn="0" w:lastColumn="0" w:oddVBand="0" w:evenVBand="0" w:oddHBand="0" w:evenHBand="0" w:firstRowFirstColumn="0" w:firstRowLastColumn="0" w:lastRowFirstColumn="0" w:lastRowLastColumn="0"/>
+            </w:pPr>
+          </w:p>
+        </w:tc>
+      </w:tr>
+      <w:tr>
+        <w:trPr>
+          <w:cnfStyle w:val="000000100000" w:firstRow="0" w:lastRow="0" w:firstColumn="0" w:lastColumn="0" w:oddVBand="0" w:evenVBand="0" w:oddHBand="1" w:evenHBand="0" w:firstRowFirstColumn="0" w:firstRowLastColumn="0" w:lastRowFirstColumn="0" w:lastRowLastColumn="0"/>
+        </w:trPr>
+        <w:tc>
+          <w:tcPr>
+            <w:cnfStyle w:val="001000000000" w:firstRow="0" w:lastRow="0" w:firstColumn="1" w:lastColumn="0" w:oddVBand="0" w:evenVBand="0" w:oddHBand="0" w:evenHBand="0" w:firstRowFirstColumn="0" w:firstRowLastColumn="0" w:lastRowFirstColumn="0" w:lastRowLastColumn="0"/>
+            <w:tcW w:w="2269" w:type="dxa"/>
+            <w:tcBorders>
+              <w:top w:val="single" w:sz="4" w:space="0" w:color="8EAADB" w:themeColor="accent5" w:themeTint="99"/>
+              <w:left w:val="single" w:sz="4" w:space="0" w:color="8EAADB" w:themeColor="accent5" w:themeTint="99"/>
+              <w:bottom w:val="single" w:sz="4" w:space="0" w:color="8EAADB" w:themeColor="accent5" w:themeTint="99"/>
+              <w:right w:val="single" w:sz="4" w:space="0" w:color="8EAADB" w:themeColor="accent5" w:themeTint="99"/>
+            </w:tcBorders>
+          </w:tcPr>
+          <w:p>
+            <w:pPr>
+              <w:pStyle w:val="Geenafstand"/>
+            </w:pPr>
+            <w:r>
+              <w:lastRenderedPageBreak/>
+              <w:t>De gebruiker is van het inlogscherm naar het t</w:t>
+            </w:r>
+            <w:r>
+              <w:t>abblad roosterscherm</w:t>
+            </w:r>
+            <w:r>
+              <w:t xml:space="preserve"> genavigeerd. </w:t>
+            </w:r>
+          </w:p>
+        </w:tc>
+        <w:tc>
+          <w:tcPr>
+            <w:tcW w:w="2410" w:type="dxa"/>
+            <w:tcBorders>
+              <w:top w:val="single" w:sz="4" w:space="0" w:color="8EAADB" w:themeColor="accent5" w:themeTint="99"/>
+              <w:left w:val="single" w:sz="4" w:space="0" w:color="8EAADB" w:themeColor="accent5" w:themeTint="99"/>
+              <w:bottom w:val="single" w:sz="4" w:space="0" w:color="8EAADB" w:themeColor="accent5" w:themeTint="99"/>
+              <w:right w:val="single" w:sz="4" w:space="0" w:color="8EAADB" w:themeColor="accent5" w:themeTint="99"/>
+            </w:tcBorders>
+          </w:tcPr>
+          <w:p>
+            <w:pPr>
+              <w:pStyle w:val="Geenafstand"/>
+              <w:cnfStyle w:val="000000100000" w:firstRow="0" w:lastRow="0" w:firstColumn="0" w:lastColumn="0" w:oddVBand="0" w:evenVBand="0" w:oddHBand="1" w:evenHBand="0" w:firstRowFirstColumn="0" w:firstRowLastColumn="0" w:lastRowFirstColumn="0" w:lastRowLastColumn="0"/>
+            </w:pPr>
+            <w:r>
+              <w:t>Het t</w:t>
+            </w:r>
+            <w:r>
+              <w:t>abblad roosterscherm</w:t>
+            </w:r>
+            <w:r>
+              <w:t xml:space="preserve"> wordt getoond. </w:t>
+            </w:r>
+          </w:p>
+        </w:tc>
+        <w:tc>
+          <w:tcPr>
+            <w:tcW w:w="5569" w:type="dxa"/>
+            <w:tcBorders>
+              <w:top w:val="single" w:sz="4" w:space="0" w:color="8EAADB" w:themeColor="accent5" w:themeTint="99"/>
+              <w:left w:val="single" w:sz="4" w:space="0" w:color="8EAADB" w:themeColor="accent5" w:themeTint="99"/>
+              <w:bottom w:val="single" w:sz="4" w:space="0" w:color="8EAADB" w:themeColor="accent5" w:themeTint="99"/>
+              <w:right w:val="single" w:sz="4" w:space="0" w:color="8EAADB" w:themeColor="accent5" w:themeTint="99"/>
+            </w:tcBorders>
+          </w:tcPr>
+          <w:p>
+            <w:pPr>
+              <w:pStyle w:val="Geenafstand"/>
+              <w:cnfStyle w:val="000000100000" w:firstRow="0" w:lastRow="0" w:firstColumn="0" w:lastColumn="0" w:oddVBand="0" w:evenVBand="0" w:oddHBand="1" w:evenHBand="0" w:firstRowFirstColumn="0" w:firstRowLastColumn="0" w:lastRowFirstColumn="0" w:lastRowLastColumn="0"/>
+            </w:pPr>
+            <w:r>
+              <w:t>De gebruiker klikt op een van de tabbladen</w:t>
+            </w:r>
+          </w:p>
+          <w:p>
+            <w:pPr>
+              <w:pStyle w:val="Geenafstand"/>
+              <w:cnfStyle w:val="000000100000" w:firstRow="0" w:lastRow="0" w:firstColumn="0" w:lastColumn="0" w:oddVBand="0" w:evenVBand="0" w:oddHBand="1" w:evenHBand="0" w:firstRowFirstColumn="0" w:firstRowLastColumn="0" w:lastRowFirstColumn="0" w:lastRowLastColumn="0"/>
+            </w:pPr>
+            <w:r>
+              <w:t>De gebruiker navigeert naar de andere tabellen in die tabbladen.</w:t>
+            </w:r>
+          </w:p>
+        </w:tc>
+        <w:tc>
+          <w:tcPr>
+            <w:tcW w:w="1943" w:type="dxa"/>
+            <w:tcBorders>
+              <w:top w:val="single" w:sz="4" w:space="0" w:color="8EAADB" w:themeColor="accent5" w:themeTint="99"/>
+              <w:left w:val="single" w:sz="4" w:space="0" w:color="8EAADB" w:themeColor="accent5" w:themeTint="99"/>
+              <w:bottom w:val="single" w:sz="4" w:space="0" w:color="8EAADB" w:themeColor="accent5" w:themeTint="99"/>
+              <w:right w:val="single" w:sz="4" w:space="0" w:color="8EAADB" w:themeColor="accent5" w:themeTint="99"/>
+            </w:tcBorders>
+          </w:tcPr>
+          <w:p>
+            <w:pPr>
+              <w:pStyle w:val="Geenafstand"/>
+              <w:cnfStyle w:val="000000100000" w:firstRow="0" w:lastRow="0" w:firstColumn="0" w:lastColumn="0" w:oddVBand="0" w:evenVBand="0" w:oddHBand="1" w:evenHBand="0" w:firstRowFirstColumn="0" w:firstRowLastColumn="0" w:lastRowFirstColumn="0" w:lastRowLastColumn="0"/>
+            </w:pPr>
+            <w:r>
+              <w:t>Is er een tabblad aanwezig waarin je schoolcijfers en belangrijke afspraken kunt bekijken?</w:t>
+            </w:r>
+          </w:p>
+        </w:tc>
+        <w:tc>
+          <w:tcPr>
+            <w:tcW w:w="3657" w:type="dxa"/>
+            <w:tcBorders>
+              <w:top w:val="single" w:sz="4" w:space="0" w:color="8EAADB" w:themeColor="accent5" w:themeTint="99"/>
+              <w:left w:val="single" w:sz="4" w:space="0" w:color="8EAADB" w:themeColor="accent5" w:themeTint="99"/>
+              <w:bottom w:val="single" w:sz="4" w:space="0" w:color="8EAADB" w:themeColor="accent5" w:themeTint="99"/>
+              <w:right w:val="single" w:sz="4" w:space="0" w:color="8EAADB" w:themeColor="accent5" w:themeTint="99"/>
+            </w:tcBorders>
+          </w:tcPr>
+          <w:p>
+            <w:pPr>
+              <w:pStyle w:val="Geenafstand"/>
+              <w:cnfStyle w:val="000000100000" w:firstRow="0" w:lastRow="0" w:firstColumn="0" w:lastColumn="0" w:oddVBand="0" w:evenVBand="0" w:oddHBand="1" w:evenHBand="0" w:firstRowFirstColumn="0" w:firstRowLastColumn="0" w:lastRowFirstColumn="0" w:lastRowLastColumn="0"/>
+            </w:pPr>
+          </w:p>
+        </w:tc>
+      </w:tr>
+      <w:tr>
+        <w:tc>
+          <w:tcPr>
+            <w:cnfStyle w:val="001000000000" w:firstRow="0" w:lastRow="0" w:firstColumn="1" w:lastColumn="0" w:oddVBand="0" w:evenVBand="0" w:oddHBand="0" w:evenHBand="0" w:firstRowFirstColumn="0" w:firstRowLastColumn="0" w:lastRowFirstColumn="0" w:lastRowLastColumn="0"/>
+            <w:tcW w:w="2269" w:type="dxa"/>
+            <w:tcBorders>
+              <w:top w:val="single" w:sz="4" w:space="0" w:color="8EAADB" w:themeColor="accent5" w:themeTint="99"/>
+              <w:left w:val="single" w:sz="4" w:space="0" w:color="8EAADB" w:themeColor="accent5" w:themeTint="99"/>
+              <w:bottom w:val="single" w:sz="4" w:space="0" w:color="8EAADB" w:themeColor="accent5" w:themeTint="99"/>
+              <w:right w:val="single" w:sz="4" w:space="0" w:color="8EAADB" w:themeColor="accent5" w:themeTint="99"/>
+            </w:tcBorders>
+          </w:tcPr>
+          <w:p>
+            <w:pPr>
+              <w:pStyle w:val="Geenafstand"/>
+            </w:pPr>
+            <w:r>
+              <w:t>De gebruiker is van het inlogscherm naar het t</w:t>
+            </w:r>
+            <w:r>
+              <w:t>abblad roosterscherm</w:t>
+            </w:r>
+            <w:r>
+              <w:t xml:space="preserve"> genavigeerd.</w:t>
+            </w:r>
+          </w:p>
+        </w:tc>
+        <w:tc>
+          <w:tcPr>
+            <w:tcW w:w="2410" w:type="dxa"/>
+            <w:tcBorders>
+              <w:top w:val="single" w:sz="4" w:space="0" w:color="8EAADB" w:themeColor="accent5" w:themeTint="99"/>
+              <w:left w:val="single" w:sz="4" w:space="0" w:color="8EAADB" w:themeColor="accent5" w:themeTint="99"/>
+              <w:bottom w:val="single" w:sz="4" w:space="0" w:color="8EAADB" w:themeColor="accent5" w:themeTint="99"/>
+              <w:right w:val="single" w:sz="4" w:space="0" w:color="8EAADB" w:themeColor="accent5" w:themeTint="99"/>
+            </w:tcBorders>
+          </w:tcPr>
+          <w:p>
+            <w:pPr>
+              <w:pStyle w:val="Geenafstand"/>
+              <w:cnfStyle w:val="000000000000" w:firstRow="0" w:lastRow="0" w:firstColumn="0" w:lastColumn="0" w:oddVBand="0" w:evenVBand="0" w:oddHBand="0" w:evenHBand="0" w:firstRowFirstColumn="0" w:firstRowLastColumn="0" w:lastRowFirstColumn="0" w:lastRowLastColumn="0"/>
+            </w:pPr>
+            <w:r>
+              <w:t>Het t</w:t>
+            </w:r>
+            <w:r>
+              <w:t>abblad roosterscherm</w:t>
+            </w:r>
+            <w:r>
+              <w:t xml:space="preserve"> wordt getoond.</w:t>
+            </w:r>
+          </w:p>
+        </w:tc>
+        <w:tc>
+          <w:tcPr>
+            <w:tcW w:w="5569" w:type="dxa"/>
+            <w:tcBorders>
+              <w:top w:val="single" w:sz="4" w:space="0" w:color="8EAADB" w:themeColor="accent5" w:themeTint="99"/>
+              <w:left w:val="single" w:sz="4" w:space="0" w:color="8EAADB" w:themeColor="accent5" w:themeTint="99"/>
+              <w:bottom w:val="single" w:sz="4" w:space="0" w:color="8EAADB" w:themeColor="accent5" w:themeTint="99"/>
+              <w:right w:val="single" w:sz="4" w:space="0" w:color="8EAADB" w:themeColor="accent5" w:themeTint="99"/>
+            </w:tcBorders>
+          </w:tcPr>
+          <w:p>
+            <w:pPr>
+              <w:pStyle w:val="Geenafstand"/>
+              <w:cnfStyle w:val="000000000000" w:firstRow="0" w:lastRow="0" w:firstColumn="0" w:lastColumn="0" w:oddVBand="0" w:evenVBand="0" w:oddHBand="0" w:evenHBand="0" w:firstRowFirstColumn="0" w:firstRowLastColumn="0" w:lastRowFirstColumn="0" w:lastRowLastColumn="0"/>
+            </w:pPr>
+            <w:r>
+              <w:t>De gebruiker klikt op de rode kruis om af te sluiten, zonder eerst uit te loggen.</w:t>
+            </w:r>
+          </w:p>
+          <w:p>
+            <w:pPr>
+              <w:pStyle w:val="Geenafstand"/>
+              <w:cnfStyle w:val="000000000000" w:firstRow="0" w:lastRow="0" w:firstColumn="0" w:lastColumn="0" w:oddVBand="0" w:evenVBand="0" w:oddHBand="0" w:evenHBand="0" w:firstRowFirstColumn="0" w:firstRowLastColumn="0" w:lastRowFirstColumn="0" w:lastRowLastColumn="0"/>
+            </w:pPr>
+            <w:r>
+              <w:t>De applicatie word nu direct afgesloten en je word niet meer naar het inlogscherm gebracht, de applicatie onthoud geen ingelogde gebruikers dus je logt vanzelf uit.</w:t>
+            </w:r>
+          </w:p>
+        </w:tc>
+        <w:tc>
+          <w:tcPr>
+            <w:tcW w:w="1943" w:type="dxa"/>
+            <w:tcBorders>
+              <w:top w:val="single" w:sz="4" w:space="0" w:color="8EAADB" w:themeColor="accent5" w:themeTint="99"/>
+              <w:left w:val="single" w:sz="4" w:space="0" w:color="8EAADB" w:themeColor="accent5" w:themeTint="99"/>
+              <w:bottom w:val="single" w:sz="4" w:space="0" w:color="8EAADB" w:themeColor="accent5" w:themeTint="99"/>
+              <w:right w:val="single" w:sz="4" w:space="0" w:color="8EAADB" w:themeColor="accent5" w:themeTint="99"/>
+            </w:tcBorders>
+          </w:tcPr>
+          <w:p>
+            <w:pPr>
+              <w:pStyle w:val="Geenafstand"/>
+              <w:cnfStyle w:val="000000000000" w:firstRow="0" w:lastRow="0" w:firstColumn="0" w:lastColumn="0" w:oddVBand="0" w:evenVBand="0" w:oddHBand="0" w:evenHBand="0" w:firstRowFirstColumn="0" w:firstRowLastColumn="0" w:lastRowFirstColumn="0" w:lastRowLastColumn="0"/>
+            </w:pPr>
+          </w:p>
+        </w:tc>
+        <w:tc>
+          <w:tcPr>
+            <w:tcW w:w="3657" w:type="dxa"/>
+            <w:tcBorders>
+              <w:top w:val="single" w:sz="4" w:space="0" w:color="8EAADB" w:themeColor="accent5" w:themeTint="99"/>
+              <w:left w:val="single" w:sz="4" w:space="0" w:color="8EAADB" w:themeColor="accent5" w:themeTint="99"/>
+              <w:bottom w:val="single" w:sz="4" w:space="0" w:color="8EAADB" w:themeColor="accent5" w:themeTint="99"/>
+              <w:right w:val="single" w:sz="4" w:space="0" w:color="8EAADB" w:themeColor="accent5" w:themeTint="99"/>
+            </w:tcBorders>
+          </w:tcPr>
+          <w:p>
+            <w:pPr>
+              <w:pStyle w:val="Geenafstand"/>
+              <w:cnfStyle w:val="000000000000" w:firstRow="0" w:lastRow="0" w:firstColumn="0" w:lastColumn="0" w:oddVBand="0" w:evenVBand="0" w:oddHBand="0" w:evenHBand="0" w:firstRowFirstColumn="0" w:firstRowLastColumn="0" w:lastRowFirstColumn="0" w:lastRowLastColumn="0"/>
+            </w:pPr>
+          </w:p>
+        </w:tc>
+      </w:tr>
+      <w:tr>
+        <w:trPr>
+          <w:cnfStyle w:val="000000100000" w:firstRow="0" w:lastRow="0" w:firstColumn="0" w:lastColumn="0" w:oddVBand="0" w:evenVBand="0" w:oddHBand="1" w:evenHBand="0" w:firstRowFirstColumn="0" w:firstRowLastColumn="0" w:lastRowFirstColumn="0" w:lastRowLastColumn="0"/>
+        </w:trPr>
+        <w:tc>
+          <w:tcPr>
+            <w:cnfStyle w:val="001000000000" w:firstRow="0" w:lastRow="0" w:firstColumn="1" w:lastColumn="0" w:oddVBand="0" w:evenVBand="0" w:oddHBand="0" w:evenHBand="0" w:firstRowFirstColumn="0" w:firstRowLastColumn="0" w:lastRowFirstColumn="0" w:lastRowLastColumn="0"/>
+            <w:tcW w:w="2269" w:type="dxa"/>
+            <w:tcBorders>
+              <w:top w:val="single" w:sz="4" w:space="0" w:color="8EAADB" w:themeColor="accent5" w:themeTint="99"/>
+              <w:left w:val="single" w:sz="4" w:space="0" w:color="8EAADB" w:themeColor="accent5" w:themeTint="99"/>
+              <w:bottom w:val="single" w:sz="4" w:space="0" w:color="8EAADB" w:themeColor="accent5" w:themeTint="99"/>
+              <w:right w:val="single" w:sz="4" w:space="0" w:color="8EAADB" w:themeColor="accent5" w:themeTint="99"/>
+            </w:tcBorders>
+          </w:tcPr>
+          <w:p>
+            <w:pPr>
+              <w:pStyle w:val="Geenafstand"/>
+            </w:pPr>
+            <w:r>
+              <w:t>De gebruiker is een geregistreerde Administrator, en ging inloggen op dezelfde manier.</w:t>
+            </w:r>
+          </w:p>
+        </w:tc>
+        <w:tc>
+          <w:tcPr>
+            <w:tcW w:w="2410" w:type="dxa"/>
+            <w:tcBorders>
+              <w:top w:val="single" w:sz="4" w:space="0" w:color="8EAADB" w:themeColor="accent5" w:themeTint="99"/>
+              <w:left w:val="single" w:sz="4" w:space="0" w:color="8EAADB" w:themeColor="accent5" w:themeTint="99"/>
+              <w:bottom w:val="single" w:sz="4" w:space="0" w:color="8EAADB" w:themeColor="accent5" w:themeTint="99"/>
+              <w:right w:val="single" w:sz="4" w:space="0" w:color="8EAADB" w:themeColor="accent5" w:themeTint="99"/>
+            </w:tcBorders>
+          </w:tcPr>
+          <w:p>
+            <w:pPr>
+              <w:pStyle w:val="Geenafstand"/>
+              <w:cnfStyle w:val="000000100000" w:firstRow="0" w:lastRow="0" w:firstColumn="0" w:lastColumn="0" w:oddVBand="0" w:evenVBand="0" w:oddHBand="1" w:evenHBand="0" w:firstRowFirstColumn="0" w:firstRowLastColumn="0" w:lastRowFirstColumn="0" w:lastRowLastColumn="0"/>
+            </w:pPr>
+            <w:r>
+              <w:t>Het t</w:t>
+            </w:r>
+            <w:r>
+              <w:t>abblad roosterscherm</w:t>
+            </w:r>
+            <w:r>
+              <w:t xml:space="preserve"> en administrator functies worden getoond.</w:t>
+            </w:r>
+          </w:p>
+        </w:tc>
+        <w:tc>
+          <w:tcPr>
+            <w:tcW w:w="5569" w:type="dxa"/>
+            <w:tcBorders>
+              <w:top w:val="single" w:sz="4" w:space="0" w:color="8EAADB" w:themeColor="accent5" w:themeTint="99"/>
+              <w:left w:val="single" w:sz="4" w:space="0" w:color="8EAADB" w:themeColor="accent5" w:themeTint="99"/>
+              <w:bottom w:val="single" w:sz="4" w:space="0" w:color="8EAADB" w:themeColor="accent5" w:themeTint="99"/>
+              <w:right w:val="single" w:sz="4" w:space="0" w:color="8EAADB" w:themeColor="accent5" w:themeTint="99"/>
+            </w:tcBorders>
+          </w:tcPr>
+          <w:p>
+            <w:pPr>
+              <w:pStyle w:val="Geenafstand"/>
+              <w:cnfStyle w:val="000000100000" w:firstRow="0" w:lastRow="0" w:firstColumn="0" w:lastColumn="0" w:oddVBand="0" w:evenVBand="0" w:oddHBand="1" w:evenHBand="0" w:firstRowFirstColumn="0" w:firstRowLastColumn="0" w:lastRowFirstColumn="0" w:lastRowLastColumn="0"/>
+            </w:pPr>
+            <w:r>
+              <w:t xml:space="preserve">De </w:t>
+            </w:r>
+            <w:proofErr w:type="spellStart"/>
+            <w:r>
+              <w:t>admin</w:t>
+            </w:r>
+            <w:proofErr w:type="spellEnd"/>
+            <w:r>
+              <w:t xml:space="preserve"> kan klikken op een knop om zo een </w:t>
+            </w:r>
+            <w:proofErr w:type="spellStart"/>
+            <w:r>
+              <w:t>popup</w:t>
+            </w:r>
+            <w:proofErr w:type="spellEnd"/>
+            <w:r>
+              <w:t xml:space="preserve"> met een overzicht van de gebruikers te openen.</w:t>
+            </w:r>
+          </w:p>
+          <w:p>
+            <w:pPr>
+              <w:pStyle w:val="Geenafstand"/>
+              <w:cnfStyle w:val="000000100000" w:firstRow="0" w:lastRow="0" w:firstColumn="0" w:lastColumn="0" w:oddVBand="0" w:evenVBand="0" w:oddHBand="1" w:evenHBand="0" w:firstRowFirstColumn="0" w:firstRowLastColumn="0" w:lastRowFirstColumn="0" w:lastRowLastColumn="0"/>
+            </w:pPr>
+          </w:p>
+        </w:tc>
+        <w:tc>
+          <w:tcPr>
+            <w:tcW w:w="1943" w:type="dxa"/>
+            <w:tcBorders>
+              <w:top w:val="single" w:sz="4" w:space="0" w:color="8EAADB" w:themeColor="accent5" w:themeTint="99"/>
+              <w:left w:val="single" w:sz="4" w:space="0" w:color="8EAADB" w:themeColor="accent5" w:themeTint="99"/>
+              <w:bottom w:val="single" w:sz="4" w:space="0" w:color="8EAADB" w:themeColor="accent5" w:themeTint="99"/>
+              <w:right w:val="single" w:sz="4" w:space="0" w:color="8EAADB" w:themeColor="accent5" w:themeTint="99"/>
+            </w:tcBorders>
+          </w:tcPr>
+          <w:p>
+            <w:pPr>
+              <w:pStyle w:val="Geenafstand"/>
+              <w:cnfStyle w:val="000000100000" w:firstRow="0" w:lastRow="0" w:firstColumn="0" w:lastColumn="0" w:oddVBand="0" w:evenVBand="0" w:oddHBand="1" w:evenHBand="0" w:firstRowFirstColumn="0" w:firstRowLastColumn="0" w:lastRowFirstColumn="0" w:lastRowLastColumn="0"/>
+            </w:pPr>
+          </w:p>
+        </w:tc>
+        <w:tc>
+          <w:tcPr>
+            <w:tcW w:w="3657" w:type="dxa"/>
+            <w:tcBorders>
+              <w:top w:val="single" w:sz="4" w:space="0" w:color="8EAADB" w:themeColor="accent5" w:themeTint="99"/>
+              <w:left w:val="single" w:sz="4" w:space="0" w:color="8EAADB" w:themeColor="accent5" w:themeTint="99"/>
+              <w:bottom w:val="single" w:sz="4" w:space="0" w:color="8EAADB" w:themeColor="accent5" w:themeTint="99"/>
+              <w:right w:val="single" w:sz="4" w:space="0" w:color="8EAADB" w:themeColor="accent5" w:themeTint="99"/>
+            </w:tcBorders>
+          </w:tcPr>
+          <w:p>
+            <w:pPr>
+              <w:pStyle w:val="Geenafstand"/>
+              <w:cnfStyle w:val="000000100000" w:firstRow="0" w:lastRow="0" w:firstColumn="0" w:lastColumn="0" w:oddVBand="0" w:evenVBand="0" w:oddHBand="1" w:evenHBand="0" w:firstRowFirstColumn="0" w:firstRowLastColumn="0" w:lastRowFirstColumn="0" w:lastRowLastColumn="0"/>
+            </w:pPr>
+          </w:p>
+        </w:tc>
+      </w:tr>
+      <w:tr>
+        <w:tc>
+          <w:tcPr>
+            <w:cnfStyle w:val="001000000000" w:firstRow="0" w:lastRow="0" w:firstColumn="1" w:lastColumn="0" w:oddVBand="0" w:evenVBand="0" w:oddHBand="0" w:evenHBand="0" w:firstRowFirstColumn="0" w:firstRowLastColumn="0" w:lastRowFirstColumn="0" w:lastRowLastColumn="0"/>
+            <w:tcW w:w="2269" w:type="dxa"/>
+            <w:tcBorders>
+              <w:top w:val="single" w:sz="4" w:space="0" w:color="8EAADB" w:themeColor="accent5" w:themeTint="99"/>
+              <w:left w:val="single" w:sz="4" w:space="0" w:color="8EAADB" w:themeColor="accent5" w:themeTint="99"/>
+              <w:bottom w:val="single" w:sz="4" w:space="0" w:color="8EAADB" w:themeColor="accent5" w:themeTint="99"/>
+              <w:right w:val="single" w:sz="4" w:space="0" w:color="8EAADB" w:themeColor="accent5" w:themeTint="99"/>
+            </w:tcBorders>
+          </w:tcPr>
+          <w:p>
+            <w:pPr>
+              <w:pStyle w:val="Geenafstand"/>
+            </w:pPr>
+            <w:r>
+              <w:t>De gebruiker is een geregistreerde Administrator, en ging inloggen op dezelfde manier.</w:t>
+            </w:r>
+          </w:p>
+        </w:tc>
+        <w:tc>
+          <w:tcPr>
+            <w:tcW w:w="2410" w:type="dxa"/>
+            <w:tcBorders>
+              <w:top w:val="single" w:sz="4" w:space="0" w:color="8EAADB" w:themeColor="accent5" w:themeTint="99"/>
+              <w:left w:val="single" w:sz="4" w:space="0" w:color="8EAADB" w:themeColor="accent5" w:themeTint="99"/>
+              <w:bottom w:val="single" w:sz="4" w:space="0" w:color="8EAADB" w:themeColor="accent5" w:themeTint="99"/>
+              <w:right w:val="single" w:sz="4" w:space="0" w:color="8EAADB" w:themeColor="accent5" w:themeTint="99"/>
+            </w:tcBorders>
+          </w:tcPr>
+          <w:p>
+            <w:pPr>
+              <w:pStyle w:val="Geenafstand"/>
+              <w:cnfStyle w:val="000000000000" w:firstRow="0" w:lastRow="0" w:firstColumn="0" w:lastColumn="0" w:oddVBand="0" w:evenVBand="0" w:oddHBand="0" w:evenHBand="0" w:firstRowFirstColumn="0" w:firstRowLastColumn="0" w:lastRowFirstColumn="0" w:lastRowLastColumn="0"/>
+            </w:pPr>
+            <w:r>
+              <w:t>Het t</w:t>
+            </w:r>
+            <w:r>
+              <w:t>abblad roosterscherm</w:t>
+            </w:r>
+            <w:r>
+              <w:t xml:space="preserve"> en administrator functies worden getoond.</w:t>
+            </w:r>
+          </w:p>
+        </w:tc>
+        <w:tc>
+          <w:tcPr>
+            <w:tcW w:w="5569" w:type="dxa"/>
+            <w:tcBorders>
+              <w:top w:val="single" w:sz="4" w:space="0" w:color="8EAADB" w:themeColor="accent5" w:themeTint="99"/>
+              <w:left w:val="single" w:sz="4" w:space="0" w:color="8EAADB" w:themeColor="accent5" w:themeTint="99"/>
+              <w:bottom w:val="single" w:sz="4" w:space="0" w:color="8EAADB" w:themeColor="accent5" w:themeTint="99"/>
+              <w:right w:val="single" w:sz="4" w:space="0" w:color="8EAADB" w:themeColor="accent5" w:themeTint="99"/>
+            </w:tcBorders>
+          </w:tcPr>
+          <w:p>
+            <w:pPr>
+              <w:pStyle w:val="Geenafstand"/>
+              <w:cnfStyle w:val="000000000000" w:firstRow="0" w:lastRow="0" w:firstColumn="0" w:lastColumn="0" w:oddVBand="0" w:evenVBand="0" w:oddHBand="0" w:evenHBand="0" w:firstRowFirstColumn="0" w:firstRowLastColumn="0" w:lastRowFirstColumn="0" w:lastRowLastColumn="0"/>
+            </w:pPr>
+            <w:r>
+              <w:t xml:space="preserve">De </w:t>
+            </w:r>
+            <w:proofErr w:type="spellStart"/>
+            <w:r>
+              <w:t>admin</w:t>
+            </w:r>
+            <w:proofErr w:type="spellEnd"/>
+            <w:r>
+              <w:t xml:space="preserve"> klikt op de </w:t>
+            </w:r>
+            <w:proofErr w:type="spellStart"/>
+            <w:r>
+              <w:t>dropdownbox</w:t>
+            </w:r>
+            <w:proofErr w:type="spellEnd"/>
+            <w:r>
+              <w:t xml:space="preserve"> onder ‘gebruikers inzien’.</w:t>
+            </w:r>
+          </w:p>
+          <w:p>
+            <w:pPr>
+              <w:pStyle w:val="Geenafstand"/>
+              <w:cnfStyle w:val="000000000000" w:firstRow="0" w:lastRow="0" w:firstColumn="0" w:lastColumn="0" w:oddVBand="0" w:evenVBand="0" w:oddHBand="0" w:evenHBand="0" w:firstRowFirstColumn="0" w:firstRowLastColumn="0" w:lastRowFirstColumn="0" w:lastRowLastColumn="0"/>
+            </w:pPr>
+            <w:r>
+              <w:t xml:space="preserve">Een lijst met alle geregistreerde gebruikers verschijnt. </w:t>
+            </w:r>
+          </w:p>
+          <w:p>
+            <w:pPr>
+              <w:pStyle w:val="Geenafstand"/>
+              <w:cnfStyle w:val="000000000000" w:firstRow="0" w:lastRow="0" w:firstColumn="0" w:lastColumn="0" w:oddVBand="0" w:evenVBand="0" w:oddHBand="0" w:evenHBand="0" w:firstRowFirstColumn="0" w:firstRowLastColumn="0" w:lastRowFirstColumn="0" w:lastRowLastColumn="0"/>
+            </w:pPr>
+            <w:r>
+              <w:t xml:space="preserve">De </w:t>
+            </w:r>
+            <w:proofErr w:type="spellStart"/>
+            <w:r>
+              <w:t>admin</w:t>
+            </w:r>
+            <w:proofErr w:type="spellEnd"/>
+            <w:r>
+              <w:t xml:space="preserve"> klikt op 1 van de gebruikers. </w:t>
+            </w:r>
+            <w:r>
+              <w:br/>
+              <w:t xml:space="preserve">De </w:t>
+            </w:r>
+            <w:proofErr w:type="spellStart"/>
+            <w:r>
+              <w:t>admin</w:t>
+            </w:r>
+            <w:proofErr w:type="spellEnd"/>
+            <w:r>
+              <w:t xml:space="preserve"> kan nu de </w:t>
+            </w:r>
+            <w:r>
+              <w:t xml:space="preserve">rooster </w:t>
+            </w:r>
+            <w:proofErr w:type="spellStart"/>
+            <w:r>
+              <w:t>gegevans</w:t>
+            </w:r>
+            <w:proofErr w:type="spellEnd"/>
+            <w:r>
+              <w:t xml:space="preserve"> van </w:t>
+            </w:r>
+            <w:r>
+              <w:t>die gebruiker bekijken, inclusief de andere tabbladen.</w:t>
+            </w:r>
+          </w:p>
+        </w:tc>
+        <w:tc>
+          <w:tcPr>
+            <w:tcW w:w="1943" w:type="dxa"/>
+            <w:tcBorders>
+              <w:top w:val="single" w:sz="4" w:space="0" w:color="8EAADB" w:themeColor="accent5" w:themeTint="99"/>
+              <w:left w:val="single" w:sz="4" w:space="0" w:color="8EAADB" w:themeColor="accent5" w:themeTint="99"/>
+              <w:bottom w:val="single" w:sz="4" w:space="0" w:color="8EAADB" w:themeColor="accent5" w:themeTint="99"/>
+              <w:right w:val="single" w:sz="4" w:space="0" w:color="8EAADB" w:themeColor="accent5" w:themeTint="99"/>
+            </w:tcBorders>
+          </w:tcPr>
+          <w:p>
+            <w:pPr>
+              <w:pStyle w:val="Geenafstand"/>
+              <w:cnfStyle w:val="000000000000" w:firstRow="0" w:lastRow="0" w:firstColumn="0" w:lastColumn="0" w:oddVBand="0" w:evenVBand="0" w:oddHBand="0" w:evenHBand="0" w:firstRowFirstColumn="0" w:firstRowLastColumn="0" w:lastRowFirstColumn="0" w:lastRowLastColumn="0"/>
+            </w:pPr>
+            <w:r>
+              <w:t>Is het mogelijk dat de begeleider de roosters van anderen kan bekijken zonder hun inloggegevens?</w:t>
+            </w:r>
           </w:p>
         </w:tc>
         <w:tc>
@@ -6296,18 +7705,17 @@
       </w:pPr>
     </w:p>
     <w:p>
-      <w:r>
-        <w:br w:type="page"/>
-      </w:r>
+      <w:pPr>
+        <w:pStyle w:val="Geenafstand"/>
+      </w:pPr>
     </w:p>
     <w:p>
       <w:pPr>
         <w:pStyle w:val="Kop2"/>
       </w:pPr>
-      <w:bookmarkStart w:id="13" w:name="_Toc484782560"/>
+      <w:bookmarkStart w:id="13" w:name="_Toc484782561"/>
       <w:r>
-        <w:lastRenderedPageBreak/>
-        <w:t>Tabblad roosterscherm</w:t>
+        <w:t>Taak toevoegen scherm</w:t>
       </w:r>
       <w:bookmarkEnd w:id="13"/>
     </w:p>
@@ -6426,13 +7834,7 @@
               <w:pStyle w:val="Geenafstand"/>
             </w:pPr>
             <w:r>
-              <w:t>De gebruiker is van het inlogscherm naar het t</w:t>
-            </w:r>
-            <w:r>
-              <w:t>abblad roosterscherm</w:t>
-            </w:r>
-            <w:r>
-              <w:t xml:space="preserve"> genavigeerd. </w:t>
+              <w:t>De gebruiker klikte op een leeg vak in het rooster.</w:t>
             </w:r>
           </w:p>
         </w:tc>
@@ -6453,13 +7855,7 @@
               <w:cnfStyle w:val="000000100000" w:firstRow="0" w:lastRow="0" w:firstColumn="0" w:lastColumn="0" w:oddVBand="0" w:evenVBand="0" w:oddHBand="1" w:evenHBand="0" w:firstRowFirstColumn="0" w:firstRowLastColumn="0" w:lastRowFirstColumn="0" w:lastRowLastColumn="0"/>
             </w:pPr>
             <w:r>
-              <w:t>Het t</w:t>
-            </w:r>
-            <w:r>
-              <w:t>abblad roosterscherm</w:t>
-            </w:r>
-            <w:r>
-              <w:t xml:space="preserve"> wordt getoond. </w:t>
+              <w:t xml:space="preserve">De pop-up ‘taak toevoegen’ wordt getoond. </w:t>
             </w:r>
           </w:p>
         </w:tc>
@@ -6479,19 +7875,11 @@
               <w:cnfStyle w:val="000000100000" w:firstRow="0" w:lastRow="0" w:firstColumn="0" w:lastColumn="0" w:oddVBand="0" w:evenVBand="0" w:oddHBand="1" w:evenHBand="0" w:firstRowFirstColumn="0" w:firstRowLastColumn="0" w:lastRowFirstColumn="0" w:lastRowLastColumn="0"/>
             </w:pPr>
             <w:r>
-              <w:t xml:space="preserve">De gebruiker </w:t>
-            </w:r>
-            <w:r>
-              <w:t>dubbelklikt op de hoofd cel van het rooster.</w:t>
-            </w:r>
-          </w:p>
-          <w:p>
-            <w:pPr>
-              <w:pStyle w:val="Geenafstand"/>
-              <w:cnfStyle w:val="000000100000" w:firstRow="0" w:lastRow="0" w:firstColumn="0" w:lastColumn="0" w:oddVBand="0" w:evenVBand="0" w:oddHBand="1" w:evenHBand="0" w:firstRowFirstColumn="0" w:firstRowLastColumn="0" w:lastRowFirstColumn="0" w:lastRowLastColumn="0"/>
-            </w:pPr>
-            <w:r>
-              <w:t>Er verschijnt een pop-up om de datum te wijzigen.</w:t>
+              <w:t>De gebruiker vult de zichtbare gegevens in en drukt op de knop ‘Taak Toevoegen’.</w:t>
+            </w:r>
+            <w:r>
+              <w:br/>
+              <w:t>De pop-up sluit af en de gegevens zijn opgeslagen in de database. Ook word de tabel vernieuwd zodat de wijzigingen ook direct zichtbaar zijn</w:t>
             </w:r>
           </w:p>
         </w:tc>
@@ -6530,1200 +7918,15 @@
           </w:p>
         </w:tc>
       </w:tr>
-      <w:tr>
-        <w:tc>
-          <w:tcPr>
-            <w:cnfStyle w:val="001000000000" w:firstRow="0" w:lastRow="0" w:firstColumn="1" w:lastColumn="0" w:oddVBand="0" w:evenVBand="0" w:oddHBand="0" w:evenHBand="0" w:firstRowFirstColumn="0" w:firstRowLastColumn="0" w:lastRowFirstColumn="0" w:lastRowLastColumn="0"/>
-            <w:tcW w:w="2269" w:type="dxa"/>
-            <w:tcBorders>
-              <w:top w:val="single" w:sz="4" w:space="0" w:color="8EAADB" w:themeColor="accent5" w:themeTint="99"/>
-              <w:left w:val="single" w:sz="4" w:space="0" w:color="8EAADB" w:themeColor="accent5" w:themeTint="99"/>
-              <w:bottom w:val="single" w:sz="4" w:space="0" w:color="8EAADB" w:themeColor="accent5" w:themeTint="99"/>
-              <w:right w:val="single" w:sz="4" w:space="0" w:color="8EAADB" w:themeColor="accent5" w:themeTint="99"/>
-            </w:tcBorders>
-            <w:hideMark/>
-          </w:tcPr>
-          <w:p>
-            <w:pPr>
-              <w:pStyle w:val="Geenafstand"/>
-            </w:pPr>
-            <w:r>
-              <w:t>De gebruiker is van het inlogscherm naar het t</w:t>
-            </w:r>
-            <w:r>
-              <w:t>abblad roosterscherm</w:t>
-            </w:r>
-            <w:r>
-              <w:t xml:space="preserve"> genavigeerd.</w:t>
-            </w:r>
-          </w:p>
-        </w:tc>
-        <w:tc>
-          <w:tcPr>
-            <w:tcW w:w="2410" w:type="dxa"/>
-            <w:tcBorders>
-              <w:top w:val="single" w:sz="4" w:space="0" w:color="8EAADB" w:themeColor="accent5" w:themeTint="99"/>
-              <w:left w:val="single" w:sz="4" w:space="0" w:color="8EAADB" w:themeColor="accent5" w:themeTint="99"/>
-              <w:bottom w:val="single" w:sz="4" w:space="0" w:color="8EAADB" w:themeColor="accent5" w:themeTint="99"/>
-              <w:right w:val="single" w:sz="4" w:space="0" w:color="8EAADB" w:themeColor="accent5" w:themeTint="99"/>
-            </w:tcBorders>
-            <w:hideMark/>
-          </w:tcPr>
-          <w:p>
-            <w:pPr>
-              <w:pStyle w:val="Geenafstand"/>
-              <w:cnfStyle w:val="000000000000" w:firstRow="0" w:lastRow="0" w:firstColumn="0" w:lastColumn="0" w:oddVBand="0" w:evenVBand="0" w:oddHBand="0" w:evenHBand="0" w:firstRowFirstColumn="0" w:firstRowLastColumn="0" w:lastRowFirstColumn="0" w:lastRowLastColumn="0"/>
-            </w:pPr>
-            <w:r>
-              <w:t>Het t</w:t>
-            </w:r>
-            <w:r>
-              <w:t>abblad roosterscherm</w:t>
-            </w:r>
-            <w:r>
-              <w:t xml:space="preserve"> wordt getoond.</w:t>
-            </w:r>
-          </w:p>
-        </w:tc>
-        <w:tc>
-          <w:tcPr>
-            <w:tcW w:w="5569" w:type="dxa"/>
-            <w:tcBorders>
-              <w:top w:val="single" w:sz="4" w:space="0" w:color="8EAADB" w:themeColor="accent5" w:themeTint="99"/>
-              <w:left w:val="single" w:sz="4" w:space="0" w:color="8EAADB" w:themeColor="accent5" w:themeTint="99"/>
-              <w:bottom w:val="single" w:sz="4" w:space="0" w:color="8EAADB" w:themeColor="accent5" w:themeTint="99"/>
-              <w:right w:val="single" w:sz="4" w:space="0" w:color="8EAADB" w:themeColor="accent5" w:themeTint="99"/>
-            </w:tcBorders>
-          </w:tcPr>
-          <w:p>
-            <w:pPr>
-              <w:pStyle w:val="Geenafstand"/>
-              <w:cnfStyle w:val="000000000000" w:firstRow="0" w:lastRow="0" w:firstColumn="0" w:lastColumn="0" w:oddVBand="0" w:evenVBand="0" w:oddHBand="0" w:evenHBand="0" w:firstRowFirstColumn="0" w:firstRowLastColumn="0" w:lastRowFirstColumn="0" w:lastRowLastColumn="0"/>
-            </w:pPr>
-            <w:r>
-              <w:t>De gebruiker klikt op de knop</w:t>
-            </w:r>
-            <w:r>
-              <w:t xml:space="preserve"> uitloggen</w:t>
-            </w:r>
-            <w:r>
-              <w:t>.</w:t>
-            </w:r>
-          </w:p>
-          <w:p>
-            <w:pPr>
-              <w:pStyle w:val="Geenafstand"/>
-              <w:cnfStyle w:val="000000000000" w:firstRow="0" w:lastRow="0" w:firstColumn="0" w:lastColumn="0" w:oddVBand="0" w:evenVBand="0" w:oddHBand="0" w:evenHBand="0" w:firstRowFirstColumn="0" w:firstRowLastColumn="0" w:lastRowFirstColumn="0" w:lastRowLastColumn="0"/>
-            </w:pPr>
-            <w:r>
-              <w:t>De gebruiker navigeert nu naar het inlogscherm.</w:t>
-            </w:r>
-          </w:p>
-          <w:p>
-            <w:pPr>
-              <w:pStyle w:val="Geenafstand"/>
-              <w:cnfStyle w:val="000000000000" w:firstRow="0" w:lastRow="0" w:firstColumn="0" w:lastColumn="0" w:oddVBand="0" w:evenVBand="0" w:oddHBand="0" w:evenHBand="0" w:firstRowFirstColumn="0" w:firstRowLastColumn="0" w:lastRowFirstColumn="0" w:lastRowLastColumn="0"/>
-            </w:pPr>
-            <w:r>
-              <w:t>De gebruiker bevindt zich nu op het inlogscherm.</w:t>
-            </w:r>
-          </w:p>
-        </w:tc>
-        <w:tc>
-          <w:tcPr>
-            <w:tcW w:w="1943" w:type="dxa"/>
-            <w:tcBorders>
-              <w:top w:val="single" w:sz="4" w:space="0" w:color="8EAADB" w:themeColor="accent5" w:themeTint="99"/>
-              <w:left w:val="single" w:sz="4" w:space="0" w:color="8EAADB" w:themeColor="accent5" w:themeTint="99"/>
-              <w:bottom w:val="single" w:sz="4" w:space="0" w:color="8EAADB" w:themeColor="accent5" w:themeTint="99"/>
-              <w:right w:val="single" w:sz="4" w:space="0" w:color="8EAADB" w:themeColor="accent5" w:themeTint="99"/>
-            </w:tcBorders>
-          </w:tcPr>
-          <w:p>
-            <w:pPr>
-              <w:pStyle w:val="Geenafstand"/>
-              <w:cnfStyle w:val="000000000000" w:firstRow="0" w:lastRow="0" w:firstColumn="0" w:lastColumn="0" w:oddVBand="0" w:evenVBand="0" w:oddHBand="0" w:evenHBand="0" w:firstRowFirstColumn="0" w:firstRowLastColumn="0" w:lastRowFirstColumn="0" w:lastRowLastColumn="0"/>
-            </w:pPr>
-          </w:p>
-        </w:tc>
-        <w:tc>
-          <w:tcPr>
-            <w:tcW w:w="3657" w:type="dxa"/>
-            <w:tcBorders>
-              <w:top w:val="single" w:sz="4" w:space="0" w:color="8EAADB" w:themeColor="accent5" w:themeTint="99"/>
-              <w:left w:val="single" w:sz="4" w:space="0" w:color="8EAADB" w:themeColor="accent5" w:themeTint="99"/>
-              <w:bottom w:val="single" w:sz="4" w:space="0" w:color="8EAADB" w:themeColor="accent5" w:themeTint="99"/>
-              <w:right w:val="single" w:sz="4" w:space="0" w:color="8EAADB" w:themeColor="accent5" w:themeTint="99"/>
-            </w:tcBorders>
-          </w:tcPr>
-          <w:p>
-            <w:pPr>
-              <w:pStyle w:val="Geenafstand"/>
-              <w:cnfStyle w:val="000000000000" w:firstRow="0" w:lastRow="0" w:firstColumn="0" w:lastColumn="0" w:oddVBand="0" w:evenVBand="0" w:oddHBand="0" w:evenHBand="0" w:firstRowFirstColumn="0" w:firstRowLastColumn="0" w:lastRowFirstColumn="0" w:lastRowLastColumn="0"/>
-            </w:pPr>
-          </w:p>
-        </w:tc>
-      </w:tr>
-      <w:tr>
-        <w:trPr>
-          <w:cnfStyle w:val="000000100000" w:firstRow="0" w:lastRow="0" w:firstColumn="0" w:lastColumn="0" w:oddVBand="0" w:evenVBand="0" w:oddHBand="1" w:evenHBand="0" w:firstRowFirstColumn="0" w:firstRowLastColumn="0" w:lastRowFirstColumn="0" w:lastRowLastColumn="0"/>
-        </w:trPr>
-        <w:tc>
-          <w:tcPr>
-            <w:cnfStyle w:val="001000000000" w:firstRow="0" w:lastRow="0" w:firstColumn="1" w:lastColumn="0" w:oddVBand="0" w:evenVBand="0" w:oddHBand="0" w:evenHBand="0" w:firstRowFirstColumn="0" w:firstRowLastColumn="0" w:lastRowFirstColumn="0" w:lastRowLastColumn="0"/>
-            <w:tcW w:w="2269" w:type="dxa"/>
-            <w:tcBorders>
-              <w:top w:val="single" w:sz="4" w:space="0" w:color="8EAADB" w:themeColor="accent5" w:themeTint="99"/>
-              <w:left w:val="single" w:sz="4" w:space="0" w:color="8EAADB" w:themeColor="accent5" w:themeTint="99"/>
-              <w:bottom w:val="single" w:sz="4" w:space="0" w:color="8EAADB" w:themeColor="accent5" w:themeTint="99"/>
-              <w:right w:val="single" w:sz="4" w:space="0" w:color="8EAADB" w:themeColor="accent5" w:themeTint="99"/>
-            </w:tcBorders>
-          </w:tcPr>
-          <w:p>
-            <w:pPr>
-              <w:pStyle w:val="Geenafstand"/>
-            </w:pPr>
-            <w:r>
-              <w:t>De gebruiker is van het inlogscherm naar het t</w:t>
-            </w:r>
-            <w:r>
-              <w:t>abblad roosterscherm</w:t>
-            </w:r>
-            <w:r>
-              <w:t xml:space="preserve"> genavigeerd.</w:t>
-            </w:r>
-          </w:p>
-        </w:tc>
-        <w:tc>
-          <w:tcPr>
-            <w:tcW w:w="2410" w:type="dxa"/>
-            <w:tcBorders>
-              <w:top w:val="single" w:sz="4" w:space="0" w:color="8EAADB" w:themeColor="accent5" w:themeTint="99"/>
-              <w:left w:val="single" w:sz="4" w:space="0" w:color="8EAADB" w:themeColor="accent5" w:themeTint="99"/>
-              <w:bottom w:val="single" w:sz="4" w:space="0" w:color="8EAADB" w:themeColor="accent5" w:themeTint="99"/>
-              <w:right w:val="single" w:sz="4" w:space="0" w:color="8EAADB" w:themeColor="accent5" w:themeTint="99"/>
-            </w:tcBorders>
-          </w:tcPr>
-          <w:p>
-            <w:pPr>
-              <w:pStyle w:val="Geenafstand"/>
-              <w:cnfStyle w:val="000000100000" w:firstRow="0" w:lastRow="0" w:firstColumn="0" w:lastColumn="0" w:oddVBand="0" w:evenVBand="0" w:oddHBand="1" w:evenHBand="0" w:firstRowFirstColumn="0" w:firstRowLastColumn="0" w:lastRowFirstColumn="0" w:lastRowLastColumn="0"/>
-            </w:pPr>
-            <w:r>
-              <w:t>Het t</w:t>
-            </w:r>
-            <w:r>
-              <w:t>abblad roosterscherm</w:t>
-            </w:r>
-            <w:r>
-              <w:t xml:space="preserve"> wordt getoond.</w:t>
-            </w:r>
-          </w:p>
-        </w:tc>
-        <w:tc>
-          <w:tcPr>
-            <w:tcW w:w="5569" w:type="dxa"/>
-            <w:tcBorders>
-              <w:top w:val="single" w:sz="4" w:space="0" w:color="8EAADB" w:themeColor="accent5" w:themeTint="99"/>
-              <w:left w:val="single" w:sz="4" w:space="0" w:color="8EAADB" w:themeColor="accent5" w:themeTint="99"/>
-              <w:bottom w:val="single" w:sz="4" w:space="0" w:color="8EAADB" w:themeColor="accent5" w:themeTint="99"/>
-              <w:right w:val="single" w:sz="4" w:space="0" w:color="8EAADB" w:themeColor="accent5" w:themeTint="99"/>
-            </w:tcBorders>
-          </w:tcPr>
-          <w:p>
-            <w:pPr>
-              <w:pStyle w:val="Geenafstand"/>
-              <w:cnfStyle w:val="000000100000" w:firstRow="0" w:lastRow="0" w:firstColumn="0" w:lastColumn="0" w:oddVBand="0" w:evenVBand="0" w:oddHBand="1" w:evenHBand="0" w:firstRowFirstColumn="0" w:firstRowLastColumn="0" w:lastRowFirstColumn="0" w:lastRowLastColumn="0"/>
-            </w:pPr>
-            <w:r>
-              <w:t>De gebruiker klikt op ‘vorige’.</w:t>
-            </w:r>
-          </w:p>
-          <w:p>
-            <w:pPr>
-              <w:pStyle w:val="Geenafstand"/>
-              <w:cnfStyle w:val="000000100000" w:firstRow="0" w:lastRow="0" w:firstColumn="0" w:lastColumn="0" w:oddVBand="0" w:evenVBand="0" w:oddHBand="1" w:evenHBand="0" w:firstRowFirstColumn="0" w:firstRowLastColumn="0" w:lastRowFirstColumn="0" w:lastRowLastColumn="0"/>
-            </w:pPr>
-            <w:r>
-              <w:t>Het rooster geeft nu het rooster weer van 1 week terug.</w:t>
-            </w:r>
-          </w:p>
-        </w:tc>
-        <w:tc>
-          <w:tcPr>
-            <w:tcW w:w="1943" w:type="dxa"/>
-            <w:tcBorders>
-              <w:top w:val="single" w:sz="4" w:space="0" w:color="8EAADB" w:themeColor="accent5" w:themeTint="99"/>
-              <w:left w:val="single" w:sz="4" w:space="0" w:color="8EAADB" w:themeColor="accent5" w:themeTint="99"/>
-              <w:bottom w:val="single" w:sz="4" w:space="0" w:color="8EAADB" w:themeColor="accent5" w:themeTint="99"/>
-              <w:right w:val="single" w:sz="4" w:space="0" w:color="8EAADB" w:themeColor="accent5" w:themeTint="99"/>
-            </w:tcBorders>
-          </w:tcPr>
-          <w:p>
-            <w:pPr>
-              <w:pStyle w:val="Geenafstand"/>
-              <w:cnfStyle w:val="000000100000" w:firstRow="0" w:lastRow="0" w:firstColumn="0" w:lastColumn="0" w:oddVBand="0" w:evenVBand="0" w:oddHBand="1" w:evenHBand="0" w:firstRowFirstColumn="0" w:firstRowLastColumn="0" w:lastRowFirstColumn="0" w:lastRowLastColumn="0"/>
-            </w:pPr>
-          </w:p>
-        </w:tc>
-        <w:tc>
-          <w:tcPr>
-            <w:tcW w:w="3657" w:type="dxa"/>
-            <w:tcBorders>
-              <w:top w:val="single" w:sz="4" w:space="0" w:color="8EAADB" w:themeColor="accent5" w:themeTint="99"/>
-              <w:left w:val="single" w:sz="4" w:space="0" w:color="8EAADB" w:themeColor="accent5" w:themeTint="99"/>
-              <w:bottom w:val="single" w:sz="4" w:space="0" w:color="8EAADB" w:themeColor="accent5" w:themeTint="99"/>
-              <w:right w:val="single" w:sz="4" w:space="0" w:color="8EAADB" w:themeColor="accent5" w:themeTint="99"/>
-            </w:tcBorders>
-          </w:tcPr>
-          <w:p>
-            <w:pPr>
-              <w:pStyle w:val="Geenafstand"/>
-              <w:cnfStyle w:val="000000100000" w:firstRow="0" w:lastRow="0" w:firstColumn="0" w:lastColumn="0" w:oddVBand="0" w:evenVBand="0" w:oddHBand="1" w:evenHBand="0" w:firstRowFirstColumn="0" w:firstRowLastColumn="0" w:lastRowFirstColumn="0" w:lastRowLastColumn="0"/>
-            </w:pPr>
-          </w:p>
-        </w:tc>
-      </w:tr>
-      <w:tr>
-        <w:tc>
-          <w:tcPr>
-            <w:cnfStyle w:val="001000000000" w:firstRow="0" w:lastRow="0" w:firstColumn="1" w:lastColumn="0" w:oddVBand="0" w:evenVBand="0" w:oddHBand="0" w:evenHBand="0" w:firstRowFirstColumn="0" w:firstRowLastColumn="0" w:lastRowFirstColumn="0" w:lastRowLastColumn="0"/>
-            <w:tcW w:w="2269" w:type="dxa"/>
-            <w:tcBorders>
-              <w:top w:val="single" w:sz="4" w:space="0" w:color="8EAADB" w:themeColor="accent5" w:themeTint="99"/>
-              <w:left w:val="single" w:sz="4" w:space="0" w:color="8EAADB" w:themeColor="accent5" w:themeTint="99"/>
-              <w:bottom w:val="single" w:sz="4" w:space="0" w:color="8EAADB" w:themeColor="accent5" w:themeTint="99"/>
-              <w:right w:val="single" w:sz="4" w:space="0" w:color="8EAADB" w:themeColor="accent5" w:themeTint="99"/>
-            </w:tcBorders>
-          </w:tcPr>
-          <w:p>
-            <w:pPr>
-              <w:pStyle w:val="Geenafstand"/>
-            </w:pPr>
-            <w:r>
-              <w:t>De gebruiker is van het inlogscherm naar het t</w:t>
-            </w:r>
-            <w:r>
-              <w:t>abblad roosterscherm</w:t>
-            </w:r>
-            <w:r>
-              <w:t xml:space="preserve"> genavigeerd.</w:t>
-            </w:r>
-          </w:p>
-        </w:tc>
-        <w:tc>
-          <w:tcPr>
-            <w:tcW w:w="2410" w:type="dxa"/>
-            <w:tcBorders>
-              <w:top w:val="single" w:sz="4" w:space="0" w:color="8EAADB" w:themeColor="accent5" w:themeTint="99"/>
-              <w:left w:val="single" w:sz="4" w:space="0" w:color="8EAADB" w:themeColor="accent5" w:themeTint="99"/>
-              <w:bottom w:val="single" w:sz="4" w:space="0" w:color="8EAADB" w:themeColor="accent5" w:themeTint="99"/>
-              <w:right w:val="single" w:sz="4" w:space="0" w:color="8EAADB" w:themeColor="accent5" w:themeTint="99"/>
-            </w:tcBorders>
-          </w:tcPr>
-          <w:p>
-            <w:pPr>
-              <w:pStyle w:val="Geenafstand"/>
-              <w:cnfStyle w:val="000000000000" w:firstRow="0" w:lastRow="0" w:firstColumn="0" w:lastColumn="0" w:oddVBand="0" w:evenVBand="0" w:oddHBand="0" w:evenHBand="0" w:firstRowFirstColumn="0" w:firstRowLastColumn="0" w:lastRowFirstColumn="0" w:lastRowLastColumn="0"/>
-            </w:pPr>
-            <w:r>
-              <w:t>Het t</w:t>
-            </w:r>
-            <w:r>
-              <w:t>abblad roosterscherm</w:t>
-            </w:r>
-            <w:r>
-              <w:t xml:space="preserve"> wordt getoond.</w:t>
-            </w:r>
-          </w:p>
-        </w:tc>
-        <w:tc>
-          <w:tcPr>
-            <w:tcW w:w="5569" w:type="dxa"/>
-            <w:tcBorders>
-              <w:top w:val="single" w:sz="4" w:space="0" w:color="8EAADB" w:themeColor="accent5" w:themeTint="99"/>
-              <w:left w:val="single" w:sz="4" w:space="0" w:color="8EAADB" w:themeColor="accent5" w:themeTint="99"/>
-              <w:bottom w:val="single" w:sz="4" w:space="0" w:color="8EAADB" w:themeColor="accent5" w:themeTint="99"/>
-              <w:right w:val="single" w:sz="4" w:space="0" w:color="8EAADB" w:themeColor="accent5" w:themeTint="99"/>
-            </w:tcBorders>
-          </w:tcPr>
-          <w:p>
-            <w:pPr>
-              <w:pStyle w:val="Geenafstand"/>
-              <w:cnfStyle w:val="000000000000" w:firstRow="0" w:lastRow="0" w:firstColumn="0" w:lastColumn="0" w:oddVBand="0" w:evenVBand="0" w:oddHBand="0" w:evenHBand="0" w:firstRowFirstColumn="0" w:firstRowLastColumn="0" w:lastRowFirstColumn="0" w:lastRowLastColumn="0"/>
-            </w:pPr>
-            <w:r>
-              <w:t>De gebruiker klikt op ‘volgende’.</w:t>
-            </w:r>
-          </w:p>
-          <w:p>
-            <w:pPr>
-              <w:pStyle w:val="Geenafstand"/>
-              <w:cnfStyle w:val="000000000000" w:firstRow="0" w:lastRow="0" w:firstColumn="0" w:lastColumn="0" w:oddVBand="0" w:evenVBand="0" w:oddHBand="0" w:evenHBand="0" w:firstRowFirstColumn="0" w:firstRowLastColumn="0" w:lastRowFirstColumn="0" w:lastRowLastColumn="0"/>
-            </w:pPr>
-            <w:r>
-              <w:t>Het rooster geeft nu het rooster weer van 1 week vooruit.</w:t>
-            </w:r>
-          </w:p>
-        </w:tc>
-        <w:tc>
-          <w:tcPr>
-            <w:tcW w:w="1943" w:type="dxa"/>
-            <w:tcBorders>
-              <w:top w:val="single" w:sz="4" w:space="0" w:color="8EAADB" w:themeColor="accent5" w:themeTint="99"/>
-              <w:left w:val="single" w:sz="4" w:space="0" w:color="8EAADB" w:themeColor="accent5" w:themeTint="99"/>
-              <w:bottom w:val="single" w:sz="4" w:space="0" w:color="8EAADB" w:themeColor="accent5" w:themeTint="99"/>
-              <w:right w:val="single" w:sz="4" w:space="0" w:color="8EAADB" w:themeColor="accent5" w:themeTint="99"/>
-            </w:tcBorders>
-          </w:tcPr>
-          <w:p>
-            <w:pPr>
-              <w:pStyle w:val="Geenafstand"/>
-              <w:cnfStyle w:val="000000000000" w:firstRow="0" w:lastRow="0" w:firstColumn="0" w:lastColumn="0" w:oddVBand="0" w:evenVBand="0" w:oddHBand="0" w:evenHBand="0" w:firstRowFirstColumn="0" w:firstRowLastColumn="0" w:lastRowFirstColumn="0" w:lastRowLastColumn="0"/>
-            </w:pPr>
-          </w:p>
-        </w:tc>
-        <w:tc>
-          <w:tcPr>
-            <w:tcW w:w="3657" w:type="dxa"/>
-            <w:tcBorders>
-              <w:top w:val="single" w:sz="4" w:space="0" w:color="8EAADB" w:themeColor="accent5" w:themeTint="99"/>
-              <w:left w:val="single" w:sz="4" w:space="0" w:color="8EAADB" w:themeColor="accent5" w:themeTint="99"/>
-              <w:bottom w:val="single" w:sz="4" w:space="0" w:color="8EAADB" w:themeColor="accent5" w:themeTint="99"/>
-              <w:right w:val="single" w:sz="4" w:space="0" w:color="8EAADB" w:themeColor="accent5" w:themeTint="99"/>
-            </w:tcBorders>
-          </w:tcPr>
-          <w:p>
-            <w:pPr>
-              <w:pStyle w:val="Geenafstand"/>
-              <w:cnfStyle w:val="000000000000" w:firstRow="0" w:lastRow="0" w:firstColumn="0" w:lastColumn="0" w:oddVBand="0" w:evenVBand="0" w:oddHBand="0" w:evenHBand="0" w:firstRowFirstColumn="0" w:firstRowLastColumn="0" w:lastRowFirstColumn="0" w:lastRowLastColumn="0"/>
-            </w:pPr>
-          </w:p>
-        </w:tc>
-      </w:tr>
-      <w:tr>
-        <w:trPr>
-          <w:cnfStyle w:val="000000100000" w:firstRow="0" w:lastRow="0" w:firstColumn="0" w:lastColumn="0" w:oddVBand="0" w:evenVBand="0" w:oddHBand="1" w:evenHBand="0" w:firstRowFirstColumn="0" w:firstRowLastColumn="0" w:lastRowFirstColumn="0" w:lastRowLastColumn="0"/>
-        </w:trPr>
-        <w:tc>
-          <w:tcPr>
-            <w:cnfStyle w:val="001000000000" w:firstRow="0" w:lastRow="0" w:firstColumn="1" w:lastColumn="0" w:oddVBand="0" w:evenVBand="0" w:oddHBand="0" w:evenHBand="0" w:firstRowFirstColumn="0" w:firstRowLastColumn="0" w:lastRowFirstColumn="0" w:lastRowLastColumn="0"/>
-            <w:tcW w:w="2269" w:type="dxa"/>
-            <w:tcBorders>
-              <w:top w:val="single" w:sz="4" w:space="0" w:color="8EAADB" w:themeColor="accent5" w:themeTint="99"/>
-              <w:left w:val="single" w:sz="4" w:space="0" w:color="8EAADB" w:themeColor="accent5" w:themeTint="99"/>
-              <w:bottom w:val="single" w:sz="4" w:space="0" w:color="8EAADB" w:themeColor="accent5" w:themeTint="99"/>
-              <w:right w:val="single" w:sz="4" w:space="0" w:color="8EAADB" w:themeColor="accent5" w:themeTint="99"/>
-            </w:tcBorders>
-          </w:tcPr>
-          <w:p>
-            <w:pPr>
-              <w:pStyle w:val="Geenafstand"/>
-            </w:pPr>
-            <w:r>
-              <w:t>De gebruiker is van het inlogscherm naar het t</w:t>
-            </w:r>
-            <w:r>
-              <w:t>abblad roosterscherm</w:t>
-            </w:r>
-            <w:r>
-              <w:t xml:space="preserve"> genavigeerd. </w:t>
-            </w:r>
-          </w:p>
-        </w:tc>
-        <w:tc>
-          <w:tcPr>
-            <w:tcW w:w="2410" w:type="dxa"/>
-            <w:tcBorders>
-              <w:top w:val="single" w:sz="4" w:space="0" w:color="8EAADB" w:themeColor="accent5" w:themeTint="99"/>
-              <w:left w:val="single" w:sz="4" w:space="0" w:color="8EAADB" w:themeColor="accent5" w:themeTint="99"/>
-              <w:bottom w:val="single" w:sz="4" w:space="0" w:color="8EAADB" w:themeColor="accent5" w:themeTint="99"/>
-              <w:right w:val="single" w:sz="4" w:space="0" w:color="8EAADB" w:themeColor="accent5" w:themeTint="99"/>
-            </w:tcBorders>
-          </w:tcPr>
-          <w:p>
-            <w:pPr>
-              <w:pStyle w:val="Geenafstand"/>
-              <w:cnfStyle w:val="000000100000" w:firstRow="0" w:lastRow="0" w:firstColumn="0" w:lastColumn="0" w:oddVBand="0" w:evenVBand="0" w:oddHBand="1" w:evenHBand="0" w:firstRowFirstColumn="0" w:firstRowLastColumn="0" w:lastRowFirstColumn="0" w:lastRowLastColumn="0"/>
-            </w:pPr>
-            <w:r>
-              <w:t>Het t</w:t>
-            </w:r>
-            <w:r>
-              <w:t>abblad roosterscherm</w:t>
-            </w:r>
-            <w:r>
-              <w:t xml:space="preserve"> wordt getoond. </w:t>
-            </w:r>
-          </w:p>
-        </w:tc>
-        <w:tc>
-          <w:tcPr>
-            <w:tcW w:w="5569" w:type="dxa"/>
-            <w:tcBorders>
-              <w:top w:val="single" w:sz="4" w:space="0" w:color="8EAADB" w:themeColor="accent5" w:themeTint="99"/>
-              <w:left w:val="single" w:sz="4" w:space="0" w:color="8EAADB" w:themeColor="accent5" w:themeTint="99"/>
-              <w:bottom w:val="single" w:sz="4" w:space="0" w:color="8EAADB" w:themeColor="accent5" w:themeTint="99"/>
-              <w:right w:val="single" w:sz="4" w:space="0" w:color="8EAADB" w:themeColor="accent5" w:themeTint="99"/>
-            </w:tcBorders>
-          </w:tcPr>
-          <w:p>
-            <w:pPr>
-              <w:pStyle w:val="Geenafstand"/>
-              <w:cnfStyle w:val="000000100000" w:firstRow="0" w:lastRow="0" w:firstColumn="0" w:lastColumn="0" w:oddVBand="0" w:evenVBand="0" w:oddHBand="1" w:evenHBand="0" w:firstRowFirstColumn="0" w:firstRowLastColumn="0" w:lastRowFirstColumn="0" w:lastRowLastColumn="0"/>
-            </w:pPr>
-            <w:r>
-              <w:t xml:space="preserve">De gebruiker klikt op een leeg vak in de tabel. </w:t>
-            </w:r>
-          </w:p>
-          <w:p>
-            <w:pPr>
-              <w:pStyle w:val="Geenafstand"/>
-              <w:cnfStyle w:val="000000100000" w:firstRow="0" w:lastRow="0" w:firstColumn="0" w:lastColumn="0" w:oddVBand="0" w:evenVBand="0" w:oddHBand="1" w:evenHBand="0" w:firstRowFirstColumn="0" w:firstRowLastColumn="0" w:lastRowFirstColumn="0" w:lastRowLastColumn="0"/>
-            </w:pPr>
-            <w:r>
-              <w:t>Er verschijnt een pop-up om dat vakje een inhoud te geven.</w:t>
-            </w:r>
-          </w:p>
-          <w:p>
-            <w:pPr>
-              <w:pStyle w:val="Geenafstand"/>
-              <w:cnfStyle w:val="000000100000" w:firstRow="0" w:lastRow="0" w:firstColumn="0" w:lastColumn="0" w:oddVBand="0" w:evenVBand="0" w:oddHBand="1" w:evenHBand="0" w:firstRowFirstColumn="0" w:firstRowLastColumn="0" w:lastRowFirstColumn="0" w:lastRowLastColumn="0"/>
-            </w:pPr>
-          </w:p>
-        </w:tc>
-        <w:tc>
-          <w:tcPr>
-            <w:tcW w:w="1943" w:type="dxa"/>
-            <w:tcBorders>
-              <w:top w:val="single" w:sz="4" w:space="0" w:color="8EAADB" w:themeColor="accent5" w:themeTint="99"/>
-              <w:left w:val="single" w:sz="4" w:space="0" w:color="8EAADB" w:themeColor="accent5" w:themeTint="99"/>
-              <w:bottom w:val="single" w:sz="4" w:space="0" w:color="8EAADB" w:themeColor="accent5" w:themeTint="99"/>
-              <w:right w:val="single" w:sz="4" w:space="0" w:color="8EAADB" w:themeColor="accent5" w:themeTint="99"/>
-            </w:tcBorders>
-          </w:tcPr>
-          <w:p>
-            <w:pPr>
-              <w:pStyle w:val="Geenafstand"/>
-              <w:cnfStyle w:val="000000100000" w:firstRow="0" w:lastRow="0" w:firstColumn="0" w:lastColumn="0" w:oddVBand="0" w:evenVBand="0" w:oddHBand="1" w:evenHBand="0" w:firstRowFirstColumn="0" w:firstRowLastColumn="0" w:lastRowFirstColumn="0" w:lastRowLastColumn="0"/>
-            </w:pPr>
-          </w:p>
-        </w:tc>
-        <w:tc>
-          <w:tcPr>
-            <w:tcW w:w="3657" w:type="dxa"/>
-            <w:tcBorders>
-              <w:top w:val="single" w:sz="4" w:space="0" w:color="8EAADB" w:themeColor="accent5" w:themeTint="99"/>
-              <w:left w:val="single" w:sz="4" w:space="0" w:color="8EAADB" w:themeColor="accent5" w:themeTint="99"/>
-              <w:bottom w:val="single" w:sz="4" w:space="0" w:color="8EAADB" w:themeColor="accent5" w:themeTint="99"/>
-              <w:right w:val="single" w:sz="4" w:space="0" w:color="8EAADB" w:themeColor="accent5" w:themeTint="99"/>
-            </w:tcBorders>
-          </w:tcPr>
-          <w:p>
-            <w:pPr>
-              <w:pStyle w:val="Geenafstand"/>
-              <w:cnfStyle w:val="000000100000" w:firstRow="0" w:lastRow="0" w:firstColumn="0" w:lastColumn="0" w:oddVBand="0" w:evenVBand="0" w:oddHBand="1" w:evenHBand="0" w:firstRowFirstColumn="0" w:firstRowLastColumn="0" w:lastRowFirstColumn="0" w:lastRowLastColumn="0"/>
-            </w:pPr>
-          </w:p>
-        </w:tc>
-      </w:tr>
-      <w:tr>
-        <w:tc>
-          <w:tcPr>
-            <w:cnfStyle w:val="001000000000" w:firstRow="0" w:lastRow="0" w:firstColumn="1" w:lastColumn="0" w:oddVBand="0" w:evenVBand="0" w:oddHBand="0" w:evenHBand="0" w:firstRowFirstColumn="0" w:firstRowLastColumn="0" w:lastRowFirstColumn="0" w:lastRowLastColumn="0"/>
-            <w:tcW w:w="2269" w:type="dxa"/>
-            <w:tcBorders>
-              <w:top w:val="single" w:sz="4" w:space="0" w:color="8EAADB" w:themeColor="accent5" w:themeTint="99"/>
-              <w:left w:val="single" w:sz="4" w:space="0" w:color="8EAADB" w:themeColor="accent5" w:themeTint="99"/>
-              <w:bottom w:val="single" w:sz="4" w:space="0" w:color="8EAADB" w:themeColor="accent5" w:themeTint="99"/>
-              <w:right w:val="single" w:sz="4" w:space="0" w:color="8EAADB" w:themeColor="accent5" w:themeTint="99"/>
-            </w:tcBorders>
-          </w:tcPr>
-          <w:p>
-            <w:pPr>
-              <w:pStyle w:val="Geenafstand"/>
-            </w:pPr>
-            <w:r>
-              <w:t>De gebruiker is van het inlogscherm naar het t</w:t>
-            </w:r>
-            <w:r>
-              <w:t>abblad roosterscherm</w:t>
-            </w:r>
-            <w:r>
-              <w:t xml:space="preserve"> genavigeerd.</w:t>
-            </w:r>
-          </w:p>
-        </w:tc>
-        <w:tc>
-          <w:tcPr>
-            <w:tcW w:w="2410" w:type="dxa"/>
-            <w:tcBorders>
-              <w:top w:val="single" w:sz="4" w:space="0" w:color="8EAADB" w:themeColor="accent5" w:themeTint="99"/>
-              <w:left w:val="single" w:sz="4" w:space="0" w:color="8EAADB" w:themeColor="accent5" w:themeTint="99"/>
-              <w:bottom w:val="single" w:sz="4" w:space="0" w:color="8EAADB" w:themeColor="accent5" w:themeTint="99"/>
-              <w:right w:val="single" w:sz="4" w:space="0" w:color="8EAADB" w:themeColor="accent5" w:themeTint="99"/>
-            </w:tcBorders>
-          </w:tcPr>
-          <w:p>
-            <w:pPr>
-              <w:pStyle w:val="Geenafstand"/>
-              <w:cnfStyle w:val="000000000000" w:firstRow="0" w:lastRow="0" w:firstColumn="0" w:lastColumn="0" w:oddVBand="0" w:evenVBand="0" w:oddHBand="0" w:evenHBand="0" w:firstRowFirstColumn="0" w:firstRowLastColumn="0" w:lastRowFirstColumn="0" w:lastRowLastColumn="0"/>
-            </w:pPr>
-            <w:r>
-              <w:t>Het t</w:t>
-            </w:r>
-            <w:r>
-              <w:t>abblad roosterscherm</w:t>
-            </w:r>
-            <w:r>
-              <w:t xml:space="preserve"> wordt getoond.</w:t>
-            </w:r>
-          </w:p>
-        </w:tc>
-        <w:tc>
-          <w:tcPr>
-            <w:tcW w:w="5569" w:type="dxa"/>
-            <w:tcBorders>
-              <w:top w:val="single" w:sz="4" w:space="0" w:color="8EAADB" w:themeColor="accent5" w:themeTint="99"/>
-              <w:left w:val="single" w:sz="4" w:space="0" w:color="8EAADB" w:themeColor="accent5" w:themeTint="99"/>
-              <w:bottom w:val="single" w:sz="4" w:space="0" w:color="8EAADB" w:themeColor="accent5" w:themeTint="99"/>
-              <w:right w:val="single" w:sz="4" w:space="0" w:color="8EAADB" w:themeColor="accent5" w:themeTint="99"/>
-            </w:tcBorders>
-          </w:tcPr>
-          <w:p>
-            <w:pPr>
-              <w:pStyle w:val="Geenafstand"/>
-              <w:cnfStyle w:val="000000000000" w:firstRow="0" w:lastRow="0" w:firstColumn="0" w:lastColumn="0" w:oddVBand="0" w:evenVBand="0" w:oddHBand="0" w:evenHBand="0" w:firstRowFirstColumn="0" w:firstRowLastColumn="0" w:lastRowFirstColumn="0" w:lastRowLastColumn="0"/>
-            </w:pPr>
-            <w:r>
-              <w:t>De gebruiker klikt op een ingevuld vak in de tabel.</w:t>
-            </w:r>
-          </w:p>
-          <w:p>
-            <w:pPr>
-              <w:pStyle w:val="Geenafstand"/>
-              <w:cnfStyle w:val="000000000000" w:firstRow="0" w:lastRow="0" w:firstColumn="0" w:lastColumn="0" w:oddVBand="0" w:evenVBand="0" w:oddHBand="0" w:evenHBand="0" w:firstRowFirstColumn="0" w:firstRowLastColumn="0" w:lastRowFirstColumn="0" w:lastRowLastColumn="0"/>
-            </w:pPr>
-            <w:r>
-              <w:t>Er verschijnt een nieuwe pop up om de taak te kunnen wijzigen.</w:t>
-            </w:r>
-          </w:p>
-          <w:p>
-            <w:pPr>
-              <w:pStyle w:val="Geenafstand"/>
-              <w:cnfStyle w:val="000000000000" w:firstRow="0" w:lastRow="0" w:firstColumn="0" w:lastColumn="0" w:oddVBand="0" w:evenVBand="0" w:oddHBand="0" w:evenHBand="0" w:firstRowFirstColumn="0" w:firstRowLastColumn="0" w:lastRowFirstColumn="0" w:lastRowLastColumn="0"/>
-            </w:pPr>
-            <w:r>
-              <w:t>Je kunt echter niet 2 taken met elkaar overlappen. Omdat dat een conflict met elkaar zal krijgen.</w:t>
-            </w:r>
-          </w:p>
-        </w:tc>
-        <w:tc>
-          <w:tcPr>
-            <w:tcW w:w="1943" w:type="dxa"/>
-            <w:tcBorders>
-              <w:top w:val="single" w:sz="4" w:space="0" w:color="8EAADB" w:themeColor="accent5" w:themeTint="99"/>
-              <w:left w:val="single" w:sz="4" w:space="0" w:color="8EAADB" w:themeColor="accent5" w:themeTint="99"/>
-              <w:bottom w:val="single" w:sz="4" w:space="0" w:color="8EAADB" w:themeColor="accent5" w:themeTint="99"/>
-              <w:right w:val="single" w:sz="4" w:space="0" w:color="8EAADB" w:themeColor="accent5" w:themeTint="99"/>
-            </w:tcBorders>
-          </w:tcPr>
-          <w:p>
-            <w:pPr>
-              <w:pStyle w:val="Geenafstand"/>
-              <w:cnfStyle w:val="000000000000" w:firstRow="0" w:lastRow="0" w:firstColumn="0" w:lastColumn="0" w:oddVBand="0" w:evenVBand="0" w:oddHBand="0" w:evenHBand="0" w:firstRowFirstColumn="0" w:firstRowLastColumn="0" w:lastRowFirstColumn="0" w:lastRowLastColumn="0"/>
-            </w:pPr>
-          </w:p>
-        </w:tc>
-        <w:tc>
-          <w:tcPr>
-            <w:tcW w:w="3657" w:type="dxa"/>
-            <w:tcBorders>
-              <w:top w:val="single" w:sz="4" w:space="0" w:color="8EAADB" w:themeColor="accent5" w:themeTint="99"/>
-              <w:left w:val="single" w:sz="4" w:space="0" w:color="8EAADB" w:themeColor="accent5" w:themeTint="99"/>
-              <w:bottom w:val="single" w:sz="4" w:space="0" w:color="8EAADB" w:themeColor="accent5" w:themeTint="99"/>
-              <w:right w:val="single" w:sz="4" w:space="0" w:color="8EAADB" w:themeColor="accent5" w:themeTint="99"/>
-            </w:tcBorders>
-          </w:tcPr>
-          <w:p>
-            <w:pPr>
-              <w:pStyle w:val="Geenafstand"/>
-              <w:cnfStyle w:val="000000000000" w:firstRow="0" w:lastRow="0" w:firstColumn="0" w:lastColumn="0" w:oddVBand="0" w:evenVBand="0" w:oddHBand="0" w:evenHBand="0" w:firstRowFirstColumn="0" w:firstRowLastColumn="0" w:lastRowFirstColumn="0" w:lastRowLastColumn="0"/>
-            </w:pPr>
-          </w:p>
-        </w:tc>
-      </w:tr>
-      <w:tr>
-        <w:trPr>
-          <w:cnfStyle w:val="000000100000" w:firstRow="0" w:lastRow="0" w:firstColumn="0" w:lastColumn="0" w:oddVBand="0" w:evenVBand="0" w:oddHBand="1" w:evenHBand="0" w:firstRowFirstColumn="0" w:firstRowLastColumn="0" w:lastRowFirstColumn="0" w:lastRowLastColumn="0"/>
-        </w:trPr>
-        <w:tc>
-          <w:tcPr>
-            <w:cnfStyle w:val="001000000000" w:firstRow="0" w:lastRow="0" w:firstColumn="1" w:lastColumn="0" w:oddVBand="0" w:evenVBand="0" w:oddHBand="0" w:evenHBand="0" w:firstRowFirstColumn="0" w:firstRowLastColumn="0" w:lastRowFirstColumn="0" w:lastRowLastColumn="0"/>
-            <w:tcW w:w="2269" w:type="dxa"/>
-            <w:tcBorders>
-              <w:top w:val="single" w:sz="4" w:space="0" w:color="8EAADB" w:themeColor="accent5" w:themeTint="99"/>
-              <w:left w:val="single" w:sz="4" w:space="0" w:color="8EAADB" w:themeColor="accent5" w:themeTint="99"/>
-              <w:bottom w:val="single" w:sz="4" w:space="0" w:color="8EAADB" w:themeColor="accent5" w:themeTint="99"/>
-              <w:right w:val="single" w:sz="4" w:space="0" w:color="8EAADB" w:themeColor="accent5" w:themeTint="99"/>
-            </w:tcBorders>
-          </w:tcPr>
-          <w:p>
-            <w:pPr>
-              <w:pStyle w:val="Geenafstand"/>
-            </w:pPr>
-            <w:r>
-              <w:lastRenderedPageBreak/>
-              <w:t>De gebruiker is van het inlogscherm naar het t</w:t>
-            </w:r>
-            <w:r>
-              <w:t>abblad roosterscherm</w:t>
-            </w:r>
-            <w:r>
-              <w:t xml:space="preserve"> genavigeerd. </w:t>
-            </w:r>
-          </w:p>
-        </w:tc>
-        <w:tc>
-          <w:tcPr>
-            <w:tcW w:w="2410" w:type="dxa"/>
-            <w:tcBorders>
-              <w:top w:val="single" w:sz="4" w:space="0" w:color="8EAADB" w:themeColor="accent5" w:themeTint="99"/>
-              <w:left w:val="single" w:sz="4" w:space="0" w:color="8EAADB" w:themeColor="accent5" w:themeTint="99"/>
-              <w:bottom w:val="single" w:sz="4" w:space="0" w:color="8EAADB" w:themeColor="accent5" w:themeTint="99"/>
-              <w:right w:val="single" w:sz="4" w:space="0" w:color="8EAADB" w:themeColor="accent5" w:themeTint="99"/>
-            </w:tcBorders>
-          </w:tcPr>
-          <w:p>
-            <w:pPr>
-              <w:pStyle w:val="Geenafstand"/>
-              <w:cnfStyle w:val="000000100000" w:firstRow="0" w:lastRow="0" w:firstColumn="0" w:lastColumn="0" w:oddVBand="0" w:evenVBand="0" w:oddHBand="1" w:evenHBand="0" w:firstRowFirstColumn="0" w:firstRowLastColumn="0" w:lastRowFirstColumn="0" w:lastRowLastColumn="0"/>
-            </w:pPr>
-            <w:r>
-              <w:t>Het t</w:t>
-            </w:r>
-            <w:r>
-              <w:t>abblad roosterscherm</w:t>
-            </w:r>
-            <w:r>
-              <w:t xml:space="preserve"> wordt getoond. </w:t>
-            </w:r>
-          </w:p>
-        </w:tc>
-        <w:tc>
-          <w:tcPr>
-            <w:tcW w:w="5569" w:type="dxa"/>
-            <w:tcBorders>
-              <w:top w:val="single" w:sz="4" w:space="0" w:color="8EAADB" w:themeColor="accent5" w:themeTint="99"/>
-              <w:left w:val="single" w:sz="4" w:space="0" w:color="8EAADB" w:themeColor="accent5" w:themeTint="99"/>
-              <w:bottom w:val="single" w:sz="4" w:space="0" w:color="8EAADB" w:themeColor="accent5" w:themeTint="99"/>
-              <w:right w:val="single" w:sz="4" w:space="0" w:color="8EAADB" w:themeColor="accent5" w:themeTint="99"/>
-            </w:tcBorders>
-          </w:tcPr>
-          <w:p>
-            <w:pPr>
-              <w:pStyle w:val="Geenafstand"/>
-              <w:cnfStyle w:val="000000100000" w:firstRow="0" w:lastRow="0" w:firstColumn="0" w:lastColumn="0" w:oddVBand="0" w:evenVBand="0" w:oddHBand="1" w:evenHBand="0" w:firstRowFirstColumn="0" w:firstRowLastColumn="0" w:lastRowFirstColumn="0" w:lastRowLastColumn="0"/>
-            </w:pPr>
-            <w:r>
-              <w:t>De gebruiker klikt op een van de tabbladen</w:t>
-            </w:r>
-          </w:p>
-          <w:p>
-            <w:pPr>
-              <w:pStyle w:val="Geenafstand"/>
-              <w:cnfStyle w:val="000000100000" w:firstRow="0" w:lastRow="0" w:firstColumn="0" w:lastColumn="0" w:oddVBand="0" w:evenVBand="0" w:oddHBand="1" w:evenHBand="0" w:firstRowFirstColumn="0" w:firstRowLastColumn="0" w:lastRowFirstColumn="0" w:lastRowLastColumn="0"/>
-            </w:pPr>
-            <w:r>
-              <w:t>De gebruiker navigeert naar de andere tabellen in die tabbladen.</w:t>
-            </w:r>
-          </w:p>
-        </w:tc>
-        <w:tc>
-          <w:tcPr>
-            <w:tcW w:w="1943" w:type="dxa"/>
-            <w:tcBorders>
-              <w:top w:val="single" w:sz="4" w:space="0" w:color="8EAADB" w:themeColor="accent5" w:themeTint="99"/>
-              <w:left w:val="single" w:sz="4" w:space="0" w:color="8EAADB" w:themeColor="accent5" w:themeTint="99"/>
-              <w:bottom w:val="single" w:sz="4" w:space="0" w:color="8EAADB" w:themeColor="accent5" w:themeTint="99"/>
-              <w:right w:val="single" w:sz="4" w:space="0" w:color="8EAADB" w:themeColor="accent5" w:themeTint="99"/>
-            </w:tcBorders>
-          </w:tcPr>
-          <w:p>
-            <w:pPr>
-              <w:pStyle w:val="Geenafstand"/>
-              <w:cnfStyle w:val="000000100000" w:firstRow="0" w:lastRow="0" w:firstColumn="0" w:lastColumn="0" w:oddVBand="0" w:evenVBand="0" w:oddHBand="1" w:evenHBand="0" w:firstRowFirstColumn="0" w:firstRowLastColumn="0" w:lastRowFirstColumn="0" w:lastRowLastColumn="0"/>
-            </w:pPr>
-          </w:p>
-        </w:tc>
-        <w:tc>
-          <w:tcPr>
-            <w:tcW w:w="3657" w:type="dxa"/>
-            <w:tcBorders>
-              <w:top w:val="single" w:sz="4" w:space="0" w:color="8EAADB" w:themeColor="accent5" w:themeTint="99"/>
-              <w:left w:val="single" w:sz="4" w:space="0" w:color="8EAADB" w:themeColor="accent5" w:themeTint="99"/>
-              <w:bottom w:val="single" w:sz="4" w:space="0" w:color="8EAADB" w:themeColor="accent5" w:themeTint="99"/>
-              <w:right w:val="single" w:sz="4" w:space="0" w:color="8EAADB" w:themeColor="accent5" w:themeTint="99"/>
-            </w:tcBorders>
-          </w:tcPr>
-          <w:p>
-            <w:pPr>
-              <w:pStyle w:val="Geenafstand"/>
-              <w:cnfStyle w:val="000000100000" w:firstRow="0" w:lastRow="0" w:firstColumn="0" w:lastColumn="0" w:oddVBand="0" w:evenVBand="0" w:oddHBand="1" w:evenHBand="0" w:firstRowFirstColumn="0" w:firstRowLastColumn="0" w:lastRowFirstColumn="0" w:lastRowLastColumn="0"/>
-            </w:pPr>
-          </w:p>
-        </w:tc>
-      </w:tr>
-      <w:tr>
-        <w:tc>
-          <w:tcPr>
-            <w:cnfStyle w:val="001000000000" w:firstRow="0" w:lastRow="0" w:firstColumn="1" w:lastColumn="0" w:oddVBand="0" w:evenVBand="0" w:oddHBand="0" w:evenHBand="0" w:firstRowFirstColumn="0" w:firstRowLastColumn="0" w:lastRowFirstColumn="0" w:lastRowLastColumn="0"/>
-            <w:tcW w:w="2269" w:type="dxa"/>
-            <w:tcBorders>
-              <w:top w:val="single" w:sz="4" w:space="0" w:color="8EAADB" w:themeColor="accent5" w:themeTint="99"/>
-              <w:left w:val="single" w:sz="4" w:space="0" w:color="8EAADB" w:themeColor="accent5" w:themeTint="99"/>
-              <w:bottom w:val="single" w:sz="4" w:space="0" w:color="8EAADB" w:themeColor="accent5" w:themeTint="99"/>
-              <w:right w:val="single" w:sz="4" w:space="0" w:color="8EAADB" w:themeColor="accent5" w:themeTint="99"/>
-            </w:tcBorders>
-          </w:tcPr>
-          <w:p>
-            <w:pPr>
-              <w:pStyle w:val="Geenafstand"/>
-            </w:pPr>
-            <w:r>
-              <w:t>De gebruiker is van het inlogscherm naar het t</w:t>
-            </w:r>
-            <w:r>
-              <w:t>abblad roosterscherm</w:t>
-            </w:r>
-            <w:r>
-              <w:t xml:space="preserve"> genavigeerd.</w:t>
-            </w:r>
-          </w:p>
-        </w:tc>
-        <w:tc>
-          <w:tcPr>
-            <w:tcW w:w="2410" w:type="dxa"/>
-            <w:tcBorders>
-              <w:top w:val="single" w:sz="4" w:space="0" w:color="8EAADB" w:themeColor="accent5" w:themeTint="99"/>
-              <w:left w:val="single" w:sz="4" w:space="0" w:color="8EAADB" w:themeColor="accent5" w:themeTint="99"/>
-              <w:bottom w:val="single" w:sz="4" w:space="0" w:color="8EAADB" w:themeColor="accent5" w:themeTint="99"/>
-              <w:right w:val="single" w:sz="4" w:space="0" w:color="8EAADB" w:themeColor="accent5" w:themeTint="99"/>
-            </w:tcBorders>
-          </w:tcPr>
-          <w:p>
-            <w:pPr>
-              <w:pStyle w:val="Geenafstand"/>
-              <w:cnfStyle w:val="000000000000" w:firstRow="0" w:lastRow="0" w:firstColumn="0" w:lastColumn="0" w:oddVBand="0" w:evenVBand="0" w:oddHBand="0" w:evenHBand="0" w:firstRowFirstColumn="0" w:firstRowLastColumn="0" w:lastRowFirstColumn="0" w:lastRowLastColumn="0"/>
-            </w:pPr>
-            <w:r>
-              <w:t>Het t</w:t>
-            </w:r>
-            <w:r>
-              <w:t>abblad roosterscherm</w:t>
-            </w:r>
-            <w:r>
-              <w:t xml:space="preserve"> wordt getoond.</w:t>
-            </w:r>
-          </w:p>
-        </w:tc>
-        <w:tc>
-          <w:tcPr>
-            <w:tcW w:w="5569" w:type="dxa"/>
-            <w:tcBorders>
-              <w:top w:val="single" w:sz="4" w:space="0" w:color="8EAADB" w:themeColor="accent5" w:themeTint="99"/>
-              <w:left w:val="single" w:sz="4" w:space="0" w:color="8EAADB" w:themeColor="accent5" w:themeTint="99"/>
-              <w:bottom w:val="single" w:sz="4" w:space="0" w:color="8EAADB" w:themeColor="accent5" w:themeTint="99"/>
-              <w:right w:val="single" w:sz="4" w:space="0" w:color="8EAADB" w:themeColor="accent5" w:themeTint="99"/>
-            </w:tcBorders>
-          </w:tcPr>
-          <w:p>
-            <w:pPr>
-              <w:pStyle w:val="Geenafstand"/>
-              <w:cnfStyle w:val="000000000000" w:firstRow="0" w:lastRow="0" w:firstColumn="0" w:lastColumn="0" w:oddVBand="0" w:evenVBand="0" w:oddHBand="0" w:evenHBand="0" w:firstRowFirstColumn="0" w:firstRowLastColumn="0" w:lastRowFirstColumn="0" w:lastRowLastColumn="0"/>
-            </w:pPr>
-            <w:r>
-              <w:t>De gebruiker klikt op de rode kruis om af te sluiten, zonder eerst uit te loggen.</w:t>
-            </w:r>
-          </w:p>
-          <w:p>
-            <w:pPr>
-              <w:pStyle w:val="Geenafstand"/>
-              <w:cnfStyle w:val="000000000000" w:firstRow="0" w:lastRow="0" w:firstColumn="0" w:lastColumn="0" w:oddVBand="0" w:evenVBand="0" w:oddHBand="0" w:evenHBand="0" w:firstRowFirstColumn="0" w:firstRowLastColumn="0" w:lastRowFirstColumn="0" w:lastRowLastColumn="0"/>
-            </w:pPr>
-            <w:r>
-              <w:t>De applicatie word nu direct afgesloten en je word niet meer naar het inlogscherm gebracht, de applicatie onthoud geen ingelogde gebruikers dus je logt vanzelf uit.</w:t>
-            </w:r>
-          </w:p>
-        </w:tc>
-        <w:tc>
-          <w:tcPr>
-            <w:tcW w:w="1943" w:type="dxa"/>
-            <w:tcBorders>
-              <w:top w:val="single" w:sz="4" w:space="0" w:color="8EAADB" w:themeColor="accent5" w:themeTint="99"/>
-              <w:left w:val="single" w:sz="4" w:space="0" w:color="8EAADB" w:themeColor="accent5" w:themeTint="99"/>
-              <w:bottom w:val="single" w:sz="4" w:space="0" w:color="8EAADB" w:themeColor="accent5" w:themeTint="99"/>
-              <w:right w:val="single" w:sz="4" w:space="0" w:color="8EAADB" w:themeColor="accent5" w:themeTint="99"/>
-            </w:tcBorders>
-          </w:tcPr>
-          <w:p>
-            <w:pPr>
-              <w:pStyle w:val="Geenafstand"/>
-              <w:cnfStyle w:val="000000000000" w:firstRow="0" w:lastRow="0" w:firstColumn="0" w:lastColumn="0" w:oddVBand="0" w:evenVBand="0" w:oddHBand="0" w:evenHBand="0" w:firstRowFirstColumn="0" w:firstRowLastColumn="0" w:lastRowFirstColumn="0" w:lastRowLastColumn="0"/>
-            </w:pPr>
-          </w:p>
-        </w:tc>
-        <w:tc>
-          <w:tcPr>
-            <w:tcW w:w="3657" w:type="dxa"/>
-            <w:tcBorders>
-              <w:top w:val="single" w:sz="4" w:space="0" w:color="8EAADB" w:themeColor="accent5" w:themeTint="99"/>
-              <w:left w:val="single" w:sz="4" w:space="0" w:color="8EAADB" w:themeColor="accent5" w:themeTint="99"/>
-              <w:bottom w:val="single" w:sz="4" w:space="0" w:color="8EAADB" w:themeColor="accent5" w:themeTint="99"/>
-              <w:right w:val="single" w:sz="4" w:space="0" w:color="8EAADB" w:themeColor="accent5" w:themeTint="99"/>
-            </w:tcBorders>
-          </w:tcPr>
-          <w:p>
-            <w:pPr>
-              <w:pStyle w:val="Geenafstand"/>
-              <w:cnfStyle w:val="000000000000" w:firstRow="0" w:lastRow="0" w:firstColumn="0" w:lastColumn="0" w:oddVBand="0" w:evenVBand="0" w:oddHBand="0" w:evenHBand="0" w:firstRowFirstColumn="0" w:firstRowLastColumn="0" w:lastRowFirstColumn="0" w:lastRowLastColumn="0"/>
-            </w:pPr>
-          </w:p>
-        </w:tc>
-      </w:tr>
-      <w:tr>
-        <w:trPr>
-          <w:cnfStyle w:val="000000100000" w:firstRow="0" w:lastRow="0" w:firstColumn="0" w:lastColumn="0" w:oddVBand="0" w:evenVBand="0" w:oddHBand="1" w:evenHBand="0" w:firstRowFirstColumn="0" w:firstRowLastColumn="0" w:lastRowFirstColumn="0" w:lastRowLastColumn="0"/>
-        </w:trPr>
-        <w:tc>
-          <w:tcPr>
-            <w:cnfStyle w:val="001000000000" w:firstRow="0" w:lastRow="0" w:firstColumn="1" w:lastColumn="0" w:oddVBand="0" w:evenVBand="0" w:oddHBand="0" w:evenHBand="0" w:firstRowFirstColumn="0" w:firstRowLastColumn="0" w:lastRowFirstColumn="0" w:lastRowLastColumn="0"/>
-            <w:tcW w:w="2269" w:type="dxa"/>
-            <w:tcBorders>
-              <w:top w:val="single" w:sz="4" w:space="0" w:color="8EAADB" w:themeColor="accent5" w:themeTint="99"/>
-              <w:left w:val="single" w:sz="4" w:space="0" w:color="8EAADB" w:themeColor="accent5" w:themeTint="99"/>
-              <w:bottom w:val="single" w:sz="4" w:space="0" w:color="8EAADB" w:themeColor="accent5" w:themeTint="99"/>
-              <w:right w:val="single" w:sz="4" w:space="0" w:color="8EAADB" w:themeColor="accent5" w:themeTint="99"/>
-            </w:tcBorders>
-          </w:tcPr>
-          <w:p>
-            <w:pPr>
-              <w:pStyle w:val="Geenafstand"/>
-            </w:pPr>
-            <w:r>
-              <w:t xml:space="preserve">De gebruiker is </w:t>
-            </w:r>
-            <w:r>
-              <w:t>een geregistreerde Administrator, en ging inloggen op dezelfde manier.</w:t>
-            </w:r>
-          </w:p>
-        </w:tc>
-        <w:tc>
-          <w:tcPr>
-            <w:tcW w:w="2410" w:type="dxa"/>
-            <w:tcBorders>
-              <w:top w:val="single" w:sz="4" w:space="0" w:color="8EAADB" w:themeColor="accent5" w:themeTint="99"/>
-              <w:left w:val="single" w:sz="4" w:space="0" w:color="8EAADB" w:themeColor="accent5" w:themeTint="99"/>
-              <w:bottom w:val="single" w:sz="4" w:space="0" w:color="8EAADB" w:themeColor="accent5" w:themeTint="99"/>
-              <w:right w:val="single" w:sz="4" w:space="0" w:color="8EAADB" w:themeColor="accent5" w:themeTint="99"/>
-            </w:tcBorders>
-          </w:tcPr>
-          <w:p>
-            <w:pPr>
-              <w:pStyle w:val="Geenafstand"/>
-              <w:cnfStyle w:val="000000100000" w:firstRow="0" w:lastRow="0" w:firstColumn="0" w:lastColumn="0" w:oddVBand="0" w:evenVBand="0" w:oddHBand="1" w:evenHBand="0" w:firstRowFirstColumn="0" w:firstRowLastColumn="0" w:lastRowFirstColumn="0" w:lastRowLastColumn="0"/>
-            </w:pPr>
-            <w:r>
-              <w:t>Het t</w:t>
-            </w:r>
-            <w:r>
-              <w:t>abblad roosterscherm</w:t>
-            </w:r>
-            <w:r>
-              <w:t xml:space="preserve"> </w:t>
-            </w:r>
-            <w:r>
-              <w:t>en administrator functies worden</w:t>
-            </w:r>
-            <w:r>
-              <w:t xml:space="preserve"> getoond.</w:t>
-            </w:r>
-          </w:p>
-        </w:tc>
-        <w:tc>
-          <w:tcPr>
-            <w:tcW w:w="5569" w:type="dxa"/>
-            <w:tcBorders>
-              <w:top w:val="single" w:sz="4" w:space="0" w:color="8EAADB" w:themeColor="accent5" w:themeTint="99"/>
-              <w:left w:val="single" w:sz="4" w:space="0" w:color="8EAADB" w:themeColor="accent5" w:themeTint="99"/>
-              <w:bottom w:val="single" w:sz="4" w:space="0" w:color="8EAADB" w:themeColor="accent5" w:themeTint="99"/>
-              <w:right w:val="single" w:sz="4" w:space="0" w:color="8EAADB" w:themeColor="accent5" w:themeTint="99"/>
-            </w:tcBorders>
-          </w:tcPr>
-          <w:p>
-            <w:pPr>
-              <w:pStyle w:val="Geenafstand"/>
-              <w:cnfStyle w:val="000000100000" w:firstRow="0" w:lastRow="0" w:firstColumn="0" w:lastColumn="0" w:oddVBand="0" w:evenVBand="0" w:oddHBand="1" w:evenHBand="0" w:firstRowFirstColumn="0" w:firstRowLastColumn="0" w:lastRowFirstColumn="0" w:lastRowLastColumn="0"/>
-            </w:pPr>
-            <w:r>
-              <w:t xml:space="preserve">De </w:t>
-            </w:r>
-            <w:proofErr w:type="spellStart"/>
-            <w:r>
-              <w:t>admin</w:t>
-            </w:r>
-            <w:proofErr w:type="spellEnd"/>
-            <w:r>
-              <w:t xml:space="preserve"> kan klikken op een knop om zo een </w:t>
-            </w:r>
-            <w:proofErr w:type="spellStart"/>
-            <w:r>
-              <w:t>popup</w:t>
-            </w:r>
-            <w:proofErr w:type="spellEnd"/>
-            <w:r>
-              <w:t xml:space="preserve"> met een overzicht van de gebruikers te openen.</w:t>
-            </w:r>
-          </w:p>
-          <w:p>
-            <w:pPr>
-              <w:pStyle w:val="Geenafstand"/>
-              <w:cnfStyle w:val="000000100000" w:firstRow="0" w:lastRow="0" w:firstColumn="0" w:lastColumn="0" w:oddVBand="0" w:evenVBand="0" w:oddHBand="1" w:evenHBand="0" w:firstRowFirstColumn="0" w:firstRowLastColumn="0" w:lastRowFirstColumn="0" w:lastRowLastColumn="0"/>
-            </w:pPr>
-          </w:p>
-        </w:tc>
-        <w:tc>
-          <w:tcPr>
-            <w:tcW w:w="1943" w:type="dxa"/>
-            <w:tcBorders>
-              <w:top w:val="single" w:sz="4" w:space="0" w:color="8EAADB" w:themeColor="accent5" w:themeTint="99"/>
-              <w:left w:val="single" w:sz="4" w:space="0" w:color="8EAADB" w:themeColor="accent5" w:themeTint="99"/>
-              <w:bottom w:val="single" w:sz="4" w:space="0" w:color="8EAADB" w:themeColor="accent5" w:themeTint="99"/>
-              <w:right w:val="single" w:sz="4" w:space="0" w:color="8EAADB" w:themeColor="accent5" w:themeTint="99"/>
-            </w:tcBorders>
-          </w:tcPr>
-          <w:p>
-            <w:pPr>
-              <w:pStyle w:val="Geenafstand"/>
-              <w:cnfStyle w:val="000000100000" w:firstRow="0" w:lastRow="0" w:firstColumn="0" w:lastColumn="0" w:oddVBand="0" w:evenVBand="0" w:oddHBand="1" w:evenHBand="0" w:firstRowFirstColumn="0" w:firstRowLastColumn="0" w:lastRowFirstColumn="0" w:lastRowLastColumn="0"/>
-            </w:pPr>
-          </w:p>
-        </w:tc>
-        <w:tc>
-          <w:tcPr>
-            <w:tcW w:w="3657" w:type="dxa"/>
-            <w:tcBorders>
-              <w:top w:val="single" w:sz="4" w:space="0" w:color="8EAADB" w:themeColor="accent5" w:themeTint="99"/>
-              <w:left w:val="single" w:sz="4" w:space="0" w:color="8EAADB" w:themeColor="accent5" w:themeTint="99"/>
-              <w:bottom w:val="single" w:sz="4" w:space="0" w:color="8EAADB" w:themeColor="accent5" w:themeTint="99"/>
-              <w:right w:val="single" w:sz="4" w:space="0" w:color="8EAADB" w:themeColor="accent5" w:themeTint="99"/>
-            </w:tcBorders>
-          </w:tcPr>
-          <w:p>
-            <w:pPr>
-              <w:pStyle w:val="Geenafstand"/>
-              <w:cnfStyle w:val="000000100000" w:firstRow="0" w:lastRow="0" w:firstColumn="0" w:lastColumn="0" w:oddVBand="0" w:evenVBand="0" w:oddHBand="1" w:evenHBand="0" w:firstRowFirstColumn="0" w:firstRowLastColumn="0" w:lastRowFirstColumn="0" w:lastRowLastColumn="0"/>
-            </w:pPr>
-          </w:p>
-        </w:tc>
-      </w:tr>
-      <w:tr>
-        <w:tc>
-          <w:tcPr>
-            <w:cnfStyle w:val="001000000000" w:firstRow="0" w:lastRow="0" w:firstColumn="1" w:lastColumn="0" w:oddVBand="0" w:evenVBand="0" w:oddHBand="0" w:evenHBand="0" w:firstRowFirstColumn="0" w:firstRowLastColumn="0" w:lastRowFirstColumn="0" w:lastRowLastColumn="0"/>
-            <w:tcW w:w="2269" w:type="dxa"/>
-            <w:tcBorders>
-              <w:top w:val="single" w:sz="4" w:space="0" w:color="8EAADB" w:themeColor="accent5" w:themeTint="99"/>
-              <w:left w:val="single" w:sz="4" w:space="0" w:color="8EAADB" w:themeColor="accent5" w:themeTint="99"/>
-              <w:bottom w:val="single" w:sz="4" w:space="0" w:color="8EAADB" w:themeColor="accent5" w:themeTint="99"/>
-              <w:right w:val="single" w:sz="4" w:space="0" w:color="8EAADB" w:themeColor="accent5" w:themeTint="99"/>
-            </w:tcBorders>
-          </w:tcPr>
-          <w:p>
-            <w:pPr>
-              <w:pStyle w:val="Geenafstand"/>
-            </w:pPr>
-            <w:r>
-              <w:t xml:space="preserve">De gebruiker is </w:t>
-            </w:r>
-            <w:r>
-              <w:t>een geregistreerde Administrator, en ging inloggen op dezelfde manier.</w:t>
-            </w:r>
-          </w:p>
-        </w:tc>
-        <w:tc>
-          <w:tcPr>
-            <w:tcW w:w="2410" w:type="dxa"/>
-            <w:tcBorders>
-              <w:top w:val="single" w:sz="4" w:space="0" w:color="8EAADB" w:themeColor="accent5" w:themeTint="99"/>
-              <w:left w:val="single" w:sz="4" w:space="0" w:color="8EAADB" w:themeColor="accent5" w:themeTint="99"/>
-              <w:bottom w:val="single" w:sz="4" w:space="0" w:color="8EAADB" w:themeColor="accent5" w:themeTint="99"/>
-              <w:right w:val="single" w:sz="4" w:space="0" w:color="8EAADB" w:themeColor="accent5" w:themeTint="99"/>
-            </w:tcBorders>
-          </w:tcPr>
-          <w:p>
-            <w:pPr>
-              <w:pStyle w:val="Geenafstand"/>
-              <w:cnfStyle w:val="000000000000" w:firstRow="0" w:lastRow="0" w:firstColumn="0" w:lastColumn="0" w:oddVBand="0" w:evenVBand="0" w:oddHBand="0" w:evenHBand="0" w:firstRowFirstColumn="0" w:firstRowLastColumn="0" w:lastRowFirstColumn="0" w:lastRowLastColumn="0"/>
-            </w:pPr>
-            <w:r>
-              <w:t>Het t</w:t>
-            </w:r>
-            <w:r>
-              <w:t>abblad roosterscherm</w:t>
-            </w:r>
-            <w:r>
-              <w:t xml:space="preserve"> </w:t>
-            </w:r>
-            <w:r>
-              <w:t>en administrator functies worden</w:t>
-            </w:r>
-            <w:r>
-              <w:t xml:space="preserve"> getoond.</w:t>
-            </w:r>
-          </w:p>
-        </w:tc>
-        <w:tc>
-          <w:tcPr>
-            <w:tcW w:w="5569" w:type="dxa"/>
-            <w:tcBorders>
-              <w:top w:val="single" w:sz="4" w:space="0" w:color="8EAADB" w:themeColor="accent5" w:themeTint="99"/>
-              <w:left w:val="single" w:sz="4" w:space="0" w:color="8EAADB" w:themeColor="accent5" w:themeTint="99"/>
-              <w:bottom w:val="single" w:sz="4" w:space="0" w:color="8EAADB" w:themeColor="accent5" w:themeTint="99"/>
-              <w:right w:val="single" w:sz="4" w:space="0" w:color="8EAADB" w:themeColor="accent5" w:themeTint="99"/>
-            </w:tcBorders>
-          </w:tcPr>
-          <w:p>
-            <w:pPr>
-              <w:pStyle w:val="Geenafstand"/>
-              <w:cnfStyle w:val="000000000000" w:firstRow="0" w:lastRow="0" w:firstColumn="0" w:lastColumn="0" w:oddVBand="0" w:evenVBand="0" w:oddHBand="0" w:evenHBand="0" w:firstRowFirstColumn="0" w:firstRowLastColumn="0" w:lastRowFirstColumn="0" w:lastRowLastColumn="0"/>
-            </w:pPr>
-            <w:r>
-              <w:t xml:space="preserve">De </w:t>
-            </w:r>
-            <w:proofErr w:type="spellStart"/>
-            <w:r>
-              <w:t>admin</w:t>
-            </w:r>
-            <w:proofErr w:type="spellEnd"/>
-            <w:r>
-              <w:t xml:space="preserve"> klikt op de </w:t>
-            </w:r>
-            <w:proofErr w:type="spellStart"/>
-            <w:r>
-              <w:t>dropdownbox</w:t>
-            </w:r>
-            <w:proofErr w:type="spellEnd"/>
-            <w:r>
-              <w:t xml:space="preserve"> onder ‘gebruikers inzien’.</w:t>
-            </w:r>
-          </w:p>
-          <w:p>
-            <w:pPr>
-              <w:pStyle w:val="Geenafstand"/>
-              <w:cnfStyle w:val="000000000000" w:firstRow="0" w:lastRow="0" w:firstColumn="0" w:lastColumn="0" w:oddVBand="0" w:evenVBand="0" w:oddHBand="0" w:evenHBand="0" w:firstRowFirstColumn="0" w:firstRowLastColumn="0" w:lastRowFirstColumn="0" w:lastRowLastColumn="0"/>
-            </w:pPr>
-            <w:r>
-              <w:t xml:space="preserve">Een lijst met alle geregistreerde gebruikers verschijnt. </w:t>
-            </w:r>
-          </w:p>
-          <w:p>
-            <w:pPr>
-              <w:pStyle w:val="Geenafstand"/>
-              <w:cnfStyle w:val="000000000000" w:firstRow="0" w:lastRow="0" w:firstColumn="0" w:lastColumn="0" w:oddVBand="0" w:evenVBand="0" w:oddHBand="0" w:evenHBand="0" w:firstRowFirstColumn="0" w:firstRowLastColumn="0" w:lastRowFirstColumn="0" w:lastRowLastColumn="0"/>
-            </w:pPr>
-            <w:r>
-              <w:t xml:space="preserve">De </w:t>
-            </w:r>
-            <w:proofErr w:type="spellStart"/>
-            <w:r>
-              <w:t>admin</w:t>
-            </w:r>
-            <w:proofErr w:type="spellEnd"/>
-            <w:r>
-              <w:t xml:space="preserve"> klikt op 1 van de gebruikers. </w:t>
-            </w:r>
-            <w:r>
-              <w:br/>
-              <w:t xml:space="preserve">De </w:t>
-            </w:r>
-            <w:proofErr w:type="spellStart"/>
-            <w:r>
-              <w:t>admin</w:t>
-            </w:r>
-            <w:proofErr w:type="spellEnd"/>
-            <w:r>
-              <w:t xml:space="preserve"> kan nu de </w:t>
-            </w:r>
-            <w:r>
-              <w:t xml:space="preserve">rooster </w:t>
-            </w:r>
-            <w:proofErr w:type="spellStart"/>
-            <w:r>
-              <w:t>gegevans</w:t>
-            </w:r>
-            <w:proofErr w:type="spellEnd"/>
-            <w:r>
-              <w:t xml:space="preserve"> van </w:t>
-            </w:r>
-            <w:r>
-              <w:t>die gebruiker bekijken, inclusief de andere tabbladen.</w:t>
-            </w:r>
-          </w:p>
-        </w:tc>
-        <w:tc>
-          <w:tcPr>
-            <w:tcW w:w="1943" w:type="dxa"/>
-            <w:tcBorders>
-              <w:top w:val="single" w:sz="4" w:space="0" w:color="8EAADB" w:themeColor="accent5" w:themeTint="99"/>
-              <w:left w:val="single" w:sz="4" w:space="0" w:color="8EAADB" w:themeColor="accent5" w:themeTint="99"/>
-              <w:bottom w:val="single" w:sz="4" w:space="0" w:color="8EAADB" w:themeColor="accent5" w:themeTint="99"/>
-              <w:right w:val="single" w:sz="4" w:space="0" w:color="8EAADB" w:themeColor="accent5" w:themeTint="99"/>
-            </w:tcBorders>
-          </w:tcPr>
-          <w:p>
-            <w:pPr>
-              <w:pStyle w:val="Geenafstand"/>
-              <w:cnfStyle w:val="000000000000" w:firstRow="0" w:lastRow="0" w:firstColumn="0" w:lastColumn="0" w:oddVBand="0" w:evenVBand="0" w:oddHBand="0" w:evenHBand="0" w:firstRowFirstColumn="0" w:firstRowLastColumn="0" w:lastRowFirstColumn="0" w:lastRowLastColumn="0"/>
-            </w:pPr>
-          </w:p>
-        </w:tc>
-        <w:tc>
-          <w:tcPr>
-            <w:tcW w:w="3657" w:type="dxa"/>
-            <w:tcBorders>
-              <w:top w:val="single" w:sz="4" w:space="0" w:color="8EAADB" w:themeColor="accent5" w:themeTint="99"/>
-              <w:left w:val="single" w:sz="4" w:space="0" w:color="8EAADB" w:themeColor="accent5" w:themeTint="99"/>
-              <w:bottom w:val="single" w:sz="4" w:space="0" w:color="8EAADB" w:themeColor="accent5" w:themeTint="99"/>
-              <w:right w:val="single" w:sz="4" w:space="0" w:color="8EAADB" w:themeColor="accent5" w:themeTint="99"/>
-            </w:tcBorders>
-          </w:tcPr>
-          <w:p>
-            <w:pPr>
-              <w:pStyle w:val="Geenafstand"/>
-              <w:cnfStyle w:val="000000000000" w:firstRow="0" w:lastRow="0" w:firstColumn="0" w:lastColumn="0" w:oddVBand="0" w:evenVBand="0" w:oddHBand="0" w:evenHBand="0" w:firstRowFirstColumn="0" w:firstRowLastColumn="0" w:lastRowFirstColumn="0" w:lastRowLastColumn="0"/>
-            </w:pPr>
-          </w:p>
-        </w:tc>
-      </w:tr>
     </w:tbl>
-    <w:p>
-      <w:pPr>
-        <w:pStyle w:val="Geenafstand"/>
-      </w:pPr>
-    </w:p>
-    <w:p>
-      <w:pPr>
-        <w:pStyle w:val="Geenafstand"/>
-      </w:pPr>
-    </w:p>
     <w:p>
       <w:pPr>
         <w:pStyle w:val="Kop2"/>
       </w:pPr>
-      <w:bookmarkStart w:id="14" w:name="_Toc484782561"/>
+      <w:bookmarkStart w:id="14" w:name="_Toc484782562"/>
       <w:r>
-        <w:t>Taak toevoegen scherm</w:t>
+        <w:lastRenderedPageBreak/>
+        <w:t>Taak wijzigen scherm</w:t>
       </w:r>
       <w:bookmarkEnd w:id="14"/>
     </w:p>
@@ -7842,7 +8045,7 @@
               <w:pStyle w:val="Geenafstand"/>
             </w:pPr>
             <w:r>
-              <w:t>De gebruiker klikte op een leeg vak in het rooster.</w:t>
+              <w:t>De gebruiker klikte op een ingevuld vak in het rooster.</w:t>
             </w:r>
           </w:p>
         </w:tc>
@@ -7863,10 +8066,7 @@
               <w:cnfStyle w:val="000000100000" w:firstRow="0" w:lastRow="0" w:firstColumn="0" w:lastColumn="0" w:oddVBand="0" w:evenVBand="0" w:oddHBand="1" w:evenHBand="0" w:firstRowFirstColumn="0" w:firstRowLastColumn="0" w:lastRowFirstColumn="0" w:lastRowLastColumn="0"/>
             </w:pPr>
             <w:r>
-              <w:t xml:space="preserve">De pop-up ‘taak toevoegen’ </w:t>
-            </w:r>
-            <w:r>
-              <w:t xml:space="preserve">wordt getoond. </w:t>
+              <w:t xml:space="preserve">De pop-up ‘taak wijzigen’ wordt getoond. </w:t>
             </w:r>
           </w:p>
         </w:tc>
@@ -7886,11 +8086,15 @@
               <w:cnfStyle w:val="000000100000" w:firstRow="0" w:lastRow="0" w:firstColumn="0" w:lastColumn="0" w:oddVBand="0" w:evenVBand="0" w:oddHBand="1" w:evenHBand="0" w:firstRowFirstColumn="0" w:firstRowLastColumn="0" w:lastRowFirstColumn="0" w:lastRowLastColumn="0"/>
             </w:pPr>
             <w:r>
-              <w:t>De gebruiker vult de zichtbare gegevens in en drukt op de knop ‘Taak Toevoegen’.</w:t>
+              <w:t>De ingevulde gegevens zijn al ingevuld in de vakken.</w:t>
             </w:r>
             <w:r>
               <w:br/>
-              <w:t>De pop-up sluit af en de gegevens zijn opgeslagen in de database. Ook word de tabel vernieuwd zodat de wijzigingen ook direct zichtbaar zijn</w:t>
+              <w:t>De gebruiker vult de zichtbare gegevens in en drukt op de knop ‘Taak Wijzigen’.</w:t>
+            </w:r>
+            <w:r>
+              <w:br/>
+              <w:t>De pop-up sluit af en de gegevens zijn gewijzigd in de database. Ook word de tabel vernieuwd zodat de wijzigingen ook direct zichtbaar zijn</w:t>
             </w:r>
           </w:p>
         </w:tc>
@@ -7944,10 +8148,9 @@
       <w:pPr>
         <w:pStyle w:val="Kop2"/>
       </w:pPr>
-      <w:bookmarkStart w:id="15" w:name="_Toc484782562"/>
+      <w:bookmarkStart w:id="15" w:name="_Toc484782563"/>
       <w:r>
-        <w:lastRenderedPageBreak/>
-        <w:t>Taak wijzigen scherm</w:t>
+        <w:t>Tabblad (school)cijfers scherm</w:t>
       </w:r>
       <w:bookmarkEnd w:id="15"/>
     </w:p>
@@ -8066,13 +8269,7 @@
               <w:pStyle w:val="Geenafstand"/>
             </w:pPr>
             <w:r>
-              <w:t xml:space="preserve">De gebruiker klikte op een </w:t>
-            </w:r>
-            <w:r>
-              <w:t xml:space="preserve">ingevuld </w:t>
-            </w:r>
-            <w:r>
-              <w:t>vak in het rooster.</w:t>
+              <w:t>De gebruiker klikte op het tabblad ‘Cijfers’</w:t>
             </w:r>
           </w:p>
         </w:tc>
@@ -8093,16 +8290,7 @@
               <w:cnfStyle w:val="000000100000" w:firstRow="0" w:lastRow="0" w:firstColumn="0" w:lastColumn="0" w:oddVBand="0" w:evenVBand="0" w:oddHBand="1" w:evenHBand="0" w:firstRowFirstColumn="0" w:firstRowLastColumn="0" w:lastRowFirstColumn="0" w:lastRowLastColumn="0"/>
             </w:pPr>
             <w:r>
-              <w:t>De pop-up</w:t>
-            </w:r>
-            <w:r>
-              <w:t xml:space="preserve"> ‘taak</w:t>
-            </w:r>
-            <w:r>
-              <w:t xml:space="preserve"> wijzigen</w:t>
-            </w:r>
-            <w:r>
-              <w:t xml:space="preserve">’ wordt getoond. </w:t>
+              <w:t xml:space="preserve">De pop-up ‘taak wijzigen’ wordt getoond. </w:t>
             </w:r>
           </w:p>
         </w:tc>
@@ -8122,35 +8310,33 @@
               <w:cnfStyle w:val="000000100000" w:firstRow="0" w:lastRow="0" w:firstColumn="0" w:lastColumn="0" w:oddVBand="0" w:evenVBand="0" w:oddHBand="1" w:evenHBand="0" w:firstRowFirstColumn="0" w:firstRowLastColumn="0" w:lastRowFirstColumn="0" w:lastRowLastColumn="0"/>
             </w:pPr>
             <w:r>
-              <w:t>De ingevulde gegevens zijn al ingevuld in de vakken.</w:t>
-            </w:r>
-            <w:r>
-              <w:br/>
-            </w:r>
-            <w:r>
-              <w:t>De gebruiker vult de zichtbare gegevens in en drukt op de knop ‘Taak</w:t>
-            </w:r>
-            <w:r>
-              <w:t xml:space="preserve"> Wijzigen</w:t>
-            </w:r>
-            <w:r>
-              <w:t>’.</w:t>
-            </w:r>
-            <w:r>
-              <w:br/>
-              <w:t>De pop</w:t>
-            </w:r>
-            <w:r>
-              <w:t>-</w:t>
-            </w:r>
-            <w:r>
-              <w:t xml:space="preserve">up sluit af en de gegevens zijn </w:t>
-            </w:r>
-            <w:r>
-              <w:t xml:space="preserve">gewijzigd </w:t>
-            </w:r>
-            <w:r>
-              <w:t>in de database. Ook word de tabel vernieuwd zodat de wijzigingen ook direct zichtbaar zijn</w:t>
+              <w:t xml:space="preserve">In het </w:t>
+            </w:r>
+            <w:proofErr w:type="spellStart"/>
+            <w:r>
+              <w:t>tekstvak</w:t>
+            </w:r>
+            <w:proofErr w:type="spellEnd"/>
+            <w:r>
+              <w:t xml:space="preserve"> kun je een schoolvak invullen.</w:t>
+            </w:r>
+          </w:p>
+          <w:p>
+            <w:pPr>
+              <w:pStyle w:val="Geenafstand"/>
+              <w:cnfStyle w:val="000000100000" w:firstRow="0" w:lastRow="0" w:firstColumn="0" w:lastColumn="0" w:oddVBand="0" w:evenVBand="0" w:oddHBand="1" w:evenHBand="0" w:firstRowFirstColumn="0" w:firstRowLastColumn="0" w:lastRowFirstColumn="0" w:lastRowLastColumn="0"/>
+            </w:pPr>
+            <w:r>
+              <w:t>Wanneer het is ingevuld, kan de gebruiker op de knop ‘Vak toevoegen’ klikken.</w:t>
+            </w:r>
+          </w:p>
+          <w:p>
+            <w:pPr>
+              <w:pStyle w:val="Geenafstand"/>
+              <w:cnfStyle w:val="000000100000" w:firstRow="0" w:lastRow="0" w:firstColumn="0" w:lastColumn="0" w:oddVBand="0" w:evenVBand="0" w:oddHBand="1" w:evenHBand="0" w:firstRowFirstColumn="0" w:firstRowLastColumn="0" w:lastRowFirstColumn="0" w:lastRowLastColumn="0"/>
+            </w:pPr>
+            <w:r>
+              <w:t>Er verschijnt een nieuwe vak als rij in de tabel.</w:t>
             </w:r>
           </w:p>
         </w:tc>
@@ -8189,24 +8375,409 @@
           </w:p>
         </w:tc>
       </w:tr>
+      <w:tr>
+        <w:tc>
+          <w:tcPr>
+            <w:cnfStyle w:val="001000000000" w:firstRow="0" w:lastRow="0" w:firstColumn="1" w:lastColumn="0" w:oddVBand="0" w:evenVBand="0" w:oddHBand="0" w:evenHBand="0" w:firstRowFirstColumn="0" w:firstRowLastColumn="0" w:lastRowFirstColumn="0" w:lastRowLastColumn="0"/>
+            <w:tcW w:w="2269" w:type="dxa"/>
+            <w:tcBorders>
+              <w:top w:val="single" w:sz="4" w:space="0" w:color="8EAADB" w:themeColor="accent5" w:themeTint="99"/>
+              <w:left w:val="single" w:sz="4" w:space="0" w:color="8EAADB" w:themeColor="accent5" w:themeTint="99"/>
+              <w:bottom w:val="single" w:sz="4" w:space="0" w:color="8EAADB" w:themeColor="accent5" w:themeTint="99"/>
+              <w:right w:val="single" w:sz="4" w:space="0" w:color="8EAADB" w:themeColor="accent5" w:themeTint="99"/>
+            </w:tcBorders>
+          </w:tcPr>
+          <w:p>
+            <w:pPr>
+              <w:pStyle w:val="Geenafstand"/>
+            </w:pPr>
+            <w:r>
+              <w:t>De gebruiker heeft een nieuw vak aangemaakt.</w:t>
+            </w:r>
+          </w:p>
+        </w:tc>
+        <w:tc>
+          <w:tcPr>
+            <w:tcW w:w="2410" w:type="dxa"/>
+            <w:tcBorders>
+              <w:top w:val="single" w:sz="4" w:space="0" w:color="8EAADB" w:themeColor="accent5" w:themeTint="99"/>
+              <w:left w:val="single" w:sz="4" w:space="0" w:color="8EAADB" w:themeColor="accent5" w:themeTint="99"/>
+              <w:bottom w:val="single" w:sz="4" w:space="0" w:color="8EAADB" w:themeColor="accent5" w:themeTint="99"/>
+              <w:right w:val="single" w:sz="4" w:space="0" w:color="8EAADB" w:themeColor="accent5" w:themeTint="99"/>
+            </w:tcBorders>
+          </w:tcPr>
+          <w:p>
+            <w:pPr>
+              <w:pStyle w:val="Geenafstand"/>
+              <w:cnfStyle w:val="000000000000" w:firstRow="0" w:lastRow="0" w:firstColumn="0" w:lastColumn="0" w:oddVBand="0" w:evenVBand="0" w:oddHBand="0" w:evenHBand="0" w:firstRowFirstColumn="0" w:firstRowLastColumn="0" w:lastRowFirstColumn="0" w:lastRowLastColumn="0"/>
+            </w:pPr>
+            <w:r>
+              <w:t>Het vak verschijnt nu als rij in de tabel</w:t>
+            </w:r>
+          </w:p>
+        </w:tc>
+        <w:tc>
+          <w:tcPr>
+            <w:tcW w:w="5569" w:type="dxa"/>
+            <w:tcBorders>
+              <w:top w:val="single" w:sz="4" w:space="0" w:color="8EAADB" w:themeColor="accent5" w:themeTint="99"/>
+              <w:left w:val="single" w:sz="4" w:space="0" w:color="8EAADB" w:themeColor="accent5" w:themeTint="99"/>
+              <w:bottom w:val="single" w:sz="4" w:space="0" w:color="8EAADB" w:themeColor="accent5" w:themeTint="99"/>
+              <w:right w:val="single" w:sz="4" w:space="0" w:color="8EAADB" w:themeColor="accent5" w:themeTint="99"/>
+            </w:tcBorders>
+          </w:tcPr>
+          <w:p>
+            <w:pPr>
+              <w:pStyle w:val="Geenafstand"/>
+              <w:cnfStyle w:val="000000000000" w:firstRow="0" w:lastRow="0" w:firstColumn="0" w:lastColumn="0" w:oddVBand="0" w:evenVBand="0" w:oddHBand="0" w:evenHBand="0" w:firstRowFirstColumn="0" w:firstRowLastColumn="0" w:lastRowFirstColumn="0" w:lastRowLastColumn="0"/>
+            </w:pPr>
+            <w:r>
+              <w:t>De gebruiker klikt op de header van de rij.</w:t>
+            </w:r>
+          </w:p>
+          <w:p>
+            <w:pPr>
+              <w:pStyle w:val="Geenafstand"/>
+              <w:cnfStyle w:val="000000000000" w:firstRow="0" w:lastRow="0" w:firstColumn="0" w:lastColumn="0" w:oddVBand="0" w:evenVBand="0" w:oddHBand="0" w:evenHBand="0" w:firstRowFirstColumn="0" w:firstRowLastColumn="0" w:lastRowFirstColumn="0" w:lastRowLastColumn="0"/>
+            </w:pPr>
+            <w:r>
+              <w:t xml:space="preserve">Een </w:t>
+            </w:r>
+            <w:proofErr w:type="spellStart"/>
+            <w:r>
+              <w:t>popup</w:t>
+            </w:r>
+            <w:proofErr w:type="spellEnd"/>
+            <w:r>
+              <w:t xml:space="preserve"> verschijnt om de naam van het vak te wijzigen.</w:t>
+            </w:r>
+          </w:p>
+          <w:p>
+            <w:pPr>
+              <w:pStyle w:val="Geenafstand"/>
+              <w:cnfStyle w:val="000000000000" w:firstRow="0" w:lastRow="0" w:firstColumn="0" w:lastColumn="0" w:oddVBand="0" w:evenVBand="0" w:oddHBand="0" w:evenHBand="0" w:firstRowFirstColumn="0" w:firstRowLastColumn="0" w:lastRowFirstColumn="0" w:lastRowLastColumn="0"/>
+            </w:pPr>
+            <w:r>
+              <w:t>Wanneer er op de knop ‘Wijzigen’ is geklikt, dan word de nieuwe naam opgeslagen in de database.</w:t>
+            </w:r>
+          </w:p>
+        </w:tc>
+        <w:tc>
+          <w:tcPr>
+            <w:tcW w:w="1943" w:type="dxa"/>
+            <w:tcBorders>
+              <w:top w:val="single" w:sz="4" w:space="0" w:color="8EAADB" w:themeColor="accent5" w:themeTint="99"/>
+              <w:left w:val="single" w:sz="4" w:space="0" w:color="8EAADB" w:themeColor="accent5" w:themeTint="99"/>
+              <w:bottom w:val="single" w:sz="4" w:space="0" w:color="8EAADB" w:themeColor="accent5" w:themeTint="99"/>
+              <w:right w:val="single" w:sz="4" w:space="0" w:color="8EAADB" w:themeColor="accent5" w:themeTint="99"/>
+            </w:tcBorders>
+          </w:tcPr>
+          <w:p>
+            <w:pPr>
+              <w:pStyle w:val="Geenafstand"/>
+              <w:cnfStyle w:val="000000000000" w:firstRow="0" w:lastRow="0" w:firstColumn="0" w:lastColumn="0" w:oddVBand="0" w:evenVBand="0" w:oddHBand="0" w:evenHBand="0" w:firstRowFirstColumn="0" w:firstRowLastColumn="0" w:lastRowFirstColumn="0" w:lastRowLastColumn="0"/>
+            </w:pPr>
+          </w:p>
+        </w:tc>
+        <w:tc>
+          <w:tcPr>
+            <w:tcW w:w="3657" w:type="dxa"/>
+            <w:tcBorders>
+              <w:top w:val="single" w:sz="4" w:space="0" w:color="8EAADB" w:themeColor="accent5" w:themeTint="99"/>
+              <w:left w:val="single" w:sz="4" w:space="0" w:color="8EAADB" w:themeColor="accent5" w:themeTint="99"/>
+              <w:bottom w:val="single" w:sz="4" w:space="0" w:color="8EAADB" w:themeColor="accent5" w:themeTint="99"/>
+              <w:right w:val="single" w:sz="4" w:space="0" w:color="8EAADB" w:themeColor="accent5" w:themeTint="99"/>
+            </w:tcBorders>
+          </w:tcPr>
+          <w:p>
+            <w:pPr>
+              <w:pStyle w:val="Geenafstand"/>
+              <w:cnfStyle w:val="000000000000" w:firstRow="0" w:lastRow="0" w:firstColumn="0" w:lastColumn="0" w:oddVBand="0" w:evenVBand="0" w:oddHBand="0" w:evenHBand="0" w:firstRowFirstColumn="0" w:firstRowLastColumn="0" w:lastRowFirstColumn="0" w:lastRowLastColumn="0"/>
+            </w:pPr>
+          </w:p>
+        </w:tc>
+      </w:tr>
+      <w:tr>
+        <w:trPr>
+          <w:cnfStyle w:val="000000100000" w:firstRow="0" w:lastRow="0" w:firstColumn="0" w:lastColumn="0" w:oddVBand="0" w:evenVBand="0" w:oddHBand="1" w:evenHBand="0" w:firstRowFirstColumn="0" w:firstRowLastColumn="0" w:lastRowFirstColumn="0" w:lastRowLastColumn="0"/>
+        </w:trPr>
+        <w:tc>
+          <w:tcPr>
+            <w:cnfStyle w:val="001000000000" w:firstRow="0" w:lastRow="0" w:firstColumn="1" w:lastColumn="0" w:oddVBand="0" w:evenVBand="0" w:oddHBand="0" w:evenHBand="0" w:firstRowFirstColumn="0" w:firstRowLastColumn="0" w:lastRowFirstColumn="0" w:lastRowLastColumn="0"/>
+            <w:tcW w:w="2269" w:type="dxa"/>
+            <w:tcBorders>
+              <w:top w:val="single" w:sz="4" w:space="0" w:color="8EAADB" w:themeColor="accent5" w:themeTint="99"/>
+              <w:left w:val="single" w:sz="4" w:space="0" w:color="8EAADB" w:themeColor="accent5" w:themeTint="99"/>
+              <w:bottom w:val="single" w:sz="4" w:space="0" w:color="8EAADB" w:themeColor="accent5" w:themeTint="99"/>
+              <w:right w:val="single" w:sz="4" w:space="0" w:color="8EAADB" w:themeColor="accent5" w:themeTint="99"/>
+            </w:tcBorders>
+          </w:tcPr>
+          <w:p>
+            <w:pPr>
+              <w:pStyle w:val="Geenafstand"/>
+            </w:pPr>
+            <w:r>
+              <w:t>De gebruiker heeft een nieuw vak aangemaakt.</w:t>
+            </w:r>
+          </w:p>
+        </w:tc>
+        <w:tc>
+          <w:tcPr>
+            <w:tcW w:w="2410" w:type="dxa"/>
+            <w:tcBorders>
+              <w:top w:val="single" w:sz="4" w:space="0" w:color="8EAADB" w:themeColor="accent5" w:themeTint="99"/>
+              <w:left w:val="single" w:sz="4" w:space="0" w:color="8EAADB" w:themeColor="accent5" w:themeTint="99"/>
+              <w:bottom w:val="single" w:sz="4" w:space="0" w:color="8EAADB" w:themeColor="accent5" w:themeTint="99"/>
+              <w:right w:val="single" w:sz="4" w:space="0" w:color="8EAADB" w:themeColor="accent5" w:themeTint="99"/>
+            </w:tcBorders>
+          </w:tcPr>
+          <w:p>
+            <w:pPr>
+              <w:pStyle w:val="Geenafstand"/>
+              <w:cnfStyle w:val="000000100000" w:firstRow="0" w:lastRow="0" w:firstColumn="0" w:lastColumn="0" w:oddVBand="0" w:evenVBand="0" w:oddHBand="1" w:evenHBand="0" w:firstRowFirstColumn="0" w:firstRowLastColumn="0" w:lastRowFirstColumn="0" w:lastRowLastColumn="0"/>
+            </w:pPr>
+            <w:r>
+              <w:t>Het vak verschijnt nu als rij in de tabel</w:t>
+            </w:r>
+          </w:p>
+        </w:tc>
+        <w:tc>
+          <w:tcPr>
+            <w:tcW w:w="5569" w:type="dxa"/>
+            <w:tcBorders>
+              <w:top w:val="single" w:sz="4" w:space="0" w:color="8EAADB" w:themeColor="accent5" w:themeTint="99"/>
+              <w:left w:val="single" w:sz="4" w:space="0" w:color="8EAADB" w:themeColor="accent5" w:themeTint="99"/>
+              <w:bottom w:val="single" w:sz="4" w:space="0" w:color="8EAADB" w:themeColor="accent5" w:themeTint="99"/>
+              <w:right w:val="single" w:sz="4" w:space="0" w:color="8EAADB" w:themeColor="accent5" w:themeTint="99"/>
+            </w:tcBorders>
+          </w:tcPr>
+          <w:p>
+            <w:pPr>
+              <w:pStyle w:val="Geenafstand"/>
+              <w:cnfStyle w:val="000000100000" w:firstRow="0" w:lastRow="0" w:firstColumn="0" w:lastColumn="0" w:oddVBand="0" w:evenVBand="0" w:oddHBand="1" w:evenHBand="0" w:firstRowFirstColumn="0" w:firstRowLastColumn="0" w:lastRowFirstColumn="0" w:lastRowLastColumn="0"/>
+            </w:pPr>
+            <w:r>
+              <w:t>De gebruiker klikt op de header van de rij.</w:t>
+            </w:r>
+          </w:p>
+          <w:p>
+            <w:pPr>
+              <w:pStyle w:val="Geenafstand"/>
+              <w:cnfStyle w:val="000000100000" w:firstRow="0" w:lastRow="0" w:firstColumn="0" w:lastColumn="0" w:oddVBand="0" w:evenVBand="0" w:oddHBand="1" w:evenHBand="0" w:firstRowFirstColumn="0" w:firstRowLastColumn="0" w:lastRowFirstColumn="0" w:lastRowLastColumn="0"/>
+            </w:pPr>
+            <w:r>
+              <w:t xml:space="preserve">Een </w:t>
+            </w:r>
+            <w:proofErr w:type="spellStart"/>
+            <w:r>
+              <w:t>popup</w:t>
+            </w:r>
+            <w:proofErr w:type="spellEnd"/>
+            <w:r>
+              <w:t xml:space="preserve"> verschijnt om de naam van het vak te wijzigen.</w:t>
+            </w:r>
+          </w:p>
+          <w:p>
+            <w:pPr>
+              <w:pStyle w:val="Geenafstand"/>
+              <w:cnfStyle w:val="000000100000" w:firstRow="0" w:lastRow="0" w:firstColumn="0" w:lastColumn="0" w:oddVBand="0" w:evenVBand="0" w:oddHBand="1" w:evenHBand="0" w:firstRowFirstColumn="0" w:firstRowLastColumn="0" w:lastRowFirstColumn="0" w:lastRowLastColumn="0"/>
+            </w:pPr>
+            <w:r>
+              <w:t>Wanneer er op ‘Verwijderen’ is geklikt.</w:t>
+            </w:r>
+          </w:p>
+          <w:p>
+            <w:pPr>
+              <w:pStyle w:val="Geenafstand"/>
+              <w:cnfStyle w:val="000000100000" w:firstRow="0" w:lastRow="0" w:firstColumn="0" w:lastColumn="0" w:oddVBand="0" w:evenVBand="0" w:oddHBand="1" w:evenHBand="0" w:firstRowFirstColumn="0" w:firstRowLastColumn="0" w:lastRowFirstColumn="0" w:lastRowLastColumn="0"/>
+            </w:pPr>
+            <w:r>
+              <w:t>Een pop-up verschijnt om het verwijderen te bevestigen.</w:t>
+            </w:r>
+          </w:p>
+          <w:p>
+            <w:pPr>
+              <w:pStyle w:val="Geenafstand"/>
+              <w:cnfStyle w:val="000000100000" w:firstRow="0" w:lastRow="0" w:firstColumn="0" w:lastColumn="0" w:oddVBand="0" w:evenVBand="0" w:oddHBand="1" w:evenHBand="0" w:firstRowFirstColumn="0" w:firstRowLastColumn="0" w:lastRowFirstColumn="0" w:lastRowLastColumn="0"/>
+            </w:pPr>
+            <w:r>
+              <w:t>Het vak is nu met alle cijfers van het vak van de database verwijdert.</w:t>
+            </w:r>
+          </w:p>
+        </w:tc>
+        <w:tc>
+          <w:tcPr>
+            <w:tcW w:w="1943" w:type="dxa"/>
+            <w:tcBorders>
+              <w:top w:val="single" w:sz="4" w:space="0" w:color="8EAADB" w:themeColor="accent5" w:themeTint="99"/>
+              <w:left w:val="single" w:sz="4" w:space="0" w:color="8EAADB" w:themeColor="accent5" w:themeTint="99"/>
+              <w:bottom w:val="single" w:sz="4" w:space="0" w:color="8EAADB" w:themeColor="accent5" w:themeTint="99"/>
+              <w:right w:val="single" w:sz="4" w:space="0" w:color="8EAADB" w:themeColor="accent5" w:themeTint="99"/>
+            </w:tcBorders>
+          </w:tcPr>
+          <w:p>
+            <w:pPr>
+              <w:pStyle w:val="Geenafstand"/>
+              <w:cnfStyle w:val="000000100000" w:firstRow="0" w:lastRow="0" w:firstColumn="0" w:lastColumn="0" w:oddVBand="0" w:evenVBand="0" w:oddHBand="1" w:evenHBand="0" w:firstRowFirstColumn="0" w:firstRowLastColumn="0" w:lastRowFirstColumn="0" w:lastRowLastColumn="0"/>
+            </w:pPr>
+          </w:p>
+        </w:tc>
+        <w:tc>
+          <w:tcPr>
+            <w:tcW w:w="3657" w:type="dxa"/>
+            <w:tcBorders>
+              <w:top w:val="single" w:sz="4" w:space="0" w:color="8EAADB" w:themeColor="accent5" w:themeTint="99"/>
+              <w:left w:val="single" w:sz="4" w:space="0" w:color="8EAADB" w:themeColor="accent5" w:themeTint="99"/>
+              <w:bottom w:val="single" w:sz="4" w:space="0" w:color="8EAADB" w:themeColor="accent5" w:themeTint="99"/>
+              <w:right w:val="single" w:sz="4" w:space="0" w:color="8EAADB" w:themeColor="accent5" w:themeTint="99"/>
+            </w:tcBorders>
+          </w:tcPr>
+          <w:p>
+            <w:pPr>
+              <w:pStyle w:val="Geenafstand"/>
+              <w:cnfStyle w:val="000000100000" w:firstRow="0" w:lastRow="0" w:firstColumn="0" w:lastColumn="0" w:oddVBand="0" w:evenVBand="0" w:oddHBand="1" w:evenHBand="0" w:firstRowFirstColumn="0" w:firstRowLastColumn="0" w:lastRowFirstColumn="0" w:lastRowLastColumn="0"/>
+            </w:pPr>
+          </w:p>
+        </w:tc>
+      </w:tr>
+      <w:tr>
+        <w:tc>
+          <w:tcPr>
+            <w:cnfStyle w:val="001000000000" w:firstRow="0" w:lastRow="0" w:firstColumn="1" w:lastColumn="0" w:oddVBand="0" w:evenVBand="0" w:oddHBand="0" w:evenHBand="0" w:firstRowFirstColumn="0" w:firstRowLastColumn="0" w:lastRowFirstColumn="0" w:lastRowLastColumn="0"/>
+            <w:tcW w:w="2269" w:type="dxa"/>
+            <w:tcBorders>
+              <w:top w:val="single" w:sz="4" w:space="0" w:color="8EAADB" w:themeColor="accent5" w:themeTint="99"/>
+              <w:left w:val="single" w:sz="4" w:space="0" w:color="8EAADB" w:themeColor="accent5" w:themeTint="99"/>
+              <w:bottom w:val="single" w:sz="4" w:space="0" w:color="8EAADB" w:themeColor="accent5" w:themeTint="99"/>
+              <w:right w:val="single" w:sz="4" w:space="0" w:color="8EAADB" w:themeColor="accent5" w:themeTint="99"/>
+            </w:tcBorders>
+          </w:tcPr>
+          <w:p>
+            <w:pPr>
+              <w:pStyle w:val="Geenafstand"/>
+            </w:pPr>
+            <w:r>
+              <w:t>De gebruiker heeft een nieuw vak aangemaakt.</w:t>
+            </w:r>
+          </w:p>
+        </w:tc>
+        <w:tc>
+          <w:tcPr>
+            <w:tcW w:w="2410" w:type="dxa"/>
+            <w:tcBorders>
+              <w:top w:val="single" w:sz="4" w:space="0" w:color="8EAADB" w:themeColor="accent5" w:themeTint="99"/>
+              <w:left w:val="single" w:sz="4" w:space="0" w:color="8EAADB" w:themeColor="accent5" w:themeTint="99"/>
+              <w:bottom w:val="single" w:sz="4" w:space="0" w:color="8EAADB" w:themeColor="accent5" w:themeTint="99"/>
+              <w:right w:val="single" w:sz="4" w:space="0" w:color="8EAADB" w:themeColor="accent5" w:themeTint="99"/>
+            </w:tcBorders>
+          </w:tcPr>
+          <w:p>
+            <w:pPr>
+              <w:pStyle w:val="Geenafstand"/>
+              <w:cnfStyle w:val="000000000000" w:firstRow="0" w:lastRow="0" w:firstColumn="0" w:lastColumn="0" w:oddVBand="0" w:evenVBand="0" w:oddHBand="0" w:evenHBand="0" w:firstRowFirstColumn="0" w:firstRowLastColumn="0" w:lastRowFirstColumn="0" w:lastRowLastColumn="0"/>
+            </w:pPr>
+            <w:r>
+              <w:t>Het vak verschijnt nu als rij in de tabel</w:t>
+            </w:r>
+          </w:p>
+        </w:tc>
+        <w:tc>
+          <w:tcPr>
+            <w:tcW w:w="5569" w:type="dxa"/>
+            <w:tcBorders>
+              <w:top w:val="single" w:sz="4" w:space="0" w:color="8EAADB" w:themeColor="accent5" w:themeTint="99"/>
+              <w:left w:val="single" w:sz="4" w:space="0" w:color="8EAADB" w:themeColor="accent5" w:themeTint="99"/>
+              <w:bottom w:val="single" w:sz="4" w:space="0" w:color="8EAADB" w:themeColor="accent5" w:themeTint="99"/>
+              <w:right w:val="single" w:sz="4" w:space="0" w:color="8EAADB" w:themeColor="accent5" w:themeTint="99"/>
+            </w:tcBorders>
+          </w:tcPr>
+          <w:p>
+            <w:pPr>
+              <w:pStyle w:val="Geenafstand"/>
+              <w:cnfStyle w:val="000000000000" w:firstRow="0" w:lastRow="0" w:firstColumn="0" w:lastColumn="0" w:oddVBand="0" w:evenVBand="0" w:oddHBand="0" w:evenHBand="0" w:firstRowFirstColumn="0" w:firstRowLastColumn="0" w:lastRowFirstColumn="0" w:lastRowLastColumn="0"/>
+            </w:pPr>
+            <w:r>
+              <w:t>De gebruiker klikt op een leeg vak in de tabel.</w:t>
+            </w:r>
+          </w:p>
+          <w:p>
+            <w:pPr>
+              <w:pStyle w:val="Geenafstand"/>
+              <w:cnfStyle w:val="000000000000" w:firstRow="0" w:lastRow="0" w:firstColumn="0" w:lastColumn="0" w:oddVBand="0" w:evenVBand="0" w:oddHBand="0" w:evenHBand="0" w:firstRowFirstColumn="0" w:firstRowLastColumn="0" w:lastRowFirstColumn="0" w:lastRowLastColumn="0"/>
+            </w:pPr>
+            <w:r>
+              <w:t>De gebruiker kan nu een schoolcijfer toevoegen</w:t>
+            </w:r>
+            <w:r>
+              <w:br/>
+              <w:t xml:space="preserve">Als het cijfer is </w:t>
+            </w:r>
+            <w:proofErr w:type="spellStart"/>
+            <w:r>
+              <w:t>ingevult</w:t>
+            </w:r>
+            <w:proofErr w:type="spellEnd"/>
+            <w:r>
+              <w:t>, word het automatisch opgeslagen in de database.</w:t>
+            </w:r>
+          </w:p>
+          <w:p>
+            <w:pPr>
+              <w:pStyle w:val="Geenafstand"/>
+              <w:cnfStyle w:val="000000000000" w:firstRow="0" w:lastRow="0" w:firstColumn="0" w:lastColumn="0" w:oddVBand="0" w:evenVBand="0" w:oddHBand="0" w:evenHBand="0" w:firstRowFirstColumn="0" w:firstRowLastColumn="0" w:lastRowFirstColumn="0" w:lastRowLastColumn="0"/>
+            </w:pPr>
+            <w:r>
+              <w:t>Wanneer de tabel de breedte heeft bereikt, maakt die vanzelf het vak breder</w:t>
+            </w:r>
+          </w:p>
+        </w:tc>
+        <w:tc>
+          <w:tcPr>
+            <w:tcW w:w="1943" w:type="dxa"/>
+            <w:tcBorders>
+              <w:top w:val="single" w:sz="4" w:space="0" w:color="8EAADB" w:themeColor="accent5" w:themeTint="99"/>
+              <w:left w:val="single" w:sz="4" w:space="0" w:color="8EAADB" w:themeColor="accent5" w:themeTint="99"/>
+              <w:bottom w:val="single" w:sz="4" w:space="0" w:color="8EAADB" w:themeColor="accent5" w:themeTint="99"/>
+              <w:right w:val="single" w:sz="4" w:space="0" w:color="8EAADB" w:themeColor="accent5" w:themeTint="99"/>
+            </w:tcBorders>
+          </w:tcPr>
+          <w:p>
+            <w:pPr>
+              <w:pStyle w:val="Geenafstand"/>
+              <w:cnfStyle w:val="000000000000" w:firstRow="0" w:lastRow="0" w:firstColumn="0" w:lastColumn="0" w:oddVBand="0" w:evenVBand="0" w:oddHBand="0" w:evenHBand="0" w:firstRowFirstColumn="0" w:firstRowLastColumn="0" w:lastRowFirstColumn="0" w:lastRowLastColumn="0"/>
+            </w:pPr>
+            <w:r>
+              <w:t>Kun je cijfers registreren in het tabblad Cijfers?</w:t>
+            </w:r>
+          </w:p>
+        </w:tc>
+        <w:tc>
+          <w:tcPr>
+            <w:tcW w:w="3657" w:type="dxa"/>
+            <w:tcBorders>
+              <w:top w:val="single" w:sz="4" w:space="0" w:color="8EAADB" w:themeColor="accent5" w:themeTint="99"/>
+              <w:left w:val="single" w:sz="4" w:space="0" w:color="8EAADB" w:themeColor="accent5" w:themeTint="99"/>
+              <w:bottom w:val="single" w:sz="4" w:space="0" w:color="8EAADB" w:themeColor="accent5" w:themeTint="99"/>
+              <w:right w:val="single" w:sz="4" w:space="0" w:color="8EAADB" w:themeColor="accent5" w:themeTint="99"/>
+            </w:tcBorders>
+          </w:tcPr>
+          <w:p>
+            <w:pPr>
+              <w:pStyle w:val="Geenafstand"/>
+              <w:cnfStyle w:val="000000000000" w:firstRow="0" w:lastRow="0" w:firstColumn="0" w:lastColumn="0" w:oddVBand="0" w:evenVBand="0" w:oddHBand="0" w:evenHBand="0" w:firstRowFirstColumn="0" w:firstRowLastColumn="0" w:lastRowFirstColumn="0" w:lastRowLastColumn="0"/>
+            </w:pPr>
+          </w:p>
+        </w:tc>
+      </w:tr>
     </w:tbl>
-    <w:p>
-      <w:pPr>
-        <w:pStyle w:val="Geenafstand"/>
-      </w:pPr>
-    </w:p>
-    <w:p>
-      <w:pPr>
-        <w:pStyle w:val="Geenafstand"/>
-      </w:pPr>
-    </w:p>
     <w:p>
       <w:pPr>
         <w:pStyle w:val="Kop2"/>
       </w:pPr>
-      <w:bookmarkStart w:id="16" w:name="_Toc484782563"/>
+      <w:bookmarkStart w:id="16" w:name="_Toc484782564"/>
       <w:r>
-        <w:t>Tabblad (school)cijfers scherm</w:t>
+        <w:lastRenderedPageBreak/>
+        <w:t>Tabblad belangrijke afspraken scherm</w:t>
       </w:r>
       <w:bookmarkEnd w:id="16"/>
     </w:p>
@@ -8325,10 +8896,7 @@
               <w:pStyle w:val="Geenafstand"/>
             </w:pPr>
             <w:r>
-              <w:t xml:space="preserve">De gebruiker klikte op </w:t>
-            </w:r>
-            <w:r>
-              <w:t>het tabblad ‘Cijfers’</w:t>
+              <w:t>De gebruiker klikte op het tabblad ‘Belangrijke afspraken’</w:t>
             </w:r>
           </w:p>
         </w:tc>
@@ -8369,33 +8937,15 @@
               <w:cnfStyle w:val="000000100000" w:firstRow="0" w:lastRow="0" w:firstColumn="0" w:lastColumn="0" w:oddVBand="0" w:evenVBand="0" w:oddHBand="1" w:evenHBand="0" w:firstRowFirstColumn="0" w:firstRowLastColumn="0" w:lastRowFirstColumn="0" w:lastRowLastColumn="0"/>
             </w:pPr>
             <w:r>
-              <w:t xml:space="preserve">In het </w:t>
-            </w:r>
-            <w:proofErr w:type="spellStart"/>
-            <w:r>
-              <w:t>tekstvak</w:t>
-            </w:r>
-            <w:proofErr w:type="spellEnd"/>
-            <w:r>
-              <w:t xml:space="preserve"> kun je een schoolvak invullen.</w:t>
-            </w:r>
-          </w:p>
-          <w:p>
-            <w:pPr>
-              <w:pStyle w:val="Geenafstand"/>
-              <w:cnfStyle w:val="000000100000" w:firstRow="0" w:lastRow="0" w:firstColumn="0" w:lastColumn="0" w:oddVBand="0" w:evenVBand="0" w:oddHBand="1" w:evenHBand="0" w:firstRowFirstColumn="0" w:firstRowLastColumn="0" w:lastRowFirstColumn="0" w:lastRowLastColumn="0"/>
-            </w:pPr>
-            <w:r>
-              <w:t>Wanneer het is ingevuld, kan de gebruiker op de knop ‘Vak toevoegen’ klikken.</w:t>
-            </w:r>
-          </w:p>
-          <w:p>
-            <w:pPr>
-              <w:pStyle w:val="Geenafstand"/>
-              <w:cnfStyle w:val="000000100000" w:firstRow="0" w:lastRow="0" w:firstColumn="0" w:lastColumn="0" w:oddVBand="0" w:evenVBand="0" w:oddHBand="1" w:evenHBand="0" w:firstRowFirstColumn="0" w:firstRowLastColumn="0" w:lastRowFirstColumn="0" w:lastRowLastColumn="0"/>
-            </w:pPr>
-            <w:r>
-              <w:t>Er verschijnt een nieuwe vak als rij in de tabel.</w:t>
+              <w:t>De gebruiker klikt op een leeg veld in de tabel.</w:t>
+            </w:r>
+            <w:r>
+              <w:br/>
+              <w:t xml:space="preserve">De gebruiker voegt een naam en een datum van het vak toe. </w:t>
+            </w:r>
+            <w:r>
+              <w:br/>
+              <w:t>Wanneer de gegevens zijn toegevoegd, word het automatisch opgeslagen in de database.</w:t>
             </w:r>
           </w:p>
         </w:tc>
@@ -8414,618 +8964,22 @@
               <w:pStyle w:val="Geenafstand"/>
               <w:cnfStyle w:val="000000100000" w:firstRow="0" w:lastRow="0" w:firstColumn="0" w:lastColumn="0" w:oddVBand="0" w:evenVBand="0" w:oddHBand="1" w:evenHBand="0" w:firstRowFirstColumn="0" w:firstRowLastColumn="0" w:lastRowFirstColumn="0" w:lastRowLastColumn="0"/>
             </w:pPr>
-          </w:p>
-        </w:tc>
-        <w:tc>
-          <w:tcPr>
-            <w:tcW w:w="3657" w:type="dxa"/>
-            <w:tcBorders>
-              <w:top w:val="single" w:sz="4" w:space="0" w:color="8EAADB" w:themeColor="accent5" w:themeTint="99"/>
-              <w:left w:val="single" w:sz="4" w:space="0" w:color="8EAADB" w:themeColor="accent5" w:themeTint="99"/>
-              <w:bottom w:val="single" w:sz="4" w:space="0" w:color="8EAADB" w:themeColor="accent5" w:themeTint="99"/>
-              <w:right w:val="single" w:sz="4" w:space="0" w:color="8EAADB" w:themeColor="accent5" w:themeTint="99"/>
-            </w:tcBorders>
-          </w:tcPr>
-          <w:p>
-            <w:pPr>
-              <w:pStyle w:val="Geenafstand"/>
-              <w:cnfStyle w:val="000000100000" w:firstRow="0" w:lastRow="0" w:firstColumn="0" w:lastColumn="0" w:oddVBand="0" w:evenVBand="0" w:oddHBand="1" w:evenHBand="0" w:firstRowFirstColumn="0" w:firstRowLastColumn="0" w:lastRowFirstColumn="0" w:lastRowLastColumn="0"/>
-            </w:pPr>
-          </w:p>
-        </w:tc>
-      </w:tr>
-      <w:tr>
-        <w:tc>
-          <w:tcPr>
-            <w:cnfStyle w:val="001000000000" w:firstRow="0" w:lastRow="0" w:firstColumn="1" w:lastColumn="0" w:oddVBand="0" w:evenVBand="0" w:oddHBand="0" w:evenHBand="0" w:firstRowFirstColumn="0" w:firstRowLastColumn="0" w:lastRowFirstColumn="0" w:lastRowLastColumn="0"/>
-            <w:tcW w:w="2269" w:type="dxa"/>
-            <w:tcBorders>
-              <w:top w:val="single" w:sz="4" w:space="0" w:color="8EAADB" w:themeColor="accent5" w:themeTint="99"/>
-              <w:left w:val="single" w:sz="4" w:space="0" w:color="8EAADB" w:themeColor="accent5" w:themeTint="99"/>
-              <w:bottom w:val="single" w:sz="4" w:space="0" w:color="8EAADB" w:themeColor="accent5" w:themeTint="99"/>
-              <w:right w:val="single" w:sz="4" w:space="0" w:color="8EAADB" w:themeColor="accent5" w:themeTint="99"/>
-            </w:tcBorders>
-          </w:tcPr>
-          <w:p>
-            <w:pPr>
-              <w:pStyle w:val="Geenafstand"/>
-            </w:pPr>
-            <w:r>
-              <w:t>De gebruiker heeft een nieuw vak aangemaakt.</w:t>
-            </w:r>
-          </w:p>
-        </w:tc>
-        <w:tc>
-          <w:tcPr>
-            <w:tcW w:w="2410" w:type="dxa"/>
-            <w:tcBorders>
-              <w:top w:val="single" w:sz="4" w:space="0" w:color="8EAADB" w:themeColor="accent5" w:themeTint="99"/>
-              <w:left w:val="single" w:sz="4" w:space="0" w:color="8EAADB" w:themeColor="accent5" w:themeTint="99"/>
-              <w:bottom w:val="single" w:sz="4" w:space="0" w:color="8EAADB" w:themeColor="accent5" w:themeTint="99"/>
-              <w:right w:val="single" w:sz="4" w:space="0" w:color="8EAADB" w:themeColor="accent5" w:themeTint="99"/>
-            </w:tcBorders>
-          </w:tcPr>
-          <w:p>
-            <w:pPr>
-              <w:pStyle w:val="Geenafstand"/>
-              <w:cnfStyle w:val="000000000000" w:firstRow="0" w:lastRow="0" w:firstColumn="0" w:lastColumn="0" w:oddVBand="0" w:evenVBand="0" w:oddHBand="0" w:evenHBand="0" w:firstRowFirstColumn="0" w:firstRowLastColumn="0" w:lastRowFirstColumn="0" w:lastRowLastColumn="0"/>
-            </w:pPr>
-            <w:r>
-              <w:t>Het vak verschijnt nu als rij in de tabel</w:t>
-            </w:r>
-          </w:p>
-        </w:tc>
-        <w:tc>
-          <w:tcPr>
-            <w:tcW w:w="5569" w:type="dxa"/>
-            <w:tcBorders>
-              <w:top w:val="single" w:sz="4" w:space="0" w:color="8EAADB" w:themeColor="accent5" w:themeTint="99"/>
-              <w:left w:val="single" w:sz="4" w:space="0" w:color="8EAADB" w:themeColor="accent5" w:themeTint="99"/>
-              <w:bottom w:val="single" w:sz="4" w:space="0" w:color="8EAADB" w:themeColor="accent5" w:themeTint="99"/>
-              <w:right w:val="single" w:sz="4" w:space="0" w:color="8EAADB" w:themeColor="accent5" w:themeTint="99"/>
-            </w:tcBorders>
-          </w:tcPr>
-          <w:p>
-            <w:pPr>
-              <w:pStyle w:val="Geenafstand"/>
-              <w:cnfStyle w:val="000000000000" w:firstRow="0" w:lastRow="0" w:firstColumn="0" w:lastColumn="0" w:oddVBand="0" w:evenVBand="0" w:oddHBand="0" w:evenHBand="0" w:firstRowFirstColumn="0" w:firstRowLastColumn="0" w:lastRowFirstColumn="0" w:lastRowLastColumn="0"/>
-            </w:pPr>
-            <w:r>
-              <w:t>De gebruiker klikt op de header van de rij.</w:t>
-            </w:r>
-          </w:p>
-          <w:p>
-            <w:pPr>
-              <w:pStyle w:val="Geenafstand"/>
-              <w:cnfStyle w:val="000000000000" w:firstRow="0" w:lastRow="0" w:firstColumn="0" w:lastColumn="0" w:oddVBand="0" w:evenVBand="0" w:oddHBand="0" w:evenHBand="0" w:firstRowFirstColumn="0" w:firstRowLastColumn="0" w:lastRowFirstColumn="0" w:lastRowLastColumn="0"/>
-            </w:pPr>
-            <w:r>
-              <w:t xml:space="preserve">Een </w:t>
+            <w:r>
+              <w:t xml:space="preserve">Kun je belangrijke </w:t>
             </w:r>
             <w:proofErr w:type="spellStart"/>
             <w:r>
-              <w:t>popup</w:t>
+              <w:t>afstraken</w:t>
             </w:r>
             <w:proofErr w:type="spellEnd"/>
             <w:r>
-              <w:t xml:space="preserve"> verschijnt om de naam van het vak te wijzigen.</w:t>
-            </w:r>
-          </w:p>
-          <w:p>
-            <w:pPr>
-              <w:pStyle w:val="Geenafstand"/>
-              <w:cnfStyle w:val="000000000000" w:firstRow="0" w:lastRow="0" w:firstColumn="0" w:lastColumn="0" w:oddVBand="0" w:evenVBand="0" w:oddHBand="0" w:evenHBand="0" w:firstRowFirstColumn="0" w:firstRowLastColumn="0" w:lastRowFirstColumn="0" w:lastRowLastColumn="0"/>
-            </w:pPr>
-            <w:r>
-              <w:t>Wanneer er op de knop ‘Wijzigen’ is geklikt, dan word de nieuwe naam opgeslagen in de database.</w:t>
-            </w:r>
-          </w:p>
-        </w:tc>
-        <w:tc>
-          <w:tcPr>
-            <w:tcW w:w="1943" w:type="dxa"/>
-            <w:tcBorders>
-              <w:top w:val="single" w:sz="4" w:space="0" w:color="8EAADB" w:themeColor="accent5" w:themeTint="99"/>
-              <w:left w:val="single" w:sz="4" w:space="0" w:color="8EAADB" w:themeColor="accent5" w:themeTint="99"/>
-              <w:bottom w:val="single" w:sz="4" w:space="0" w:color="8EAADB" w:themeColor="accent5" w:themeTint="99"/>
-              <w:right w:val="single" w:sz="4" w:space="0" w:color="8EAADB" w:themeColor="accent5" w:themeTint="99"/>
-            </w:tcBorders>
-          </w:tcPr>
-          <w:p>
-            <w:pPr>
-              <w:pStyle w:val="Geenafstand"/>
-              <w:cnfStyle w:val="000000000000" w:firstRow="0" w:lastRow="0" w:firstColumn="0" w:lastColumn="0" w:oddVBand="0" w:evenVBand="0" w:oddHBand="0" w:evenHBand="0" w:firstRowFirstColumn="0" w:firstRowLastColumn="0" w:lastRowFirstColumn="0" w:lastRowLastColumn="0"/>
-            </w:pPr>
-          </w:p>
-        </w:tc>
-        <w:tc>
-          <w:tcPr>
-            <w:tcW w:w="3657" w:type="dxa"/>
-            <w:tcBorders>
-              <w:top w:val="single" w:sz="4" w:space="0" w:color="8EAADB" w:themeColor="accent5" w:themeTint="99"/>
-              <w:left w:val="single" w:sz="4" w:space="0" w:color="8EAADB" w:themeColor="accent5" w:themeTint="99"/>
-              <w:bottom w:val="single" w:sz="4" w:space="0" w:color="8EAADB" w:themeColor="accent5" w:themeTint="99"/>
-              <w:right w:val="single" w:sz="4" w:space="0" w:color="8EAADB" w:themeColor="accent5" w:themeTint="99"/>
-            </w:tcBorders>
-          </w:tcPr>
-          <w:p>
-            <w:pPr>
-              <w:pStyle w:val="Geenafstand"/>
-              <w:cnfStyle w:val="000000000000" w:firstRow="0" w:lastRow="0" w:firstColumn="0" w:lastColumn="0" w:oddVBand="0" w:evenVBand="0" w:oddHBand="0" w:evenHBand="0" w:firstRowFirstColumn="0" w:firstRowLastColumn="0" w:lastRowFirstColumn="0" w:lastRowLastColumn="0"/>
-            </w:pPr>
-          </w:p>
-        </w:tc>
-      </w:tr>
-      <w:tr>
-        <w:trPr>
-          <w:cnfStyle w:val="000000100000" w:firstRow="0" w:lastRow="0" w:firstColumn="0" w:lastColumn="0" w:oddVBand="0" w:evenVBand="0" w:oddHBand="1" w:evenHBand="0" w:firstRowFirstColumn="0" w:firstRowLastColumn="0" w:lastRowFirstColumn="0" w:lastRowLastColumn="0"/>
-        </w:trPr>
-        <w:tc>
-          <w:tcPr>
-            <w:cnfStyle w:val="001000000000" w:firstRow="0" w:lastRow="0" w:firstColumn="1" w:lastColumn="0" w:oddVBand="0" w:evenVBand="0" w:oddHBand="0" w:evenHBand="0" w:firstRowFirstColumn="0" w:firstRowLastColumn="0" w:lastRowFirstColumn="0" w:lastRowLastColumn="0"/>
-            <w:tcW w:w="2269" w:type="dxa"/>
-            <w:tcBorders>
-              <w:top w:val="single" w:sz="4" w:space="0" w:color="8EAADB" w:themeColor="accent5" w:themeTint="99"/>
-              <w:left w:val="single" w:sz="4" w:space="0" w:color="8EAADB" w:themeColor="accent5" w:themeTint="99"/>
-              <w:bottom w:val="single" w:sz="4" w:space="0" w:color="8EAADB" w:themeColor="accent5" w:themeTint="99"/>
-              <w:right w:val="single" w:sz="4" w:space="0" w:color="8EAADB" w:themeColor="accent5" w:themeTint="99"/>
-            </w:tcBorders>
-          </w:tcPr>
-          <w:p>
-            <w:pPr>
-              <w:pStyle w:val="Geenafstand"/>
-            </w:pPr>
-            <w:r>
-              <w:t>De gebruiker heeft een nieuw vak aangemaakt.</w:t>
-            </w:r>
-          </w:p>
-        </w:tc>
-        <w:tc>
-          <w:tcPr>
-            <w:tcW w:w="2410" w:type="dxa"/>
-            <w:tcBorders>
-              <w:top w:val="single" w:sz="4" w:space="0" w:color="8EAADB" w:themeColor="accent5" w:themeTint="99"/>
-              <w:left w:val="single" w:sz="4" w:space="0" w:color="8EAADB" w:themeColor="accent5" w:themeTint="99"/>
-              <w:bottom w:val="single" w:sz="4" w:space="0" w:color="8EAADB" w:themeColor="accent5" w:themeTint="99"/>
-              <w:right w:val="single" w:sz="4" w:space="0" w:color="8EAADB" w:themeColor="accent5" w:themeTint="99"/>
-            </w:tcBorders>
-          </w:tcPr>
-          <w:p>
-            <w:pPr>
-              <w:pStyle w:val="Geenafstand"/>
-              <w:cnfStyle w:val="000000100000" w:firstRow="0" w:lastRow="0" w:firstColumn="0" w:lastColumn="0" w:oddVBand="0" w:evenVBand="0" w:oddHBand="1" w:evenHBand="0" w:firstRowFirstColumn="0" w:firstRowLastColumn="0" w:lastRowFirstColumn="0" w:lastRowLastColumn="0"/>
-            </w:pPr>
-            <w:r>
-              <w:t>Het vak verschijnt nu als rij in de tabel</w:t>
-            </w:r>
-          </w:p>
-        </w:tc>
-        <w:tc>
-          <w:tcPr>
-            <w:tcW w:w="5569" w:type="dxa"/>
-            <w:tcBorders>
-              <w:top w:val="single" w:sz="4" w:space="0" w:color="8EAADB" w:themeColor="accent5" w:themeTint="99"/>
-              <w:left w:val="single" w:sz="4" w:space="0" w:color="8EAADB" w:themeColor="accent5" w:themeTint="99"/>
-              <w:bottom w:val="single" w:sz="4" w:space="0" w:color="8EAADB" w:themeColor="accent5" w:themeTint="99"/>
-              <w:right w:val="single" w:sz="4" w:space="0" w:color="8EAADB" w:themeColor="accent5" w:themeTint="99"/>
-            </w:tcBorders>
-          </w:tcPr>
-          <w:p>
-            <w:pPr>
-              <w:pStyle w:val="Geenafstand"/>
-              <w:cnfStyle w:val="000000100000" w:firstRow="0" w:lastRow="0" w:firstColumn="0" w:lastColumn="0" w:oddVBand="0" w:evenVBand="0" w:oddHBand="1" w:evenHBand="0" w:firstRowFirstColumn="0" w:firstRowLastColumn="0" w:lastRowFirstColumn="0" w:lastRowLastColumn="0"/>
-            </w:pPr>
-            <w:r>
-              <w:t>De gebruiker klikt op de header van de rij.</w:t>
-            </w:r>
-          </w:p>
-          <w:p>
-            <w:pPr>
-              <w:pStyle w:val="Geenafstand"/>
-              <w:cnfStyle w:val="000000100000" w:firstRow="0" w:lastRow="0" w:firstColumn="0" w:lastColumn="0" w:oddVBand="0" w:evenVBand="0" w:oddHBand="1" w:evenHBand="0" w:firstRowFirstColumn="0" w:firstRowLastColumn="0" w:lastRowFirstColumn="0" w:lastRowLastColumn="0"/>
-            </w:pPr>
-            <w:r>
-              <w:t xml:space="preserve">Een </w:t>
-            </w:r>
-            <w:proofErr w:type="spellStart"/>
-            <w:r>
-              <w:t>popup</w:t>
-            </w:r>
-            <w:proofErr w:type="spellEnd"/>
-            <w:r>
-              <w:t xml:space="preserve"> verschijnt om de naam van het vak te wijzigen.</w:t>
-            </w:r>
-          </w:p>
-          <w:p>
-            <w:pPr>
-              <w:pStyle w:val="Geenafstand"/>
-              <w:cnfStyle w:val="000000100000" w:firstRow="0" w:lastRow="0" w:firstColumn="0" w:lastColumn="0" w:oddVBand="0" w:evenVBand="0" w:oddHBand="1" w:evenHBand="0" w:firstRowFirstColumn="0" w:firstRowLastColumn="0" w:lastRowFirstColumn="0" w:lastRowLastColumn="0"/>
-            </w:pPr>
-            <w:r>
-              <w:t>Wanneer er op ‘Verwijderen’ is geklikt.</w:t>
-            </w:r>
-          </w:p>
-          <w:p>
-            <w:pPr>
-              <w:pStyle w:val="Geenafstand"/>
-              <w:cnfStyle w:val="000000100000" w:firstRow="0" w:lastRow="0" w:firstColumn="0" w:lastColumn="0" w:oddVBand="0" w:evenVBand="0" w:oddHBand="1" w:evenHBand="0" w:firstRowFirstColumn="0" w:firstRowLastColumn="0" w:lastRowFirstColumn="0" w:lastRowLastColumn="0"/>
-            </w:pPr>
-            <w:r>
-              <w:t>Een pop-up verschijnt om het verwijderen te bevestigen.</w:t>
-            </w:r>
-          </w:p>
-          <w:p>
-            <w:pPr>
-              <w:pStyle w:val="Geenafstand"/>
-              <w:cnfStyle w:val="000000100000" w:firstRow="0" w:lastRow="0" w:firstColumn="0" w:lastColumn="0" w:oddVBand="0" w:evenVBand="0" w:oddHBand="1" w:evenHBand="0" w:firstRowFirstColumn="0" w:firstRowLastColumn="0" w:lastRowFirstColumn="0" w:lastRowLastColumn="0"/>
-            </w:pPr>
-            <w:r>
-              <w:t>Het vak is nu met alle cijfers van het vak van de database verwijdert.</w:t>
-            </w:r>
-          </w:p>
-        </w:tc>
-        <w:tc>
-          <w:tcPr>
-            <w:tcW w:w="1943" w:type="dxa"/>
-            <w:tcBorders>
-              <w:top w:val="single" w:sz="4" w:space="0" w:color="8EAADB" w:themeColor="accent5" w:themeTint="99"/>
-              <w:left w:val="single" w:sz="4" w:space="0" w:color="8EAADB" w:themeColor="accent5" w:themeTint="99"/>
-              <w:bottom w:val="single" w:sz="4" w:space="0" w:color="8EAADB" w:themeColor="accent5" w:themeTint="99"/>
-              <w:right w:val="single" w:sz="4" w:space="0" w:color="8EAADB" w:themeColor="accent5" w:themeTint="99"/>
-            </w:tcBorders>
-          </w:tcPr>
-          <w:p>
-            <w:pPr>
-              <w:pStyle w:val="Geenafstand"/>
-              <w:cnfStyle w:val="000000100000" w:firstRow="0" w:lastRow="0" w:firstColumn="0" w:lastColumn="0" w:oddVBand="0" w:evenVBand="0" w:oddHBand="1" w:evenHBand="0" w:firstRowFirstColumn="0" w:firstRowLastColumn="0" w:lastRowFirstColumn="0" w:lastRowLastColumn="0"/>
-            </w:pPr>
-          </w:p>
-        </w:tc>
-        <w:tc>
-          <w:tcPr>
-            <w:tcW w:w="3657" w:type="dxa"/>
-            <w:tcBorders>
-              <w:top w:val="single" w:sz="4" w:space="0" w:color="8EAADB" w:themeColor="accent5" w:themeTint="99"/>
-              <w:left w:val="single" w:sz="4" w:space="0" w:color="8EAADB" w:themeColor="accent5" w:themeTint="99"/>
-              <w:bottom w:val="single" w:sz="4" w:space="0" w:color="8EAADB" w:themeColor="accent5" w:themeTint="99"/>
-              <w:right w:val="single" w:sz="4" w:space="0" w:color="8EAADB" w:themeColor="accent5" w:themeTint="99"/>
-            </w:tcBorders>
-          </w:tcPr>
-          <w:p>
-            <w:pPr>
-              <w:pStyle w:val="Geenafstand"/>
-              <w:cnfStyle w:val="000000100000" w:firstRow="0" w:lastRow="0" w:firstColumn="0" w:lastColumn="0" w:oddVBand="0" w:evenVBand="0" w:oddHBand="1" w:evenHBand="0" w:firstRowFirstColumn="0" w:firstRowLastColumn="0" w:lastRowFirstColumn="0" w:lastRowLastColumn="0"/>
-            </w:pPr>
-          </w:p>
-        </w:tc>
-      </w:tr>
-      <w:tr>
-        <w:tc>
-          <w:tcPr>
-            <w:cnfStyle w:val="001000000000" w:firstRow="0" w:lastRow="0" w:firstColumn="1" w:lastColumn="0" w:oddVBand="0" w:evenVBand="0" w:oddHBand="0" w:evenHBand="0" w:firstRowFirstColumn="0" w:firstRowLastColumn="0" w:lastRowFirstColumn="0" w:lastRowLastColumn="0"/>
-            <w:tcW w:w="2269" w:type="dxa"/>
-            <w:tcBorders>
-              <w:top w:val="single" w:sz="4" w:space="0" w:color="8EAADB" w:themeColor="accent5" w:themeTint="99"/>
-              <w:left w:val="single" w:sz="4" w:space="0" w:color="8EAADB" w:themeColor="accent5" w:themeTint="99"/>
-              <w:bottom w:val="single" w:sz="4" w:space="0" w:color="8EAADB" w:themeColor="accent5" w:themeTint="99"/>
-              <w:right w:val="single" w:sz="4" w:space="0" w:color="8EAADB" w:themeColor="accent5" w:themeTint="99"/>
-            </w:tcBorders>
-          </w:tcPr>
-          <w:p>
-            <w:pPr>
-              <w:pStyle w:val="Geenafstand"/>
-            </w:pPr>
-            <w:r>
-              <w:t>De gebruiker heeft een nieuw vak aangemaakt.</w:t>
-            </w:r>
-          </w:p>
-        </w:tc>
-        <w:tc>
-          <w:tcPr>
-            <w:tcW w:w="2410" w:type="dxa"/>
-            <w:tcBorders>
-              <w:top w:val="single" w:sz="4" w:space="0" w:color="8EAADB" w:themeColor="accent5" w:themeTint="99"/>
-              <w:left w:val="single" w:sz="4" w:space="0" w:color="8EAADB" w:themeColor="accent5" w:themeTint="99"/>
-              <w:bottom w:val="single" w:sz="4" w:space="0" w:color="8EAADB" w:themeColor="accent5" w:themeTint="99"/>
-              <w:right w:val="single" w:sz="4" w:space="0" w:color="8EAADB" w:themeColor="accent5" w:themeTint="99"/>
-            </w:tcBorders>
-          </w:tcPr>
-          <w:p>
-            <w:pPr>
-              <w:pStyle w:val="Geenafstand"/>
-              <w:cnfStyle w:val="000000000000" w:firstRow="0" w:lastRow="0" w:firstColumn="0" w:lastColumn="0" w:oddVBand="0" w:evenVBand="0" w:oddHBand="0" w:evenHBand="0" w:firstRowFirstColumn="0" w:firstRowLastColumn="0" w:lastRowFirstColumn="0" w:lastRowLastColumn="0"/>
-            </w:pPr>
-            <w:r>
-              <w:t>Het vak verschijnt nu als rij in de tabel</w:t>
-            </w:r>
-          </w:p>
-        </w:tc>
-        <w:tc>
-          <w:tcPr>
-            <w:tcW w:w="5569" w:type="dxa"/>
-            <w:tcBorders>
-              <w:top w:val="single" w:sz="4" w:space="0" w:color="8EAADB" w:themeColor="accent5" w:themeTint="99"/>
-              <w:left w:val="single" w:sz="4" w:space="0" w:color="8EAADB" w:themeColor="accent5" w:themeTint="99"/>
-              <w:bottom w:val="single" w:sz="4" w:space="0" w:color="8EAADB" w:themeColor="accent5" w:themeTint="99"/>
-              <w:right w:val="single" w:sz="4" w:space="0" w:color="8EAADB" w:themeColor="accent5" w:themeTint="99"/>
-            </w:tcBorders>
-          </w:tcPr>
-          <w:p>
-            <w:pPr>
-              <w:pStyle w:val="Geenafstand"/>
-              <w:cnfStyle w:val="000000000000" w:firstRow="0" w:lastRow="0" w:firstColumn="0" w:lastColumn="0" w:oddVBand="0" w:evenVBand="0" w:oddHBand="0" w:evenHBand="0" w:firstRowFirstColumn="0" w:firstRowLastColumn="0" w:lastRowFirstColumn="0" w:lastRowLastColumn="0"/>
-            </w:pPr>
-            <w:r>
-              <w:t>De gebruiker klikt op een leeg vak in de tabel.</w:t>
-            </w:r>
-          </w:p>
-          <w:p>
-            <w:pPr>
-              <w:pStyle w:val="Geenafstand"/>
-              <w:cnfStyle w:val="000000000000" w:firstRow="0" w:lastRow="0" w:firstColumn="0" w:lastColumn="0" w:oddVBand="0" w:evenVBand="0" w:oddHBand="0" w:evenHBand="0" w:firstRowFirstColumn="0" w:firstRowLastColumn="0" w:lastRowFirstColumn="0" w:lastRowLastColumn="0"/>
-            </w:pPr>
-            <w:r>
-              <w:t>De gebruiker kan nu een schoolcijfer toevoegen</w:t>
-            </w:r>
-            <w:r>
-              <w:br/>
-              <w:t xml:space="preserve">Als het cijfer is </w:t>
-            </w:r>
-            <w:proofErr w:type="spellStart"/>
-            <w:r>
-              <w:t>ingevult</w:t>
-            </w:r>
-            <w:proofErr w:type="spellEnd"/>
-            <w:r>
-              <w:t>, word het automatisch opgeslagen in de database.</w:t>
-            </w:r>
-          </w:p>
-          <w:p>
-            <w:pPr>
-              <w:pStyle w:val="Geenafstand"/>
-              <w:cnfStyle w:val="000000000000" w:firstRow="0" w:lastRow="0" w:firstColumn="0" w:lastColumn="0" w:oddVBand="0" w:evenVBand="0" w:oddHBand="0" w:evenHBand="0" w:firstRowFirstColumn="0" w:firstRowLastColumn="0" w:lastRowFirstColumn="0" w:lastRowLastColumn="0"/>
-            </w:pPr>
-            <w:r>
-              <w:t>Wanneer de tabel de breedte heeft bereikt, maakt die vanzelf het vak breder</w:t>
-            </w:r>
-          </w:p>
-        </w:tc>
-        <w:tc>
-          <w:tcPr>
-            <w:tcW w:w="1943" w:type="dxa"/>
-            <w:tcBorders>
-              <w:top w:val="single" w:sz="4" w:space="0" w:color="8EAADB" w:themeColor="accent5" w:themeTint="99"/>
-              <w:left w:val="single" w:sz="4" w:space="0" w:color="8EAADB" w:themeColor="accent5" w:themeTint="99"/>
-              <w:bottom w:val="single" w:sz="4" w:space="0" w:color="8EAADB" w:themeColor="accent5" w:themeTint="99"/>
-              <w:right w:val="single" w:sz="4" w:space="0" w:color="8EAADB" w:themeColor="accent5" w:themeTint="99"/>
-            </w:tcBorders>
-          </w:tcPr>
-          <w:p>
-            <w:pPr>
-              <w:pStyle w:val="Geenafstand"/>
-              <w:cnfStyle w:val="000000000000" w:firstRow="0" w:lastRow="0" w:firstColumn="0" w:lastColumn="0" w:oddVBand="0" w:evenVBand="0" w:oddHBand="0" w:evenHBand="0" w:firstRowFirstColumn="0" w:firstRowLastColumn="0" w:lastRowFirstColumn="0" w:lastRowLastColumn="0"/>
-            </w:pPr>
-          </w:p>
-        </w:tc>
-        <w:tc>
-          <w:tcPr>
-            <w:tcW w:w="3657" w:type="dxa"/>
-            <w:tcBorders>
-              <w:top w:val="single" w:sz="4" w:space="0" w:color="8EAADB" w:themeColor="accent5" w:themeTint="99"/>
-              <w:left w:val="single" w:sz="4" w:space="0" w:color="8EAADB" w:themeColor="accent5" w:themeTint="99"/>
-              <w:bottom w:val="single" w:sz="4" w:space="0" w:color="8EAADB" w:themeColor="accent5" w:themeTint="99"/>
-              <w:right w:val="single" w:sz="4" w:space="0" w:color="8EAADB" w:themeColor="accent5" w:themeTint="99"/>
-            </w:tcBorders>
-          </w:tcPr>
-          <w:p>
-            <w:pPr>
-              <w:pStyle w:val="Geenafstand"/>
-              <w:cnfStyle w:val="000000000000" w:firstRow="0" w:lastRow="0" w:firstColumn="0" w:lastColumn="0" w:oddVBand="0" w:evenVBand="0" w:oddHBand="0" w:evenHBand="0" w:firstRowFirstColumn="0" w:firstRowLastColumn="0" w:lastRowFirstColumn="0" w:lastRowLastColumn="0"/>
-            </w:pPr>
-          </w:p>
-        </w:tc>
-      </w:tr>
-    </w:tbl>
-    <w:p>
-      <w:pPr>
-        <w:pStyle w:val="Kop2"/>
-      </w:pPr>
-      <w:bookmarkStart w:id="17" w:name="_Toc484782564"/>
-      <w:r>
-        <w:lastRenderedPageBreak/>
-        <w:t>Tabblad belangrijke afspraken scherm</w:t>
-      </w:r>
-      <w:bookmarkEnd w:id="17"/>
-    </w:p>
-    <w:tbl>
-      <w:tblPr>
-        <w:tblStyle w:val="GridTable4Accent5"/>
-        <w:tblW w:w="15848" w:type="dxa"/>
-        <w:tblInd w:w="-856" w:type="dxa"/>
-        <w:tblLook w:val="04A0" w:firstRow="1" w:lastRow="0" w:firstColumn="1" w:lastColumn="0" w:noHBand="0" w:noVBand="1"/>
-      </w:tblPr>
-      <w:tblGrid>
-        <w:gridCol w:w="2269"/>
-        <w:gridCol w:w="2410"/>
-        <w:gridCol w:w="5569"/>
-        <w:gridCol w:w="1943"/>
-        <w:gridCol w:w="3657"/>
-      </w:tblGrid>
-      <w:tr>
-        <w:trPr>
-          <w:cnfStyle w:val="100000000000" w:firstRow="1" w:lastRow="0" w:firstColumn="0" w:lastColumn="0" w:oddVBand="0" w:evenVBand="0" w:oddHBand="0" w:evenHBand="0" w:firstRowFirstColumn="0" w:firstRowLastColumn="0" w:lastRowFirstColumn="0" w:lastRowLastColumn="0"/>
-        </w:trPr>
-        <w:tc>
-          <w:tcPr>
-            <w:cnfStyle w:val="001000000000" w:firstRow="0" w:lastRow="0" w:firstColumn="1" w:lastColumn="0" w:oddVBand="0" w:evenVBand="0" w:oddHBand="0" w:evenHBand="0" w:firstRowFirstColumn="0" w:firstRowLastColumn="0" w:lastRowFirstColumn="0" w:lastRowLastColumn="0"/>
-            <w:tcW w:w="2269" w:type="dxa"/>
-            <w:hideMark/>
-          </w:tcPr>
-          <w:p>
-            <w:pPr>
-              <w:pStyle w:val="Geenafstand"/>
-            </w:pPr>
-            <w:r>
-              <w:t>Beginsituatie</w:t>
-            </w:r>
-          </w:p>
-        </w:tc>
-        <w:tc>
-          <w:tcPr>
-            <w:tcW w:w="2410" w:type="dxa"/>
-            <w:hideMark/>
-          </w:tcPr>
-          <w:p>
-            <w:pPr>
-              <w:pStyle w:val="Geenafstand"/>
-              <w:cnfStyle w:val="100000000000" w:firstRow="1" w:lastRow="0" w:firstColumn="0" w:lastColumn="0" w:oddVBand="0" w:evenVBand="0" w:oddHBand="0" w:evenHBand="0" w:firstRowFirstColumn="0" w:firstRowLastColumn="0" w:lastRowFirstColumn="0" w:lastRowLastColumn="0"/>
-            </w:pPr>
-            <w:r>
-              <w:t>Verwacht resultaat</w:t>
-            </w:r>
-          </w:p>
-        </w:tc>
-        <w:tc>
-          <w:tcPr>
-            <w:tcW w:w="5569" w:type="dxa"/>
-            <w:hideMark/>
-          </w:tcPr>
-          <w:p>
-            <w:pPr>
-              <w:pStyle w:val="Geenafstand"/>
-              <w:cnfStyle w:val="100000000000" w:firstRow="1" w:lastRow="0" w:firstColumn="0" w:lastColumn="0" w:oddVBand="0" w:evenVBand="0" w:oddHBand="0" w:evenHBand="0" w:firstRowFirstColumn="0" w:firstRowLastColumn="0" w:lastRowFirstColumn="0" w:lastRowLastColumn="0"/>
-            </w:pPr>
-            <w:r>
-              <w:t>Actie en resultaat</w:t>
-            </w:r>
-          </w:p>
-        </w:tc>
-        <w:tc>
-          <w:tcPr>
-            <w:tcW w:w="1943" w:type="dxa"/>
-            <w:hideMark/>
-          </w:tcPr>
-          <w:p>
-            <w:pPr>
-              <w:pStyle w:val="Geenafstand"/>
-              <w:cnfStyle w:val="100000000000" w:firstRow="1" w:lastRow="0" w:firstColumn="0" w:lastColumn="0" w:oddVBand="0" w:evenVBand="0" w:oddHBand="0" w:evenHBand="0" w:firstRowFirstColumn="0" w:firstRowLastColumn="0" w:lastRowFirstColumn="0" w:lastRowLastColumn="0"/>
-            </w:pPr>
-            <w:r>
-              <w:t>Vraag</w:t>
-            </w:r>
-          </w:p>
-        </w:tc>
-        <w:tc>
-          <w:tcPr>
-            <w:tcW w:w="3657" w:type="dxa"/>
-            <w:hideMark/>
-          </w:tcPr>
-          <w:p>
-            <w:pPr>
-              <w:pStyle w:val="Geenafstand"/>
-              <w:cnfStyle w:val="100000000000" w:firstRow="1" w:lastRow="0" w:firstColumn="0" w:lastColumn="0" w:oddVBand="0" w:evenVBand="0" w:oddHBand="0" w:evenHBand="0" w:firstRowFirstColumn="0" w:firstRowLastColumn="0" w:lastRowFirstColumn="0" w:lastRowLastColumn="0"/>
-            </w:pPr>
-            <w:r>
-              <w:t>Antwoord of opmerking</w:t>
-            </w:r>
-          </w:p>
-        </w:tc>
-      </w:tr>
-      <w:tr>
-        <w:trPr>
-          <w:cnfStyle w:val="000000100000" w:firstRow="0" w:lastRow="0" w:firstColumn="0" w:lastColumn="0" w:oddVBand="0" w:evenVBand="0" w:oddHBand="1" w:evenHBand="0" w:firstRowFirstColumn="0" w:firstRowLastColumn="0" w:lastRowFirstColumn="0" w:lastRowLastColumn="0"/>
-        </w:trPr>
-        <w:tc>
-          <w:tcPr>
-            <w:cnfStyle w:val="001000000000" w:firstRow="0" w:lastRow="0" w:firstColumn="1" w:lastColumn="0" w:oddVBand="0" w:evenVBand="0" w:oddHBand="0" w:evenHBand="0" w:firstRowFirstColumn="0" w:firstRowLastColumn="0" w:lastRowFirstColumn="0" w:lastRowLastColumn="0"/>
-            <w:tcW w:w="2269" w:type="dxa"/>
-            <w:tcBorders>
-              <w:top w:val="single" w:sz="4" w:space="0" w:color="8EAADB" w:themeColor="accent5" w:themeTint="99"/>
-              <w:left w:val="single" w:sz="4" w:space="0" w:color="8EAADB" w:themeColor="accent5" w:themeTint="99"/>
-              <w:bottom w:val="single" w:sz="4" w:space="0" w:color="8EAADB" w:themeColor="accent5" w:themeTint="99"/>
-              <w:right w:val="single" w:sz="4" w:space="0" w:color="8EAADB" w:themeColor="accent5" w:themeTint="99"/>
-            </w:tcBorders>
-            <w:hideMark/>
-          </w:tcPr>
-          <w:p>
-            <w:pPr>
-              <w:pStyle w:val="Geenafstand"/>
-            </w:pPr>
-            <w:r>
-              <w:t>De gebruiker klikte op het tabblad ‘</w:t>
-            </w:r>
-            <w:r>
-              <w:t>Belangrijke afspraken</w:t>
-            </w:r>
+              <w:t xml:space="preserve"> registreren in het tabblad ‘belangrijke afspraken?</w:t>
+            </w:r>
+            <w:bookmarkStart w:id="17" w:name="_GoBack"/>
+            <w:bookmarkEnd w:id="17"/>
             <w:r>
               <w:t>’</w:t>
             </w:r>
-          </w:p>
-        </w:tc>
-        <w:tc>
-          <w:tcPr>
-            <w:tcW w:w="2410" w:type="dxa"/>
-            <w:tcBorders>
-              <w:top w:val="single" w:sz="4" w:space="0" w:color="8EAADB" w:themeColor="accent5" w:themeTint="99"/>
-              <w:left w:val="single" w:sz="4" w:space="0" w:color="8EAADB" w:themeColor="accent5" w:themeTint="99"/>
-              <w:bottom w:val="single" w:sz="4" w:space="0" w:color="8EAADB" w:themeColor="accent5" w:themeTint="99"/>
-              <w:right w:val="single" w:sz="4" w:space="0" w:color="8EAADB" w:themeColor="accent5" w:themeTint="99"/>
-            </w:tcBorders>
-            <w:hideMark/>
-          </w:tcPr>
-          <w:p>
-            <w:pPr>
-              <w:pStyle w:val="Geenafstand"/>
-              <w:cnfStyle w:val="000000100000" w:firstRow="0" w:lastRow="0" w:firstColumn="0" w:lastColumn="0" w:oddVBand="0" w:evenVBand="0" w:oddHBand="1" w:evenHBand="0" w:firstRowFirstColumn="0" w:firstRowLastColumn="0" w:lastRowFirstColumn="0" w:lastRowLastColumn="0"/>
-            </w:pPr>
-            <w:r>
-              <w:t xml:space="preserve">De pop-up ‘taak wijzigen’ wordt getoond. </w:t>
-            </w:r>
-          </w:p>
-        </w:tc>
-        <w:tc>
-          <w:tcPr>
-            <w:tcW w:w="5569" w:type="dxa"/>
-            <w:tcBorders>
-              <w:top w:val="single" w:sz="4" w:space="0" w:color="8EAADB" w:themeColor="accent5" w:themeTint="99"/>
-              <w:left w:val="single" w:sz="4" w:space="0" w:color="8EAADB" w:themeColor="accent5" w:themeTint="99"/>
-              <w:bottom w:val="single" w:sz="4" w:space="0" w:color="8EAADB" w:themeColor="accent5" w:themeTint="99"/>
-              <w:right w:val="single" w:sz="4" w:space="0" w:color="8EAADB" w:themeColor="accent5" w:themeTint="99"/>
-            </w:tcBorders>
-          </w:tcPr>
-          <w:p>
-            <w:pPr>
-              <w:pStyle w:val="Geenafstand"/>
-              <w:cnfStyle w:val="000000100000" w:firstRow="0" w:lastRow="0" w:firstColumn="0" w:lastColumn="0" w:oddVBand="0" w:evenVBand="0" w:oddHBand="1" w:evenHBand="0" w:firstRowFirstColumn="0" w:firstRowLastColumn="0" w:lastRowFirstColumn="0" w:lastRowLastColumn="0"/>
-            </w:pPr>
-            <w:r>
-              <w:t>De gebruiker klikt op een leeg veld in de tabel.</w:t>
-            </w:r>
-            <w:r>
-              <w:br/>
-              <w:t xml:space="preserve">De gebruiker voegt een naam en een datum van het vak toe. </w:t>
-            </w:r>
-            <w:r>
-              <w:br/>
-              <w:t>Wanneer de gegevens zijn toegevoegd, word het automatisch opgeslagen in de database.</w:t>
-            </w:r>
-          </w:p>
-        </w:tc>
-        <w:tc>
-          <w:tcPr>
-            <w:tcW w:w="1943" w:type="dxa"/>
-            <w:tcBorders>
-              <w:top w:val="single" w:sz="4" w:space="0" w:color="8EAADB" w:themeColor="accent5" w:themeTint="99"/>
-              <w:left w:val="single" w:sz="4" w:space="0" w:color="8EAADB" w:themeColor="accent5" w:themeTint="99"/>
-              <w:bottom w:val="single" w:sz="4" w:space="0" w:color="8EAADB" w:themeColor="accent5" w:themeTint="99"/>
-              <w:right w:val="single" w:sz="4" w:space="0" w:color="8EAADB" w:themeColor="accent5" w:themeTint="99"/>
-            </w:tcBorders>
-          </w:tcPr>
-          <w:p>
-            <w:pPr>
-              <w:pStyle w:val="Geenafstand"/>
-              <w:cnfStyle w:val="000000100000" w:firstRow="0" w:lastRow="0" w:firstColumn="0" w:lastColumn="0" w:oddVBand="0" w:evenVBand="0" w:oddHBand="1" w:evenHBand="0" w:firstRowFirstColumn="0" w:firstRowLastColumn="0" w:lastRowFirstColumn="0" w:lastRowLastColumn="0"/>
-            </w:pPr>
           </w:p>
         </w:tc>
         <w:tc>
@@ -9665,7 +9619,7 @@
                 <w:bCs/>
                 <w:noProof/>
               </w:rPr>
-              <w:t>1</w:t>
+              <w:t>2</w:t>
             </w:r>
             <w:r>
               <w:rPr>
@@ -9847,7 +9801,7 @@
                 <w:bCs/>
                 <w:noProof/>
               </w:rPr>
-              <w:t>4</w:t>
+              <w:t>7</w:t>
             </w:r>
             <w:r>
               <w:rPr>
@@ -11660,7 +11614,7 @@
   <a:extraClrSchemeLst/>
   <a:extLst>
     <a:ext uri="{05A4C25C-085E-4340-85A3-A5531E510DB2}">
-      <thm15:themeFamily xmlns:thm15="http://schemas.microsoft.com/office/thememl/2012/main" xmlns="" name="Office Theme" id="{62F939B6-93AF-4DB8-9C6B-D6C7DFDC589F}" vid="{4A3C46E8-61CC-4603-A589-7422A47A8E4A}"/>
+      <thm15:themeFamily xmlns="" xmlns:thm15="http://schemas.microsoft.com/office/thememl/2012/main" name="Office Theme" id="{62F939B6-93AF-4DB8-9C6B-D6C7DFDC589F}" vid="{4A3C46E8-61CC-4603-A589-7422A47A8E4A}"/>
     </a:ext>
   </a:extLst>
 </a:theme>
@@ -11690,7 +11644,7 @@
 </file>
 
 <file path=customXml/itemProps2.xml><?xml version="1.0" encoding="utf-8"?>
-<ds:datastoreItem xmlns:ds="http://schemas.openxmlformats.org/officeDocument/2006/customXml" ds:itemID="{6A4BD9CB-6667-4224-A0E0-2F076B4F9C3A}">
+<ds:datastoreItem xmlns:ds="http://schemas.openxmlformats.org/officeDocument/2006/customXml" ds:itemID="{BCAEB1E4-AF1D-4128-BCC7-9AAFC63F3A1B}">
   <ds:schemaRefs>
     <ds:schemaRef ds:uri="http://schemas.openxmlformats.org/officeDocument/2006/bibliography"/>
   </ds:schemaRefs>

</xml_diff>

<commit_message>
Acceptatie test en designer update
</commit_message>
<xml_diff>
--- a/Documentatie/KT3/ad.2_Acceptatietest.docx
+++ b/Documentatie/KT3/ad.2_Acceptatietest.docx
@@ -1,6 +1,6 @@
 
 <file path=word/document.xml><?xml version="1.0" encoding="utf-8"?>
-<w:document xmlns:wpc="http://schemas.microsoft.com/office/word/2010/wordprocessingCanvas" xmlns:mc="http://schemas.openxmlformats.org/markup-compatibility/2006" xmlns:o="urn:schemas-microsoft-com:office:office" xmlns:r="http://schemas.openxmlformats.org/officeDocument/2006/relationships" xmlns:m="http://schemas.openxmlformats.org/officeDocument/2006/math" xmlns:v="urn:schemas-microsoft-com:vml" xmlns:wp14="http://schemas.microsoft.com/office/word/2010/wordprocessingDrawing" xmlns:wp="http://schemas.openxmlformats.org/drawingml/2006/wordprocessingDrawing" xmlns:w10="urn:schemas-microsoft-com:office:word" xmlns:w="http://schemas.openxmlformats.org/wordprocessingml/2006/main" xmlns:w14="http://schemas.microsoft.com/office/word/2010/wordml" xmlns:w15="http://schemas.microsoft.com/office/word/2012/wordml" xmlns:wpg="http://schemas.microsoft.com/office/word/2010/wordprocessingGroup" xmlns:wpi="http://schemas.microsoft.com/office/word/2010/wordprocessingInk" xmlns:wne="http://schemas.microsoft.com/office/word/2006/wordml" xmlns:wps="http://schemas.microsoft.com/office/word/2010/wordprocessingShape" mc:Ignorable="w14 w15 wp14">
+<w:document xmlns:wpc="http://schemas.microsoft.com/office/word/2010/wordprocessingCanvas" xmlns:mc="http://schemas.openxmlformats.org/markup-compatibility/2006" xmlns:o="urn:schemas-microsoft-com:office:office" xmlns:r="http://schemas.openxmlformats.org/officeDocument/2006/relationships" xmlns:m="http://schemas.openxmlformats.org/officeDocument/2006/math" xmlns:v="urn:schemas-microsoft-com:vml" xmlns:wp14="http://schemas.microsoft.com/office/word/2010/wordprocessingDrawing" xmlns:wp="http://schemas.openxmlformats.org/drawingml/2006/wordprocessingDrawing" xmlns:w10="urn:schemas-microsoft-com:office:word" xmlns:w="http://schemas.openxmlformats.org/wordprocessingml/2006/main" xmlns:w14="http://schemas.microsoft.com/office/word/2010/wordml" xmlns:wpg="http://schemas.microsoft.com/office/word/2010/wordprocessingGroup" xmlns:wpi="http://schemas.microsoft.com/office/word/2010/wordprocessingInk" xmlns:wne="http://schemas.microsoft.com/office/word/2006/wordml" xmlns:wps="http://schemas.microsoft.com/office/word/2010/wordprocessingShape" mc:Ignorable="w14 wp14">
   <w:body>
     <w:sdt>
       <w:sdtPr>
@@ -14,7 +14,7 @@
       <w:sdtContent>
         <w:p>
           <w:pPr>
-            <w:pStyle w:val="NoSpacing"/>
+            <w:pStyle w:val="Geenafstand"/>
           </w:pPr>
           <w:r>
             <w:rPr>
@@ -154,7 +154,7 @@
                                   <w:sdtContent>
                                     <w:p>
                                       <w:pPr>
-                                        <w:pStyle w:val="NoSpacing"/>
+                                        <w:pStyle w:val="Geenafstand"/>
                                         <w:jc w:val="right"/>
                                         <w:rPr>
                                           <w:color w:val="FFFFFF" w:themeColor="background1"/>
@@ -3427,7 +3427,7 @@
                   </wp:anchor>
                 </w:drawing>
               </mc:Choice>
-              <mc:Fallback>
+              <mc:Fallback xmlns:w15="http://schemas.microsoft.com/office/word/2012/wordml">
                 <w:pict>
                   <v:group id="Groep 2" o:spid="_x0000_s1026" style="position:absolute;margin-left:0;margin-top:0;width:172.8pt;height:718.55pt;z-index:-251657216;mso-width-percent:330;mso-height-percent:950;mso-left-percent:40;mso-position-horizontal-relative:page;mso-position-vertical:center;mso-position-vertical-relative:page;mso-width-percent:330;mso-height-percent:950;mso-left-percent:40" coordsize="21945,91257" o:gfxdata="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">
                     <v:rect id="Rechthoek 3" o:spid="_x0000_s1027" style="position:absolute;width:1945;height:91257;visibility:visible;mso-wrap-style:square;v-text-anchor:middle" o:gfxdata="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" fillcolor="#44546a [3215]" stroked="f" strokeweight="1pt"/>
@@ -3669,7 +3669,7 @@
                             <w:txbxContent>
                               <w:p>
                                 <w:pPr>
-                                  <w:pStyle w:val="NoSpacing"/>
+                                  <w:pStyle w:val="Geenafstand"/>
                                   <w:rPr>
                                     <w:color w:val="5B9BD5" w:themeColor="accent1"/>
                                     <w:sz w:val="26"/>
@@ -3704,7 +3704,7 @@
                               </w:p>
                               <w:p>
                                 <w:pPr>
-                                  <w:pStyle w:val="NoSpacing"/>
+                                  <w:pStyle w:val="Geenafstand"/>
                                   <w:rPr>
                                     <w:color w:val="5B9BD5" w:themeColor="accent1"/>
                                     <w:sz w:val="26"/>
@@ -3740,7 +3740,7 @@
                   </wp:anchor>
                 </w:drawing>
               </mc:Choice>
-              <mc:Fallback>
+              <mc:Fallback xmlns:w15="http://schemas.microsoft.com/office/word/2012/wordml">
                 <w:pict>
                   <v:shapetype id="_x0000_t202" coordsize="21600,21600" o:spt="202" path="m,l,21600r21600,l21600,xe">
                     <v:stroke joinstyle="miter"/>
@@ -3878,7 +3878,7 @@
                             <w:txbxContent>
                               <w:p>
                                 <w:pPr>
-                                  <w:pStyle w:val="NoSpacing"/>
+                                  <w:pStyle w:val="Geenafstand"/>
                                   <w:rPr>
                                     <w:rFonts w:asciiTheme="majorHAnsi" w:eastAsiaTheme="majorEastAsia" w:hAnsiTheme="majorHAnsi" w:cstheme="majorBidi"/>
                                     <w:color w:val="262626" w:themeColor="text1" w:themeTint="D9"/>
@@ -3968,7 +3968,7 @@
                   </wp:anchor>
                 </w:drawing>
               </mc:Choice>
-              <mc:Fallback>
+              <mc:Fallback xmlns:w15="http://schemas.microsoft.com/office/word/2012/wordml">
                 <w:pict>
                   <v:shape id="Tekstvak 1" o:spid="_x0000_s1056" type="#_x0000_t202" style="position:absolute;margin-left:293.05pt;margin-top:0;width:344.25pt;height:213pt;z-index:251660288;visibility:visible;mso-wrap-style:square;mso-width-percent:0;mso-height-percent:0;mso-top-percent:175;mso-wrap-distance-left:9pt;mso-wrap-distance-top:0;mso-wrap-distance-right:9pt;mso-wrap-distance-bottom:0;mso-position-horizontal:right;mso-position-horizontal-relative:page;mso-position-vertical-relative:page;mso-width-percent:0;mso-height-percent:0;mso-top-percent:175;mso-width-relative:page;mso-height-relative:margin;v-text-anchor:top" o:gfxdata="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" filled="f" stroked="f" strokeweight=".5pt">
                     <v:textbox inset="0,0,0,0">
@@ -4083,7 +4083,7 @@
       <w:sdtContent>
         <w:p>
           <w:pPr>
-            <w:pStyle w:val="TOCHeading"/>
+            <w:pStyle w:val="Kopvaninhoudsopgave"/>
           </w:pPr>
           <w:r>
             <w:t>Inhoudsopgave</w:t>
@@ -4091,7 +4091,7 @@
         </w:p>
         <w:p>
           <w:pPr>
-            <w:pStyle w:val="TOC1"/>
+            <w:pStyle w:val="Inhopg1"/>
             <w:tabs>
               <w:tab w:val="right" w:leader="dot" w:pos="9062"/>
             </w:tabs>
@@ -4170,7 +4170,7 @@
         </w:p>
         <w:p>
           <w:pPr>
-            <w:pStyle w:val="TOC1"/>
+            <w:pStyle w:val="Inhopg1"/>
             <w:tabs>
               <w:tab w:val="right" w:leader="dot" w:pos="9062"/>
             </w:tabs>
@@ -4240,7 +4240,7 @@
         </w:p>
         <w:p>
           <w:pPr>
-            <w:pStyle w:val="TOC1"/>
+            <w:pStyle w:val="Inhopg1"/>
             <w:tabs>
               <w:tab w:val="right" w:leader="dot" w:pos="9062"/>
             </w:tabs>
@@ -4310,7 +4310,7 @@
         </w:p>
         <w:p>
           <w:pPr>
-            <w:pStyle w:val="TOC2"/>
+            <w:pStyle w:val="Inhopg2"/>
             <w:tabs>
               <w:tab w:val="right" w:leader="dot" w:pos="9062"/>
             </w:tabs>
@@ -4378,7 +4378,7 @@
         </w:p>
         <w:p>
           <w:pPr>
-            <w:pStyle w:val="TOC2"/>
+            <w:pStyle w:val="Inhopg2"/>
             <w:tabs>
               <w:tab w:val="right" w:leader="dot" w:pos="9062"/>
             </w:tabs>
@@ -4446,7 +4446,7 @@
         </w:p>
         <w:p>
           <w:pPr>
-            <w:pStyle w:val="TOC2"/>
+            <w:pStyle w:val="Inhopg2"/>
             <w:tabs>
               <w:tab w:val="right" w:leader="dot" w:pos="9062"/>
             </w:tabs>
@@ -4514,7 +4514,7 @@
         </w:p>
         <w:p>
           <w:pPr>
-            <w:pStyle w:val="TOC2"/>
+            <w:pStyle w:val="Inhopg2"/>
             <w:tabs>
               <w:tab w:val="right" w:leader="dot" w:pos="9062"/>
             </w:tabs>
@@ -4582,7 +4582,7 @@
         </w:p>
         <w:p>
           <w:pPr>
-            <w:pStyle w:val="TOC2"/>
+            <w:pStyle w:val="Inhopg2"/>
             <w:tabs>
               <w:tab w:val="right" w:leader="dot" w:pos="9062"/>
             </w:tabs>
@@ -4650,7 +4650,7 @@
         </w:p>
         <w:p>
           <w:pPr>
-            <w:pStyle w:val="TOC2"/>
+            <w:pStyle w:val="Inhopg2"/>
             <w:tabs>
               <w:tab w:val="right" w:leader="dot" w:pos="9062"/>
             </w:tabs>
@@ -4718,7 +4718,7 @@
         </w:p>
         <w:p>
           <w:pPr>
-            <w:pStyle w:val="TOC2"/>
+            <w:pStyle w:val="Inhopg2"/>
             <w:tabs>
               <w:tab w:val="right" w:leader="dot" w:pos="9062"/>
             </w:tabs>
@@ -4786,7 +4786,7 @@
         </w:p>
         <w:p>
           <w:pPr>
-            <w:pStyle w:val="TOC2"/>
+            <w:pStyle w:val="Inhopg2"/>
             <w:tabs>
               <w:tab w:val="right" w:leader="dot" w:pos="9062"/>
             </w:tabs>
@@ -4854,7 +4854,7 @@
         </w:p>
         <w:p>
           <w:pPr>
-            <w:pStyle w:val="TOC1"/>
+            <w:pStyle w:val="Inhopg1"/>
             <w:tabs>
               <w:tab w:val="right" w:leader="dot" w:pos="9062"/>
             </w:tabs>
@@ -4924,7 +4924,7 @@
         </w:p>
         <w:p>
           <w:pPr>
-            <w:pStyle w:val="TOC1"/>
+            <w:pStyle w:val="Inhopg1"/>
             <w:tabs>
               <w:tab w:val="right" w:leader="dot" w:pos="9062"/>
             </w:tabs>
@@ -4981,7 +4981,7 @@
                 <w:noProof/>
                 <w:webHidden/>
               </w:rPr>
-              <w:t>9</w:t>
+              <w:t>8</w:t>
             </w:r>
             <w:r>
               <w:rPr>
@@ -5005,7 +5005,7 @@
     </w:sdt>
     <w:p>
       <w:pPr>
-        <w:pStyle w:val="NoSpacing"/>
+        <w:pStyle w:val="Geenafstand"/>
       </w:pPr>
       <w:r>
         <w:br w:type="page"/>
@@ -5013,7 +5013,7 @@
     </w:p>
     <w:p>
       <w:pPr>
-        <w:pStyle w:val="Heading1"/>
+        <w:pStyle w:val="Kop1"/>
       </w:pPr>
       <w:bookmarkStart w:id="0" w:name="_Toc484782554"/>
       <w:r>
@@ -5024,7 +5024,7 @@
     </w:p>
     <w:p>
       <w:pPr>
-        <w:pStyle w:val="NoSpacing"/>
+        <w:pStyle w:val="Geenafstand"/>
       </w:pPr>
       <w:r>
         <w:t xml:space="preserve">In deze test wordt er gekeken of dat het systeem voldoet aan de eisen van de opdrachtgever </w:t>
@@ -5032,12 +5032,12 @@
     </w:p>
     <w:p>
       <w:pPr>
-        <w:pStyle w:val="NoSpacing"/>
+        <w:pStyle w:val="Geenafstand"/>
       </w:pPr>
     </w:p>
     <w:p>
       <w:pPr>
-        <w:pStyle w:val="Heading1"/>
+        <w:pStyle w:val="Kop1"/>
       </w:pPr>
       <w:bookmarkStart w:id="1" w:name="_Toc478639009"/>
       <w:bookmarkStart w:id="2" w:name="_Toc479018237"/>
@@ -5051,7 +5051,7 @@
     </w:p>
     <w:tbl>
       <w:tblPr>
-        <w:tblStyle w:val="TableGrid"/>
+        <w:tblStyle w:val="Tabelraster"/>
         <w:tblW w:w="0" w:type="auto"/>
         <w:tblBorders>
           <w:top w:val="none" w:sz="0" w:space="0" w:color="auto"/>
@@ -5075,7 +5075,7 @@
           </w:tcPr>
           <w:p>
             <w:pPr>
-              <w:pStyle w:val="NoSpacing"/>
+              <w:pStyle w:val="Geenafstand"/>
               <w:rPr>
                 <w:sz w:val="24"/>
                 <w:szCs w:val="24"/>
@@ -5090,58 +5090,50 @@
               </w:rPr>
               <w:t>Naam uitvoerder:</w:t>
             </w:r>
-          </w:p>
-        </w:tc>
-        <w:tc>
-          <w:tcPr>
-            <w:tcW w:w="4531" w:type="dxa"/>
-            <w:hideMark/>
-          </w:tcPr>
-          <w:p>
-            <w:pPr>
-              <w:pStyle w:val="NoSpacing"/>
+            <w:r>
               <w:rPr>
                 <w:sz w:val="24"/>
                 <w:szCs w:val="24"/>
                 <w:lang w:eastAsia="ko-KR"/>
               </w:rPr>
-            </w:pPr>
-            <w:r>
+              <w:t xml:space="preserve"> Janneke van Aert</w:t>
+            </w:r>
+          </w:p>
+        </w:tc>
+        <w:tc>
+          <w:tcPr>
+            <w:tcW w:w="4531" w:type="dxa"/>
+            <w:hideMark/>
+          </w:tcPr>
+          <w:p>
+            <w:pPr>
+              <w:pStyle w:val="Geenafstand"/>
               <w:rPr>
                 <w:sz w:val="24"/>
                 <w:szCs w:val="24"/>
                 <w:lang w:eastAsia="ko-KR"/>
               </w:rPr>
-              <w:t>Datum:</w:t>
-            </w:r>
-          </w:p>
-        </w:tc>
-      </w:tr>
-      <w:tr>
-        <w:tc>
-          <w:tcPr>
-            <w:tcW w:w="4531" w:type="dxa"/>
-            <w:hideMark/>
-          </w:tcPr>
-          <w:p>
-            <w:pPr>
-              <w:pStyle w:val="NoSpacing"/>
+            </w:pPr>
+            <w:r>
               <w:rPr>
                 <w:sz w:val="24"/>
                 <w:szCs w:val="24"/>
                 <w:lang w:eastAsia="ko-KR"/>
               </w:rPr>
-            </w:pPr>
+              <w:t>Datum:</w:t>
+            </w:r>
             <w:r>
               <w:rPr>
                 <w:sz w:val="24"/>
                 <w:szCs w:val="24"/>
                 <w:lang w:eastAsia="ko-KR"/>
               </w:rPr>
-              <w:t>Functie uitvoerder:</w:t>
-            </w:r>
-          </w:p>
-        </w:tc>
+              <w:t xml:space="preserve"> 12-06-2017</w:t>
+            </w:r>
+          </w:p>
+        </w:tc>
+      </w:tr>
+      <w:tr>
         <w:tc>
           <w:tcPr>
             <w:tcW w:w="4531" w:type="dxa"/>
@@ -5149,7 +5141,39 @@
           </w:tcPr>
           <w:p>
             <w:pPr>
-              <w:pStyle w:val="NoSpacing"/>
+              <w:pStyle w:val="Geenafstand"/>
+              <w:rPr>
+                <w:sz w:val="24"/>
+                <w:szCs w:val="24"/>
+                <w:lang w:eastAsia="ko-KR"/>
+              </w:rPr>
+            </w:pPr>
+            <w:r>
+              <w:rPr>
+                <w:sz w:val="24"/>
+                <w:szCs w:val="24"/>
+                <w:lang w:eastAsia="ko-KR"/>
+              </w:rPr>
+              <w:t>Functie uitvoerder:</w:t>
+            </w:r>
+            <w:r>
+              <w:rPr>
+                <w:sz w:val="24"/>
+                <w:szCs w:val="24"/>
+                <w:lang w:eastAsia="ko-KR"/>
+              </w:rPr>
+              <w:t xml:space="preserve"> Begeleider </w:t>
+            </w:r>
+          </w:p>
+        </w:tc>
+        <w:tc>
+          <w:tcPr>
+            <w:tcW w:w="4531" w:type="dxa"/>
+            <w:hideMark/>
+          </w:tcPr>
+          <w:p>
+            <w:pPr>
+              <w:pStyle w:val="Geenafstand"/>
               <w:rPr>
                 <w:sz w:val="24"/>
                 <w:szCs w:val="24"/>
@@ -5170,12 +5194,12 @@
     </w:tbl>
     <w:p>
       <w:pPr>
-        <w:pStyle w:val="NoSpacing"/>
+        <w:pStyle w:val="Geenafstand"/>
       </w:pPr>
     </w:p>
     <w:p>
       <w:pPr>
-        <w:pStyle w:val="Heading1"/>
+        <w:pStyle w:val="Kop1"/>
       </w:pPr>
       <w:bookmarkStart w:id="4" w:name="_Toc478639010"/>
       <w:bookmarkStart w:id="5" w:name="_Toc479018238"/>
@@ -5189,7 +5213,7 @@
     </w:p>
     <w:p>
       <w:pPr>
-        <w:pStyle w:val="Heading2"/>
+        <w:pStyle w:val="Kop2"/>
       </w:pPr>
       <w:bookmarkStart w:id="7" w:name="_Toc478639011"/>
       <w:bookmarkStart w:id="8" w:name="_Toc479018239"/>
@@ -5203,7 +5227,7 @@
     </w:p>
     <w:tbl>
       <w:tblPr>
-        <w:tblStyle w:val="TableGrid"/>
+        <w:tblStyle w:val="Tabelraster"/>
         <w:tblW w:w="0" w:type="auto"/>
         <w:tblBorders>
           <w:top w:val="none" w:sz="0" w:space="0" w:color="auto"/>
@@ -5227,7 +5251,7 @@
           </w:tcPr>
           <w:p>
             <w:pPr>
-              <w:pStyle w:val="NoSpacing"/>
+              <w:pStyle w:val="Geenafstand"/>
               <w:rPr>
                 <w:b/>
               </w:rPr>
@@ -5246,7 +5270,7 @@
           </w:tcPr>
           <w:p>
             <w:pPr>
-              <w:pStyle w:val="NoSpacing"/>
+              <w:pStyle w:val="Geenafstand"/>
               <w:rPr>
                 <w:lang w:eastAsia="ko-KR"/>
               </w:rPr>
@@ -5260,7 +5284,7 @@
           </w:p>
           <w:p>
             <w:pPr>
-              <w:pStyle w:val="NoSpacing"/>
+              <w:pStyle w:val="Geenafstand"/>
               <w:rPr>
                 <w:lang w:eastAsia="ko-KR"/>
               </w:rPr>
@@ -5276,7 +5300,7 @@
           </w:tcPr>
           <w:p>
             <w:pPr>
-              <w:pStyle w:val="NoSpacing"/>
+              <w:pStyle w:val="Geenafstand"/>
               <w:rPr>
                 <w:b/>
                 <w:lang w:eastAsia="ko-KR"/>
@@ -5296,7 +5320,7 @@
           </w:tcPr>
           <w:p>
             <w:pPr>
-              <w:pStyle w:val="NoSpacing"/>
+              <w:pStyle w:val="Geenafstand"/>
               <w:rPr>
                 <w:lang w:eastAsia="ko-KR"/>
               </w:rPr>
@@ -5310,7 +5334,7 @@
           </w:p>
           <w:p>
             <w:pPr>
-              <w:pStyle w:val="NoSpacing"/>
+              <w:pStyle w:val="Geenafstand"/>
               <w:rPr>
                 <w:lang w:eastAsia="ko-KR"/>
               </w:rPr>
@@ -5326,7 +5350,7 @@
           </w:tcPr>
           <w:p>
             <w:pPr>
-              <w:pStyle w:val="NoSpacing"/>
+              <w:pStyle w:val="Geenafstand"/>
               <w:rPr>
                 <w:b/>
                 <w:lang w:eastAsia="ko-KR"/>
@@ -5346,7 +5370,7 @@
           </w:tcPr>
           <w:p>
             <w:pPr>
-              <w:pStyle w:val="NoSpacing"/>
+              <w:pStyle w:val="Geenafstand"/>
               <w:rPr>
                 <w:lang w:eastAsia="ko-KR"/>
               </w:rPr>
@@ -5360,7 +5384,7 @@
           </w:p>
           <w:p>
             <w:pPr>
-              <w:pStyle w:val="NoSpacing"/>
+              <w:pStyle w:val="Geenafstand"/>
               <w:rPr>
                 <w:lang w:eastAsia="ko-KR"/>
               </w:rPr>
@@ -5376,7 +5400,7 @@
           </w:tcPr>
           <w:p>
             <w:pPr>
-              <w:pStyle w:val="NoSpacing"/>
+              <w:pStyle w:val="Geenafstand"/>
               <w:rPr>
                 <w:b/>
                 <w:lang w:eastAsia="ko-KR"/>
@@ -5396,7 +5420,7 @@
           </w:tcPr>
           <w:p>
             <w:pPr>
-              <w:pStyle w:val="NoSpacing"/>
+              <w:pStyle w:val="Geenafstand"/>
               <w:rPr>
                 <w:lang w:eastAsia="ko-KR"/>
               </w:rPr>
@@ -5410,7 +5434,7 @@
           </w:p>
           <w:p>
             <w:pPr>
-              <w:pStyle w:val="NoSpacing"/>
+              <w:pStyle w:val="Geenafstand"/>
               <w:rPr>
                 <w:lang w:eastAsia="ko-KR"/>
               </w:rPr>
@@ -5426,7 +5450,7 @@
           </w:tcPr>
           <w:p>
             <w:pPr>
-              <w:pStyle w:val="NoSpacing"/>
+              <w:pStyle w:val="Geenafstand"/>
               <w:rPr>
                 <w:b/>
                 <w:lang w:eastAsia="ko-KR"/>
@@ -5447,7 +5471,7 @@
           </w:tcPr>
           <w:p>
             <w:pPr>
-              <w:pStyle w:val="NoSpacing"/>
+              <w:pStyle w:val="Geenafstand"/>
               <w:rPr>
                 <w:lang w:eastAsia="ko-KR"/>
               </w:rPr>
@@ -5464,14 +5488,14 @@
     </w:tbl>
     <w:p>
       <w:pPr>
-        <w:pStyle w:val="NoSpacing"/>
+        <w:pStyle w:val="Geenafstand"/>
       </w:pPr>
     </w:p>
     <w:p>
       <w:pPr>
-        <w:pStyle w:val="NoSpacing"/>
+        <w:pStyle w:val="Geenafstand"/>
         <w:sectPr>
-          <w:footerReference w:type="default" r:id="rId8"/>
+          <w:footerReference w:type="default" r:id="rId9"/>
           <w:pgSz w:w="11906" w:h="16838"/>
           <w:pgMar w:top="1417" w:right="1417" w:bottom="1417" w:left="1417" w:header="708" w:footer="708" w:gutter="0"/>
           <w:pgNumType w:start="0"/>
@@ -5486,7 +5510,7 @@
     </w:p>
     <w:p>
       <w:pPr>
-        <w:pStyle w:val="Heading2"/>
+        <w:pStyle w:val="Kop2"/>
       </w:pPr>
       <w:bookmarkStart w:id="10" w:name="_Toc484782558"/>
       <w:r>
@@ -5521,7 +5545,7 @@
           </w:tcPr>
           <w:p>
             <w:pPr>
-              <w:pStyle w:val="NoSpacing"/>
+              <w:pStyle w:val="Geenafstand"/>
             </w:pPr>
             <w:r>
               <w:t>Beginsituatie</w:t>
@@ -5535,7 +5559,7 @@
           </w:tcPr>
           <w:p>
             <w:pPr>
-              <w:pStyle w:val="NoSpacing"/>
+              <w:pStyle w:val="Geenafstand"/>
               <w:cnfStyle w:val="100000000000" w:firstRow="1" w:lastRow="0" w:firstColumn="0" w:lastColumn="0" w:oddVBand="0" w:evenVBand="0" w:oddHBand="0" w:evenHBand="0" w:firstRowFirstColumn="0" w:firstRowLastColumn="0" w:lastRowFirstColumn="0" w:lastRowLastColumn="0"/>
             </w:pPr>
             <w:r>
@@ -5550,7 +5574,7 @@
           </w:tcPr>
           <w:p>
             <w:pPr>
-              <w:pStyle w:val="NoSpacing"/>
+              <w:pStyle w:val="Geenafstand"/>
               <w:cnfStyle w:val="100000000000" w:firstRow="1" w:lastRow="0" w:firstColumn="0" w:lastColumn="0" w:oddVBand="0" w:evenVBand="0" w:oddHBand="0" w:evenHBand="0" w:firstRowFirstColumn="0" w:firstRowLastColumn="0" w:lastRowFirstColumn="0" w:lastRowLastColumn="0"/>
             </w:pPr>
             <w:r>
@@ -5565,7 +5589,7 @@
           </w:tcPr>
           <w:p>
             <w:pPr>
-              <w:pStyle w:val="NoSpacing"/>
+              <w:pStyle w:val="Geenafstand"/>
               <w:cnfStyle w:val="100000000000" w:firstRow="1" w:lastRow="0" w:firstColumn="0" w:lastColumn="0" w:oddVBand="0" w:evenVBand="0" w:oddHBand="0" w:evenHBand="0" w:firstRowFirstColumn="0" w:firstRowLastColumn="0" w:lastRowFirstColumn="0" w:lastRowLastColumn="0"/>
             </w:pPr>
             <w:r>
@@ -5580,7 +5604,7 @@
           </w:tcPr>
           <w:p>
             <w:pPr>
-              <w:pStyle w:val="NoSpacing"/>
+              <w:pStyle w:val="Geenafstand"/>
               <w:cnfStyle w:val="100000000000" w:firstRow="1" w:lastRow="0" w:firstColumn="0" w:lastColumn="0" w:oddVBand="0" w:evenVBand="0" w:oddHBand="0" w:evenHBand="0" w:firstRowFirstColumn="0" w:firstRowLastColumn="0" w:lastRowFirstColumn="0" w:lastRowLastColumn="0"/>
             </w:pPr>
             <w:r>
@@ -5607,7 +5631,7 @@
           </w:tcPr>
           <w:p>
             <w:pPr>
-              <w:pStyle w:val="NoSpacing"/>
+              <w:pStyle w:val="Geenafstand"/>
             </w:pPr>
             <w:r>
               <w:t xml:space="preserve">De applicatie is opgestart en het </w:t>
@@ -5633,7 +5657,7 @@
           </w:tcPr>
           <w:p>
             <w:pPr>
-              <w:pStyle w:val="NoSpacing"/>
+              <w:pStyle w:val="Geenafstand"/>
               <w:cnfStyle w:val="000000100000" w:firstRow="0" w:lastRow="0" w:firstColumn="0" w:lastColumn="0" w:oddVBand="0" w:evenVBand="0" w:oddHBand="1" w:evenHBand="0" w:firstRowFirstColumn="0" w:firstRowLastColumn="0" w:lastRowFirstColumn="0" w:lastRowLastColumn="0"/>
             </w:pPr>
             <w:r>
@@ -5653,7 +5677,7 @@
           </w:tcPr>
           <w:p>
             <w:pPr>
-              <w:pStyle w:val="NoSpacing"/>
+              <w:pStyle w:val="Geenafstand"/>
               <w:cnfStyle w:val="000000100000" w:firstRow="0" w:lastRow="0" w:firstColumn="0" w:lastColumn="0" w:oddVBand="0" w:evenVBand="0" w:oddHBand="1" w:evenHBand="0" w:firstRowFirstColumn="0" w:firstRowLastColumn="0" w:lastRowFirstColumn="0" w:lastRowLastColumn="0"/>
             </w:pPr>
             <w:r>
@@ -5662,7 +5686,7 @@
           </w:p>
           <w:p>
             <w:pPr>
-              <w:pStyle w:val="NoSpacing"/>
+              <w:pStyle w:val="Geenafstand"/>
               <w:cnfStyle w:val="000000100000" w:firstRow="0" w:lastRow="0" w:firstColumn="0" w:lastColumn="0" w:oddVBand="0" w:evenVBand="0" w:oddHBand="1" w:evenHBand="0" w:firstRowFirstColumn="0" w:firstRowLastColumn="0" w:lastRowFirstColumn="0" w:lastRowLastColumn="0"/>
             </w:pPr>
             <w:r>
@@ -5671,7 +5695,7 @@
           </w:p>
           <w:p>
             <w:pPr>
-              <w:pStyle w:val="NoSpacing"/>
+              <w:pStyle w:val="Geenafstand"/>
               <w:cnfStyle w:val="000000100000" w:firstRow="0" w:lastRow="0" w:firstColumn="0" w:lastColumn="0" w:oddVBand="0" w:evenVBand="0" w:oddHBand="1" w:evenHBand="0" w:firstRowFirstColumn="0" w:firstRowLastColumn="0" w:lastRowFirstColumn="0" w:lastRowLastColumn="0"/>
             </w:pPr>
             <w:r>
@@ -5692,13 +5716,13 @@
           </w:p>
           <w:p>
             <w:pPr>
-              <w:pStyle w:val="NoSpacing"/>
+              <w:pStyle w:val="Geenafstand"/>
               <w:cnfStyle w:val="000000100000" w:firstRow="0" w:lastRow="0" w:firstColumn="0" w:lastColumn="0" w:oddVBand="0" w:evenVBand="0" w:oddHBand="1" w:evenHBand="0" w:firstRowFirstColumn="0" w:firstRowLastColumn="0" w:lastRowFirstColumn="0" w:lastRowLastColumn="0"/>
             </w:pPr>
           </w:p>
           <w:p>
             <w:pPr>
-              <w:pStyle w:val="NoSpacing"/>
+              <w:pStyle w:val="Geenafstand"/>
               <w:cnfStyle w:val="000000100000" w:firstRow="0" w:lastRow="0" w:firstColumn="0" w:lastColumn="0" w:oddVBand="0" w:evenVBand="0" w:oddHBand="1" w:evenHBand="0" w:firstRowFirstColumn="0" w:firstRowLastColumn="0" w:lastRowFirstColumn="0" w:lastRowLastColumn="0"/>
             </w:pPr>
             <w:r>
@@ -5724,7 +5748,7 @@
           </w:tcPr>
           <w:p>
             <w:pPr>
-              <w:pStyle w:val="NoSpacing"/>
+              <w:pStyle w:val="Geenafstand"/>
               <w:cnfStyle w:val="000000100000" w:firstRow="0" w:lastRow="0" w:firstColumn="0" w:lastColumn="0" w:oddVBand="0" w:evenVBand="0" w:oddHBand="1" w:evenHBand="0" w:firstRowFirstColumn="0" w:firstRowLastColumn="0" w:lastRowFirstColumn="0" w:lastRowLastColumn="0"/>
             </w:pPr>
             <w:r>
@@ -5744,9 +5768,12 @@
           </w:tcPr>
           <w:p>
             <w:pPr>
-              <w:pStyle w:val="NoSpacing"/>
+              <w:pStyle w:val="Geenafstand"/>
               <w:cnfStyle w:val="000000100000" w:firstRow="0" w:lastRow="0" w:firstColumn="0" w:lastColumn="0" w:oddVBand="0" w:evenVBand="0" w:oddHBand="1" w:evenHBand="0" w:firstRowFirstColumn="0" w:firstRowLastColumn="0" w:lastRowFirstColumn="0" w:lastRowLastColumn="0"/>
             </w:pPr>
+            <w:r>
+              <w:t>Inloggen werkt fijn, alleen zou het wel mooi zijn als je weet dat het programma bezig is met laden.</w:t>
+            </w:r>
           </w:p>
         </w:tc>
       </w:tr>
@@ -5765,7 +5792,7 @@
           </w:tcPr>
           <w:p>
             <w:pPr>
-              <w:pStyle w:val="NoSpacing"/>
+              <w:pStyle w:val="Geenafstand"/>
             </w:pPr>
             <w:r>
               <w:t>De applicatie is opgestart en het inlogscherm wordt getoond.</w:t>
@@ -5785,7 +5812,7 @@
           </w:tcPr>
           <w:p>
             <w:pPr>
-              <w:pStyle w:val="NoSpacing"/>
+              <w:pStyle w:val="Geenafstand"/>
               <w:cnfStyle w:val="000000000000" w:firstRow="0" w:lastRow="0" w:firstColumn="0" w:lastColumn="0" w:oddVBand="0" w:evenVBand="0" w:oddHBand="0" w:evenHBand="0" w:firstRowFirstColumn="0" w:firstRowLastColumn="0" w:lastRowFirstColumn="0" w:lastRowLastColumn="0"/>
             </w:pPr>
             <w:r>
@@ -5805,7 +5832,7 @@
           </w:tcPr>
           <w:p>
             <w:pPr>
-              <w:pStyle w:val="NoSpacing"/>
+              <w:pStyle w:val="Geenafstand"/>
               <w:cnfStyle w:val="000000000000" w:firstRow="0" w:lastRow="0" w:firstColumn="0" w:lastColumn="0" w:oddVBand="0" w:evenVBand="0" w:oddHBand="0" w:evenHBand="0" w:firstRowFirstColumn="0" w:firstRowLastColumn="0" w:lastRowFirstColumn="0" w:lastRowLastColumn="0"/>
             </w:pPr>
             <w:r>
@@ -5826,7 +5853,7 @@
           </w:p>
           <w:p>
             <w:pPr>
-              <w:pStyle w:val="NoSpacing"/>
+              <w:pStyle w:val="Geenafstand"/>
               <w:cnfStyle w:val="000000000000" w:firstRow="0" w:lastRow="0" w:firstColumn="0" w:lastColumn="0" w:oddVBand="0" w:evenVBand="0" w:oddHBand="0" w:evenHBand="0" w:firstRowFirstColumn="0" w:firstRowLastColumn="0" w:lastRowFirstColumn="0" w:lastRowLastColumn="0"/>
             </w:pPr>
             <w:r>
@@ -5835,13 +5862,13 @@
           </w:p>
           <w:p>
             <w:pPr>
-              <w:pStyle w:val="NoSpacing"/>
+              <w:pStyle w:val="Geenafstand"/>
               <w:cnfStyle w:val="000000000000" w:firstRow="0" w:lastRow="0" w:firstColumn="0" w:lastColumn="0" w:oddVBand="0" w:evenVBand="0" w:oddHBand="0" w:evenHBand="0" w:firstRowFirstColumn="0" w:firstRowLastColumn="0" w:lastRowFirstColumn="0" w:lastRowLastColumn="0"/>
             </w:pPr>
           </w:p>
           <w:p>
             <w:pPr>
-              <w:pStyle w:val="NoSpacing"/>
+              <w:pStyle w:val="Geenafstand"/>
               <w:cnfStyle w:val="000000000000" w:firstRow="0" w:lastRow="0" w:firstColumn="0" w:lastColumn="0" w:oddVBand="0" w:evenVBand="0" w:oddHBand="0" w:evenHBand="0" w:firstRowFirstColumn="0" w:firstRowLastColumn="0" w:lastRowFirstColumn="0" w:lastRowLastColumn="0"/>
             </w:pPr>
             <w:r>
@@ -5861,7 +5888,7 @@
           </w:tcPr>
           <w:p>
             <w:pPr>
-              <w:pStyle w:val="NoSpacing"/>
+              <w:pStyle w:val="Geenafstand"/>
               <w:cnfStyle w:val="000000000000" w:firstRow="0" w:lastRow="0" w:firstColumn="0" w:lastColumn="0" w:oddVBand="0" w:evenVBand="0" w:oddHBand="0" w:evenHBand="0" w:firstRowFirstColumn="0" w:firstRowLastColumn="0" w:lastRowFirstColumn="0" w:lastRowLastColumn="0"/>
             </w:pPr>
           </w:p>
@@ -5878,22 +5905,25 @@
           </w:tcPr>
           <w:p>
             <w:pPr>
-              <w:pStyle w:val="NoSpacing"/>
+              <w:pStyle w:val="Geenafstand"/>
               <w:cnfStyle w:val="000000000000" w:firstRow="0" w:lastRow="0" w:firstColumn="0" w:lastColumn="0" w:oddVBand="0" w:evenVBand="0" w:oddHBand="0" w:evenHBand="0" w:firstRowFirstColumn="0" w:firstRowLastColumn="0" w:lastRowFirstColumn="0" w:lastRowLastColumn="0"/>
             </w:pPr>
+            <w:r>
+              <w:t>Werkt prima.</w:t>
+            </w:r>
           </w:p>
         </w:tc>
       </w:tr>
     </w:tbl>
     <w:p>
       <w:pPr>
-        <w:pStyle w:val="NoSpacing"/>
+        <w:pStyle w:val="Geenafstand"/>
       </w:pPr>
     </w:p>
     <w:p/>
     <w:p>
       <w:pPr>
-        <w:pStyle w:val="Heading2"/>
+        <w:pStyle w:val="Kop2"/>
       </w:pPr>
       <w:bookmarkStart w:id="11" w:name="_Toc484782559"/>
       <w:r>
@@ -5927,7 +5957,7 @@
           </w:tcPr>
           <w:p>
             <w:pPr>
-              <w:pStyle w:val="NoSpacing"/>
+              <w:pStyle w:val="Geenafstand"/>
             </w:pPr>
             <w:r>
               <w:t>Beginsituatie</w:t>
@@ -5941,7 +5971,7 @@
           </w:tcPr>
           <w:p>
             <w:pPr>
-              <w:pStyle w:val="NoSpacing"/>
+              <w:pStyle w:val="Geenafstand"/>
               <w:cnfStyle w:val="100000000000" w:firstRow="1" w:lastRow="0" w:firstColumn="0" w:lastColumn="0" w:oddVBand="0" w:evenVBand="0" w:oddHBand="0" w:evenHBand="0" w:firstRowFirstColumn="0" w:firstRowLastColumn="0" w:lastRowFirstColumn="0" w:lastRowLastColumn="0"/>
             </w:pPr>
             <w:r>
@@ -5956,7 +5986,7 @@
           </w:tcPr>
           <w:p>
             <w:pPr>
-              <w:pStyle w:val="NoSpacing"/>
+              <w:pStyle w:val="Geenafstand"/>
               <w:cnfStyle w:val="100000000000" w:firstRow="1" w:lastRow="0" w:firstColumn="0" w:lastColumn="0" w:oddVBand="0" w:evenVBand="0" w:oddHBand="0" w:evenHBand="0" w:firstRowFirstColumn="0" w:firstRowLastColumn="0" w:lastRowFirstColumn="0" w:lastRowLastColumn="0"/>
             </w:pPr>
             <w:r>
@@ -5971,7 +6001,7 @@
           </w:tcPr>
           <w:p>
             <w:pPr>
-              <w:pStyle w:val="NoSpacing"/>
+              <w:pStyle w:val="Geenafstand"/>
               <w:cnfStyle w:val="100000000000" w:firstRow="1" w:lastRow="0" w:firstColumn="0" w:lastColumn="0" w:oddVBand="0" w:evenVBand="0" w:oddHBand="0" w:evenHBand="0" w:firstRowFirstColumn="0" w:firstRowLastColumn="0" w:lastRowFirstColumn="0" w:lastRowLastColumn="0"/>
             </w:pPr>
             <w:r>
@@ -5986,7 +6016,7 @@
           </w:tcPr>
           <w:p>
             <w:pPr>
-              <w:pStyle w:val="NoSpacing"/>
+              <w:pStyle w:val="Geenafstand"/>
               <w:cnfStyle w:val="100000000000" w:firstRow="1" w:lastRow="0" w:firstColumn="0" w:lastColumn="0" w:oddVBand="0" w:evenVBand="0" w:oddHBand="0" w:evenHBand="0" w:firstRowFirstColumn="0" w:firstRowLastColumn="0" w:lastRowFirstColumn="0" w:lastRowLastColumn="0"/>
             </w:pPr>
             <w:r>
@@ -6013,7 +6043,7 @@
           </w:tcPr>
           <w:p>
             <w:pPr>
-              <w:pStyle w:val="NoSpacing"/>
+              <w:pStyle w:val="Geenafstand"/>
             </w:pPr>
             <w:r>
               <w:t>De gebruiker is van het inlogscherm naar het registratiescherm genavigeerd.</w:t>
@@ -6033,7 +6063,7 @@
           </w:tcPr>
           <w:p>
             <w:pPr>
-              <w:pStyle w:val="NoSpacing"/>
+              <w:pStyle w:val="Geenafstand"/>
               <w:cnfStyle w:val="000000100000" w:firstRow="0" w:lastRow="0" w:firstColumn="0" w:lastColumn="0" w:oddVBand="0" w:evenVBand="0" w:oddHBand="1" w:evenHBand="0" w:firstRowFirstColumn="0" w:firstRowLastColumn="0" w:lastRowFirstColumn="0" w:lastRowLastColumn="0"/>
             </w:pPr>
             <w:r>
@@ -6053,7 +6083,7 @@
           </w:tcPr>
           <w:p>
             <w:pPr>
-              <w:pStyle w:val="NoSpacing"/>
+              <w:pStyle w:val="Geenafstand"/>
               <w:cnfStyle w:val="000000100000" w:firstRow="0" w:lastRow="0" w:firstColumn="0" w:lastColumn="0" w:oddVBand="0" w:evenVBand="0" w:oddHBand="1" w:evenHBand="0" w:firstRowFirstColumn="0" w:firstRowLastColumn="0" w:lastRowFirstColumn="0" w:lastRowLastColumn="0"/>
             </w:pPr>
             <w:r>
@@ -6065,7 +6095,7 @@
           </w:p>
           <w:p>
             <w:pPr>
-              <w:pStyle w:val="NoSpacing"/>
+              <w:pStyle w:val="Geenafstand"/>
               <w:cnfStyle w:val="000000100000" w:firstRow="0" w:lastRow="0" w:firstColumn="0" w:lastColumn="0" w:oddVBand="0" w:evenVBand="0" w:oddHBand="1" w:evenHBand="0" w:firstRowFirstColumn="0" w:firstRowLastColumn="0" w:lastRowFirstColumn="0" w:lastRowLastColumn="0"/>
             </w:pPr>
             <w:r>
@@ -6083,7 +6113,7 @@
           </w:p>
           <w:p>
             <w:pPr>
-              <w:pStyle w:val="NoSpacing"/>
+              <w:pStyle w:val="Geenafstand"/>
               <w:cnfStyle w:val="000000100000" w:firstRow="0" w:lastRow="0" w:firstColumn="0" w:lastColumn="0" w:oddVBand="0" w:evenVBand="0" w:oddHBand="1" w:evenHBand="0" w:firstRowFirstColumn="0" w:firstRowLastColumn="0" w:lastRowFirstColumn="0" w:lastRowLastColumn="0"/>
             </w:pPr>
             <w:r>
@@ -6092,13 +6122,13 @@
           </w:p>
           <w:p>
             <w:pPr>
-              <w:pStyle w:val="NoSpacing"/>
+              <w:pStyle w:val="Geenafstand"/>
               <w:cnfStyle w:val="000000100000" w:firstRow="0" w:lastRow="0" w:firstColumn="0" w:lastColumn="0" w:oddVBand="0" w:evenVBand="0" w:oddHBand="1" w:evenHBand="0" w:firstRowFirstColumn="0" w:firstRowLastColumn="0" w:lastRowFirstColumn="0" w:lastRowLastColumn="0"/>
             </w:pPr>
           </w:p>
           <w:p>
             <w:pPr>
-              <w:pStyle w:val="NoSpacing"/>
+              <w:pStyle w:val="Geenafstand"/>
               <w:cnfStyle w:val="000000100000" w:firstRow="0" w:lastRow="0" w:firstColumn="0" w:lastColumn="0" w:oddVBand="0" w:evenVBand="0" w:oddHBand="1" w:evenHBand="0" w:firstRowFirstColumn="0" w:firstRowLastColumn="0" w:lastRowFirstColumn="0" w:lastRowLastColumn="0"/>
             </w:pPr>
             <w:r>
@@ -6118,7 +6148,7 @@
           </w:tcPr>
           <w:p>
             <w:pPr>
-              <w:pStyle w:val="NoSpacing"/>
+              <w:pStyle w:val="Geenafstand"/>
               <w:cnfStyle w:val="000000100000" w:firstRow="0" w:lastRow="0" w:firstColumn="0" w:lastColumn="0" w:oddVBand="0" w:evenVBand="0" w:oddHBand="1" w:evenHBand="0" w:firstRowFirstColumn="0" w:firstRowLastColumn="0" w:lastRowFirstColumn="0" w:lastRowLastColumn="0"/>
             </w:pPr>
             <w:r>
@@ -6138,9 +6168,12 @@
           </w:tcPr>
           <w:p>
             <w:pPr>
-              <w:pStyle w:val="NoSpacing"/>
+              <w:pStyle w:val="Geenafstand"/>
               <w:cnfStyle w:val="000000100000" w:firstRow="0" w:lastRow="0" w:firstColumn="0" w:lastColumn="0" w:oddVBand="0" w:evenVBand="0" w:oddHBand="1" w:evenHBand="0" w:firstRowFirstColumn="0" w:firstRowLastColumn="0" w:lastRowFirstColumn="0" w:lastRowLastColumn="0"/>
             </w:pPr>
+            <w:r>
+              <w:t>Hetzelfde als met inloggen, het zou fijn zijn als je weet dat het programma laat zien dat het gegevens aan het laden is.</w:t>
+            </w:r>
           </w:p>
         </w:tc>
       </w:tr>
@@ -6159,7 +6192,7 @@
           </w:tcPr>
           <w:p>
             <w:pPr>
-              <w:pStyle w:val="NoSpacing"/>
+              <w:pStyle w:val="Geenafstand"/>
             </w:pPr>
             <w:r>
               <w:t>De gebruiker is van het inlogscherm naar het registratiescherm genavigeerd.</w:t>
@@ -6179,7 +6212,7 @@
           </w:tcPr>
           <w:p>
             <w:pPr>
-              <w:pStyle w:val="NoSpacing"/>
+              <w:pStyle w:val="Geenafstand"/>
               <w:cnfStyle w:val="000000000000" w:firstRow="0" w:lastRow="0" w:firstColumn="0" w:lastColumn="0" w:oddVBand="0" w:evenVBand="0" w:oddHBand="0" w:evenHBand="0" w:firstRowFirstColumn="0" w:firstRowLastColumn="0" w:lastRowFirstColumn="0" w:lastRowLastColumn="0"/>
             </w:pPr>
             <w:r>
@@ -6199,7 +6232,7 @@
           </w:tcPr>
           <w:p>
             <w:pPr>
-              <w:pStyle w:val="NoSpacing"/>
+              <w:pStyle w:val="Geenafstand"/>
               <w:cnfStyle w:val="000000000000" w:firstRow="0" w:lastRow="0" w:firstColumn="0" w:lastColumn="0" w:oddVBand="0" w:evenVBand="0" w:oddHBand="0" w:evenHBand="0" w:firstRowFirstColumn="0" w:firstRowLastColumn="0" w:lastRowFirstColumn="0" w:lastRowLastColumn="0"/>
             </w:pPr>
             <w:r>
@@ -6217,7 +6250,7 @@
           </w:p>
           <w:p>
             <w:pPr>
-              <w:pStyle w:val="NoSpacing"/>
+              <w:pStyle w:val="Geenafstand"/>
               <w:cnfStyle w:val="000000000000" w:firstRow="0" w:lastRow="0" w:firstColumn="0" w:lastColumn="0" w:oddVBand="0" w:evenVBand="0" w:oddHBand="0" w:evenHBand="0" w:firstRowFirstColumn="0" w:firstRowLastColumn="0" w:lastRowFirstColumn="0" w:lastRowLastColumn="0"/>
             </w:pPr>
             <w:r>
@@ -6232,13 +6265,13 @@
           </w:p>
           <w:p>
             <w:pPr>
-              <w:pStyle w:val="NoSpacing"/>
+              <w:pStyle w:val="Geenafstand"/>
               <w:cnfStyle w:val="000000000000" w:firstRow="0" w:lastRow="0" w:firstColumn="0" w:lastColumn="0" w:oddVBand="0" w:evenVBand="0" w:oddHBand="0" w:evenHBand="0" w:firstRowFirstColumn="0" w:firstRowLastColumn="0" w:lastRowFirstColumn="0" w:lastRowLastColumn="0"/>
             </w:pPr>
           </w:p>
           <w:p>
             <w:pPr>
-              <w:pStyle w:val="NoSpacing"/>
+              <w:pStyle w:val="Geenafstand"/>
               <w:cnfStyle w:val="000000000000" w:firstRow="0" w:lastRow="0" w:firstColumn="0" w:lastColumn="0" w:oddVBand="0" w:evenVBand="0" w:oddHBand="0" w:evenHBand="0" w:firstRowFirstColumn="0" w:firstRowLastColumn="0" w:lastRowFirstColumn="0" w:lastRowLastColumn="0"/>
             </w:pPr>
             <w:r>
@@ -6264,7 +6297,7 @@
           </w:tcPr>
           <w:p>
             <w:pPr>
-              <w:pStyle w:val="NoSpacing"/>
+              <w:pStyle w:val="Geenafstand"/>
               <w:cnfStyle w:val="000000000000" w:firstRow="0" w:lastRow="0" w:firstColumn="0" w:lastColumn="0" w:oddVBand="0" w:evenVBand="0" w:oddHBand="0" w:evenHBand="0" w:firstRowFirstColumn="0" w:firstRowLastColumn="0" w:lastRowFirstColumn="0" w:lastRowLastColumn="0"/>
             </w:pPr>
           </w:p>
@@ -6281,16 +6314,19 @@
           </w:tcPr>
           <w:p>
             <w:pPr>
-              <w:pStyle w:val="NoSpacing"/>
+              <w:pStyle w:val="Geenafstand"/>
               <w:cnfStyle w:val="000000000000" w:firstRow="0" w:lastRow="0" w:firstColumn="0" w:lastColumn="0" w:oddVBand="0" w:evenVBand="0" w:oddHBand="0" w:evenHBand="0" w:firstRowFirstColumn="0" w:firstRowLastColumn="0" w:lastRowFirstColumn="0" w:lastRowLastColumn="0"/>
             </w:pPr>
+            <w:r>
+              <w:t>Werkt prima.</w:t>
+            </w:r>
           </w:p>
         </w:tc>
       </w:tr>
     </w:tbl>
     <w:p>
       <w:pPr>
-        <w:pStyle w:val="NoSpacing"/>
+        <w:pStyle w:val="Geenafstand"/>
       </w:pPr>
     </w:p>
     <w:p>
@@ -6300,7 +6336,7 @@
     </w:p>
     <w:p>
       <w:pPr>
-        <w:pStyle w:val="Heading2"/>
+        <w:pStyle w:val="Kop2"/>
       </w:pPr>
       <w:bookmarkStart w:id="12" w:name="_Toc484782560"/>
       <w:r>
@@ -6335,7 +6371,7 @@
           </w:tcPr>
           <w:p>
             <w:pPr>
-              <w:pStyle w:val="NoSpacing"/>
+              <w:pStyle w:val="Geenafstand"/>
             </w:pPr>
             <w:r>
               <w:t>Beginsituatie</w:t>
@@ -6349,7 +6385,7 @@
           </w:tcPr>
           <w:p>
             <w:pPr>
-              <w:pStyle w:val="NoSpacing"/>
+              <w:pStyle w:val="Geenafstand"/>
               <w:cnfStyle w:val="100000000000" w:firstRow="1" w:lastRow="0" w:firstColumn="0" w:lastColumn="0" w:oddVBand="0" w:evenVBand="0" w:oddHBand="0" w:evenHBand="0" w:firstRowFirstColumn="0" w:firstRowLastColumn="0" w:lastRowFirstColumn="0" w:lastRowLastColumn="0"/>
             </w:pPr>
             <w:r>
@@ -6364,7 +6400,7 @@
           </w:tcPr>
           <w:p>
             <w:pPr>
-              <w:pStyle w:val="NoSpacing"/>
+              <w:pStyle w:val="Geenafstand"/>
               <w:cnfStyle w:val="100000000000" w:firstRow="1" w:lastRow="0" w:firstColumn="0" w:lastColumn="0" w:oddVBand="0" w:evenVBand="0" w:oddHBand="0" w:evenHBand="0" w:firstRowFirstColumn="0" w:firstRowLastColumn="0" w:lastRowFirstColumn="0" w:lastRowLastColumn="0"/>
             </w:pPr>
             <w:r>
@@ -6379,7 +6415,7 @@
           </w:tcPr>
           <w:p>
             <w:pPr>
-              <w:pStyle w:val="NoSpacing"/>
+              <w:pStyle w:val="Geenafstand"/>
               <w:cnfStyle w:val="100000000000" w:firstRow="1" w:lastRow="0" w:firstColumn="0" w:lastColumn="0" w:oddVBand="0" w:evenVBand="0" w:oddHBand="0" w:evenHBand="0" w:firstRowFirstColumn="0" w:firstRowLastColumn="0" w:lastRowFirstColumn="0" w:lastRowLastColumn="0"/>
             </w:pPr>
             <w:r>
@@ -6394,7 +6430,7 @@
           </w:tcPr>
           <w:p>
             <w:pPr>
-              <w:pStyle w:val="NoSpacing"/>
+              <w:pStyle w:val="Geenafstand"/>
               <w:cnfStyle w:val="100000000000" w:firstRow="1" w:lastRow="0" w:firstColumn="0" w:lastColumn="0" w:oddVBand="0" w:evenVBand="0" w:oddHBand="0" w:evenHBand="0" w:firstRowFirstColumn="0" w:firstRowLastColumn="0" w:lastRowFirstColumn="0" w:lastRowLastColumn="0"/>
             </w:pPr>
             <w:r>
@@ -6421,7 +6457,7 @@
           </w:tcPr>
           <w:p>
             <w:pPr>
-              <w:pStyle w:val="NoSpacing"/>
+              <w:pStyle w:val="Geenafstand"/>
             </w:pPr>
             <w:r>
               <w:t>De gebruiker is van het inlogscherm naar het t</w:t>
@@ -6447,7 +6483,7 @@
           </w:tcPr>
           <w:p>
             <w:pPr>
-              <w:pStyle w:val="NoSpacing"/>
+              <w:pStyle w:val="Geenafstand"/>
               <w:cnfStyle w:val="000000100000" w:firstRow="0" w:lastRow="0" w:firstColumn="0" w:lastColumn="0" w:oddVBand="0" w:evenVBand="0" w:oddHBand="1" w:evenHBand="0" w:firstRowFirstColumn="0" w:firstRowLastColumn="0" w:lastRowFirstColumn="0" w:lastRowLastColumn="0"/>
             </w:pPr>
             <w:r>
@@ -6473,7 +6509,7 @@
           </w:tcPr>
           <w:p>
             <w:pPr>
-              <w:pStyle w:val="NoSpacing"/>
+              <w:pStyle w:val="Geenafstand"/>
               <w:cnfStyle w:val="000000100000" w:firstRow="0" w:lastRow="0" w:firstColumn="0" w:lastColumn="0" w:oddVBand="0" w:evenVBand="0" w:oddHBand="1" w:evenHBand="0" w:firstRowFirstColumn="0" w:firstRowLastColumn="0" w:lastRowFirstColumn="0" w:lastRowLastColumn="0"/>
             </w:pPr>
             <w:r>
@@ -6485,7 +6521,7 @@
           </w:p>
           <w:p>
             <w:pPr>
-              <w:pStyle w:val="NoSpacing"/>
+              <w:pStyle w:val="Geenafstand"/>
               <w:cnfStyle w:val="000000100000" w:firstRow="0" w:lastRow="0" w:firstColumn="0" w:lastColumn="0" w:oddVBand="0" w:evenVBand="0" w:oddHBand="1" w:evenHBand="0" w:firstRowFirstColumn="0" w:firstRowLastColumn="0" w:lastRowFirstColumn="0" w:lastRowLastColumn="0"/>
             </w:pPr>
             <w:r>
@@ -6505,7 +6541,7 @@
           </w:tcPr>
           <w:p>
             <w:pPr>
-              <w:pStyle w:val="NoSpacing"/>
+              <w:pStyle w:val="Geenafstand"/>
               <w:cnfStyle w:val="000000100000" w:firstRow="0" w:lastRow="0" w:firstColumn="0" w:lastColumn="0" w:oddVBand="0" w:evenVBand="0" w:oddHBand="1" w:evenHBand="0" w:firstRowFirstColumn="0" w:firstRowLastColumn="0" w:lastRowFirstColumn="0" w:lastRowLastColumn="0"/>
             </w:pPr>
           </w:p>
@@ -6522,9 +6558,12 @@
           </w:tcPr>
           <w:p>
             <w:pPr>
-              <w:pStyle w:val="NoSpacing"/>
+              <w:pStyle w:val="Geenafstand"/>
               <w:cnfStyle w:val="000000100000" w:firstRow="0" w:lastRow="0" w:firstColumn="0" w:lastColumn="0" w:oddVBand="0" w:evenVBand="0" w:oddHBand="1" w:evenHBand="0" w:firstRowFirstColumn="0" w:firstRowLastColumn="0" w:lastRowFirstColumn="0" w:lastRowLastColumn="0"/>
             </w:pPr>
+            <w:r>
+              <w:t>Werkt prima</w:t>
+            </w:r>
           </w:p>
         </w:tc>
       </w:tr>
@@ -6543,7 +6582,7 @@
           </w:tcPr>
           <w:p>
             <w:pPr>
-              <w:pStyle w:val="NoSpacing"/>
+              <w:pStyle w:val="Geenafstand"/>
             </w:pPr>
             <w:r>
               <w:t>De gebruiker is van het inlogscherm naar het t</w:t>
@@ -6569,7 +6608,7 @@
           </w:tcPr>
           <w:p>
             <w:pPr>
-              <w:pStyle w:val="NoSpacing"/>
+              <w:pStyle w:val="Geenafstand"/>
               <w:cnfStyle w:val="000000000000" w:firstRow="0" w:lastRow="0" w:firstColumn="0" w:lastColumn="0" w:oddVBand="0" w:evenVBand="0" w:oddHBand="0" w:evenHBand="0" w:firstRowFirstColumn="0" w:firstRowLastColumn="0" w:lastRowFirstColumn="0" w:lastRowLastColumn="0"/>
             </w:pPr>
             <w:r>
@@ -6595,7 +6634,7 @@
           </w:tcPr>
           <w:p>
             <w:pPr>
-              <w:pStyle w:val="NoSpacing"/>
+              <w:pStyle w:val="Geenafstand"/>
               <w:cnfStyle w:val="000000000000" w:firstRow="0" w:lastRow="0" w:firstColumn="0" w:lastColumn="0" w:oddVBand="0" w:evenVBand="0" w:oddHBand="0" w:evenHBand="0" w:firstRowFirstColumn="0" w:firstRowLastColumn="0" w:lastRowFirstColumn="0" w:lastRowLastColumn="0"/>
             </w:pPr>
             <w:r>
@@ -6610,7 +6649,7 @@
           </w:p>
           <w:p>
             <w:pPr>
-              <w:pStyle w:val="NoSpacing"/>
+              <w:pStyle w:val="Geenafstand"/>
               <w:cnfStyle w:val="000000000000" w:firstRow="0" w:lastRow="0" w:firstColumn="0" w:lastColumn="0" w:oddVBand="0" w:evenVBand="0" w:oddHBand="0" w:evenHBand="0" w:firstRowFirstColumn="0" w:firstRowLastColumn="0" w:lastRowFirstColumn="0" w:lastRowLastColumn="0"/>
             </w:pPr>
             <w:r>
@@ -6619,7 +6658,7 @@
           </w:p>
           <w:p>
             <w:pPr>
-              <w:pStyle w:val="NoSpacing"/>
+              <w:pStyle w:val="Geenafstand"/>
               <w:cnfStyle w:val="000000000000" w:firstRow="0" w:lastRow="0" w:firstColumn="0" w:lastColumn="0" w:oddVBand="0" w:evenVBand="0" w:oddHBand="0" w:evenHBand="0" w:firstRowFirstColumn="0" w:firstRowLastColumn="0" w:lastRowFirstColumn="0" w:lastRowLastColumn="0"/>
             </w:pPr>
             <w:r>
@@ -6639,7 +6678,7 @@
           </w:tcPr>
           <w:p>
             <w:pPr>
-              <w:pStyle w:val="NoSpacing"/>
+              <w:pStyle w:val="Geenafstand"/>
               <w:cnfStyle w:val="000000000000" w:firstRow="0" w:lastRow="0" w:firstColumn="0" w:lastColumn="0" w:oddVBand="0" w:evenVBand="0" w:oddHBand="0" w:evenHBand="0" w:firstRowFirstColumn="0" w:firstRowLastColumn="0" w:lastRowFirstColumn="0" w:lastRowLastColumn="0"/>
             </w:pPr>
           </w:p>
@@ -6656,9 +6695,12 @@
           </w:tcPr>
           <w:p>
             <w:pPr>
-              <w:pStyle w:val="NoSpacing"/>
+              <w:pStyle w:val="Geenafstand"/>
               <w:cnfStyle w:val="000000000000" w:firstRow="0" w:lastRow="0" w:firstColumn="0" w:lastColumn="0" w:oddVBand="0" w:evenVBand="0" w:oddHBand="0" w:evenHBand="0" w:firstRowFirstColumn="0" w:firstRowLastColumn="0" w:lastRowFirstColumn="0" w:lastRowLastColumn="0"/>
             </w:pPr>
+            <w:r>
+              <w:t>Ziet er werkend uit.</w:t>
+            </w:r>
           </w:p>
         </w:tc>
       </w:tr>
@@ -6679,7 +6721,7 @@
           </w:tcPr>
           <w:p>
             <w:pPr>
-              <w:pStyle w:val="NoSpacing"/>
+              <w:pStyle w:val="Geenafstand"/>
             </w:pPr>
             <w:r>
               <w:t>De gebruiker is van het inlogscherm naar het t</w:t>
@@ -6704,7 +6746,7 @@
           </w:tcPr>
           <w:p>
             <w:pPr>
-              <w:pStyle w:val="NoSpacing"/>
+              <w:pStyle w:val="Geenafstand"/>
               <w:cnfStyle w:val="000000100000" w:firstRow="0" w:lastRow="0" w:firstColumn="0" w:lastColumn="0" w:oddVBand="0" w:evenVBand="0" w:oddHBand="1" w:evenHBand="0" w:firstRowFirstColumn="0" w:firstRowLastColumn="0" w:lastRowFirstColumn="0" w:lastRowLastColumn="0"/>
             </w:pPr>
             <w:r>
@@ -6730,7 +6772,7 @@
           </w:tcPr>
           <w:p>
             <w:pPr>
-              <w:pStyle w:val="NoSpacing"/>
+              <w:pStyle w:val="Geenafstand"/>
               <w:cnfStyle w:val="000000100000" w:firstRow="0" w:lastRow="0" w:firstColumn="0" w:lastColumn="0" w:oddVBand="0" w:evenVBand="0" w:oddHBand="1" w:evenHBand="0" w:firstRowFirstColumn="0" w:firstRowLastColumn="0" w:lastRowFirstColumn="0" w:lastRowLastColumn="0"/>
             </w:pPr>
             <w:r>
@@ -6739,7 +6781,7 @@
           </w:p>
           <w:p>
             <w:pPr>
-              <w:pStyle w:val="NoSpacing"/>
+              <w:pStyle w:val="Geenafstand"/>
               <w:cnfStyle w:val="000000100000" w:firstRow="0" w:lastRow="0" w:firstColumn="0" w:lastColumn="0" w:oddVBand="0" w:evenVBand="0" w:oddHBand="1" w:evenHBand="0" w:firstRowFirstColumn="0" w:firstRowLastColumn="0" w:lastRowFirstColumn="0" w:lastRowLastColumn="0"/>
             </w:pPr>
             <w:r>
@@ -6759,7 +6801,7 @@
           </w:tcPr>
           <w:p>
             <w:pPr>
-              <w:pStyle w:val="NoSpacing"/>
+              <w:pStyle w:val="Geenafstand"/>
               <w:cnfStyle w:val="000000100000" w:firstRow="0" w:lastRow="0" w:firstColumn="0" w:lastColumn="0" w:oddVBand="0" w:evenVBand="0" w:oddHBand="1" w:evenHBand="0" w:firstRowFirstColumn="0" w:firstRowLastColumn="0" w:lastRowFirstColumn="0" w:lastRowLastColumn="0"/>
             </w:pPr>
             <w:r>
@@ -6779,9 +6821,15 @@
           </w:tcPr>
           <w:p>
             <w:pPr>
-              <w:pStyle w:val="NoSpacing"/>
+              <w:pStyle w:val="Geenafstand"/>
               <w:cnfStyle w:val="000000100000" w:firstRow="0" w:lastRow="0" w:firstColumn="0" w:lastColumn="0" w:oddVBand="0" w:evenVBand="0" w:oddHBand="1" w:evenHBand="0" w:firstRowFirstColumn="0" w:firstRowLastColumn="0" w:lastRowFirstColumn="0" w:lastRowLastColumn="0"/>
             </w:pPr>
+            <w:r>
+              <w:t>Het vorige werkt alleen als het niet lager is dan de huidige dag. Maar</w:t>
+            </w:r>
+            <w:r>
+              <w:t xml:space="preserve"> voor de rest werkt het fijn.</w:t>
+            </w:r>
           </w:p>
         </w:tc>
       </w:tr>
@@ -6799,7 +6847,7 @@
           </w:tcPr>
           <w:p>
             <w:pPr>
-              <w:pStyle w:val="NoSpacing"/>
+              <w:pStyle w:val="Geenafstand"/>
             </w:pPr>
             <w:r>
               <w:t>De gebruiker is van het inlogscherm naar het t</w:t>
@@ -6824,7 +6872,7 @@
           </w:tcPr>
           <w:p>
             <w:pPr>
-              <w:pStyle w:val="NoSpacing"/>
+              <w:pStyle w:val="Geenafstand"/>
               <w:cnfStyle w:val="000000000000" w:firstRow="0" w:lastRow="0" w:firstColumn="0" w:lastColumn="0" w:oddVBand="0" w:evenVBand="0" w:oddHBand="0" w:evenHBand="0" w:firstRowFirstColumn="0" w:firstRowLastColumn="0" w:lastRowFirstColumn="0" w:lastRowLastColumn="0"/>
             </w:pPr>
             <w:r>
@@ -6850,7 +6898,7 @@
           </w:tcPr>
           <w:p>
             <w:pPr>
-              <w:pStyle w:val="NoSpacing"/>
+              <w:pStyle w:val="Geenafstand"/>
               <w:cnfStyle w:val="000000000000" w:firstRow="0" w:lastRow="0" w:firstColumn="0" w:lastColumn="0" w:oddVBand="0" w:evenVBand="0" w:oddHBand="0" w:evenHBand="0" w:firstRowFirstColumn="0" w:firstRowLastColumn="0" w:lastRowFirstColumn="0" w:lastRowLastColumn="0"/>
             </w:pPr>
             <w:r>
@@ -6859,7 +6907,7 @@
           </w:p>
           <w:p>
             <w:pPr>
-              <w:pStyle w:val="NoSpacing"/>
+              <w:pStyle w:val="Geenafstand"/>
               <w:cnfStyle w:val="000000000000" w:firstRow="0" w:lastRow="0" w:firstColumn="0" w:lastColumn="0" w:oddVBand="0" w:evenVBand="0" w:oddHBand="0" w:evenHBand="0" w:firstRowFirstColumn="0" w:firstRowLastColumn="0" w:lastRowFirstColumn="0" w:lastRowLastColumn="0"/>
             </w:pPr>
             <w:r>
@@ -6879,7 +6927,7 @@
           </w:tcPr>
           <w:p>
             <w:pPr>
-              <w:pStyle w:val="NoSpacing"/>
+              <w:pStyle w:val="Geenafstand"/>
               <w:cnfStyle w:val="000000000000" w:firstRow="0" w:lastRow="0" w:firstColumn="0" w:lastColumn="0" w:oddVBand="0" w:evenVBand="0" w:oddHBand="0" w:evenHBand="0" w:firstRowFirstColumn="0" w:firstRowLastColumn="0" w:lastRowFirstColumn="0" w:lastRowLastColumn="0"/>
             </w:pPr>
           </w:p>
@@ -6896,9 +6944,12 @@
           </w:tcPr>
           <w:p>
             <w:pPr>
-              <w:pStyle w:val="NoSpacing"/>
+              <w:pStyle w:val="Geenafstand"/>
               <w:cnfStyle w:val="000000000000" w:firstRow="0" w:lastRow="0" w:firstColumn="0" w:lastColumn="0" w:oddVBand="0" w:evenVBand="0" w:oddHBand="0" w:evenHBand="0" w:firstRowFirstColumn="0" w:firstRowLastColumn="0" w:lastRowFirstColumn="0" w:lastRowLastColumn="0"/>
             </w:pPr>
+            <w:r>
+              <w:t>Werkt net zo fijn als ‘vorige’</w:t>
+            </w:r>
           </w:p>
         </w:tc>
       </w:tr>
@@ -6919,7 +6970,7 @@
           </w:tcPr>
           <w:p>
             <w:pPr>
-              <w:pStyle w:val="NoSpacing"/>
+              <w:pStyle w:val="Geenafstand"/>
             </w:pPr>
             <w:r>
               <w:t>De gebruiker is van het inlogscherm naar het t</w:t>
@@ -6944,7 +6995,7 @@
           </w:tcPr>
           <w:p>
             <w:pPr>
-              <w:pStyle w:val="NoSpacing"/>
+              <w:pStyle w:val="Geenafstand"/>
               <w:cnfStyle w:val="000000100000" w:firstRow="0" w:lastRow="0" w:firstColumn="0" w:lastColumn="0" w:oddVBand="0" w:evenVBand="0" w:oddHBand="1" w:evenHBand="0" w:firstRowFirstColumn="0" w:firstRowLastColumn="0" w:lastRowFirstColumn="0" w:lastRowLastColumn="0"/>
             </w:pPr>
             <w:r>
@@ -6970,7 +7021,7 @@
           </w:tcPr>
           <w:p>
             <w:pPr>
-              <w:pStyle w:val="NoSpacing"/>
+              <w:pStyle w:val="Geenafstand"/>
               <w:cnfStyle w:val="000000100000" w:firstRow="0" w:lastRow="0" w:firstColumn="0" w:lastColumn="0" w:oddVBand="0" w:evenVBand="0" w:oddHBand="1" w:evenHBand="0" w:firstRowFirstColumn="0" w:firstRowLastColumn="0" w:lastRowFirstColumn="0" w:lastRowLastColumn="0"/>
             </w:pPr>
             <w:r>
@@ -6979,7 +7030,7 @@
           </w:p>
           <w:p>
             <w:pPr>
-              <w:pStyle w:val="NoSpacing"/>
+              <w:pStyle w:val="Geenafstand"/>
               <w:cnfStyle w:val="000000100000" w:firstRow="0" w:lastRow="0" w:firstColumn="0" w:lastColumn="0" w:oddVBand="0" w:evenVBand="0" w:oddHBand="1" w:evenHBand="0" w:firstRowFirstColumn="0" w:firstRowLastColumn="0" w:lastRowFirstColumn="0" w:lastRowLastColumn="0"/>
             </w:pPr>
             <w:r>
@@ -6988,7 +7039,7 @@
           </w:p>
           <w:p>
             <w:pPr>
-              <w:pStyle w:val="NoSpacing"/>
+              <w:pStyle w:val="Geenafstand"/>
               <w:cnfStyle w:val="000000100000" w:firstRow="0" w:lastRow="0" w:firstColumn="0" w:lastColumn="0" w:oddVBand="0" w:evenVBand="0" w:oddHBand="1" w:evenHBand="0" w:firstRowFirstColumn="0" w:firstRowLastColumn="0" w:lastRowFirstColumn="0" w:lastRowLastColumn="0"/>
             </w:pPr>
           </w:p>
@@ -7005,7 +7056,7 @@
           </w:tcPr>
           <w:p>
             <w:pPr>
-              <w:pStyle w:val="NoSpacing"/>
+              <w:pStyle w:val="Geenafstand"/>
               <w:cnfStyle w:val="000000100000" w:firstRow="0" w:lastRow="0" w:firstColumn="0" w:lastColumn="0" w:oddVBand="0" w:evenVBand="0" w:oddHBand="1" w:evenHBand="0" w:firstRowFirstColumn="0" w:firstRowLastColumn="0" w:lastRowFirstColumn="0" w:lastRowLastColumn="0"/>
             </w:pPr>
             <w:r>
@@ -7025,9 +7076,21 @@
           </w:tcPr>
           <w:p>
             <w:pPr>
-              <w:pStyle w:val="NoSpacing"/>
+              <w:pStyle w:val="Geenafstand"/>
               <w:cnfStyle w:val="000000100000" w:firstRow="0" w:lastRow="0" w:firstColumn="0" w:lastColumn="0" w:oddVBand="0" w:evenVBand="0" w:oddHBand="1" w:evenHBand="0" w:firstRowFirstColumn="0" w:firstRowLastColumn="0" w:lastRowFirstColumn="0" w:lastRowLastColumn="0"/>
             </w:pPr>
+            <w:r>
+              <w:t>De pop-up verschijnt zoals verwacht.</w:t>
+            </w:r>
+          </w:p>
+          <w:p>
+            <w:pPr>
+              <w:pStyle w:val="Geenafstand"/>
+              <w:cnfStyle w:val="000000100000" w:firstRow="0" w:lastRow="0" w:firstColumn="0" w:lastColumn="0" w:oddVBand="0" w:evenVBand="0" w:oddHBand="1" w:evenHBand="0" w:firstRowFirstColumn="0" w:firstRowLastColumn="0" w:lastRowFirstColumn="0" w:lastRowLastColumn="0"/>
+            </w:pPr>
+            <w:r>
+              <w:t>De label komt alleen wel meer over als een extra beschrijving dan een echte label om op te kunnen zoeken.</w:t>
+            </w:r>
           </w:p>
         </w:tc>
       </w:tr>
@@ -7045,7 +7108,7 @@
           </w:tcPr>
           <w:p>
             <w:pPr>
-              <w:pStyle w:val="NoSpacing"/>
+              <w:pStyle w:val="Geenafstand"/>
             </w:pPr>
             <w:r>
               <w:t>De gebruiker is van het inlogscherm naar het t</w:t>
@@ -7070,7 +7133,7 @@
           </w:tcPr>
           <w:p>
             <w:pPr>
-              <w:pStyle w:val="NoSpacing"/>
+              <w:pStyle w:val="Geenafstand"/>
               <w:cnfStyle w:val="000000000000" w:firstRow="0" w:lastRow="0" w:firstColumn="0" w:lastColumn="0" w:oddVBand="0" w:evenVBand="0" w:oddHBand="0" w:evenHBand="0" w:firstRowFirstColumn="0" w:firstRowLastColumn="0" w:lastRowFirstColumn="0" w:lastRowLastColumn="0"/>
             </w:pPr>
             <w:r>
@@ -7096,7 +7159,7 @@
           </w:tcPr>
           <w:p>
             <w:pPr>
-              <w:pStyle w:val="NoSpacing"/>
+              <w:pStyle w:val="Geenafstand"/>
               <w:cnfStyle w:val="000000000000" w:firstRow="0" w:lastRow="0" w:firstColumn="0" w:lastColumn="0" w:oddVBand="0" w:evenVBand="0" w:oddHBand="0" w:evenHBand="0" w:firstRowFirstColumn="0" w:firstRowLastColumn="0" w:lastRowFirstColumn="0" w:lastRowLastColumn="0"/>
             </w:pPr>
             <w:r>
@@ -7105,7 +7168,7 @@
           </w:p>
           <w:p>
             <w:pPr>
-              <w:pStyle w:val="NoSpacing"/>
+              <w:pStyle w:val="Geenafstand"/>
               <w:cnfStyle w:val="000000000000" w:firstRow="0" w:lastRow="0" w:firstColumn="0" w:lastColumn="0" w:oddVBand="0" w:evenVBand="0" w:oddHBand="0" w:evenHBand="0" w:firstRowFirstColumn="0" w:firstRowLastColumn="0" w:lastRowFirstColumn="0" w:lastRowLastColumn="0"/>
             </w:pPr>
             <w:r>
@@ -7114,7 +7177,7 @@
           </w:p>
           <w:p>
             <w:pPr>
-              <w:pStyle w:val="NoSpacing"/>
+              <w:pStyle w:val="Geenafstand"/>
               <w:cnfStyle w:val="000000000000" w:firstRow="0" w:lastRow="0" w:firstColumn="0" w:lastColumn="0" w:oddVBand="0" w:evenVBand="0" w:oddHBand="0" w:evenHBand="0" w:firstRowFirstColumn="0" w:firstRowLastColumn="0" w:lastRowFirstColumn="0" w:lastRowLastColumn="0"/>
             </w:pPr>
             <w:r>
@@ -7134,7 +7197,7 @@
           </w:tcPr>
           <w:p>
             <w:pPr>
-              <w:pStyle w:val="NoSpacing"/>
+              <w:pStyle w:val="Geenafstand"/>
               <w:cnfStyle w:val="000000000000" w:firstRow="0" w:lastRow="0" w:firstColumn="0" w:lastColumn="0" w:oddVBand="0" w:evenVBand="0" w:oddHBand="0" w:evenHBand="0" w:firstRowFirstColumn="0" w:firstRowLastColumn="0" w:lastRowFirstColumn="0" w:lastRowLastColumn="0"/>
             </w:pPr>
           </w:p>
@@ -7151,9 +7214,12 @@
           </w:tcPr>
           <w:p>
             <w:pPr>
-              <w:pStyle w:val="NoSpacing"/>
+              <w:pStyle w:val="Geenafstand"/>
               <w:cnfStyle w:val="000000000000" w:firstRow="0" w:lastRow="0" w:firstColumn="0" w:lastColumn="0" w:oddVBand="0" w:evenVBand="0" w:oddHBand="0" w:evenHBand="0" w:firstRowFirstColumn="0" w:firstRowLastColumn="0" w:lastRowFirstColumn="0" w:lastRowLastColumn="0"/>
             </w:pPr>
+            <w:r>
+              <w:t>Werkt prima</w:t>
+            </w:r>
           </w:p>
         </w:tc>
       </w:tr>
@@ -7174,7 +7240,7 @@
           </w:tcPr>
           <w:p>
             <w:pPr>
-              <w:pStyle w:val="NoSpacing"/>
+              <w:pStyle w:val="Geenafstand"/>
             </w:pPr>
             <w:r>
               <w:lastRenderedPageBreak/>
@@ -7200,7 +7266,7 @@
           </w:tcPr>
           <w:p>
             <w:pPr>
-              <w:pStyle w:val="NoSpacing"/>
+              <w:pStyle w:val="Geenafstand"/>
               <w:cnfStyle w:val="000000100000" w:firstRow="0" w:lastRow="0" w:firstColumn="0" w:lastColumn="0" w:oddVBand="0" w:evenVBand="0" w:oddHBand="1" w:evenHBand="0" w:firstRowFirstColumn="0" w:firstRowLastColumn="0" w:lastRowFirstColumn="0" w:lastRowLastColumn="0"/>
             </w:pPr>
             <w:r>
@@ -7226,7 +7292,7 @@
           </w:tcPr>
           <w:p>
             <w:pPr>
-              <w:pStyle w:val="NoSpacing"/>
+              <w:pStyle w:val="Geenafstand"/>
               <w:cnfStyle w:val="000000100000" w:firstRow="0" w:lastRow="0" w:firstColumn="0" w:lastColumn="0" w:oddVBand="0" w:evenVBand="0" w:oddHBand="1" w:evenHBand="0" w:firstRowFirstColumn="0" w:firstRowLastColumn="0" w:lastRowFirstColumn="0" w:lastRowLastColumn="0"/>
             </w:pPr>
             <w:r>
@@ -7235,7 +7301,7 @@
           </w:p>
           <w:p>
             <w:pPr>
-              <w:pStyle w:val="NoSpacing"/>
+              <w:pStyle w:val="Geenafstand"/>
               <w:cnfStyle w:val="000000100000" w:firstRow="0" w:lastRow="0" w:firstColumn="0" w:lastColumn="0" w:oddVBand="0" w:evenVBand="0" w:oddHBand="1" w:evenHBand="0" w:firstRowFirstColumn="0" w:firstRowLastColumn="0" w:lastRowFirstColumn="0" w:lastRowLastColumn="0"/>
             </w:pPr>
             <w:r>
@@ -7255,7 +7321,7 @@
           </w:tcPr>
           <w:p>
             <w:pPr>
-              <w:pStyle w:val="NoSpacing"/>
+              <w:pStyle w:val="Geenafstand"/>
               <w:cnfStyle w:val="000000100000" w:firstRow="0" w:lastRow="0" w:firstColumn="0" w:lastColumn="0" w:oddVBand="0" w:evenVBand="0" w:oddHBand="1" w:evenHBand="0" w:firstRowFirstColumn="0" w:firstRowLastColumn="0" w:lastRowFirstColumn="0" w:lastRowLastColumn="0"/>
             </w:pPr>
             <w:r>
@@ -7275,9 +7341,14 @@
           </w:tcPr>
           <w:p>
             <w:pPr>
-              <w:pStyle w:val="NoSpacing"/>
+              <w:tabs>
+                <w:tab w:val="left" w:pos="2325"/>
+              </w:tabs>
               <w:cnfStyle w:val="000000100000" w:firstRow="0" w:lastRow="0" w:firstColumn="0" w:lastColumn="0" w:oddVBand="0" w:evenVBand="0" w:oddHBand="1" w:evenHBand="0" w:firstRowFirstColumn="0" w:firstRowLastColumn="0" w:lastRowFirstColumn="0" w:lastRowLastColumn="0"/>
             </w:pPr>
+            <w:r>
+              <w:t>Overgang werkt fijn.</w:t>
+            </w:r>
           </w:p>
         </w:tc>
       </w:tr>
@@ -7295,7 +7366,7 @@
           </w:tcPr>
           <w:p>
             <w:pPr>
-              <w:pStyle w:val="NoSpacing"/>
+              <w:pStyle w:val="Geenafstand"/>
             </w:pPr>
             <w:r>
               <w:t>De gebruiker is van het inlogscherm naar het t</w:t>
@@ -7320,7 +7391,7 @@
           </w:tcPr>
           <w:p>
             <w:pPr>
-              <w:pStyle w:val="NoSpacing"/>
+              <w:pStyle w:val="Geenafstand"/>
               <w:cnfStyle w:val="000000000000" w:firstRow="0" w:lastRow="0" w:firstColumn="0" w:lastColumn="0" w:oddVBand="0" w:evenVBand="0" w:oddHBand="0" w:evenHBand="0" w:firstRowFirstColumn="0" w:firstRowLastColumn="0" w:lastRowFirstColumn="0" w:lastRowLastColumn="0"/>
             </w:pPr>
             <w:r>
@@ -7346,7 +7417,7 @@
           </w:tcPr>
           <w:p>
             <w:pPr>
-              <w:pStyle w:val="NoSpacing"/>
+              <w:pStyle w:val="Geenafstand"/>
               <w:cnfStyle w:val="000000000000" w:firstRow="0" w:lastRow="0" w:firstColumn="0" w:lastColumn="0" w:oddVBand="0" w:evenVBand="0" w:oddHBand="0" w:evenHBand="0" w:firstRowFirstColumn="0" w:firstRowLastColumn="0" w:lastRowFirstColumn="0" w:lastRowLastColumn="0"/>
             </w:pPr>
             <w:r>
@@ -7355,7 +7426,7 @@
           </w:p>
           <w:p>
             <w:pPr>
-              <w:pStyle w:val="NoSpacing"/>
+              <w:pStyle w:val="Geenafstand"/>
               <w:cnfStyle w:val="000000000000" w:firstRow="0" w:lastRow="0" w:firstColumn="0" w:lastColumn="0" w:oddVBand="0" w:evenVBand="0" w:oddHBand="0" w:evenHBand="0" w:firstRowFirstColumn="0" w:firstRowLastColumn="0" w:lastRowFirstColumn="0" w:lastRowLastColumn="0"/>
             </w:pPr>
             <w:r>
@@ -7375,7 +7446,7 @@
           </w:tcPr>
           <w:p>
             <w:pPr>
-              <w:pStyle w:val="NoSpacing"/>
+              <w:pStyle w:val="Geenafstand"/>
               <w:cnfStyle w:val="000000000000" w:firstRow="0" w:lastRow="0" w:firstColumn="0" w:lastColumn="0" w:oddVBand="0" w:evenVBand="0" w:oddHBand="0" w:evenHBand="0" w:firstRowFirstColumn="0" w:firstRowLastColumn="0" w:lastRowFirstColumn="0" w:lastRowLastColumn="0"/>
             </w:pPr>
           </w:p>
@@ -7392,9 +7463,12 @@
           </w:tcPr>
           <w:p>
             <w:pPr>
-              <w:pStyle w:val="NoSpacing"/>
+              <w:pStyle w:val="Geenafstand"/>
               <w:cnfStyle w:val="000000000000" w:firstRow="0" w:lastRow="0" w:firstColumn="0" w:lastColumn="0" w:oddVBand="0" w:evenVBand="0" w:oddHBand="0" w:evenHBand="0" w:firstRowFirstColumn="0" w:firstRowLastColumn="0" w:lastRowFirstColumn="0" w:lastRowLastColumn="0"/>
             </w:pPr>
+            <w:r>
+              <w:t>Applicatie sluit meteen</w:t>
+            </w:r>
           </w:p>
         </w:tc>
       </w:tr>
@@ -7415,7 +7489,7 @@
           </w:tcPr>
           <w:p>
             <w:pPr>
-              <w:pStyle w:val="NoSpacing"/>
+              <w:pStyle w:val="Geenafstand"/>
             </w:pPr>
             <w:r>
               <w:t>De gebruiker is een geregistreerde Administrator, en ging inloggen op dezelfde manier.</w:t>
@@ -7434,7 +7508,7 @@
           </w:tcPr>
           <w:p>
             <w:pPr>
-              <w:pStyle w:val="NoSpacing"/>
+              <w:pStyle w:val="Geenafstand"/>
               <w:cnfStyle w:val="000000100000" w:firstRow="0" w:lastRow="0" w:firstColumn="0" w:lastColumn="0" w:oddVBand="0" w:evenVBand="0" w:oddHBand="1" w:evenHBand="0" w:firstRowFirstColumn="0" w:firstRowLastColumn="0" w:lastRowFirstColumn="0" w:lastRowLastColumn="0"/>
             </w:pPr>
             <w:r>
@@ -7460,7 +7534,7 @@
           </w:tcPr>
           <w:p>
             <w:pPr>
-              <w:pStyle w:val="NoSpacing"/>
+              <w:pStyle w:val="Geenafstand"/>
               <w:cnfStyle w:val="000000100000" w:firstRow="0" w:lastRow="0" w:firstColumn="0" w:lastColumn="0" w:oddVBand="0" w:evenVBand="0" w:oddHBand="1" w:evenHBand="0" w:firstRowFirstColumn="0" w:firstRowLastColumn="0" w:lastRowFirstColumn="0" w:lastRowLastColumn="0"/>
             </w:pPr>
             <w:r>
@@ -7469,7 +7543,7 @@
           </w:p>
           <w:p>
             <w:pPr>
-              <w:pStyle w:val="NoSpacing"/>
+              <w:pStyle w:val="Geenafstand"/>
               <w:cnfStyle w:val="000000100000" w:firstRow="0" w:lastRow="0" w:firstColumn="0" w:lastColumn="0" w:oddVBand="0" w:evenVBand="0" w:oddHBand="1" w:evenHBand="0" w:firstRowFirstColumn="0" w:firstRowLastColumn="0" w:lastRowFirstColumn="0" w:lastRowLastColumn="0"/>
             </w:pPr>
           </w:p>
@@ -7486,7 +7560,7 @@
           </w:tcPr>
           <w:p>
             <w:pPr>
-              <w:pStyle w:val="NoSpacing"/>
+              <w:pStyle w:val="Geenafstand"/>
               <w:cnfStyle w:val="000000100000" w:firstRow="0" w:lastRow="0" w:firstColumn="0" w:lastColumn="0" w:oddVBand="0" w:evenVBand="0" w:oddHBand="1" w:evenHBand="0" w:firstRowFirstColumn="0" w:firstRowLastColumn="0" w:lastRowFirstColumn="0" w:lastRowLastColumn="0"/>
             </w:pPr>
           </w:p>
@@ -7503,9 +7577,12 @@
           </w:tcPr>
           <w:p>
             <w:pPr>
-              <w:pStyle w:val="NoSpacing"/>
+              <w:pStyle w:val="Geenafstand"/>
               <w:cnfStyle w:val="000000100000" w:firstRow="0" w:lastRow="0" w:firstColumn="0" w:lastColumn="0" w:oddVBand="0" w:evenVBand="0" w:oddHBand="1" w:evenHBand="0" w:firstRowFirstColumn="0" w:firstRowLastColumn="0" w:lastRowFirstColumn="0" w:lastRowLastColumn="0"/>
             </w:pPr>
+            <w:r>
+              <w:t>Werkt goed</w:t>
+            </w:r>
           </w:p>
         </w:tc>
       </w:tr>
@@ -7523,7 +7600,7 @@
           </w:tcPr>
           <w:p>
             <w:pPr>
-              <w:pStyle w:val="NoSpacing"/>
+              <w:pStyle w:val="Geenafstand"/>
             </w:pPr>
             <w:r>
               <w:t>De gebruiker is een geregistreerde Administrator, en ging inloggen op dezelfde manier.</w:t>
@@ -7542,7 +7619,7 @@
           </w:tcPr>
           <w:p>
             <w:pPr>
-              <w:pStyle w:val="NoSpacing"/>
+              <w:pStyle w:val="Geenafstand"/>
               <w:cnfStyle w:val="000000000000" w:firstRow="0" w:lastRow="0" w:firstColumn="0" w:lastColumn="0" w:oddVBand="0" w:evenVBand="0" w:oddHBand="0" w:evenHBand="0" w:firstRowFirstColumn="0" w:firstRowLastColumn="0" w:lastRowFirstColumn="0" w:lastRowLastColumn="0"/>
             </w:pPr>
             <w:r>
@@ -7568,7 +7645,7 @@
           </w:tcPr>
           <w:p>
             <w:pPr>
-              <w:pStyle w:val="NoSpacing"/>
+              <w:pStyle w:val="Geenafstand"/>
               <w:cnfStyle w:val="000000000000" w:firstRow="0" w:lastRow="0" w:firstColumn="0" w:lastColumn="0" w:oddVBand="0" w:evenVBand="0" w:oddHBand="0" w:evenHBand="0" w:firstRowFirstColumn="0" w:firstRowLastColumn="0" w:lastRowFirstColumn="0" w:lastRowLastColumn="0"/>
             </w:pPr>
             <w:r>
@@ -7577,7 +7654,7 @@
           </w:p>
           <w:p>
             <w:pPr>
-              <w:pStyle w:val="NoSpacing"/>
+              <w:pStyle w:val="Geenafstand"/>
               <w:cnfStyle w:val="000000000000" w:firstRow="0" w:lastRow="0" w:firstColumn="0" w:lastColumn="0" w:oddVBand="0" w:evenVBand="0" w:oddHBand="0" w:evenHBand="0" w:firstRowFirstColumn="0" w:firstRowLastColumn="0" w:lastRowFirstColumn="0" w:lastRowLastColumn="0"/>
             </w:pPr>
             <w:r>
@@ -7586,7 +7663,7 @@
           </w:p>
           <w:p>
             <w:pPr>
-              <w:pStyle w:val="NoSpacing"/>
+              <w:pStyle w:val="Geenafstand"/>
               <w:cnfStyle w:val="000000000000" w:firstRow="0" w:lastRow="0" w:firstColumn="0" w:lastColumn="0" w:oddVBand="0" w:evenVBand="0" w:oddHBand="0" w:evenHBand="0" w:firstRowFirstColumn="0" w:firstRowLastColumn="0" w:lastRowFirstColumn="0" w:lastRowLastColumn="0"/>
             </w:pPr>
             <w:r>
@@ -7619,7 +7696,7 @@
           </w:tcPr>
           <w:p>
             <w:pPr>
-              <w:pStyle w:val="NoSpacing"/>
+              <w:pStyle w:val="Geenafstand"/>
               <w:cnfStyle w:val="000000000000" w:firstRow="0" w:lastRow="0" w:firstColumn="0" w:lastColumn="0" w:oddVBand="0" w:evenVBand="0" w:oddHBand="0" w:evenHBand="0" w:firstRowFirstColumn="0" w:firstRowLastColumn="0" w:lastRowFirstColumn="0" w:lastRowLastColumn="0"/>
             </w:pPr>
             <w:r>
@@ -7639,26 +7716,29 @@
           </w:tcPr>
           <w:p>
             <w:pPr>
-              <w:pStyle w:val="NoSpacing"/>
+              <w:pStyle w:val="Geenafstand"/>
               <w:cnfStyle w:val="000000000000" w:firstRow="0" w:lastRow="0" w:firstColumn="0" w:lastColumn="0" w:oddVBand="0" w:evenVBand="0" w:oddHBand="0" w:evenHBand="0" w:firstRowFirstColumn="0" w:firstRowLastColumn="0" w:lastRowFirstColumn="0" w:lastRowLastColumn="0"/>
             </w:pPr>
+            <w:r>
+              <w:t>Het bekijken werkt goed, en ik kan ze ook niet bijwerken zoals verwacht.</w:t>
+            </w:r>
           </w:p>
         </w:tc>
       </w:tr>
     </w:tbl>
     <w:p>
       <w:pPr>
-        <w:pStyle w:val="NoSpacing"/>
+        <w:pStyle w:val="Geenafstand"/>
       </w:pPr>
     </w:p>
     <w:p>
       <w:pPr>
-        <w:pStyle w:val="NoSpacing"/>
+        <w:pStyle w:val="Geenafstand"/>
       </w:pPr>
     </w:p>
     <w:p>
       <w:pPr>
-        <w:pStyle w:val="Heading2"/>
+        <w:pStyle w:val="Kop2"/>
       </w:pPr>
       <w:bookmarkStart w:id="13" w:name="_Toc484782561"/>
       <w:r>
@@ -7692,7 +7772,7 @@
           </w:tcPr>
           <w:p>
             <w:pPr>
-              <w:pStyle w:val="NoSpacing"/>
+              <w:pStyle w:val="Geenafstand"/>
             </w:pPr>
             <w:r>
               <w:t>Beginsituatie</w:t>
@@ -7706,7 +7786,7 @@
           </w:tcPr>
           <w:p>
             <w:pPr>
-              <w:pStyle w:val="NoSpacing"/>
+              <w:pStyle w:val="Geenafstand"/>
               <w:cnfStyle w:val="100000000000" w:firstRow="1" w:lastRow="0" w:firstColumn="0" w:lastColumn="0" w:oddVBand="0" w:evenVBand="0" w:oddHBand="0" w:evenHBand="0" w:firstRowFirstColumn="0" w:firstRowLastColumn="0" w:lastRowFirstColumn="0" w:lastRowLastColumn="0"/>
             </w:pPr>
             <w:r>
@@ -7721,7 +7801,7 @@
           </w:tcPr>
           <w:p>
             <w:pPr>
-              <w:pStyle w:val="NoSpacing"/>
+              <w:pStyle w:val="Geenafstand"/>
               <w:cnfStyle w:val="100000000000" w:firstRow="1" w:lastRow="0" w:firstColumn="0" w:lastColumn="0" w:oddVBand="0" w:evenVBand="0" w:oddHBand="0" w:evenHBand="0" w:firstRowFirstColumn="0" w:firstRowLastColumn="0" w:lastRowFirstColumn="0" w:lastRowLastColumn="0"/>
             </w:pPr>
             <w:r>
@@ -7736,7 +7816,7 @@
           </w:tcPr>
           <w:p>
             <w:pPr>
-              <w:pStyle w:val="NoSpacing"/>
+              <w:pStyle w:val="Geenafstand"/>
               <w:cnfStyle w:val="100000000000" w:firstRow="1" w:lastRow="0" w:firstColumn="0" w:lastColumn="0" w:oddVBand="0" w:evenVBand="0" w:oddHBand="0" w:evenHBand="0" w:firstRowFirstColumn="0" w:firstRowLastColumn="0" w:lastRowFirstColumn="0" w:lastRowLastColumn="0"/>
             </w:pPr>
             <w:r>
@@ -7751,7 +7831,7 @@
           </w:tcPr>
           <w:p>
             <w:pPr>
-              <w:pStyle w:val="NoSpacing"/>
+              <w:pStyle w:val="Geenafstand"/>
               <w:cnfStyle w:val="100000000000" w:firstRow="1" w:lastRow="0" w:firstColumn="0" w:lastColumn="0" w:oddVBand="0" w:evenVBand="0" w:oddHBand="0" w:evenHBand="0" w:firstRowFirstColumn="0" w:firstRowLastColumn="0" w:lastRowFirstColumn="0" w:lastRowLastColumn="0"/>
             </w:pPr>
             <w:r>
@@ -7778,7 +7858,7 @@
           </w:tcPr>
           <w:p>
             <w:pPr>
-              <w:pStyle w:val="NoSpacing"/>
+              <w:pStyle w:val="Geenafstand"/>
             </w:pPr>
             <w:r>
               <w:t>De gebruiker klikte op een leeg vak in het rooster.</w:t>
@@ -7798,7 +7878,7 @@
           </w:tcPr>
           <w:p>
             <w:pPr>
-              <w:pStyle w:val="NoSpacing"/>
+              <w:pStyle w:val="Geenafstand"/>
               <w:cnfStyle w:val="000000100000" w:firstRow="0" w:lastRow="0" w:firstColumn="0" w:lastColumn="0" w:oddVBand="0" w:evenVBand="0" w:oddHBand="1" w:evenHBand="0" w:firstRowFirstColumn="0" w:firstRowLastColumn="0" w:lastRowFirstColumn="0" w:lastRowLastColumn="0"/>
             </w:pPr>
             <w:r>
@@ -7818,7 +7898,7 @@
           </w:tcPr>
           <w:p>
             <w:pPr>
-              <w:pStyle w:val="NoSpacing"/>
+              <w:pStyle w:val="Geenafstand"/>
               <w:cnfStyle w:val="000000100000" w:firstRow="0" w:lastRow="0" w:firstColumn="0" w:lastColumn="0" w:oddVBand="0" w:evenVBand="0" w:oddHBand="1" w:evenHBand="0" w:firstRowFirstColumn="0" w:firstRowLastColumn="0" w:lastRowFirstColumn="0" w:lastRowLastColumn="0"/>
             </w:pPr>
             <w:r>
@@ -7842,7 +7922,7 @@
           </w:tcPr>
           <w:p>
             <w:pPr>
-              <w:pStyle w:val="NoSpacing"/>
+              <w:pStyle w:val="Geenafstand"/>
               <w:cnfStyle w:val="000000100000" w:firstRow="0" w:lastRow="0" w:firstColumn="0" w:lastColumn="0" w:oddVBand="0" w:evenVBand="0" w:oddHBand="1" w:evenHBand="0" w:firstRowFirstColumn="0" w:firstRowLastColumn="0" w:lastRowFirstColumn="0" w:lastRowLastColumn="0"/>
             </w:pPr>
           </w:p>
@@ -7859,16 +7939,19 @@
           </w:tcPr>
           <w:p>
             <w:pPr>
-              <w:pStyle w:val="NoSpacing"/>
+              <w:pStyle w:val="Geenafstand"/>
               <w:cnfStyle w:val="000000100000" w:firstRow="0" w:lastRow="0" w:firstColumn="0" w:lastColumn="0" w:oddVBand="0" w:evenVBand="0" w:oddHBand="1" w:evenHBand="0" w:firstRowFirstColumn="0" w:firstRowLastColumn="0" w:lastRowFirstColumn="0" w:lastRowLastColumn="0"/>
             </w:pPr>
+            <w:r>
+              <w:t>Werkt prima</w:t>
+            </w:r>
           </w:p>
         </w:tc>
       </w:tr>
     </w:tbl>
     <w:p>
       <w:pPr>
-        <w:pStyle w:val="Heading2"/>
+        <w:pStyle w:val="Kop2"/>
       </w:pPr>
       <w:bookmarkStart w:id="14" w:name="_Toc484782562"/>
       <w:r>
@@ -7903,7 +7986,7 @@
           </w:tcPr>
           <w:p>
             <w:pPr>
-              <w:pStyle w:val="NoSpacing"/>
+              <w:pStyle w:val="Geenafstand"/>
             </w:pPr>
             <w:r>
               <w:t>Beginsituatie</w:t>
@@ -7917,7 +8000,7 @@
           </w:tcPr>
           <w:p>
             <w:pPr>
-              <w:pStyle w:val="NoSpacing"/>
+              <w:pStyle w:val="Geenafstand"/>
               <w:cnfStyle w:val="100000000000" w:firstRow="1" w:lastRow="0" w:firstColumn="0" w:lastColumn="0" w:oddVBand="0" w:evenVBand="0" w:oddHBand="0" w:evenHBand="0" w:firstRowFirstColumn="0" w:firstRowLastColumn="0" w:lastRowFirstColumn="0" w:lastRowLastColumn="0"/>
             </w:pPr>
             <w:r>
@@ -7932,7 +8015,7 @@
           </w:tcPr>
           <w:p>
             <w:pPr>
-              <w:pStyle w:val="NoSpacing"/>
+              <w:pStyle w:val="Geenafstand"/>
               <w:cnfStyle w:val="100000000000" w:firstRow="1" w:lastRow="0" w:firstColumn="0" w:lastColumn="0" w:oddVBand="0" w:evenVBand="0" w:oddHBand="0" w:evenHBand="0" w:firstRowFirstColumn="0" w:firstRowLastColumn="0" w:lastRowFirstColumn="0" w:lastRowLastColumn="0"/>
             </w:pPr>
             <w:r>
@@ -7947,7 +8030,7 @@
           </w:tcPr>
           <w:p>
             <w:pPr>
-              <w:pStyle w:val="NoSpacing"/>
+              <w:pStyle w:val="Geenafstand"/>
               <w:cnfStyle w:val="100000000000" w:firstRow="1" w:lastRow="0" w:firstColumn="0" w:lastColumn="0" w:oddVBand="0" w:evenVBand="0" w:oddHBand="0" w:evenHBand="0" w:firstRowFirstColumn="0" w:firstRowLastColumn="0" w:lastRowFirstColumn="0" w:lastRowLastColumn="0"/>
             </w:pPr>
             <w:r>
@@ -7962,7 +8045,7 @@
           </w:tcPr>
           <w:p>
             <w:pPr>
-              <w:pStyle w:val="NoSpacing"/>
+              <w:pStyle w:val="Geenafstand"/>
               <w:cnfStyle w:val="100000000000" w:firstRow="1" w:lastRow="0" w:firstColumn="0" w:lastColumn="0" w:oddVBand="0" w:evenVBand="0" w:oddHBand="0" w:evenHBand="0" w:firstRowFirstColumn="0" w:firstRowLastColumn="0" w:lastRowFirstColumn="0" w:lastRowLastColumn="0"/>
             </w:pPr>
             <w:r>
@@ -7989,7 +8072,7 @@
           </w:tcPr>
           <w:p>
             <w:pPr>
-              <w:pStyle w:val="NoSpacing"/>
+              <w:pStyle w:val="Geenafstand"/>
             </w:pPr>
             <w:r>
               <w:t>De gebruiker klikte op een ingevuld vak in het rooster.</w:t>
@@ -8009,7 +8092,7 @@
           </w:tcPr>
           <w:p>
             <w:pPr>
-              <w:pStyle w:val="NoSpacing"/>
+              <w:pStyle w:val="Geenafstand"/>
               <w:cnfStyle w:val="000000100000" w:firstRow="0" w:lastRow="0" w:firstColumn="0" w:lastColumn="0" w:oddVBand="0" w:evenVBand="0" w:oddHBand="1" w:evenHBand="0" w:firstRowFirstColumn="0" w:firstRowLastColumn="0" w:lastRowFirstColumn="0" w:lastRowLastColumn="0"/>
             </w:pPr>
             <w:r>
@@ -8029,7 +8112,7 @@
           </w:tcPr>
           <w:p>
             <w:pPr>
-              <w:pStyle w:val="NoSpacing"/>
+              <w:pStyle w:val="Geenafstand"/>
               <w:cnfStyle w:val="000000100000" w:firstRow="0" w:lastRow="0" w:firstColumn="0" w:lastColumn="0" w:oddVBand="0" w:evenVBand="0" w:oddHBand="1" w:evenHBand="0" w:firstRowFirstColumn="0" w:firstRowLastColumn="0" w:lastRowFirstColumn="0" w:lastRowLastColumn="0"/>
             </w:pPr>
             <w:r>
@@ -8057,7 +8140,7 @@
           </w:tcPr>
           <w:p>
             <w:pPr>
-              <w:pStyle w:val="NoSpacing"/>
+              <w:pStyle w:val="Geenafstand"/>
               <w:cnfStyle w:val="000000100000" w:firstRow="0" w:lastRow="0" w:firstColumn="0" w:lastColumn="0" w:oddVBand="0" w:evenVBand="0" w:oddHBand="1" w:evenHBand="0" w:firstRowFirstColumn="0" w:firstRowLastColumn="0" w:lastRowFirstColumn="0" w:lastRowLastColumn="0"/>
             </w:pPr>
           </w:p>
@@ -8074,26 +8157,29 @@
           </w:tcPr>
           <w:p>
             <w:pPr>
-              <w:pStyle w:val="NoSpacing"/>
+              <w:pStyle w:val="Geenafstand"/>
               <w:cnfStyle w:val="000000100000" w:firstRow="0" w:lastRow="0" w:firstColumn="0" w:lastColumn="0" w:oddVBand="0" w:evenVBand="0" w:oddHBand="1" w:evenHBand="0" w:firstRowFirstColumn="0" w:firstRowLastColumn="0" w:lastRowFirstColumn="0" w:lastRowLastColumn="0"/>
             </w:pPr>
+            <w:r>
+              <w:t>Werkt prima</w:t>
+            </w:r>
           </w:p>
         </w:tc>
       </w:tr>
     </w:tbl>
     <w:p>
       <w:pPr>
-        <w:pStyle w:val="NoSpacing"/>
+        <w:pStyle w:val="Geenafstand"/>
       </w:pPr>
     </w:p>
     <w:p>
       <w:pPr>
-        <w:pStyle w:val="NoSpacing"/>
+        <w:pStyle w:val="Geenafstand"/>
       </w:pPr>
     </w:p>
     <w:p>
       <w:pPr>
-        <w:pStyle w:val="Heading2"/>
+        <w:pStyle w:val="Kop2"/>
       </w:pPr>
       <w:bookmarkStart w:id="15" w:name="_Toc484782563"/>
       <w:r>
@@ -8127,7 +8213,7 @@
           </w:tcPr>
           <w:p>
             <w:pPr>
-              <w:pStyle w:val="NoSpacing"/>
+              <w:pStyle w:val="Geenafstand"/>
             </w:pPr>
             <w:r>
               <w:t>Beginsituatie</w:t>
@@ -8141,7 +8227,7 @@
           </w:tcPr>
           <w:p>
             <w:pPr>
-              <w:pStyle w:val="NoSpacing"/>
+              <w:pStyle w:val="Geenafstand"/>
               <w:cnfStyle w:val="100000000000" w:firstRow="1" w:lastRow="0" w:firstColumn="0" w:lastColumn="0" w:oddVBand="0" w:evenVBand="0" w:oddHBand="0" w:evenHBand="0" w:firstRowFirstColumn="0" w:firstRowLastColumn="0" w:lastRowFirstColumn="0" w:lastRowLastColumn="0"/>
             </w:pPr>
             <w:r>
@@ -8156,7 +8242,7 @@
           </w:tcPr>
           <w:p>
             <w:pPr>
-              <w:pStyle w:val="NoSpacing"/>
+              <w:pStyle w:val="Geenafstand"/>
               <w:cnfStyle w:val="100000000000" w:firstRow="1" w:lastRow="0" w:firstColumn="0" w:lastColumn="0" w:oddVBand="0" w:evenVBand="0" w:oddHBand="0" w:evenHBand="0" w:firstRowFirstColumn="0" w:firstRowLastColumn="0" w:lastRowFirstColumn="0" w:lastRowLastColumn="0"/>
             </w:pPr>
             <w:r>
@@ -8171,7 +8257,7 @@
           </w:tcPr>
           <w:p>
             <w:pPr>
-              <w:pStyle w:val="NoSpacing"/>
+              <w:pStyle w:val="Geenafstand"/>
               <w:cnfStyle w:val="100000000000" w:firstRow="1" w:lastRow="0" w:firstColumn="0" w:lastColumn="0" w:oddVBand="0" w:evenVBand="0" w:oddHBand="0" w:evenHBand="0" w:firstRowFirstColumn="0" w:firstRowLastColumn="0" w:lastRowFirstColumn="0" w:lastRowLastColumn="0"/>
             </w:pPr>
             <w:r>
@@ -8186,7 +8272,7 @@
           </w:tcPr>
           <w:p>
             <w:pPr>
-              <w:pStyle w:val="NoSpacing"/>
+              <w:pStyle w:val="Geenafstand"/>
               <w:cnfStyle w:val="100000000000" w:firstRow="1" w:lastRow="0" w:firstColumn="0" w:lastColumn="0" w:oddVBand="0" w:evenVBand="0" w:oddHBand="0" w:evenHBand="0" w:firstRowFirstColumn="0" w:firstRowLastColumn="0" w:lastRowFirstColumn="0" w:lastRowLastColumn="0"/>
             </w:pPr>
             <w:r>
@@ -8213,7 +8299,7 @@
           </w:tcPr>
           <w:p>
             <w:pPr>
-              <w:pStyle w:val="NoSpacing"/>
+              <w:pStyle w:val="Geenafstand"/>
             </w:pPr>
             <w:r>
               <w:t>De gebruiker klikte op het tabblad ‘Cijfers’</w:t>
@@ -8233,7 +8319,7 @@
           </w:tcPr>
           <w:p>
             <w:pPr>
-              <w:pStyle w:val="NoSpacing"/>
+              <w:pStyle w:val="Geenafstand"/>
               <w:cnfStyle w:val="000000100000" w:firstRow="0" w:lastRow="0" w:firstColumn="0" w:lastColumn="0" w:oddVBand="0" w:evenVBand="0" w:oddHBand="1" w:evenHBand="0" w:firstRowFirstColumn="0" w:firstRowLastColumn="0" w:lastRowFirstColumn="0" w:lastRowLastColumn="0"/>
             </w:pPr>
             <w:r>
@@ -8253,7 +8339,7 @@
           </w:tcPr>
           <w:p>
             <w:pPr>
-              <w:pStyle w:val="NoSpacing"/>
+              <w:pStyle w:val="Geenafstand"/>
               <w:cnfStyle w:val="000000100000" w:firstRow="0" w:lastRow="0" w:firstColumn="0" w:lastColumn="0" w:oddVBand="0" w:evenVBand="0" w:oddHBand="1" w:evenHBand="0" w:firstRowFirstColumn="0" w:firstRowLastColumn="0" w:lastRowFirstColumn="0" w:lastRowLastColumn="0"/>
             </w:pPr>
             <w:r>
@@ -8262,7 +8348,7 @@
           </w:p>
           <w:p>
             <w:pPr>
-              <w:pStyle w:val="NoSpacing"/>
+              <w:pStyle w:val="Geenafstand"/>
               <w:cnfStyle w:val="000000100000" w:firstRow="0" w:lastRow="0" w:firstColumn="0" w:lastColumn="0" w:oddVBand="0" w:evenVBand="0" w:oddHBand="1" w:evenHBand="0" w:firstRowFirstColumn="0" w:firstRowLastColumn="0" w:lastRowFirstColumn="0" w:lastRowLastColumn="0"/>
             </w:pPr>
             <w:r>
@@ -8271,7 +8357,7 @@
           </w:p>
           <w:p>
             <w:pPr>
-              <w:pStyle w:val="NoSpacing"/>
+              <w:pStyle w:val="Geenafstand"/>
               <w:cnfStyle w:val="000000100000" w:firstRow="0" w:lastRow="0" w:firstColumn="0" w:lastColumn="0" w:oddVBand="0" w:evenVBand="0" w:oddHBand="1" w:evenHBand="0" w:firstRowFirstColumn="0" w:firstRowLastColumn="0" w:lastRowFirstColumn="0" w:lastRowLastColumn="0"/>
             </w:pPr>
             <w:r>
@@ -8291,7 +8377,7 @@
           </w:tcPr>
           <w:p>
             <w:pPr>
-              <w:pStyle w:val="NoSpacing"/>
+              <w:pStyle w:val="Geenafstand"/>
               <w:cnfStyle w:val="000000100000" w:firstRow="0" w:lastRow="0" w:firstColumn="0" w:lastColumn="0" w:oddVBand="0" w:evenVBand="0" w:oddHBand="1" w:evenHBand="0" w:firstRowFirstColumn="0" w:firstRowLastColumn="0" w:lastRowFirstColumn="0" w:lastRowLastColumn="0"/>
             </w:pPr>
           </w:p>
@@ -8308,7 +8394,16 @@
           </w:tcPr>
           <w:p>
             <w:pPr>
-              <w:pStyle w:val="NoSpacing"/>
+              <w:pStyle w:val="Geenafstand"/>
+              <w:cnfStyle w:val="000000100000" w:firstRow="0" w:lastRow="0" w:firstColumn="0" w:lastColumn="0" w:oddVBand="0" w:evenVBand="0" w:oddHBand="1" w:evenHBand="0" w:firstRowFirstColumn="0" w:firstRowLastColumn="0" w:lastRowFirstColumn="0" w:lastRowLastColumn="0"/>
+            </w:pPr>
+            <w:r>
+              <w:t>Het heeft geen limiet, behalve een leeg vak, als benodigheid. Maar werkt goed voor de rest.</w:t>
+            </w:r>
+          </w:p>
+          <w:p>
+            <w:pPr>
+              <w:pStyle w:val="Geenafstand"/>
               <w:cnfStyle w:val="000000100000" w:firstRow="0" w:lastRow="0" w:firstColumn="0" w:lastColumn="0" w:oddVBand="0" w:evenVBand="0" w:oddHBand="1" w:evenHBand="0" w:firstRowFirstColumn="0" w:firstRowLastColumn="0" w:lastRowFirstColumn="0" w:lastRowLastColumn="0"/>
             </w:pPr>
           </w:p>
@@ -8328,7 +8423,7 @@
           </w:tcPr>
           <w:p>
             <w:pPr>
-              <w:pStyle w:val="NoSpacing"/>
+              <w:pStyle w:val="Geenafstand"/>
             </w:pPr>
             <w:r>
               <w:t>De gebruiker heeft een nieuw vak aangemaakt.</w:t>
@@ -8347,7 +8442,7 @@
           </w:tcPr>
           <w:p>
             <w:pPr>
-              <w:pStyle w:val="NoSpacing"/>
+              <w:pStyle w:val="Geenafstand"/>
               <w:cnfStyle w:val="000000000000" w:firstRow="0" w:lastRow="0" w:firstColumn="0" w:lastColumn="0" w:oddVBand="0" w:evenVBand="0" w:oddHBand="0" w:evenHBand="0" w:firstRowFirstColumn="0" w:firstRowLastColumn="0" w:lastRowFirstColumn="0" w:lastRowLastColumn="0"/>
             </w:pPr>
             <w:r>
@@ -8367,7 +8462,7 @@
           </w:tcPr>
           <w:p>
             <w:pPr>
-              <w:pStyle w:val="NoSpacing"/>
+              <w:pStyle w:val="Geenafstand"/>
               <w:cnfStyle w:val="000000000000" w:firstRow="0" w:lastRow="0" w:firstColumn="0" w:lastColumn="0" w:oddVBand="0" w:evenVBand="0" w:oddHBand="0" w:evenHBand="0" w:firstRowFirstColumn="0" w:firstRowLastColumn="0" w:lastRowFirstColumn="0" w:lastRowLastColumn="0"/>
             </w:pPr>
             <w:r>
@@ -8376,7 +8471,7 @@
           </w:p>
           <w:p>
             <w:pPr>
-              <w:pStyle w:val="NoSpacing"/>
+              <w:pStyle w:val="Geenafstand"/>
               <w:cnfStyle w:val="000000000000" w:firstRow="0" w:lastRow="0" w:firstColumn="0" w:lastColumn="0" w:oddVBand="0" w:evenVBand="0" w:oddHBand="0" w:evenHBand="0" w:firstRowFirstColumn="0" w:firstRowLastColumn="0" w:lastRowFirstColumn="0" w:lastRowLastColumn="0"/>
             </w:pPr>
             <w:r>
@@ -8385,7 +8480,7 @@
           </w:p>
           <w:p>
             <w:pPr>
-              <w:pStyle w:val="NoSpacing"/>
+              <w:pStyle w:val="Geenafstand"/>
               <w:cnfStyle w:val="000000000000" w:firstRow="0" w:lastRow="0" w:firstColumn="0" w:lastColumn="0" w:oddVBand="0" w:evenVBand="0" w:oddHBand="0" w:evenHBand="0" w:firstRowFirstColumn="0" w:firstRowLastColumn="0" w:lastRowFirstColumn="0" w:lastRowLastColumn="0"/>
             </w:pPr>
             <w:r>
@@ -8405,7 +8500,7 @@
           </w:tcPr>
           <w:p>
             <w:pPr>
-              <w:pStyle w:val="NoSpacing"/>
+              <w:pStyle w:val="Geenafstand"/>
               <w:cnfStyle w:val="000000000000" w:firstRow="0" w:lastRow="0" w:firstColumn="0" w:lastColumn="0" w:oddVBand="0" w:evenVBand="0" w:oddHBand="0" w:evenHBand="0" w:firstRowFirstColumn="0" w:firstRowLastColumn="0" w:lastRowFirstColumn="0" w:lastRowLastColumn="0"/>
             </w:pPr>
           </w:p>
@@ -8422,9 +8517,12 @@
           </w:tcPr>
           <w:p>
             <w:pPr>
-              <w:pStyle w:val="NoSpacing"/>
+              <w:pStyle w:val="Geenafstand"/>
               <w:cnfStyle w:val="000000000000" w:firstRow="0" w:lastRow="0" w:firstColumn="0" w:lastColumn="0" w:oddVBand="0" w:evenVBand="0" w:oddHBand="0" w:evenHBand="0" w:firstRowFirstColumn="0" w:firstRowLastColumn="0" w:lastRowFirstColumn="0" w:lastRowLastColumn="0"/>
             </w:pPr>
+            <w:r>
+              <w:t>Werkt prima</w:t>
+            </w:r>
           </w:p>
         </w:tc>
       </w:tr>
@@ -8445,7 +8543,7 @@
           </w:tcPr>
           <w:p>
             <w:pPr>
-              <w:pStyle w:val="NoSpacing"/>
+              <w:pStyle w:val="Geenafstand"/>
             </w:pPr>
             <w:r>
               <w:t>De gebruiker heeft een nieuw vak aangemaakt.</w:t>
@@ -8464,7 +8562,7 @@
           </w:tcPr>
           <w:p>
             <w:pPr>
-              <w:pStyle w:val="NoSpacing"/>
+              <w:pStyle w:val="Geenafstand"/>
               <w:cnfStyle w:val="000000100000" w:firstRow="0" w:lastRow="0" w:firstColumn="0" w:lastColumn="0" w:oddVBand="0" w:evenVBand="0" w:oddHBand="1" w:evenHBand="0" w:firstRowFirstColumn="0" w:firstRowLastColumn="0" w:lastRowFirstColumn="0" w:lastRowLastColumn="0"/>
             </w:pPr>
             <w:r>
@@ -8484,7 +8582,7 @@
           </w:tcPr>
           <w:p>
             <w:pPr>
-              <w:pStyle w:val="NoSpacing"/>
+              <w:pStyle w:val="Geenafstand"/>
               <w:cnfStyle w:val="000000100000" w:firstRow="0" w:lastRow="0" w:firstColumn="0" w:lastColumn="0" w:oddVBand="0" w:evenVBand="0" w:oddHBand="1" w:evenHBand="0" w:firstRowFirstColumn="0" w:firstRowLastColumn="0" w:lastRowFirstColumn="0" w:lastRowLastColumn="0"/>
             </w:pPr>
             <w:r>
@@ -8493,7 +8591,7 @@
           </w:p>
           <w:p>
             <w:pPr>
-              <w:pStyle w:val="NoSpacing"/>
+              <w:pStyle w:val="Geenafstand"/>
               <w:cnfStyle w:val="000000100000" w:firstRow="0" w:lastRow="0" w:firstColumn="0" w:lastColumn="0" w:oddVBand="0" w:evenVBand="0" w:oddHBand="1" w:evenHBand="0" w:firstRowFirstColumn="0" w:firstRowLastColumn="0" w:lastRowFirstColumn="0" w:lastRowLastColumn="0"/>
             </w:pPr>
             <w:r>
@@ -8502,7 +8600,7 @@
           </w:p>
           <w:p>
             <w:pPr>
-              <w:pStyle w:val="NoSpacing"/>
+              <w:pStyle w:val="Geenafstand"/>
               <w:cnfStyle w:val="000000100000" w:firstRow="0" w:lastRow="0" w:firstColumn="0" w:lastColumn="0" w:oddVBand="0" w:evenVBand="0" w:oddHBand="1" w:evenHBand="0" w:firstRowFirstColumn="0" w:firstRowLastColumn="0" w:lastRowFirstColumn="0" w:lastRowLastColumn="0"/>
             </w:pPr>
             <w:r>
@@ -8511,7 +8609,7 @@
           </w:p>
           <w:p>
             <w:pPr>
-              <w:pStyle w:val="NoSpacing"/>
+              <w:pStyle w:val="Geenafstand"/>
               <w:cnfStyle w:val="000000100000" w:firstRow="0" w:lastRow="0" w:firstColumn="0" w:lastColumn="0" w:oddVBand="0" w:evenVBand="0" w:oddHBand="1" w:evenHBand="0" w:firstRowFirstColumn="0" w:firstRowLastColumn="0" w:lastRowFirstColumn="0" w:lastRowLastColumn="0"/>
             </w:pPr>
             <w:r>
@@ -8520,7 +8618,7 @@
           </w:p>
           <w:p>
             <w:pPr>
-              <w:pStyle w:val="NoSpacing"/>
+              <w:pStyle w:val="Geenafstand"/>
               <w:cnfStyle w:val="000000100000" w:firstRow="0" w:lastRow="0" w:firstColumn="0" w:lastColumn="0" w:oddVBand="0" w:evenVBand="0" w:oddHBand="1" w:evenHBand="0" w:firstRowFirstColumn="0" w:firstRowLastColumn="0" w:lastRowFirstColumn="0" w:lastRowLastColumn="0"/>
             </w:pPr>
             <w:r>
@@ -8540,7 +8638,7 @@
           </w:tcPr>
           <w:p>
             <w:pPr>
-              <w:pStyle w:val="NoSpacing"/>
+              <w:pStyle w:val="Geenafstand"/>
               <w:cnfStyle w:val="000000100000" w:firstRow="0" w:lastRow="0" w:firstColumn="0" w:lastColumn="0" w:oddVBand="0" w:evenVBand="0" w:oddHBand="1" w:evenHBand="0" w:firstRowFirstColumn="0" w:firstRowLastColumn="0" w:lastRowFirstColumn="0" w:lastRowLastColumn="0"/>
             </w:pPr>
           </w:p>
@@ -8557,9 +8655,12 @@
           </w:tcPr>
           <w:p>
             <w:pPr>
-              <w:pStyle w:val="NoSpacing"/>
+              <w:pStyle w:val="Geenafstand"/>
               <w:cnfStyle w:val="000000100000" w:firstRow="0" w:lastRow="0" w:firstColumn="0" w:lastColumn="0" w:oddVBand="0" w:evenVBand="0" w:oddHBand="1" w:evenHBand="0" w:firstRowFirstColumn="0" w:firstRowLastColumn="0" w:lastRowFirstColumn="0" w:lastRowLastColumn="0"/>
             </w:pPr>
+            <w:r>
+              <w:t>Werkt prima, duurt wel iets langer dan het wijzigen.</w:t>
+            </w:r>
           </w:p>
         </w:tc>
       </w:tr>
@@ -8577,7 +8678,7 @@
           </w:tcPr>
           <w:p>
             <w:pPr>
-              <w:pStyle w:val="NoSpacing"/>
+              <w:pStyle w:val="Geenafstand"/>
             </w:pPr>
             <w:r>
               <w:t>De gebruiker heeft een nieuw vak aangemaakt.</w:t>
@@ -8596,7 +8697,7 @@
           </w:tcPr>
           <w:p>
             <w:pPr>
-              <w:pStyle w:val="NoSpacing"/>
+              <w:pStyle w:val="Geenafstand"/>
               <w:cnfStyle w:val="000000000000" w:firstRow="0" w:lastRow="0" w:firstColumn="0" w:lastColumn="0" w:oddVBand="0" w:evenVBand="0" w:oddHBand="0" w:evenHBand="0" w:firstRowFirstColumn="0" w:firstRowLastColumn="0" w:lastRowFirstColumn="0" w:lastRowLastColumn="0"/>
             </w:pPr>
             <w:r>
@@ -8616,7 +8717,7 @@
           </w:tcPr>
           <w:p>
             <w:pPr>
-              <w:pStyle w:val="NoSpacing"/>
+              <w:pStyle w:val="Geenafstand"/>
               <w:cnfStyle w:val="000000000000" w:firstRow="0" w:lastRow="0" w:firstColumn="0" w:lastColumn="0" w:oddVBand="0" w:evenVBand="0" w:oddHBand="0" w:evenHBand="0" w:firstRowFirstColumn="0" w:firstRowLastColumn="0" w:lastRowFirstColumn="0" w:lastRowLastColumn="0"/>
             </w:pPr>
             <w:r>
@@ -8625,7 +8726,7 @@
           </w:p>
           <w:p>
             <w:pPr>
-              <w:pStyle w:val="NoSpacing"/>
+              <w:pStyle w:val="Geenafstand"/>
               <w:cnfStyle w:val="000000000000" w:firstRow="0" w:lastRow="0" w:firstColumn="0" w:lastColumn="0" w:oddVBand="0" w:evenVBand="0" w:oddHBand="0" w:evenHBand="0" w:firstRowFirstColumn="0" w:firstRowLastColumn="0" w:lastRowFirstColumn="0" w:lastRowLastColumn="0"/>
             </w:pPr>
             <w:r>
@@ -8638,7 +8739,7 @@
           </w:p>
           <w:p>
             <w:pPr>
-              <w:pStyle w:val="NoSpacing"/>
+              <w:pStyle w:val="Geenafstand"/>
               <w:cnfStyle w:val="000000000000" w:firstRow="0" w:lastRow="0" w:firstColumn="0" w:lastColumn="0" w:oddVBand="0" w:evenVBand="0" w:oddHBand="0" w:evenHBand="0" w:firstRowFirstColumn="0" w:firstRowLastColumn="0" w:lastRowFirstColumn="0" w:lastRowLastColumn="0"/>
             </w:pPr>
             <w:r>
@@ -8658,7 +8759,7 @@
           </w:tcPr>
           <w:p>
             <w:pPr>
-              <w:pStyle w:val="NoSpacing"/>
+              <w:pStyle w:val="Geenafstand"/>
               <w:cnfStyle w:val="000000000000" w:firstRow="0" w:lastRow="0" w:firstColumn="0" w:lastColumn="0" w:oddVBand="0" w:evenVBand="0" w:oddHBand="0" w:evenHBand="0" w:firstRowFirstColumn="0" w:firstRowLastColumn="0" w:lastRowFirstColumn="0" w:lastRowLastColumn="0"/>
             </w:pPr>
             <w:r>
@@ -8678,16 +8779,19 @@
           </w:tcPr>
           <w:p>
             <w:pPr>
-              <w:pStyle w:val="NoSpacing"/>
+              <w:pStyle w:val="Geenafstand"/>
               <w:cnfStyle w:val="000000000000" w:firstRow="0" w:lastRow="0" w:firstColumn="0" w:lastColumn="0" w:oddVBand="0" w:evenVBand="0" w:oddHBand="0" w:evenHBand="0" w:firstRowFirstColumn="0" w:firstRowLastColumn="0" w:lastRowFirstColumn="0" w:lastRowLastColumn="0"/>
             </w:pPr>
+            <w:r>
+              <w:t>Werkt prima</w:t>
+            </w:r>
           </w:p>
         </w:tc>
       </w:tr>
     </w:tbl>
     <w:p>
       <w:pPr>
-        <w:pStyle w:val="Heading2"/>
+        <w:pStyle w:val="Kop2"/>
       </w:pPr>
       <w:bookmarkStart w:id="16" w:name="_Toc484782564"/>
       <w:r>
@@ -8722,7 +8826,7 @@
           </w:tcPr>
           <w:p>
             <w:pPr>
-              <w:pStyle w:val="NoSpacing"/>
+              <w:pStyle w:val="Geenafstand"/>
             </w:pPr>
             <w:r>
               <w:t>Beginsituatie</w:t>
@@ -8736,7 +8840,7 @@
           </w:tcPr>
           <w:p>
             <w:pPr>
-              <w:pStyle w:val="NoSpacing"/>
+              <w:pStyle w:val="Geenafstand"/>
               <w:cnfStyle w:val="100000000000" w:firstRow="1" w:lastRow="0" w:firstColumn="0" w:lastColumn="0" w:oddVBand="0" w:evenVBand="0" w:oddHBand="0" w:evenHBand="0" w:firstRowFirstColumn="0" w:firstRowLastColumn="0" w:lastRowFirstColumn="0" w:lastRowLastColumn="0"/>
             </w:pPr>
             <w:r>
@@ -8751,7 +8855,7 @@
           </w:tcPr>
           <w:p>
             <w:pPr>
-              <w:pStyle w:val="NoSpacing"/>
+              <w:pStyle w:val="Geenafstand"/>
               <w:cnfStyle w:val="100000000000" w:firstRow="1" w:lastRow="0" w:firstColumn="0" w:lastColumn="0" w:oddVBand="0" w:evenVBand="0" w:oddHBand="0" w:evenHBand="0" w:firstRowFirstColumn="0" w:firstRowLastColumn="0" w:lastRowFirstColumn="0" w:lastRowLastColumn="0"/>
             </w:pPr>
             <w:r>
@@ -8766,7 +8870,7 @@
           </w:tcPr>
           <w:p>
             <w:pPr>
-              <w:pStyle w:val="NoSpacing"/>
+              <w:pStyle w:val="Geenafstand"/>
               <w:cnfStyle w:val="100000000000" w:firstRow="1" w:lastRow="0" w:firstColumn="0" w:lastColumn="0" w:oddVBand="0" w:evenVBand="0" w:oddHBand="0" w:evenHBand="0" w:firstRowFirstColumn="0" w:firstRowLastColumn="0" w:lastRowFirstColumn="0" w:lastRowLastColumn="0"/>
             </w:pPr>
             <w:r>
@@ -8781,7 +8885,7 @@
           </w:tcPr>
           <w:p>
             <w:pPr>
-              <w:pStyle w:val="NoSpacing"/>
+              <w:pStyle w:val="Geenafstand"/>
               <w:cnfStyle w:val="100000000000" w:firstRow="1" w:lastRow="0" w:firstColumn="0" w:lastColumn="0" w:oddVBand="0" w:evenVBand="0" w:oddHBand="0" w:evenHBand="0" w:firstRowFirstColumn="0" w:firstRowLastColumn="0" w:lastRowFirstColumn="0" w:lastRowLastColumn="0"/>
             </w:pPr>
             <w:r>
@@ -8808,7 +8912,7 @@
           </w:tcPr>
           <w:p>
             <w:pPr>
-              <w:pStyle w:val="NoSpacing"/>
+              <w:pStyle w:val="Geenafstand"/>
             </w:pPr>
             <w:r>
               <w:t>De gebruiker klikte op het tabblad ‘Belangrijke afspraken’</w:t>
@@ -8828,7 +8932,7 @@
           </w:tcPr>
           <w:p>
             <w:pPr>
-              <w:pStyle w:val="NoSpacing"/>
+              <w:pStyle w:val="Geenafstand"/>
               <w:cnfStyle w:val="000000100000" w:firstRow="0" w:lastRow="0" w:firstColumn="0" w:lastColumn="0" w:oddVBand="0" w:evenVBand="0" w:oddHBand="1" w:evenHBand="0" w:firstRowFirstColumn="0" w:firstRowLastColumn="0" w:lastRowFirstColumn="0" w:lastRowLastColumn="0"/>
             </w:pPr>
             <w:r>
@@ -8848,7 +8952,7 @@
           </w:tcPr>
           <w:p>
             <w:pPr>
-              <w:pStyle w:val="NoSpacing"/>
+              <w:pStyle w:val="Geenafstand"/>
               <w:cnfStyle w:val="000000100000" w:firstRow="0" w:lastRow="0" w:firstColumn="0" w:lastColumn="0" w:oddVBand="0" w:evenVBand="0" w:oddHBand="1" w:evenHBand="0" w:firstRowFirstColumn="0" w:firstRowLastColumn="0" w:lastRowFirstColumn="0" w:lastRowLastColumn="0"/>
             </w:pPr>
             <w:r>
@@ -8860,7 +8964,12 @@
             </w:r>
             <w:r>
               <w:br/>
-              <w:t>Wanneer de gegevens zijn toegevoegd, word het automatisch opgeslagen in de database.</w:t>
+              <w:t>Wanneer de gegevens zijn toegevoegd, word het automa</w:t>
+            </w:r>
+            <w:bookmarkStart w:id="17" w:name="_GoBack"/>
+            <w:bookmarkEnd w:id="17"/>
+            <w:r>
+              <w:t>tisch opgeslagen in de database.</w:t>
             </w:r>
           </w:p>
         </w:tc>
@@ -8876,7 +8985,7 @@
           </w:tcPr>
           <w:p>
             <w:pPr>
-              <w:pStyle w:val="NoSpacing"/>
+              <w:pStyle w:val="Geenafstand"/>
               <w:cnfStyle w:val="000000100000" w:firstRow="0" w:lastRow="0" w:firstColumn="0" w:lastColumn="0" w:oddVBand="0" w:evenVBand="0" w:oddHBand="1" w:evenHBand="0" w:firstRowFirstColumn="0" w:firstRowLastColumn="0" w:lastRowFirstColumn="0" w:lastRowLastColumn="0"/>
             </w:pPr>
             <w:r>
@@ -8896,9 +9005,12 @@
           </w:tcPr>
           <w:p>
             <w:pPr>
-              <w:pStyle w:val="NoSpacing"/>
+              <w:pStyle w:val="Geenafstand"/>
               <w:cnfStyle w:val="000000100000" w:firstRow="0" w:lastRow="0" w:firstColumn="0" w:lastColumn="0" w:oddVBand="0" w:evenVBand="0" w:oddHBand="1" w:evenHBand="0" w:firstRowFirstColumn="0" w:firstRowLastColumn="0" w:lastRowFirstColumn="0" w:lastRowLastColumn="0"/>
             </w:pPr>
+            <w:r>
+              <w:t>Naam Wijzigen en Datum wijzigen is een beetje apart van elkaar, maar het functioneerd prima.</w:t>
+            </w:r>
           </w:p>
         </w:tc>
       </w:tr>
@@ -8916,7 +9028,7 @@
           </w:tcPr>
           <w:p>
             <w:pPr>
-              <w:pStyle w:val="NoSpacing"/>
+              <w:pStyle w:val="Geenafstand"/>
             </w:pPr>
             <w:r>
               <w:t>De gebruiker heeft een naam en/of datum toegevoegd</w:t>
@@ -8935,7 +9047,7 @@
           </w:tcPr>
           <w:p>
             <w:pPr>
-              <w:pStyle w:val="NoSpacing"/>
+              <w:pStyle w:val="Geenafstand"/>
               <w:cnfStyle w:val="000000000000" w:firstRow="0" w:lastRow="0" w:firstColumn="0" w:lastColumn="0" w:oddVBand="0" w:evenVBand="0" w:oddHBand="0" w:evenHBand="0" w:firstRowFirstColumn="0" w:firstRowLastColumn="0" w:lastRowFirstColumn="0" w:lastRowLastColumn="0"/>
             </w:pPr>
             <w:r>
@@ -8955,7 +9067,7 @@
           </w:tcPr>
           <w:p>
             <w:pPr>
-              <w:pStyle w:val="NoSpacing"/>
+              <w:pStyle w:val="Geenafstand"/>
               <w:cnfStyle w:val="000000000000" w:firstRow="0" w:lastRow="0" w:firstColumn="0" w:lastColumn="0" w:oddVBand="0" w:evenVBand="0" w:oddHBand="0" w:evenHBand="0" w:firstRowFirstColumn="0" w:firstRowLastColumn="0" w:lastRowFirstColumn="0" w:lastRowLastColumn="0"/>
             </w:pPr>
             <w:r>
@@ -8979,7 +9091,7 @@
           </w:tcPr>
           <w:p>
             <w:pPr>
-              <w:pStyle w:val="NoSpacing"/>
+              <w:pStyle w:val="Geenafstand"/>
               <w:cnfStyle w:val="000000000000" w:firstRow="0" w:lastRow="0" w:firstColumn="0" w:lastColumn="0" w:oddVBand="0" w:evenVBand="0" w:oddHBand="0" w:evenHBand="0" w:firstRowFirstColumn="0" w:firstRowLastColumn="0" w:lastRowFirstColumn="0" w:lastRowLastColumn="0"/>
             </w:pPr>
           </w:p>
@@ -8996,16 +9108,19 @@
           </w:tcPr>
           <w:p>
             <w:pPr>
-              <w:pStyle w:val="NoSpacing"/>
+              <w:pStyle w:val="Geenafstand"/>
               <w:cnfStyle w:val="000000000000" w:firstRow="0" w:lastRow="0" w:firstColumn="0" w:lastColumn="0" w:oddVBand="0" w:evenVBand="0" w:oddHBand="0" w:evenHBand="0" w:firstRowFirstColumn="0" w:firstRowLastColumn="0" w:lastRowFirstColumn="0" w:lastRowLastColumn="0"/>
             </w:pPr>
+            <w:r>
+              <w:t>Werkt fijn.</w:t>
+            </w:r>
           </w:p>
         </w:tc>
       </w:tr>
     </w:tbl>
     <w:p>
       <w:pPr>
-        <w:pStyle w:val="NoSpacing"/>
+        <w:pStyle w:val="Geenafstand"/>
       </w:pPr>
     </w:p>
     <w:p>
@@ -9015,10 +9130,10 @@
     </w:p>
     <w:p>
       <w:pPr>
-        <w:pStyle w:val="Heading1"/>
+        <w:pStyle w:val="Kop1"/>
         <w:sectPr>
-          <w:footerReference w:type="default" r:id="rId9"/>
-          <w:footerReference w:type="first" r:id="rId10"/>
+          <w:footerReference w:type="default" r:id="rId10"/>
+          <w:footerReference w:type="first" r:id="rId11"/>
           <w:pgSz w:w="16838" w:h="11906" w:orient="landscape"/>
           <w:pgMar w:top="1418" w:right="1418" w:bottom="1418" w:left="1418" w:header="709" w:footer="709" w:gutter="0"/>
           <w:cols w:space="708"/>
@@ -9026,17 +9141,17 @@
           <w:docGrid w:linePitch="360"/>
         </w:sectPr>
       </w:pPr>
-      <w:bookmarkStart w:id="17" w:name="_Toc475434523"/>
-      <w:bookmarkStart w:id="18" w:name="_Toc475436311"/>
-      <w:bookmarkStart w:id="19" w:name="_Toc479241091"/>
+      <w:bookmarkStart w:id="18" w:name="_Toc475434523"/>
+      <w:bookmarkStart w:id="19" w:name="_Toc475436311"/>
+      <w:bookmarkStart w:id="20" w:name="_Toc479241091"/>
     </w:p>
     <w:p>
       <w:pPr>
-        <w:pStyle w:val="Heading1"/>
+        <w:pStyle w:val="Kop1"/>
       </w:pPr>
-      <w:bookmarkStart w:id="20" w:name="_Toc484782566"/>
       <w:bookmarkStart w:id="21" w:name="_Toc484682347"/>
       <w:bookmarkStart w:id="22" w:name="_Toc484782565"/>
+      <w:bookmarkStart w:id="23" w:name="_Toc484782566"/>
       <w:r>
         <w:lastRenderedPageBreak/>
         <w:t>Afronding</w:t>
@@ -9046,7 +9161,7 @@
     </w:p>
     <w:p>
       <w:pPr>
-        <w:pStyle w:val="NoSpacing"/>
+        <w:pStyle w:val="Geenafstand"/>
       </w:pPr>
       <w:r>
         <w:t>Als u vind dat de acceptatietest geslaagd heeft,</w:t>
@@ -9057,7 +9172,7 @@
     </w:p>
     <w:tbl>
       <w:tblPr>
-        <w:tblStyle w:val="TableGrid"/>
+        <w:tblStyle w:val="Tabelraster"/>
         <w:tblW w:w="0" w:type="auto"/>
         <w:tblBorders>
           <w:top w:val="none" w:sz="0" w:space="0" w:color="auto"/>
@@ -9080,7 +9195,7 @@
           </w:tcPr>
           <w:p>
             <w:pPr>
-              <w:pStyle w:val="NoSpacing"/>
+              <w:pStyle w:val="Geenafstand"/>
               <w:rPr>
                 <w:b/>
               </w:rPr>
@@ -9099,7 +9214,7 @@
           </w:tcPr>
           <w:p>
             <w:pPr>
-              <w:pStyle w:val="NoSpacing"/>
+              <w:pStyle w:val="Geenafstand"/>
               <w:rPr>
                 <w:b/>
               </w:rPr>
@@ -9120,17 +9235,17 @@
           </w:tcPr>
           <w:p>
             <w:pPr>
-              <w:pStyle w:val="NoSpacing"/>
-            </w:pPr>
-          </w:p>
-          <w:p>
-            <w:pPr>
-              <w:pStyle w:val="NoSpacing"/>
-            </w:pPr>
-          </w:p>
-          <w:p>
-            <w:pPr>
-              <w:pStyle w:val="NoSpacing"/>
+              <w:pStyle w:val="Geenafstand"/>
+            </w:pPr>
+          </w:p>
+          <w:p>
+            <w:pPr>
+              <w:pStyle w:val="Geenafstand"/>
+            </w:pPr>
+          </w:p>
+          <w:p>
+            <w:pPr>
+              <w:pStyle w:val="Geenafstand"/>
             </w:pPr>
             <w:r>
               <w:t>____________________________________________</w:t>
@@ -9143,7 +9258,7 @@
           </w:tcPr>
           <w:p>
             <w:pPr>
-              <w:pStyle w:val="NoSpacing"/>
+              <w:pStyle w:val="Geenafstand"/>
             </w:pPr>
           </w:p>
         </w:tc>
@@ -9151,7 +9266,7 @@
     </w:tbl>
     <w:p>
       <w:pPr>
-        <w:pStyle w:val="NoSpacing"/>
+        <w:pStyle w:val="Geenafstand"/>
       </w:pPr>
       <w:r>
         <w:br w:type="page"/>
@@ -9159,16 +9274,16 @@
     </w:p>
     <w:p>
       <w:pPr>
-        <w:pStyle w:val="Heading1"/>
+        <w:pStyle w:val="Kop1"/>
       </w:pPr>
       <w:r>
         <w:lastRenderedPageBreak/>
         <w:t>Revisies</w:t>
       </w:r>
-      <w:bookmarkEnd w:id="17"/>
       <w:bookmarkEnd w:id="18"/>
       <w:bookmarkEnd w:id="19"/>
       <w:bookmarkEnd w:id="20"/>
+      <w:bookmarkEnd w:id="23"/>
     </w:p>
     <w:tbl>
       <w:tblPr>
@@ -9194,7 +9309,7 @@
           </w:tcPr>
           <w:p>
             <w:pPr>
-              <w:pStyle w:val="NoSpacing"/>
+              <w:pStyle w:val="Geenafstand"/>
             </w:pPr>
             <w:r>
               <w:t>Datum</w:t>
@@ -9208,7 +9323,7 @@
           </w:tcPr>
           <w:p>
             <w:pPr>
-              <w:pStyle w:val="NoSpacing"/>
+              <w:pStyle w:val="Geenafstand"/>
               <w:cnfStyle w:val="100000000000" w:firstRow="1" w:lastRow="0" w:firstColumn="0" w:lastColumn="0" w:oddVBand="0" w:evenVBand="0" w:oddHBand="0" w:evenHBand="0" w:firstRowFirstColumn="0" w:firstRowLastColumn="0" w:lastRowFirstColumn="0" w:lastRowLastColumn="0"/>
             </w:pPr>
             <w:r>
@@ -9223,7 +9338,7 @@
           </w:tcPr>
           <w:p>
             <w:pPr>
-              <w:pStyle w:val="NoSpacing"/>
+              <w:pStyle w:val="Geenafstand"/>
               <w:cnfStyle w:val="100000000000" w:firstRow="1" w:lastRow="0" w:firstColumn="0" w:lastColumn="0" w:oddVBand="0" w:evenVBand="0" w:oddHBand="0" w:evenHBand="0" w:firstRowFirstColumn="0" w:firstRowLastColumn="0" w:lastRowFirstColumn="0" w:lastRowLastColumn="0"/>
             </w:pPr>
             <w:r>
@@ -9238,7 +9353,7 @@
           </w:tcPr>
           <w:p>
             <w:pPr>
-              <w:pStyle w:val="NoSpacing"/>
+              <w:pStyle w:val="Geenafstand"/>
               <w:cnfStyle w:val="100000000000" w:firstRow="1" w:lastRow="0" w:firstColumn="0" w:lastColumn="0" w:oddVBand="0" w:evenVBand="0" w:oddHBand="0" w:evenHBand="0" w:firstRowFirstColumn="0" w:firstRowLastColumn="0" w:lastRowFirstColumn="0" w:lastRowLastColumn="0"/>
             </w:pPr>
             <w:r>
@@ -9265,7 +9380,7 @@
           </w:tcPr>
           <w:p>
             <w:pPr>
-              <w:pStyle w:val="NoSpacing"/>
+              <w:pStyle w:val="Geenafstand"/>
             </w:pPr>
             <w:r>
               <w:t>0</w:t>
@@ -9282,7 +9397,7 @@
           </w:p>
           <w:p>
             <w:pPr>
-              <w:pStyle w:val="NoSpacing"/>
+              <w:pStyle w:val="Geenafstand"/>
             </w:pPr>
             <w:r>
               <w:t>15:01</w:t>
@@ -9305,14 +9420,12 @@
           </w:tcPr>
           <w:p>
             <w:pPr>
-              <w:pStyle w:val="NoSpacing"/>
+              <w:pStyle w:val="Geenafstand"/>
               <w:cnfStyle w:val="000000100000" w:firstRow="0" w:lastRow="0" w:firstColumn="0" w:lastColumn="0" w:oddVBand="0" w:evenVBand="0" w:oddHBand="1" w:evenHBand="0" w:firstRowFirstColumn="0" w:firstRowLastColumn="0" w:lastRowFirstColumn="0" w:lastRowLastColumn="0"/>
             </w:pPr>
             <w:r>
               <w:t>De acceptatietest opgesteld.</w:t>
             </w:r>
-            <w:bookmarkStart w:id="23" w:name="_GoBack"/>
-            <w:bookmarkEnd w:id="23"/>
           </w:p>
         </w:tc>
         <w:tc>
@@ -9328,7 +9441,7 @@
           </w:tcPr>
           <w:p>
             <w:pPr>
-              <w:pStyle w:val="NoSpacing"/>
+              <w:pStyle w:val="Geenafstand"/>
               <w:cnfStyle w:val="000000100000" w:firstRow="0" w:lastRow="0" w:firstColumn="0" w:lastColumn="0" w:oddVBand="0" w:evenVBand="0" w:oddHBand="1" w:evenHBand="0" w:firstRowFirstColumn="0" w:firstRowLastColumn="0" w:lastRowFirstColumn="0" w:lastRowLastColumn="0"/>
             </w:pPr>
             <w:r>
@@ -9349,7 +9462,7 @@
           </w:tcPr>
           <w:p>
             <w:pPr>
-              <w:pStyle w:val="NoSpacing"/>
+              <w:pStyle w:val="Geenafstand"/>
               <w:cnfStyle w:val="000000100000" w:firstRow="0" w:lastRow="0" w:firstColumn="0" w:lastColumn="0" w:oddVBand="0" w:evenVBand="0" w:oddHBand="1" w:evenHBand="0" w:firstRowFirstColumn="0" w:firstRowLastColumn="0" w:lastRowFirstColumn="0" w:lastRowLastColumn="0"/>
             </w:pPr>
             <w:r>
@@ -9364,11 +9477,11 @@
     </w:tbl>
     <w:p>
       <w:pPr>
-        <w:pStyle w:val="NoSpacing"/>
+        <w:pStyle w:val="Geenafstand"/>
       </w:pPr>
     </w:p>
     <w:sectPr>
-      <w:footerReference w:type="first" r:id="rId11"/>
+      <w:footerReference w:type="first" r:id="rId12"/>
       <w:pgSz w:w="11906" w:h="16838"/>
       <w:pgMar w:top="1417" w:right="1417" w:bottom="1417" w:left="1417" w:header="708" w:footer="708" w:gutter="0"/>
       <w:cols w:space="708"/>
@@ -9380,7 +9493,7 @@
 </file>
 
 <file path=word/endnotes.xml><?xml version="1.0" encoding="utf-8"?>
-<w:endnotes xmlns:wpc="http://schemas.microsoft.com/office/word/2010/wordprocessingCanvas" xmlns:mc="http://schemas.openxmlformats.org/markup-compatibility/2006" xmlns:o="urn:schemas-microsoft-com:office:office" xmlns:r="http://schemas.openxmlformats.org/officeDocument/2006/relationships" xmlns:m="http://schemas.openxmlformats.org/officeDocument/2006/math" xmlns:v="urn:schemas-microsoft-com:vml" xmlns:wp14="http://schemas.microsoft.com/office/word/2010/wordprocessingDrawing" xmlns:wp="http://schemas.openxmlformats.org/drawingml/2006/wordprocessingDrawing" xmlns:w10="urn:schemas-microsoft-com:office:word" xmlns:w="http://schemas.openxmlformats.org/wordprocessingml/2006/main" xmlns:w14="http://schemas.microsoft.com/office/word/2010/wordml" xmlns:w15="http://schemas.microsoft.com/office/word/2012/wordml" xmlns:wpg="http://schemas.microsoft.com/office/word/2010/wordprocessingGroup" xmlns:wpi="http://schemas.microsoft.com/office/word/2010/wordprocessingInk" xmlns:wne="http://schemas.microsoft.com/office/word/2006/wordml" xmlns:wps="http://schemas.microsoft.com/office/word/2010/wordprocessingShape" mc:Ignorable="w14 w15 wp14">
+<w:endnotes xmlns:wpc="http://schemas.microsoft.com/office/word/2010/wordprocessingCanvas" xmlns:mc="http://schemas.openxmlformats.org/markup-compatibility/2006" xmlns:o="urn:schemas-microsoft-com:office:office" xmlns:r="http://schemas.openxmlformats.org/officeDocument/2006/relationships" xmlns:m="http://schemas.openxmlformats.org/officeDocument/2006/math" xmlns:v="urn:schemas-microsoft-com:vml" xmlns:wp14="http://schemas.microsoft.com/office/word/2010/wordprocessingDrawing" xmlns:wp="http://schemas.openxmlformats.org/drawingml/2006/wordprocessingDrawing" xmlns:w10="urn:schemas-microsoft-com:office:word" xmlns:w="http://schemas.openxmlformats.org/wordprocessingml/2006/main" xmlns:w14="http://schemas.microsoft.com/office/word/2010/wordml" xmlns:wpg="http://schemas.microsoft.com/office/word/2010/wordprocessingGroup" xmlns:wpi="http://schemas.microsoft.com/office/word/2010/wordprocessingInk" xmlns:wne="http://schemas.microsoft.com/office/word/2006/wordml" xmlns:wps="http://schemas.microsoft.com/office/word/2010/wordprocessingShape" mc:Ignorable="w14 wp14">
   <w:endnote w:type="separator" w:id="-1">
     <w:p>
       <w:pPr>
@@ -9405,7 +9518,7 @@
 </file>
 
 <file path=word/footer1.xml><?xml version="1.0" encoding="utf-8"?>
-<w:ftr xmlns:wpc="http://schemas.microsoft.com/office/word/2010/wordprocessingCanvas" xmlns:mc="http://schemas.openxmlformats.org/markup-compatibility/2006" xmlns:o="urn:schemas-microsoft-com:office:office" xmlns:r="http://schemas.openxmlformats.org/officeDocument/2006/relationships" xmlns:m="http://schemas.openxmlformats.org/officeDocument/2006/math" xmlns:v="urn:schemas-microsoft-com:vml" xmlns:wp14="http://schemas.microsoft.com/office/word/2010/wordprocessingDrawing" xmlns:wp="http://schemas.openxmlformats.org/drawingml/2006/wordprocessingDrawing" xmlns:w10="urn:schemas-microsoft-com:office:word" xmlns:w="http://schemas.openxmlformats.org/wordprocessingml/2006/main" xmlns:w14="http://schemas.microsoft.com/office/word/2010/wordml" xmlns:w15="http://schemas.microsoft.com/office/word/2012/wordml" xmlns:wpg="http://schemas.microsoft.com/office/word/2010/wordprocessingGroup" xmlns:wpi="http://schemas.microsoft.com/office/word/2010/wordprocessingInk" xmlns:wne="http://schemas.microsoft.com/office/word/2006/wordml" xmlns:wps="http://schemas.microsoft.com/office/word/2010/wordprocessingShape" mc:Ignorable="w14 w15 wp14">
+<w:ftr xmlns:wpc="http://schemas.microsoft.com/office/word/2010/wordprocessingCanvas" xmlns:mc="http://schemas.openxmlformats.org/markup-compatibility/2006" xmlns:o="urn:schemas-microsoft-com:office:office" xmlns:r="http://schemas.openxmlformats.org/officeDocument/2006/relationships" xmlns:m="http://schemas.openxmlformats.org/officeDocument/2006/math" xmlns:v="urn:schemas-microsoft-com:vml" xmlns:wp14="http://schemas.microsoft.com/office/word/2010/wordprocessingDrawing" xmlns:wp="http://schemas.openxmlformats.org/drawingml/2006/wordprocessingDrawing" xmlns:w10="urn:schemas-microsoft-com:office:word" xmlns:w="http://schemas.openxmlformats.org/wordprocessingml/2006/main" xmlns:w14="http://schemas.microsoft.com/office/word/2010/wordml" xmlns:wpg="http://schemas.microsoft.com/office/word/2010/wordprocessingGroup" xmlns:wpi="http://schemas.microsoft.com/office/word/2010/wordprocessingInk" xmlns:wne="http://schemas.microsoft.com/office/word/2006/wordml" xmlns:wps="http://schemas.microsoft.com/office/word/2010/wordprocessingShape" mc:Ignorable="w14 wp14">
   <w:sdt>
     <w:sdtPr>
       <w:id w:val="829867845"/>
@@ -9428,7 +9541,7 @@
         <w:sdtContent>
           <w:p>
             <w:pPr>
-              <w:pStyle w:val="Footer"/>
+              <w:pStyle w:val="Voettekst"/>
               <w:rPr>
                 <w:lang w:val="en-US"/>
               </w:rPr>
@@ -9442,7 +9555,7 @@
           </w:p>
           <w:p>
             <w:pPr>
-              <w:pStyle w:val="Footer"/>
+              <w:pStyle w:val="Voettekst"/>
               <w:rPr>
                 <w:lang w:val="en-US"/>
               </w:rPr>
@@ -9480,7 +9593,7 @@
           </w:p>
           <w:p>
             <w:pPr>
-              <w:pStyle w:val="Footer"/>
+              <w:pStyle w:val="Voettekst"/>
             </w:pPr>
             <w:r>
               <w:t>Patrick van Batenburg, Steven Logghe</w:t>
@@ -9523,7 +9636,7 @@
                 <w:bCs/>
                 <w:noProof/>
               </w:rPr>
-              <w:t>2</w:t>
+              <w:t>1</w:t>
             </w:r>
             <w:r>
               <w:rPr>
@@ -9588,7 +9701,7 @@
 </file>
 
 <file path=word/footer2.xml><?xml version="1.0" encoding="utf-8"?>
-<w:ftr xmlns:wpc="http://schemas.microsoft.com/office/word/2010/wordprocessingCanvas" xmlns:mc="http://schemas.openxmlformats.org/markup-compatibility/2006" xmlns:o="urn:schemas-microsoft-com:office:office" xmlns:r="http://schemas.openxmlformats.org/officeDocument/2006/relationships" xmlns:m="http://schemas.openxmlformats.org/officeDocument/2006/math" xmlns:v="urn:schemas-microsoft-com:vml" xmlns:wp14="http://schemas.microsoft.com/office/word/2010/wordprocessingDrawing" xmlns:wp="http://schemas.openxmlformats.org/drawingml/2006/wordprocessingDrawing" xmlns:w10="urn:schemas-microsoft-com:office:word" xmlns:w="http://schemas.openxmlformats.org/wordprocessingml/2006/main" xmlns:w14="http://schemas.microsoft.com/office/word/2010/wordml" xmlns:w15="http://schemas.microsoft.com/office/word/2012/wordml" xmlns:wpg="http://schemas.microsoft.com/office/word/2010/wordprocessingGroup" xmlns:wpi="http://schemas.microsoft.com/office/word/2010/wordprocessingInk" xmlns:wne="http://schemas.microsoft.com/office/word/2006/wordml" xmlns:wps="http://schemas.microsoft.com/office/word/2010/wordprocessingShape" mc:Ignorable="w14 w15 wp14">
+<w:ftr xmlns:wpc="http://schemas.microsoft.com/office/word/2010/wordprocessingCanvas" xmlns:mc="http://schemas.openxmlformats.org/markup-compatibility/2006" xmlns:o="urn:schemas-microsoft-com:office:office" xmlns:r="http://schemas.openxmlformats.org/officeDocument/2006/relationships" xmlns:m="http://schemas.openxmlformats.org/officeDocument/2006/math" xmlns:v="urn:schemas-microsoft-com:vml" xmlns:wp14="http://schemas.microsoft.com/office/word/2010/wordprocessingDrawing" xmlns:wp="http://schemas.openxmlformats.org/drawingml/2006/wordprocessingDrawing" xmlns:w10="urn:schemas-microsoft-com:office:word" xmlns:w="http://schemas.openxmlformats.org/wordprocessingml/2006/main" xmlns:w14="http://schemas.microsoft.com/office/word/2010/wordml" xmlns:wpg="http://schemas.microsoft.com/office/word/2010/wordprocessingGroup" xmlns:wpi="http://schemas.microsoft.com/office/word/2010/wordprocessingInk" xmlns:wne="http://schemas.microsoft.com/office/word/2006/wordml" xmlns:wps="http://schemas.microsoft.com/office/word/2010/wordprocessingShape" mc:Ignorable="w14 wp14">
   <w:sdt>
     <w:sdtPr>
       <w:id w:val="791559255"/>
@@ -9611,7 +9724,7 @@
         <w:sdtContent>
           <w:p>
             <w:pPr>
-              <w:pStyle w:val="Footer"/>
+              <w:pStyle w:val="Voettekst"/>
               <w:rPr>
                 <w:lang w:val="en-US"/>
               </w:rPr>
@@ -9625,7 +9738,7 @@
           </w:p>
           <w:p>
             <w:pPr>
-              <w:pStyle w:val="Footer"/>
+              <w:pStyle w:val="Voettekst"/>
               <w:rPr>
                 <w:lang w:val="en-US"/>
               </w:rPr>
@@ -9639,7 +9752,7 @@
           </w:p>
           <w:p>
             <w:pPr>
-              <w:pStyle w:val="Footer"/>
+              <w:pStyle w:val="Voettekst"/>
             </w:pPr>
             <w:r>
               <w:t>Patrick van Batenburg, Steven Logghe</w:t>
@@ -9697,7 +9810,7 @@
                 <w:bCs/>
                 <w:noProof/>
               </w:rPr>
-              <w:t>9</w:t>
+              <w:t>7</w:t>
             </w:r>
             <w:r>
               <w:rPr>
@@ -9762,7 +9875,7 @@
 </file>
 
 <file path=word/footer3.xml><?xml version="1.0" encoding="utf-8"?>
-<w:ftr xmlns:wpc="http://schemas.microsoft.com/office/word/2010/wordprocessingCanvas" xmlns:mc="http://schemas.openxmlformats.org/markup-compatibility/2006" xmlns:o="urn:schemas-microsoft-com:office:office" xmlns:r="http://schemas.openxmlformats.org/officeDocument/2006/relationships" xmlns:m="http://schemas.openxmlformats.org/officeDocument/2006/math" xmlns:v="urn:schemas-microsoft-com:vml" xmlns:wp14="http://schemas.microsoft.com/office/word/2010/wordprocessingDrawing" xmlns:wp="http://schemas.openxmlformats.org/drawingml/2006/wordprocessingDrawing" xmlns:w10="urn:schemas-microsoft-com:office:word" xmlns:w="http://schemas.openxmlformats.org/wordprocessingml/2006/main" xmlns:w14="http://schemas.microsoft.com/office/word/2010/wordml" xmlns:w15="http://schemas.microsoft.com/office/word/2012/wordml" xmlns:wpg="http://schemas.microsoft.com/office/word/2010/wordprocessingGroup" xmlns:wpi="http://schemas.microsoft.com/office/word/2010/wordprocessingInk" xmlns:wne="http://schemas.microsoft.com/office/word/2006/wordml" xmlns:wps="http://schemas.microsoft.com/office/word/2010/wordprocessingShape" mc:Ignorable="w14 w15 wp14">
+<w:ftr xmlns:wpc="http://schemas.microsoft.com/office/word/2010/wordprocessingCanvas" xmlns:mc="http://schemas.openxmlformats.org/markup-compatibility/2006" xmlns:o="urn:schemas-microsoft-com:office:office" xmlns:r="http://schemas.openxmlformats.org/officeDocument/2006/relationships" xmlns:m="http://schemas.openxmlformats.org/officeDocument/2006/math" xmlns:v="urn:schemas-microsoft-com:vml" xmlns:wp14="http://schemas.microsoft.com/office/word/2010/wordprocessingDrawing" xmlns:wp="http://schemas.openxmlformats.org/drawingml/2006/wordprocessingDrawing" xmlns:w10="urn:schemas-microsoft-com:office:word" xmlns:w="http://schemas.openxmlformats.org/wordprocessingml/2006/main" xmlns:w14="http://schemas.microsoft.com/office/word/2010/wordml" xmlns:wpg="http://schemas.microsoft.com/office/word/2010/wordprocessingGroup" xmlns:wpi="http://schemas.microsoft.com/office/word/2010/wordprocessingInk" xmlns:wne="http://schemas.microsoft.com/office/word/2006/wordml" xmlns:wps="http://schemas.microsoft.com/office/word/2010/wordprocessingShape" mc:Ignorable="w14 wp14">
   <w:sdt>
     <w:sdtPr>
       <w:id w:val="-1168550013"/>
@@ -9775,7 +9888,7 @@
     <w:sdtContent>
       <w:p>
         <w:pPr>
-          <w:pStyle w:val="Footer"/>
+          <w:pStyle w:val="Voettekst"/>
           <w:rPr>
             <w:lang w:val="en-US"/>
           </w:rPr>
@@ -9789,7 +9902,7 @@
       </w:p>
       <w:p>
         <w:pPr>
-          <w:pStyle w:val="Footer"/>
+          <w:pStyle w:val="Voettekst"/>
           <w:rPr>
             <w:lang w:val="en-US"/>
           </w:rPr>
@@ -9803,7 +9916,7 @@
       </w:p>
       <w:p>
         <w:pPr>
-          <w:pStyle w:val="Footer"/>
+          <w:pStyle w:val="Voettekst"/>
         </w:pPr>
         <w:r>
           <w:t>Patrick van Batenburg, Steven Logghe</w:t>
@@ -9924,7 +10037,7 @@
 </file>
 
 <file path=word/footer4.xml><?xml version="1.0" encoding="utf-8"?>
-<w:ftr xmlns:wpc="http://schemas.microsoft.com/office/word/2010/wordprocessingCanvas" xmlns:mc="http://schemas.openxmlformats.org/markup-compatibility/2006" xmlns:o="urn:schemas-microsoft-com:office:office" xmlns:r="http://schemas.openxmlformats.org/officeDocument/2006/relationships" xmlns:m="http://schemas.openxmlformats.org/officeDocument/2006/math" xmlns:v="urn:schemas-microsoft-com:vml" xmlns:wp14="http://schemas.microsoft.com/office/word/2010/wordprocessingDrawing" xmlns:wp="http://schemas.openxmlformats.org/drawingml/2006/wordprocessingDrawing" xmlns:w10="urn:schemas-microsoft-com:office:word" xmlns:w="http://schemas.openxmlformats.org/wordprocessingml/2006/main" xmlns:w14="http://schemas.microsoft.com/office/word/2010/wordml" xmlns:w15="http://schemas.microsoft.com/office/word/2012/wordml" xmlns:wpg="http://schemas.microsoft.com/office/word/2010/wordprocessingGroup" xmlns:wpi="http://schemas.microsoft.com/office/word/2010/wordprocessingInk" xmlns:wne="http://schemas.microsoft.com/office/word/2006/wordml" xmlns:wps="http://schemas.microsoft.com/office/word/2010/wordprocessingShape" mc:Ignorable="w14 w15 wp14">
+<w:ftr xmlns:wpc="http://schemas.microsoft.com/office/word/2010/wordprocessingCanvas" xmlns:mc="http://schemas.openxmlformats.org/markup-compatibility/2006" xmlns:o="urn:schemas-microsoft-com:office:office" xmlns:r="http://schemas.openxmlformats.org/officeDocument/2006/relationships" xmlns:m="http://schemas.openxmlformats.org/officeDocument/2006/math" xmlns:v="urn:schemas-microsoft-com:vml" xmlns:wp14="http://schemas.microsoft.com/office/word/2010/wordprocessingDrawing" xmlns:wp="http://schemas.openxmlformats.org/drawingml/2006/wordprocessingDrawing" xmlns:w10="urn:schemas-microsoft-com:office:word" xmlns:w="http://schemas.openxmlformats.org/wordprocessingml/2006/main" xmlns:w14="http://schemas.microsoft.com/office/word/2010/wordml" xmlns:wpg="http://schemas.microsoft.com/office/word/2010/wordprocessingGroup" xmlns:wpi="http://schemas.microsoft.com/office/word/2010/wordprocessingInk" xmlns:wne="http://schemas.microsoft.com/office/word/2006/wordml" xmlns:wps="http://schemas.microsoft.com/office/word/2010/wordprocessingShape" mc:Ignorable="w14 wp14">
   <w:sdt>
     <w:sdtPr>
       <w:id w:val="1931089247"/>
@@ -9937,7 +10050,7 @@
     <w:sdtContent>
       <w:p>
         <w:pPr>
-          <w:pStyle w:val="Footer"/>
+          <w:pStyle w:val="Voettekst"/>
           <w:rPr>
             <w:lang w:val="en-US"/>
           </w:rPr>
@@ -9951,7 +10064,7 @@
       </w:p>
       <w:p>
         <w:pPr>
-          <w:pStyle w:val="Footer"/>
+          <w:pStyle w:val="Voettekst"/>
           <w:rPr>
             <w:lang w:val="en-US"/>
           </w:rPr>
@@ -9965,7 +10078,7 @@
       </w:p>
       <w:p>
         <w:pPr>
-          <w:pStyle w:val="Footer"/>
+          <w:pStyle w:val="Voettekst"/>
         </w:pPr>
         <w:r>
           <w:t>Patrick van Batenburg, Steven Logghe</w:t>
@@ -10071,7 +10184,7 @@
 </file>
 
 <file path=word/footnotes.xml><?xml version="1.0" encoding="utf-8"?>
-<w:footnotes xmlns:wpc="http://schemas.microsoft.com/office/word/2010/wordprocessingCanvas" xmlns:mc="http://schemas.openxmlformats.org/markup-compatibility/2006" xmlns:o="urn:schemas-microsoft-com:office:office" xmlns:r="http://schemas.openxmlformats.org/officeDocument/2006/relationships" xmlns:m="http://schemas.openxmlformats.org/officeDocument/2006/math" xmlns:v="urn:schemas-microsoft-com:vml" xmlns:wp14="http://schemas.microsoft.com/office/word/2010/wordprocessingDrawing" xmlns:wp="http://schemas.openxmlformats.org/drawingml/2006/wordprocessingDrawing" xmlns:w10="urn:schemas-microsoft-com:office:word" xmlns:w="http://schemas.openxmlformats.org/wordprocessingml/2006/main" xmlns:w14="http://schemas.microsoft.com/office/word/2010/wordml" xmlns:w15="http://schemas.microsoft.com/office/word/2012/wordml" xmlns:wpg="http://schemas.microsoft.com/office/word/2010/wordprocessingGroup" xmlns:wpi="http://schemas.microsoft.com/office/word/2010/wordprocessingInk" xmlns:wne="http://schemas.microsoft.com/office/word/2006/wordml" xmlns:wps="http://schemas.microsoft.com/office/word/2010/wordprocessingShape" mc:Ignorable="w14 w15 wp14">
+<w:footnotes xmlns:wpc="http://schemas.microsoft.com/office/word/2010/wordprocessingCanvas" xmlns:mc="http://schemas.openxmlformats.org/markup-compatibility/2006" xmlns:o="urn:schemas-microsoft-com:office:office" xmlns:r="http://schemas.openxmlformats.org/officeDocument/2006/relationships" xmlns:m="http://schemas.openxmlformats.org/officeDocument/2006/math" xmlns:v="urn:schemas-microsoft-com:vml" xmlns:wp14="http://schemas.microsoft.com/office/word/2010/wordprocessingDrawing" xmlns:wp="http://schemas.openxmlformats.org/drawingml/2006/wordprocessingDrawing" xmlns:w10="urn:schemas-microsoft-com:office:word" xmlns:w="http://schemas.openxmlformats.org/wordprocessingml/2006/main" xmlns:w14="http://schemas.microsoft.com/office/word/2010/wordml" xmlns:wpg="http://schemas.microsoft.com/office/word/2010/wordprocessingGroup" xmlns:wpi="http://schemas.microsoft.com/office/word/2010/wordprocessingInk" xmlns:wne="http://schemas.microsoft.com/office/word/2006/wordml" xmlns:wps="http://schemas.microsoft.com/office/word/2010/wordprocessingShape" mc:Ignorable="w14 wp14">
   <w:footnote w:type="separator" w:id="-1">
     <w:p>
       <w:pPr>
@@ -10096,7 +10209,7 @@
 </file>
 
 <file path=word/styles.xml><?xml version="1.0" encoding="utf-8"?>
-<w:styles xmlns:mc="http://schemas.openxmlformats.org/markup-compatibility/2006" xmlns:r="http://schemas.openxmlformats.org/officeDocument/2006/relationships" xmlns:w="http://schemas.openxmlformats.org/wordprocessingml/2006/main" xmlns:w14="http://schemas.microsoft.com/office/word/2010/wordml" xmlns:w15="http://schemas.microsoft.com/office/word/2012/wordml" mc:Ignorable="w14 w15">
+<w:styles xmlns:mc="http://schemas.openxmlformats.org/markup-compatibility/2006" xmlns:r="http://schemas.openxmlformats.org/officeDocument/2006/relationships" xmlns:w="http://schemas.openxmlformats.org/wordprocessingml/2006/main" xmlns:w14="http://schemas.microsoft.com/office/word/2010/wordml" mc:Ignorable="w14">
   <w:docDefaults>
     <w:rPrDefault>
       <w:rPr>
@@ -10112,388 +10225,154 @@
       </w:pPr>
     </w:pPrDefault>
   </w:docDefaults>
-  <w:latentStyles w:defLockedState="0" w:defUIPriority="99" w:defSemiHidden="0" w:defUnhideWhenUsed="0" w:defQFormat="0" w:count="371">
-    <w:lsdException w:name="Normal" w:uiPriority="0" w:qFormat="1"/>
-    <w:lsdException w:name="heading 1" w:uiPriority="9" w:qFormat="1"/>
-    <w:lsdException w:name="heading 2" w:semiHidden="1" w:uiPriority="9" w:unhideWhenUsed="1" w:qFormat="1"/>
-    <w:lsdException w:name="heading 3" w:semiHidden="1" w:uiPriority="9" w:unhideWhenUsed="1" w:qFormat="1"/>
-    <w:lsdException w:name="heading 4" w:semiHidden="1" w:uiPriority="9" w:unhideWhenUsed="1" w:qFormat="1"/>
-    <w:lsdException w:name="heading 5" w:semiHidden="1" w:uiPriority="9" w:unhideWhenUsed="1" w:qFormat="1"/>
-    <w:lsdException w:name="heading 6" w:semiHidden="1" w:uiPriority="9" w:unhideWhenUsed="1" w:qFormat="1"/>
-    <w:lsdException w:name="heading 7" w:semiHidden="1" w:uiPriority="9" w:unhideWhenUsed="1" w:qFormat="1"/>
-    <w:lsdException w:name="heading 8" w:semiHidden="1" w:uiPriority="9" w:unhideWhenUsed="1" w:qFormat="1"/>
-    <w:lsdException w:name="heading 9" w:semiHidden="1" w:uiPriority="9" w:unhideWhenUsed="1" w:qFormat="1"/>
-    <w:lsdException w:name="index 1" w:semiHidden="1" w:unhideWhenUsed="1"/>
-    <w:lsdException w:name="index 2" w:semiHidden="1" w:unhideWhenUsed="1"/>
-    <w:lsdException w:name="index 3" w:semiHidden="1" w:unhideWhenUsed="1"/>
-    <w:lsdException w:name="index 4" w:semiHidden="1" w:unhideWhenUsed="1"/>
-    <w:lsdException w:name="index 5" w:semiHidden="1" w:unhideWhenUsed="1"/>
-    <w:lsdException w:name="index 6" w:semiHidden="1" w:unhideWhenUsed="1"/>
-    <w:lsdException w:name="index 7" w:semiHidden="1" w:unhideWhenUsed="1"/>
-    <w:lsdException w:name="index 8" w:semiHidden="1" w:unhideWhenUsed="1"/>
-    <w:lsdException w:name="index 9" w:semiHidden="1" w:unhideWhenUsed="1"/>
-    <w:lsdException w:name="toc 1" w:semiHidden="1" w:uiPriority="39" w:unhideWhenUsed="1"/>
-    <w:lsdException w:name="toc 2" w:semiHidden="1" w:uiPriority="39" w:unhideWhenUsed="1"/>
-    <w:lsdException w:name="toc 3" w:semiHidden="1" w:uiPriority="39" w:unhideWhenUsed="1"/>
-    <w:lsdException w:name="toc 4" w:semiHidden="1" w:uiPriority="39" w:unhideWhenUsed="1"/>
-    <w:lsdException w:name="toc 5" w:semiHidden="1" w:uiPriority="39" w:unhideWhenUsed="1"/>
-    <w:lsdException w:name="toc 6" w:semiHidden="1" w:uiPriority="39" w:unhideWhenUsed="1"/>
-    <w:lsdException w:name="toc 7" w:semiHidden="1" w:uiPriority="39" w:unhideWhenUsed="1"/>
-    <w:lsdException w:name="toc 8" w:semiHidden="1" w:uiPriority="39" w:unhideWhenUsed="1"/>
-    <w:lsdException w:name="toc 9" w:semiHidden="1" w:uiPriority="39" w:unhideWhenUsed="1"/>
-    <w:lsdException w:name="Normal Indent" w:semiHidden="1" w:unhideWhenUsed="1"/>
-    <w:lsdException w:name="footnote text" w:semiHidden="1" w:unhideWhenUsed="1"/>
-    <w:lsdException w:name="annotation text" w:semiHidden="1" w:unhideWhenUsed="1"/>
-    <w:lsdException w:name="header" w:semiHidden="1" w:unhideWhenUsed="1"/>
-    <w:lsdException w:name="footer" w:semiHidden="1" w:unhideWhenUsed="1"/>
-    <w:lsdException w:name="index heading" w:semiHidden="1" w:unhideWhenUsed="1"/>
-    <w:lsdException w:name="caption" w:semiHidden="1" w:uiPriority="35" w:unhideWhenUsed="1" w:qFormat="1"/>
-    <w:lsdException w:name="table of figures" w:semiHidden="1" w:unhideWhenUsed="1"/>
-    <w:lsdException w:name="envelope address" w:semiHidden="1" w:unhideWhenUsed="1"/>
-    <w:lsdException w:name="envelope return" w:semiHidden="1" w:unhideWhenUsed="1"/>
-    <w:lsdException w:name="footnote reference" w:semiHidden="1" w:unhideWhenUsed="1"/>
-    <w:lsdException w:name="annotation reference" w:semiHidden="1" w:unhideWhenUsed="1"/>
-    <w:lsdException w:name="line number" w:semiHidden="1" w:unhideWhenUsed="1"/>
-    <w:lsdException w:name="page number" w:semiHidden="1" w:unhideWhenUsed="1"/>
-    <w:lsdException w:name="endnote reference" w:semiHidden="1" w:unhideWhenUsed="1"/>
-    <w:lsdException w:name="endnote text" w:semiHidden="1" w:unhideWhenUsed="1"/>
-    <w:lsdException w:name="table of authorities" w:semiHidden="1" w:unhideWhenUsed="1"/>
-    <w:lsdException w:name="macro" w:semiHidden="1" w:unhideWhenUsed="1"/>
-    <w:lsdException w:name="toa heading" w:semiHidden="1" w:unhideWhenUsed="1"/>
-    <w:lsdException w:name="List" w:semiHidden="1" w:unhideWhenUsed="1"/>
-    <w:lsdException w:name="List Bullet" w:semiHidden="1" w:unhideWhenUsed="1"/>
-    <w:lsdException w:name="List Number" w:semiHidden="1" w:unhideWhenUsed="1"/>
-    <w:lsdException w:name="List 2" w:semiHidden="1" w:unhideWhenUsed="1"/>
-    <w:lsdException w:name="List 3" w:semiHidden="1" w:unhideWhenUsed="1"/>
-    <w:lsdException w:name="List 4" w:semiHidden="1" w:unhideWhenUsed="1"/>
-    <w:lsdException w:name="List 5" w:semiHidden="1" w:unhideWhenUsed="1"/>
-    <w:lsdException w:name="List Bullet 2" w:semiHidden="1" w:unhideWhenUsed="1"/>
-    <w:lsdException w:name="List Bullet 3" w:semiHidden="1" w:unhideWhenUsed="1"/>
-    <w:lsdException w:name="List Bullet 4" w:semiHidden="1" w:unhideWhenUsed="1"/>
-    <w:lsdException w:name="List Bullet 5" w:semiHidden="1" w:unhideWhenUsed="1"/>
-    <w:lsdException w:name="List Number 2" w:semiHidden="1" w:unhideWhenUsed="1"/>
-    <w:lsdException w:name="List Number 3" w:semiHidden="1" w:unhideWhenUsed="1"/>
-    <w:lsdException w:name="List Number 4" w:semiHidden="1" w:unhideWhenUsed="1"/>
-    <w:lsdException w:name="List Number 5" w:semiHidden="1" w:unhideWhenUsed="1"/>
-    <w:lsdException w:name="Title" w:uiPriority="10" w:qFormat="1"/>
-    <w:lsdException w:name="Closing" w:semiHidden="1" w:unhideWhenUsed="1"/>
-    <w:lsdException w:name="Signature" w:semiHidden="1" w:unhideWhenUsed="1"/>
-    <w:lsdException w:name="Default Paragraph Font" w:semiHidden="1" w:uiPriority="1" w:unhideWhenUsed="1"/>
-    <w:lsdException w:name="Body Text" w:semiHidden="1" w:unhideWhenUsed="1"/>
-    <w:lsdException w:name="Body Text Indent" w:semiHidden="1" w:unhideWhenUsed="1"/>
-    <w:lsdException w:name="List Continue" w:semiHidden="1" w:unhideWhenUsed="1"/>
-    <w:lsdException w:name="List Continue 2" w:semiHidden="1" w:unhideWhenUsed="1"/>
-    <w:lsdException w:name="List Continue 3" w:semiHidden="1" w:unhideWhenUsed="1"/>
-    <w:lsdException w:name="List Continue 4" w:semiHidden="1" w:unhideWhenUsed="1"/>
-    <w:lsdException w:name="List Continue 5" w:semiHidden="1" w:unhideWhenUsed="1"/>
-    <w:lsdException w:name="Message Header" w:semiHidden="1" w:unhideWhenUsed="1"/>
-    <w:lsdException w:name="Subtitle" w:uiPriority="11" w:qFormat="1"/>
-    <w:lsdException w:name="Salutation" w:semiHidden="1" w:unhideWhenUsed="1"/>
-    <w:lsdException w:name="Date" w:semiHidden="1" w:unhideWhenUsed="1"/>
-    <w:lsdException w:name="Body Text First Indent" w:semiHidden="1" w:unhideWhenUsed="1"/>
-    <w:lsdException w:name="Body Text First Indent 2" w:semiHidden="1" w:unhideWhenUsed="1"/>
-    <w:lsdException w:name="Note Heading" w:semiHidden="1" w:unhideWhenUsed="1"/>
-    <w:lsdException w:name="Body Text 2" w:semiHidden="1" w:unhideWhenUsed="1"/>
-    <w:lsdException w:name="Body Text 3" w:semiHidden="1" w:unhideWhenUsed="1"/>
-    <w:lsdException w:name="Body Text Indent 2" w:semiHidden="1" w:unhideWhenUsed="1"/>
-    <w:lsdException w:name="Body Text Indent 3" w:semiHidden="1" w:unhideWhenUsed="1"/>
-    <w:lsdException w:name="Block Text" w:semiHidden="1" w:unhideWhenUsed="1"/>
-    <w:lsdException w:name="Hyperlink" w:semiHidden="1" w:unhideWhenUsed="1"/>
-    <w:lsdException w:name="FollowedHyperlink" w:semiHidden="1" w:unhideWhenUsed="1"/>
-    <w:lsdException w:name="Strong" w:uiPriority="22" w:qFormat="1"/>
-    <w:lsdException w:name="Emphasis" w:uiPriority="20" w:qFormat="1"/>
-    <w:lsdException w:name="Document Map" w:semiHidden="1" w:unhideWhenUsed="1"/>
-    <w:lsdException w:name="Plain Text" w:semiHidden="1" w:unhideWhenUsed="1"/>
-    <w:lsdException w:name="E-mail Signature" w:semiHidden="1" w:unhideWhenUsed="1"/>
-    <w:lsdException w:name="HTML Top of Form" w:semiHidden="1" w:unhideWhenUsed="1"/>
-    <w:lsdException w:name="HTML Bottom of Form" w:semiHidden="1" w:unhideWhenUsed="1"/>
-    <w:lsdException w:name="Normal (Web)" w:semiHidden="1" w:unhideWhenUsed="1"/>
-    <w:lsdException w:name="HTML Acronym" w:semiHidden="1" w:unhideWhenUsed="1"/>
-    <w:lsdException w:name="HTML Address" w:semiHidden="1" w:unhideWhenUsed="1"/>
-    <w:lsdException w:name="HTML Cite" w:semiHidden="1" w:unhideWhenUsed="1"/>
-    <w:lsdException w:name="HTML Code" w:semiHidden="1" w:unhideWhenUsed="1"/>
-    <w:lsdException w:name="HTML Definition" w:semiHidden="1" w:unhideWhenUsed="1"/>
-    <w:lsdException w:name="HTML Keyboard" w:semiHidden="1" w:unhideWhenUsed="1"/>
-    <w:lsdException w:name="HTML Preformatted" w:semiHidden="1" w:unhideWhenUsed="1"/>
-    <w:lsdException w:name="HTML Sample" w:semiHidden="1" w:unhideWhenUsed="1"/>
-    <w:lsdException w:name="HTML Typewriter" w:semiHidden="1" w:unhideWhenUsed="1"/>
-    <w:lsdException w:name="HTML Variable" w:semiHidden="1" w:unhideWhenUsed="1"/>
-    <w:lsdException w:name="Normal Table" w:semiHidden="1" w:unhideWhenUsed="1"/>
-    <w:lsdException w:name="annotation subject" w:semiHidden="1" w:unhideWhenUsed="1"/>
-    <w:lsdException w:name="No List" w:semiHidden="1" w:unhideWhenUsed="1"/>
-    <w:lsdException w:name="Outline List 1" w:semiHidden="1" w:unhideWhenUsed="1"/>
-    <w:lsdException w:name="Outline List 2" w:semiHidden="1" w:unhideWhenUsed="1"/>
-    <w:lsdException w:name="Outline List 3" w:semiHidden="1" w:unhideWhenUsed="1"/>
-    <w:lsdException w:name="Table Simple 1" w:semiHidden="1" w:unhideWhenUsed="1"/>
-    <w:lsdException w:name="Table Simple 2" w:semiHidden="1" w:unhideWhenUsed="1"/>
-    <w:lsdException w:name="Table Simple 3" w:semiHidden="1" w:unhideWhenUsed="1"/>
-    <w:lsdException w:name="Table Classic 1" w:semiHidden="1" w:unhideWhenUsed="1"/>
-    <w:lsdException w:name="Table Classic 2" w:semiHidden="1" w:unhideWhenUsed="1"/>
-    <w:lsdException w:name="Table Classic 3" w:semiHidden="1" w:unhideWhenUsed="1"/>
-    <w:lsdException w:name="Table Classic 4" w:semiHidden="1" w:unhideWhenUsed="1"/>
-    <w:lsdException w:name="Table Colorful 1" w:semiHidden="1" w:unhideWhenUsed="1"/>
-    <w:lsdException w:name="Table Colorful 2" w:semiHidden="1" w:unhideWhenUsed="1"/>
-    <w:lsdException w:name="Table Colorful 3" w:semiHidden="1" w:unhideWhenUsed="1"/>
-    <w:lsdException w:name="Table Columns 1" w:semiHidden="1" w:unhideWhenUsed="1"/>
-    <w:lsdException w:name="Table Columns 2" w:semiHidden="1" w:unhideWhenUsed="1"/>
-    <w:lsdException w:name="Table Columns 3" w:semiHidden="1" w:unhideWhenUsed="1"/>
-    <w:lsdException w:name="Table Columns 4" w:semiHidden="1" w:unhideWhenUsed="1"/>
-    <w:lsdException w:name="Table Columns 5" w:semiHidden="1" w:unhideWhenUsed="1"/>
-    <w:lsdException w:name="Table Grid 1" w:semiHidden="1" w:unhideWhenUsed="1"/>
-    <w:lsdException w:name="Table Grid 2" w:semiHidden="1" w:unhideWhenUsed="1"/>
-    <w:lsdException w:name="Table Grid 3" w:semiHidden="1" w:unhideWhenUsed="1"/>
-    <w:lsdException w:name="Table Grid 4" w:semiHidden="1" w:unhideWhenUsed="1"/>
-    <w:lsdException w:name="Table Grid 5" w:semiHidden="1" w:unhideWhenUsed="1"/>
-    <w:lsdException w:name="Table Grid 6" w:semiHidden="1" w:unhideWhenUsed="1"/>
-    <w:lsdException w:name="Table Grid 7" w:semiHidden="1" w:unhideWhenUsed="1"/>
-    <w:lsdException w:name="Table Grid 8" w:semiHidden="1" w:unhideWhenUsed="1"/>
-    <w:lsdException w:name="Table List 1" w:semiHidden="1" w:unhideWhenUsed="1"/>
-    <w:lsdException w:name="Table List 2" w:semiHidden="1" w:unhideWhenUsed="1"/>
-    <w:lsdException w:name="Table List 3" w:semiHidden="1" w:unhideWhenUsed="1"/>
-    <w:lsdException w:name="Table List 4" w:semiHidden="1" w:unhideWhenUsed="1"/>
-    <w:lsdException w:name="Table List 5" w:semiHidden="1" w:unhideWhenUsed="1"/>
-    <w:lsdException w:name="Table List 6" w:semiHidden="1" w:unhideWhenUsed="1"/>
-    <w:lsdException w:name="Table List 7" w:semiHidden="1" w:unhideWhenUsed="1"/>
-    <w:lsdException w:name="Table List 8" w:semiHidden="1" w:unhideWhenUsed="1"/>
-    <w:lsdException w:name="Table 3D effects 1" w:semiHidden="1" w:unhideWhenUsed="1"/>
-    <w:lsdException w:name="Table 3D effects 2" w:semiHidden="1" w:unhideWhenUsed="1"/>
-    <w:lsdException w:name="Table 3D effects 3" w:semiHidden="1" w:unhideWhenUsed="1"/>
-    <w:lsdException w:name="Table Contemporary" w:semiHidden="1" w:unhideWhenUsed="1"/>
-    <w:lsdException w:name="Table Elegant" w:semiHidden="1" w:unhideWhenUsed="1"/>
-    <w:lsdException w:name="Table Professional" w:semiHidden="1" w:unhideWhenUsed="1"/>
-    <w:lsdException w:name="Table Subtle 1" w:semiHidden="1" w:unhideWhenUsed="1"/>
-    <w:lsdException w:name="Table Subtle 2" w:semiHidden="1" w:unhideWhenUsed="1"/>
-    <w:lsdException w:name="Table Web 1" w:semiHidden="1" w:unhideWhenUsed="1"/>
-    <w:lsdException w:name="Table Web 2" w:semiHidden="1" w:unhideWhenUsed="1"/>
-    <w:lsdException w:name="Table Web 3" w:semiHidden="1" w:unhideWhenUsed="1"/>
-    <w:lsdException w:name="Balloon Text" w:semiHidden="1" w:unhideWhenUsed="1"/>
-    <w:lsdException w:name="Table Grid" w:uiPriority="39"/>
-    <w:lsdException w:name="Table Theme" w:semiHidden="1" w:unhideWhenUsed="1"/>
-    <w:lsdException w:name="Placeholder Text" w:semiHidden="1"/>
-    <w:lsdException w:name="No Spacing" w:uiPriority="1" w:qFormat="1"/>
-    <w:lsdException w:name="Light Shading" w:uiPriority="60"/>
-    <w:lsdException w:name="Light List" w:uiPriority="61"/>
-    <w:lsdException w:name="Light Grid" w:uiPriority="62"/>
-    <w:lsdException w:name="Medium Shading 1" w:uiPriority="63"/>
-    <w:lsdException w:name="Medium Shading 2" w:uiPriority="64"/>
-    <w:lsdException w:name="Medium List 1" w:uiPriority="65"/>
-    <w:lsdException w:name="Medium List 2" w:uiPriority="66"/>
-    <w:lsdException w:name="Medium Grid 1" w:uiPriority="67"/>
-    <w:lsdException w:name="Medium Grid 2" w:uiPriority="68"/>
-    <w:lsdException w:name="Medium Grid 3" w:uiPriority="69"/>
-    <w:lsdException w:name="Dark List" w:uiPriority="70"/>
-    <w:lsdException w:name="Colorful Shading" w:uiPriority="71"/>
-    <w:lsdException w:name="Colorful List" w:uiPriority="72"/>
-    <w:lsdException w:name="Colorful Grid" w:uiPriority="73"/>
-    <w:lsdException w:name="Light Shading Accent 1" w:uiPriority="60"/>
-    <w:lsdException w:name="Light List Accent 1" w:uiPriority="61"/>
-    <w:lsdException w:name="Light Grid Accent 1" w:uiPriority="62"/>
-    <w:lsdException w:name="Medium Shading 1 Accent 1" w:uiPriority="63"/>
-    <w:lsdException w:name="Medium Shading 2 Accent 1" w:uiPriority="64"/>
-    <w:lsdException w:name="Medium List 1 Accent 1" w:uiPriority="65"/>
-    <w:lsdException w:name="Revision" w:semiHidden="1"/>
-    <w:lsdException w:name="List Paragraph" w:uiPriority="34" w:qFormat="1"/>
-    <w:lsdException w:name="Quote" w:uiPriority="29" w:qFormat="1"/>
-    <w:lsdException w:name="Intense Quote" w:uiPriority="30" w:qFormat="1"/>
-    <w:lsdException w:name="Medium List 2 Accent 1" w:uiPriority="66"/>
-    <w:lsdException w:name="Medium Grid 1 Accent 1" w:uiPriority="67"/>
-    <w:lsdException w:name="Medium Grid 2 Accent 1" w:uiPriority="68"/>
-    <w:lsdException w:name="Medium Grid 3 Accent 1" w:uiPriority="69"/>
-    <w:lsdException w:name="Dark List Accent 1" w:uiPriority="70"/>
-    <w:lsdException w:name="Colorful Shading Accent 1" w:uiPriority="71"/>
-    <w:lsdException w:name="Colorful List Accent 1" w:uiPriority="72"/>
-    <w:lsdException w:name="Colorful Grid Accent 1" w:uiPriority="73"/>
-    <w:lsdException w:name="Light Shading Accent 2" w:uiPriority="60"/>
-    <w:lsdException w:name="Light List Accent 2" w:uiPriority="61"/>
-    <w:lsdException w:name="Light Grid Accent 2" w:uiPriority="62"/>
-    <w:lsdException w:name="Medium Shading 1 Accent 2" w:uiPriority="63"/>
-    <w:lsdException w:name="Medium Shading 2 Accent 2" w:uiPriority="64"/>
-    <w:lsdException w:name="Medium List 1 Accent 2" w:uiPriority="65"/>
-    <w:lsdException w:name="Medium List 2 Accent 2" w:uiPriority="66"/>
-    <w:lsdException w:name="Medium Grid 1 Accent 2" w:uiPriority="67"/>
-    <w:lsdException w:name="Medium Grid 2 Accent 2" w:uiPriority="68"/>
-    <w:lsdException w:name="Medium Grid 3 Accent 2" w:uiPriority="69"/>
-    <w:lsdException w:name="Dark List Accent 2" w:uiPriority="70"/>
-    <w:lsdException w:name="Colorful Shading Accent 2" w:uiPriority="71"/>
-    <w:lsdException w:name="Colorful List Accent 2" w:uiPriority="72"/>
-    <w:lsdException w:name="Colorful Grid Accent 2" w:uiPriority="73"/>
-    <w:lsdException w:name="Light Shading Accent 3" w:uiPriority="60"/>
-    <w:lsdException w:name="Light List Accent 3" w:uiPriority="61"/>
-    <w:lsdException w:name="Light Grid Accent 3" w:uiPriority="62"/>
-    <w:lsdException w:name="Medium Shading 1 Accent 3" w:uiPriority="63"/>
-    <w:lsdException w:name="Medium Shading 2 Accent 3" w:uiPriority="64"/>
-    <w:lsdException w:name="Medium List 1 Accent 3" w:uiPriority="65"/>
-    <w:lsdException w:name="Medium List 2 Accent 3" w:uiPriority="66"/>
-    <w:lsdException w:name="Medium Grid 1 Accent 3" w:uiPriority="67"/>
-    <w:lsdException w:name="Medium Grid 2 Accent 3" w:uiPriority="68"/>
-    <w:lsdException w:name="Medium Grid 3 Accent 3" w:uiPriority="69"/>
-    <w:lsdException w:name="Dark List Accent 3" w:uiPriority="70"/>
-    <w:lsdException w:name="Colorful Shading Accent 3" w:uiPriority="71"/>
-    <w:lsdException w:name="Colorful List Accent 3" w:uiPriority="72"/>
-    <w:lsdException w:name="Colorful Grid Accent 3" w:uiPriority="73"/>
-    <w:lsdException w:name="Light Shading Accent 4" w:uiPriority="60"/>
-    <w:lsdException w:name="Light List Accent 4" w:uiPriority="61"/>
-    <w:lsdException w:name="Light Grid Accent 4" w:uiPriority="62"/>
-    <w:lsdException w:name="Medium Shading 1 Accent 4" w:uiPriority="63"/>
-    <w:lsdException w:name="Medium Shading 2 Accent 4" w:uiPriority="64"/>
-    <w:lsdException w:name="Medium List 1 Accent 4" w:uiPriority="65"/>
-    <w:lsdException w:name="Medium List 2 Accent 4" w:uiPriority="66"/>
-    <w:lsdException w:name="Medium Grid 1 Accent 4" w:uiPriority="67"/>
-    <w:lsdException w:name="Medium Grid 2 Accent 4" w:uiPriority="68"/>
-    <w:lsdException w:name="Medium Grid 3 Accent 4" w:uiPriority="69"/>
-    <w:lsdException w:name="Dark List Accent 4" w:uiPriority="70"/>
-    <w:lsdException w:name="Colorful Shading Accent 4" w:uiPriority="71"/>
-    <w:lsdException w:name="Colorful List Accent 4" w:uiPriority="72"/>
-    <w:lsdException w:name="Colorful Grid Accent 4" w:uiPriority="73"/>
-    <w:lsdException w:name="Light Shading Accent 5" w:uiPriority="60"/>
-    <w:lsdException w:name="Light List Accent 5" w:uiPriority="61"/>
-    <w:lsdException w:name="Light Grid Accent 5" w:uiPriority="62"/>
-    <w:lsdException w:name="Medium Shading 1 Accent 5" w:uiPriority="63"/>
-    <w:lsdException w:name="Medium Shading 2 Accent 5" w:uiPriority="64"/>
-    <w:lsdException w:name="Medium List 1 Accent 5" w:uiPriority="65"/>
-    <w:lsdException w:name="Medium List 2 Accent 5" w:uiPriority="66"/>
-    <w:lsdException w:name="Medium Grid 1 Accent 5" w:uiPriority="67"/>
-    <w:lsdException w:name="Medium Grid 2 Accent 5" w:uiPriority="68"/>
-    <w:lsdException w:name="Medium Grid 3 Accent 5" w:uiPriority="69"/>
-    <w:lsdException w:name="Dark List Accent 5" w:uiPriority="70"/>
-    <w:lsdException w:name="Colorful Shading Accent 5" w:uiPriority="71"/>
-    <w:lsdException w:name="Colorful List Accent 5" w:uiPriority="72"/>
-    <w:lsdException w:name="Colorful Grid Accent 5" w:uiPriority="73"/>
-    <w:lsdException w:name="Light Shading Accent 6" w:uiPriority="60"/>
-    <w:lsdException w:name="Light List Accent 6" w:uiPriority="61"/>
-    <w:lsdException w:name="Light Grid Accent 6" w:uiPriority="62"/>
-    <w:lsdException w:name="Medium Shading 1 Accent 6" w:uiPriority="63"/>
-    <w:lsdException w:name="Medium Shading 2 Accent 6" w:uiPriority="64"/>
-    <w:lsdException w:name="Medium List 1 Accent 6" w:uiPriority="65"/>
-    <w:lsdException w:name="Medium List 2 Accent 6" w:uiPriority="66"/>
-    <w:lsdException w:name="Medium Grid 1 Accent 6" w:uiPriority="67"/>
-    <w:lsdException w:name="Medium Grid 2 Accent 6" w:uiPriority="68"/>
-    <w:lsdException w:name="Medium Grid 3 Accent 6" w:uiPriority="69"/>
-    <w:lsdException w:name="Dark List Accent 6" w:uiPriority="70"/>
-    <w:lsdException w:name="Colorful Shading Accent 6" w:uiPriority="71"/>
-    <w:lsdException w:name="Colorful List Accent 6" w:uiPriority="72"/>
-    <w:lsdException w:name="Colorful Grid Accent 6" w:uiPriority="73"/>
-    <w:lsdException w:name="Subtle Emphasis" w:uiPriority="19" w:qFormat="1"/>
-    <w:lsdException w:name="Intense Emphasis" w:uiPriority="21" w:qFormat="1"/>
-    <w:lsdException w:name="Subtle Reference" w:uiPriority="31" w:qFormat="1"/>
-    <w:lsdException w:name="Intense Reference" w:uiPriority="32" w:qFormat="1"/>
-    <w:lsdException w:name="Book Title" w:uiPriority="33" w:qFormat="1"/>
-    <w:lsdException w:name="Bibliography" w:semiHidden="1" w:uiPriority="37" w:unhideWhenUsed="1"/>
-    <w:lsdException w:name="TOC Heading" w:semiHidden="1" w:uiPriority="39" w:unhideWhenUsed="1" w:qFormat="1"/>
-    <w:lsdException w:name="Plain Table 1" w:uiPriority="41"/>
-    <w:lsdException w:name="Plain Table 2" w:uiPriority="42"/>
-    <w:lsdException w:name="Plain Table 3" w:uiPriority="43"/>
-    <w:lsdException w:name="Plain Table 4" w:uiPriority="44"/>
-    <w:lsdException w:name="Plain Table 5" w:uiPriority="45"/>
-    <w:lsdException w:name="Grid Table Light" w:uiPriority="40"/>
-    <w:lsdException w:name="Grid Table 1 Light" w:uiPriority="46"/>
-    <w:lsdException w:name="Grid Table 2" w:uiPriority="47"/>
-    <w:lsdException w:name="Grid Table 3" w:uiPriority="48"/>
-    <w:lsdException w:name="Grid Table 4" w:uiPriority="49"/>
-    <w:lsdException w:name="Grid Table 5 Dark" w:uiPriority="50"/>
-    <w:lsdException w:name="Grid Table 6 Colorful" w:uiPriority="51"/>
-    <w:lsdException w:name="Grid Table 7 Colorful" w:uiPriority="52"/>
-    <w:lsdException w:name="Grid Table 1 Light Accent 1" w:uiPriority="46"/>
-    <w:lsdException w:name="Grid Table 2 Accent 1" w:uiPriority="47"/>
-    <w:lsdException w:name="Grid Table 3 Accent 1" w:uiPriority="48"/>
-    <w:lsdException w:name="Grid Table 4 Accent 1" w:uiPriority="49"/>
-    <w:lsdException w:name="Grid Table 5 Dark Accent 1" w:uiPriority="50"/>
-    <w:lsdException w:name="Grid Table 6 Colorful Accent 1" w:uiPriority="51"/>
-    <w:lsdException w:name="Grid Table 7 Colorful Accent 1" w:uiPriority="52"/>
-    <w:lsdException w:name="Grid Table 1 Light Accent 2" w:uiPriority="46"/>
-    <w:lsdException w:name="Grid Table 2 Accent 2" w:uiPriority="47"/>
-    <w:lsdException w:name="Grid Table 3 Accent 2" w:uiPriority="48"/>
-    <w:lsdException w:name="Grid Table 4 Accent 2" w:uiPriority="49"/>
-    <w:lsdException w:name="Grid Table 5 Dark Accent 2" w:uiPriority="50"/>
-    <w:lsdException w:name="Grid Table 6 Colorful Accent 2" w:uiPriority="51"/>
-    <w:lsdException w:name="Grid Table 7 Colorful Accent 2" w:uiPriority="52"/>
-    <w:lsdException w:name="Grid Table 1 Light Accent 3" w:uiPriority="46"/>
-    <w:lsdException w:name="Grid Table 2 Accent 3" w:uiPriority="47"/>
-    <w:lsdException w:name="Grid Table 3 Accent 3" w:uiPriority="48"/>
-    <w:lsdException w:name="Grid Table 4 Accent 3" w:uiPriority="49"/>
-    <w:lsdException w:name="Grid Table 5 Dark Accent 3" w:uiPriority="50"/>
-    <w:lsdException w:name="Grid Table 6 Colorful Accent 3" w:uiPriority="51"/>
-    <w:lsdException w:name="Grid Table 7 Colorful Accent 3" w:uiPriority="52"/>
-    <w:lsdException w:name="Grid Table 1 Light Accent 4" w:uiPriority="46"/>
-    <w:lsdException w:name="Grid Table 2 Accent 4" w:uiPriority="47"/>
-    <w:lsdException w:name="Grid Table 3 Accent 4" w:uiPriority="48"/>
-    <w:lsdException w:name="Grid Table 4 Accent 4" w:uiPriority="49"/>
-    <w:lsdException w:name="Grid Table 5 Dark Accent 4" w:uiPriority="50"/>
-    <w:lsdException w:name="Grid Table 6 Colorful Accent 4" w:uiPriority="51"/>
-    <w:lsdException w:name="Grid Table 7 Colorful Accent 4" w:uiPriority="52"/>
-    <w:lsdException w:name="Grid Table 1 Light Accent 5" w:uiPriority="46"/>
-    <w:lsdException w:name="Grid Table 2 Accent 5" w:uiPriority="47"/>
-    <w:lsdException w:name="Grid Table 3 Accent 5" w:uiPriority="48"/>
-    <w:lsdException w:name="Grid Table 4 Accent 5" w:uiPriority="49"/>
-    <w:lsdException w:name="Grid Table 5 Dark Accent 5" w:uiPriority="50"/>
-    <w:lsdException w:name="Grid Table 6 Colorful Accent 5" w:uiPriority="51"/>
-    <w:lsdException w:name="Grid Table 7 Colorful Accent 5" w:uiPriority="52"/>
-    <w:lsdException w:name="Grid Table 1 Light Accent 6" w:uiPriority="46"/>
-    <w:lsdException w:name="Grid Table 2 Accent 6" w:uiPriority="47"/>
-    <w:lsdException w:name="Grid Table 3 Accent 6" w:uiPriority="48"/>
-    <w:lsdException w:name="Grid Table 4 Accent 6" w:uiPriority="49"/>
-    <w:lsdException w:name="Grid Table 5 Dark Accent 6" w:uiPriority="50"/>
-    <w:lsdException w:name="Grid Table 6 Colorful Accent 6" w:uiPriority="51"/>
-    <w:lsdException w:name="Grid Table 7 Colorful Accent 6" w:uiPriority="52"/>
-    <w:lsdException w:name="List Table 1 Light" w:uiPriority="46"/>
-    <w:lsdException w:name="List Table 2" w:uiPriority="47"/>
-    <w:lsdException w:name="List Table 3" w:uiPriority="48"/>
-    <w:lsdException w:name="List Table 4" w:uiPriority="49"/>
-    <w:lsdException w:name="List Table 5 Dark" w:uiPriority="50"/>
-    <w:lsdException w:name="List Table 6 Colorful" w:uiPriority="51"/>
-    <w:lsdException w:name="List Table 7 Colorful" w:uiPriority="52"/>
-    <w:lsdException w:name="List Table 1 Light Accent 1" w:uiPriority="46"/>
-    <w:lsdException w:name="List Table 2 Accent 1" w:uiPriority="47"/>
-    <w:lsdException w:name="List Table 3 Accent 1" w:uiPriority="48"/>
-    <w:lsdException w:name="List Table 4 Accent 1" w:uiPriority="49"/>
-    <w:lsdException w:name="List Table 5 Dark Accent 1" w:uiPriority="50"/>
-    <w:lsdException w:name="List Table 6 Colorful Accent 1" w:uiPriority="51"/>
-    <w:lsdException w:name="List Table 7 Colorful Accent 1" w:uiPriority="52"/>
-    <w:lsdException w:name="List Table 1 Light Accent 2" w:uiPriority="46"/>
-    <w:lsdException w:name="List Table 2 Accent 2" w:uiPriority="47"/>
-    <w:lsdException w:name="List Table 3 Accent 2" w:uiPriority="48"/>
-    <w:lsdException w:name="List Table 4 Accent 2" w:uiPriority="49"/>
-    <w:lsdException w:name="List Table 5 Dark Accent 2" w:uiPriority="50"/>
-    <w:lsdException w:name="List Table 6 Colorful Accent 2" w:uiPriority="51"/>
-    <w:lsdException w:name="List Table 7 Colorful Accent 2" w:uiPriority="52"/>
-    <w:lsdException w:name="List Table 1 Light Accent 3" w:uiPriority="46"/>
-    <w:lsdException w:name="List Table 2 Accent 3" w:uiPriority="47"/>
-    <w:lsdException w:name="List Table 3 Accent 3" w:uiPriority="48"/>
-    <w:lsdException w:name="List Table 4 Accent 3" w:uiPriority="49"/>
-    <w:lsdException w:name="List Table 5 Dark Accent 3" w:uiPriority="50"/>
-    <w:lsdException w:name="List Table 6 Colorful Accent 3" w:uiPriority="51"/>
-    <w:lsdException w:name="List Table 7 Colorful Accent 3" w:uiPriority="52"/>
-    <w:lsdException w:name="List Table 1 Light Accent 4" w:uiPriority="46"/>
-    <w:lsdException w:name="List Table 2 Accent 4" w:uiPriority="47"/>
-    <w:lsdException w:name="List Table 3 Accent 4" w:uiPriority="48"/>
-    <w:lsdException w:name="List Table 4 Accent 4" w:uiPriority="49"/>
-    <w:lsdException w:name="List Table 5 Dark Accent 4" w:uiPriority="50"/>
-    <w:lsdException w:name="List Table 6 Colorful Accent 4" w:uiPriority="51"/>
-    <w:lsdException w:name="List Table 7 Colorful Accent 4" w:uiPriority="52"/>
-    <w:lsdException w:name="List Table 1 Light Accent 5" w:uiPriority="46"/>
-    <w:lsdException w:name="List Table 2 Accent 5" w:uiPriority="47"/>
-    <w:lsdException w:name="List Table 3 Accent 5" w:uiPriority="48"/>
-    <w:lsdException w:name="List Table 4 Accent 5" w:uiPriority="49"/>
-    <w:lsdException w:name="List Table 5 Dark Accent 5" w:uiPriority="50"/>
-    <w:lsdException w:name="List Table 6 Colorful Accent 5" w:uiPriority="51"/>
-    <w:lsdException w:name="List Table 7 Colorful Accent 5" w:uiPriority="52"/>
-    <w:lsdException w:name="List Table 1 Light Accent 6" w:uiPriority="46"/>
-    <w:lsdException w:name="List Table 2 Accent 6" w:uiPriority="47"/>
-    <w:lsdException w:name="List Table 3 Accent 6" w:uiPriority="48"/>
-    <w:lsdException w:name="List Table 4 Accent 6" w:uiPriority="49"/>
-    <w:lsdException w:name="List Table 5 Dark Accent 6" w:uiPriority="50"/>
-    <w:lsdException w:name="List Table 6 Colorful Accent 6" w:uiPriority="51"/>
-    <w:lsdException w:name="List Table 7 Colorful Accent 6" w:uiPriority="52"/>
+  <w:latentStyles w:defLockedState="0" w:defUIPriority="99" w:defSemiHidden="1" w:defUnhideWhenUsed="1" w:defQFormat="0" w:count="267">
+    <w:lsdException w:name="Normal" w:semiHidden="0" w:uiPriority="0" w:unhideWhenUsed="0" w:qFormat="1"/>
+    <w:lsdException w:name="heading 1" w:semiHidden="0" w:uiPriority="9" w:unhideWhenUsed="0" w:qFormat="1"/>
+    <w:lsdException w:name="heading 2" w:uiPriority="9" w:qFormat="1"/>
+    <w:lsdException w:name="heading 3" w:uiPriority="9" w:qFormat="1"/>
+    <w:lsdException w:name="heading 4" w:uiPriority="9" w:qFormat="1"/>
+    <w:lsdException w:name="heading 5" w:uiPriority="9" w:qFormat="1"/>
+    <w:lsdException w:name="heading 6" w:uiPriority="9" w:qFormat="1"/>
+    <w:lsdException w:name="heading 7" w:uiPriority="9" w:qFormat="1"/>
+    <w:lsdException w:name="heading 8" w:uiPriority="9" w:qFormat="1"/>
+    <w:lsdException w:name="heading 9" w:uiPriority="9" w:qFormat="1"/>
+    <w:lsdException w:name="toc 1" w:uiPriority="39"/>
+    <w:lsdException w:name="toc 2" w:uiPriority="39"/>
+    <w:lsdException w:name="toc 3" w:uiPriority="39"/>
+    <w:lsdException w:name="toc 4" w:uiPriority="39"/>
+    <w:lsdException w:name="toc 5" w:uiPriority="39"/>
+    <w:lsdException w:name="toc 6" w:uiPriority="39"/>
+    <w:lsdException w:name="toc 7" w:uiPriority="39"/>
+    <w:lsdException w:name="toc 8" w:uiPriority="39"/>
+    <w:lsdException w:name="toc 9" w:uiPriority="39"/>
+    <w:lsdException w:name="caption" w:uiPriority="35" w:qFormat="1"/>
+    <w:lsdException w:name="Title" w:semiHidden="0" w:uiPriority="10" w:unhideWhenUsed="0" w:qFormat="1"/>
+    <w:lsdException w:name="Default Paragraph Font" w:uiPriority="1"/>
+    <w:lsdException w:name="Subtitle" w:semiHidden="0" w:uiPriority="11" w:unhideWhenUsed="0" w:qFormat="1"/>
+    <w:lsdException w:name="Strong" w:semiHidden="0" w:uiPriority="22" w:unhideWhenUsed="0" w:qFormat="1"/>
+    <w:lsdException w:name="Emphasis" w:semiHidden="0" w:uiPriority="20" w:unhideWhenUsed="0" w:qFormat="1"/>
+    <w:lsdException w:name="Table Grid" w:semiHidden="0" w:uiPriority="39" w:unhideWhenUsed="0"/>
+    <w:lsdException w:name="Placeholder Text" w:unhideWhenUsed="0"/>
+    <w:lsdException w:name="No Spacing" w:semiHidden="0" w:uiPriority="1" w:unhideWhenUsed="0" w:qFormat="1"/>
+    <w:lsdException w:name="Light Shading" w:semiHidden="0" w:uiPriority="60" w:unhideWhenUsed="0"/>
+    <w:lsdException w:name="Light List" w:semiHidden="0" w:uiPriority="61" w:unhideWhenUsed="0"/>
+    <w:lsdException w:name="Light Grid" w:semiHidden="0" w:uiPriority="62" w:unhideWhenUsed="0"/>
+    <w:lsdException w:name="Medium Shading 1" w:semiHidden="0" w:uiPriority="63" w:unhideWhenUsed="0"/>
+    <w:lsdException w:name="Medium Shading 2" w:semiHidden="0" w:uiPriority="64" w:unhideWhenUsed="0"/>
+    <w:lsdException w:name="Medium List 1" w:semiHidden="0" w:uiPriority="65" w:unhideWhenUsed="0"/>
+    <w:lsdException w:name="Medium List 2" w:semiHidden="0" w:uiPriority="66" w:unhideWhenUsed="0"/>
+    <w:lsdException w:name="Medium Grid 1" w:semiHidden="0" w:uiPriority="67" w:unhideWhenUsed="0"/>
+    <w:lsdException w:name="Medium Grid 2" w:semiHidden="0" w:uiPriority="68" w:unhideWhenUsed="0"/>
+    <w:lsdException w:name="Medium Grid 3" w:semiHidden="0" w:uiPriority="69" w:unhideWhenUsed="0"/>
+    <w:lsdException w:name="Dark List" w:semiHidden="0" w:uiPriority="70" w:unhideWhenUsed="0"/>
+    <w:lsdException w:name="Colorful Shading" w:semiHidden="0" w:uiPriority="71" w:unhideWhenUsed="0"/>
+    <w:lsdException w:name="Colorful List" w:semiHidden="0" w:uiPriority="72" w:unhideWhenUsed="0"/>
+    <w:lsdException w:name="Colorful Grid" w:semiHidden="0" w:uiPriority="73" w:unhideWhenUsed="0"/>
+    <w:lsdException w:name="Light Shading Accent 1" w:semiHidden="0" w:uiPriority="60" w:unhideWhenUsed="0"/>
+    <w:lsdException w:name="Light List Accent 1" w:semiHidden="0" w:uiPriority="61" w:unhideWhenUsed="0"/>
+    <w:lsdException w:name="Light Grid Accent 1" w:semiHidden="0" w:uiPriority="62" w:unhideWhenUsed="0"/>
+    <w:lsdException w:name="Medium Shading 1 Accent 1" w:semiHidden="0" w:uiPriority="63" w:unhideWhenUsed="0"/>
+    <w:lsdException w:name="Medium Shading 2 Accent 1" w:semiHidden="0" w:uiPriority="64" w:unhideWhenUsed="0"/>
+    <w:lsdException w:name="Medium List 1 Accent 1" w:semiHidden="0" w:uiPriority="65" w:unhideWhenUsed="0"/>
+    <w:lsdException w:name="Revision" w:unhideWhenUsed="0"/>
+    <w:lsdException w:name="List Paragraph" w:semiHidden="0" w:uiPriority="34" w:unhideWhenUsed="0" w:qFormat="1"/>
+    <w:lsdException w:name="Quote" w:semiHidden="0" w:uiPriority="29" w:unhideWhenUsed="0" w:qFormat="1"/>
+    <w:lsdException w:name="Intense Quote" w:semiHidden="0" w:uiPriority="30" w:unhideWhenUsed="0" w:qFormat="1"/>
+    <w:lsdException w:name="Medium List 2 Accent 1" w:semiHidden="0" w:uiPriority="66" w:unhideWhenUsed="0"/>
+    <w:lsdException w:name="Medium Grid 1 Accent 1" w:semiHidden="0" w:uiPriority="67" w:unhideWhenUsed="0"/>
+    <w:lsdException w:name="Medium Grid 2 Accent 1" w:semiHidden="0" w:uiPriority="68" w:unhideWhenUsed="0"/>
+    <w:lsdException w:name="Medium Grid 3 Accent 1" w:semiHidden="0" w:uiPriority="69" w:unhideWhenUsed="0"/>
+    <w:lsdException w:name="Dark List Accent 1" w:semiHidden="0" w:uiPriority="70" w:unhideWhenUsed="0"/>
+    <w:lsdException w:name="Colorful Shading Accent 1" w:semiHidden="0" w:uiPriority="71" w:unhideWhenUsed="0"/>
+    <w:lsdException w:name="Colorful List Accent 1" w:semiHidden="0" w:uiPriority="72" w:unhideWhenUsed="0"/>
+    <w:lsdException w:name="Colorful Grid Accent 1" w:semiHidden="0" w:uiPriority="73" w:unhideWhenUsed="0"/>
+    <w:lsdException w:name="Light Shading Accent 2" w:semiHidden="0" w:uiPriority="60" w:unhideWhenUsed="0"/>
+    <w:lsdException w:name="Light List Accent 2" w:semiHidden="0" w:uiPriority="61" w:unhideWhenUsed="0"/>
+    <w:lsdException w:name="Light Grid Accent 2" w:semiHidden="0" w:uiPriority="62" w:unhideWhenUsed="0"/>
+    <w:lsdException w:name="Medium Shading 1 Accent 2" w:semiHidden="0" w:uiPriority="63" w:unhideWhenUsed="0"/>
+    <w:lsdException w:name="Medium Shading 2 Accent 2" w:semiHidden="0" w:uiPriority="64" w:unhideWhenUsed="0"/>
+    <w:lsdException w:name="Medium List 1 Accent 2" w:semiHidden="0" w:uiPriority="65" w:unhideWhenUsed="0"/>
+    <w:lsdException w:name="Medium List 2 Accent 2" w:semiHidden="0" w:uiPriority="66" w:unhideWhenUsed="0"/>
+    <w:lsdException w:name="Medium Grid 1 Accent 2" w:semiHidden="0" w:uiPriority="67" w:unhideWhenUsed="0"/>
+    <w:lsdException w:name="Medium Grid 2 Accent 2" w:semiHidden="0" w:uiPriority="68" w:unhideWhenUsed="0"/>
+    <w:lsdException w:name="Medium Grid 3 Accent 2" w:semiHidden="0" w:uiPriority="69" w:unhideWhenUsed="0"/>
+    <w:lsdException w:name="Dark List Accent 2" w:semiHidden="0" w:uiPriority="70" w:unhideWhenUsed="0"/>
+    <w:lsdException w:name="Colorful Shading Accent 2" w:semiHidden="0" w:uiPriority="71" w:unhideWhenUsed="0"/>
+    <w:lsdException w:name="Colorful List Accent 2" w:semiHidden="0" w:uiPriority="72" w:unhideWhenUsed="0"/>
+    <w:lsdException w:name="Colorful Grid Accent 2" w:semiHidden="0" w:uiPriority="73" w:unhideWhenUsed="0"/>
+    <w:lsdException w:name="Light Shading Accent 3" w:semiHidden="0" w:uiPriority="60" w:unhideWhenUsed="0"/>
+    <w:lsdException w:name="Light List Accent 3" w:semiHidden="0" w:uiPriority="61" w:unhideWhenUsed="0"/>
+    <w:lsdException w:name="Light Grid Accent 3" w:semiHidden="0" w:uiPriority="62" w:unhideWhenUsed="0"/>
+    <w:lsdException w:name="Medium Shading 1 Accent 3" w:semiHidden="0" w:uiPriority="63" w:unhideWhenUsed="0"/>
+    <w:lsdException w:name="Medium Shading 2 Accent 3" w:semiHidden="0" w:uiPriority="64" w:unhideWhenUsed="0"/>
+    <w:lsdException w:name="Medium List 1 Accent 3" w:semiHidden="0" w:uiPriority="65" w:unhideWhenUsed="0"/>
+    <w:lsdException w:name="Medium List 2 Accent 3" w:semiHidden="0" w:uiPriority="66" w:unhideWhenUsed="0"/>
+    <w:lsdException w:name="Medium Grid 1 Accent 3" w:semiHidden="0" w:uiPriority="67" w:unhideWhenUsed="0"/>
+    <w:lsdException w:name="Medium Grid 2 Accent 3" w:semiHidden="0" w:uiPriority="68" w:unhideWhenUsed="0"/>
+    <w:lsdException w:name="Medium Grid 3 Accent 3" w:semiHidden="0" w:uiPriority="69" w:unhideWhenUsed="0"/>
+    <w:lsdException w:name="Dark List Accent 3" w:semiHidden="0" w:uiPriority="70" w:unhideWhenUsed="0"/>
+    <w:lsdException w:name="Colorful Shading Accent 3" w:semiHidden="0" w:uiPriority="71" w:unhideWhenUsed="0"/>
+    <w:lsdException w:name="Colorful List Accent 3" w:semiHidden="0" w:uiPriority="72" w:unhideWhenUsed="0"/>
+    <w:lsdException w:name="Colorful Grid Accent 3" w:semiHidden="0" w:uiPriority="73" w:unhideWhenUsed="0"/>
+    <w:lsdException w:name="Light Shading Accent 4" w:semiHidden="0" w:uiPriority="60" w:unhideWhenUsed="0"/>
+    <w:lsdException w:name="Light List Accent 4" w:semiHidden="0" w:uiPriority="61" w:unhideWhenUsed="0"/>
+    <w:lsdException w:name="Light Grid Accent 4" w:semiHidden="0" w:uiPriority="62" w:unhideWhenUsed="0"/>
+    <w:lsdException w:name="Medium Shading 1 Accent 4" w:semiHidden="0" w:uiPriority="63" w:unhideWhenUsed="0"/>
+    <w:lsdException w:name="Medium Shading 2 Accent 4" w:semiHidden="0" w:uiPriority="64" w:unhideWhenUsed="0"/>
+    <w:lsdException w:name="Medium List 1 Accent 4" w:semiHidden="0" w:uiPriority="65" w:unhideWhenUsed="0"/>
+    <w:lsdException w:name="Medium List 2 Accent 4" w:semiHidden="0" w:uiPriority="66" w:unhideWhenUsed="0"/>
+    <w:lsdException w:name="Medium Grid 1 Accent 4" w:semiHidden="0" w:uiPriority="67" w:unhideWhenUsed="0"/>
+    <w:lsdException w:name="Medium Grid 2 Accent 4" w:semiHidden="0" w:uiPriority="68" w:unhideWhenUsed="0"/>
+    <w:lsdException w:name="Medium Grid 3 Accent 4" w:semiHidden="0" w:uiPriority="69" w:unhideWhenUsed="0"/>
+    <w:lsdException w:name="Dark List Accent 4" w:semiHidden="0" w:uiPriority="70" w:unhideWhenUsed="0"/>
+    <w:lsdException w:name="Colorful Shading Accent 4" w:semiHidden="0" w:uiPriority="71" w:unhideWhenUsed="0"/>
+    <w:lsdException w:name="Colorful List Accent 4" w:semiHidden="0" w:uiPriority="72" w:unhideWhenUsed="0"/>
+    <w:lsdException w:name="Colorful Grid Accent 4" w:semiHidden="0" w:uiPriority="73" w:unhideWhenUsed="0"/>
+    <w:lsdException w:name="Light Shading Accent 5" w:semiHidden="0" w:uiPriority="60" w:unhideWhenUsed="0"/>
+    <w:lsdException w:name="Light List Accent 5" w:semiHidden="0" w:uiPriority="61" w:unhideWhenUsed="0"/>
+    <w:lsdException w:name="Light Grid Accent 5" w:semiHidden="0" w:uiPriority="62" w:unhideWhenUsed="0"/>
+    <w:lsdException w:name="Medium Shading 1 Accent 5" w:semiHidden="0" w:uiPriority="63" w:unhideWhenUsed="0"/>
+    <w:lsdException w:name="Medium Shading 2 Accent 5" w:semiHidden="0" w:uiPriority="64" w:unhideWhenUsed="0"/>
+    <w:lsdException w:name="Medium List 1 Accent 5" w:semiHidden="0" w:uiPriority="65" w:unhideWhenUsed="0"/>
+    <w:lsdException w:name="Medium List 2 Accent 5" w:semiHidden="0" w:uiPriority="66" w:unhideWhenUsed="0"/>
+    <w:lsdException w:name="Medium Grid 1 Accent 5" w:semiHidden="0" w:uiPriority="67" w:unhideWhenUsed="0"/>
+    <w:lsdException w:name="Medium Grid 2 Accent 5" w:semiHidden="0" w:uiPriority="68" w:unhideWhenUsed="0"/>
+    <w:lsdException w:name="Medium Grid 3 Accent 5" w:semiHidden="0" w:uiPriority="69" w:unhideWhenUsed="0"/>
+    <w:lsdException w:name="Dark List Accent 5" w:semiHidden="0" w:uiPriority="70" w:unhideWhenUsed="0"/>
+    <w:lsdException w:name="Colorful Shading Accent 5" w:semiHidden="0" w:uiPriority="71" w:unhideWhenUsed="0"/>
+    <w:lsdException w:name="Colorful List Accent 5" w:semiHidden="0" w:uiPriority="72" w:unhideWhenUsed="0"/>
+    <w:lsdException w:name="Colorful Grid Accent 5" w:semiHidden="0" w:uiPriority="73" w:unhideWhenUsed="0"/>
+    <w:lsdException w:name="Light Shading Accent 6" w:semiHidden="0" w:uiPriority="60" w:unhideWhenUsed="0"/>
+    <w:lsdException w:name="Light List Accent 6" w:semiHidden="0" w:uiPriority="61" w:unhideWhenUsed="0"/>
+    <w:lsdException w:name="Light Grid Accent 6" w:semiHidden="0" w:uiPriority="62" w:unhideWhenUsed="0"/>
+    <w:lsdException w:name="Medium Shading 1 Accent 6" w:semiHidden="0" w:uiPriority="63" w:unhideWhenUsed="0"/>
+    <w:lsdException w:name="Medium Shading 2 Accent 6" w:semiHidden="0" w:uiPriority="64" w:unhideWhenUsed="0"/>
+    <w:lsdException w:name="Medium List 1 Accent 6" w:semiHidden="0" w:uiPriority="65" w:unhideWhenUsed="0"/>
+    <w:lsdException w:name="Medium List 2 Accent 6" w:semiHidden="0" w:uiPriority="66" w:unhideWhenUsed="0"/>
+    <w:lsdException w:name="Medium Grid 1 Accent 6" w:semiHidden="0" w:uiPriority="67" w:unhideWhenUsed="0"/>
+    <w:lsdException w:name="Medium Grid 2 Accent 6" w:semiHidden="0" w:uiPriority="68" w:unhideWhenUsed="0"/>
+    <w:lsdException w:name="Medium Grid 3 Accent 6" w:semiHidden="0" w:uiPriority="69" w:unhideWhenUsed="0"/>
+    <w:lsdException w:name="Dark List Accent 6" w:semiHidden="0" w:uiPriority="70" w:unhideWhenUsed="0"/>
+    <w:lsdException w:name="Colorful Shading Accent 6" w:semiHidden="0" w:uiPriority="71" w:unhideWhenUsed="0"/>
+    <w:lsdException w:name="Colorful List Accent 6" w:semiHidden="0" w:uiPriority="72" w:unhideWhenUsed="0"/>
+    <w:lsdException w:name="Colorful Grid Accent 6" w:semiHidden="0" w:uiPriority="73" w:unhideWhenUsed="0"/>
+    <w:lsdException w:name="Subtle Emphasis" w:semiHidden="0" w:uiPriority="19" w:unhideWhenUsed="0" w:qFormat="1"/>
+    <w:lsdException w:name="Intense Emphasis" w:semiHidden="0" w:uiPriority="21" w:unhideWhenUsed="0" w:qFormat="1"/>
+    <w:lsdException w:name="Subtle Reference" w:semiHidden="0" w:uiPriority="31" w:unhideWhenUsed="0" w:qFormat="1"/>
+    <w:lsdException w:name="Intense Reference" w:semiHidden="0" w:uiPriority="32" w:unhideWhenUsed="0" w:qFormat="1"/>
+    <w:lsdException w:name="Book Title" w:semiHidden="0" w:uiPriority="33" w:unhideWhenUsed="0" w:qFormat="1"/>
+    <w:lsdException w:name="Bibliography" w:uiPriority="37"/>
+    <w:lsdException w:name="TOC Heading" w:uiPriority="39" w:qFormat="1"/>
   </w:latentStyles>
-  <w:style w:type="paragraph" w:default="1" w:styleId="Normal">
+  <w:style w:type="paragraph" w:default="1" w:styleId="Standaard">
     <w:name w:val="Normal"/>
     <w:qFormat/>
   </w:style>
-  <w:style w:type="paragraph" w:styleId="Heading1">
+  <w:style w:type="paragraph" w:styleId="Kop1">
     <w:name w:val="heading 1"/>
-    <w:basedOn w:val="Normal"/>
-    <w:next w:val="Normal"/>
-    <w:link w:val="Heading1Char"/>
+    <w:basedOn w:val="Standaard"/>
+    <w:next w:val="Standaard"/>
+    <w:link w:val="Kop1Char"/>
     <w:uiPriority w:val="9"/>
     <w:qFormat/>
     <w:rsid w:val="005A6492"/>
@@ -10510,11 +10389,11 @@
       <w:szCs w:val="32"/>
     </w:rPr>
   </w:style>
-  <w:style w:type="paragraph" w:styleId="Heading2">
+  <w:style w:type="paragraph" w:styleId="Kop2">
     <w:name w:val="heading 2"/>
-    <w:basedOn w:val="Normal"/>
-    <w:next w:val="Normal"/>
-    <w:link w:val="Heading2Char"/>
+    <w:basedOn w:val="Standaard"/>
+    <w:next w:val="Standaard"/>
+    <w:link w:val="Kop2Char"/>
     <w:uiPriority w:val="9"/>
     <w:unhideWhenUsed/>
     <w:qFormat/>
@@ -10532,13 +10411,13 @@
       <w:szCs w:val="26"/>
     </w:rPr>
   </w:style>
-  <w:style w:type="character" w:default="1" w:styleId="DefaultParagraphFont">
+  <w:style w:type="character" w:default="1" w:styleId="Standaardalinea-lettertype">
     <w:name w:val="Default Paragraph Font"/>
     <w:uiPriority w:val="1"/>
     <w:semiHidden/>
     <w:unhideWhenUsed/>
   </w:style>
-  <w:style w:type="table" w:default="1" w:styleId="TableNormal">
+  <w:style w:type="table" w:default="1" w:styleId="Standaardtabel">
     <w:name w:val="Normal Table"/>
     <w:uiPriority w:val="99"/>
     <w:semiHidden/>
@@ -10553,15 +10432,15 @@
       </w:tblCellMar>
     </w:tblPr>
   </w:style>
-  <w:style w:type="numbering" w:default="1" w:styleId="NoList">
+  <w:style w:type="numbering" w:default="1" w:styleId="Geenlijst">
     <w:name w:val="No List"/>
     <w:uiPriority w:val="99"/>
     <w:semiHidden/>
     <w:unhideWhenUsed/>
   </w:style>
-  <w:style w:type="paragraph" w:styleId="NoSpacing">
+  <w:style w:type="paragraph" w:styleId="Geenafstand">
     <w:name w:val="No Spacing"/>
-    <w:link w:val="NoSpacingChar"/>
+    <w:link w:val="GeenafstandChar"/>
     <w:uiPriority w:val="1"/>
     <w:qFormat/>
     <w:rsid w:val="005A6492"/>
@@ -10569,17 +10448,17 @@
       <w:spacing w:after="0" w:line="240" w:lineRule="auto"/>
     </w:pPr>
   </w:style>
-  <w:style w:type="character" w:customStyle="1" w:styleId="NoSpacingChar">
-    <w:name w:val="No Spacing Char"/>
-    <w:basedOn w:val="DefaultParagraphFont"/>
-    <w:link w:val="NoSpacing"/>
+  <w:style w:type="character" w:customStyle="1" w:styleId="GeenafstandChar">
+    <w:name w:val="Geen afstand Char"/>
+    <w:basedOn w:val="Standaardalinea-lettertype"/>
+    <w:link w:val="Geenafstand"/>
     <w:uiPriority w:val="1"/>
     <w:rsid w:val="005A6492"/>
   </w:style>
-  <w:style w:type="paragraph" w:styleId="Header">
+  <w:style w:type="paragraph" w:styleId="Koptekst">
     <w:name w:val="header"/>
-    <w:basedOn w:val="Normal"/>
-    <w:link w:val="HeaderChar"/>
+    <w:basedOn w:val="Standaard"/>
+    <w:link w:val="KoptekstChar"/>
     <w:uiPriority w:val="99"/>
     <w:unhideWhenUsed/>
     <w:rsid w:val="005A6492"/>
@@ -10591,17 +10470,17 @@
       <w:spacing w:after="0" w:line="240" w:lineRule="auto"/>
     </w:pPr>
   </w:style>
-  <w:style w:type="character" w:customStyle="1" w:styleId="HeaderChar">
-    <w:name w:val="Header Char"/>
-    <w:basedOn w:val="DefaultParagraphFont"/>
-    <w:link w:val="Header"/>
+  <w:style w:type="character" w:customStyle="1" w:styleId="KoptekstChar">
+    <w:name w:val="Koptekst Char"/>
+    <w:basedOn w:val="Standaardalinea-lettertype"/>
+    <w:link w:val="Koptekst"/>
     <w:uiPriority w:val="99"/>
     <w:rsid w:val="005A6492"/>
   </w:style>
-  <w:style w:type="paragraph" w:styleId="Footer">
+  <w:style w:type="paragraph" w:styleId="Voettekst">
     <w:name w:val="footer"/>
-    <w:basedOn w:val="Normal"/>
-    <w:link w:val="FooterChar"/>
+    <w:basedOn w:val="Standaard"/>
+    <w:link w:val="VoettekstChar"/>
     <w:uiPriority w:val="99"/>
     <w:unhideWhenUsed/>
     <w:rsid w:val="005A6492"/>
@@ -10613,17 +10492,17 @@
       <w:spacing w:after="0" w:line="240" w:lineRule="auto"/>
     </w:pPr>
   </w:style>
-  <w:style w:type="character" w:customStyle="1" w:styleId="FooterChar">
-    <w:name w:val="Footer Char"/>
-    <w:basedOn w:val="DefaultParagraphFont"/>
-    <w:link w:val="Footer"/>
+  <w:style w:type="character" w:customStyle="1" w:styleId="VoettekstChar">
+    <w:name w:val="Voettekst Char"/>
+    <w:basedOn w:val="Standaardalinea-lettertype"/>
+    <w:link w:val="Voettekst"/>
     <w:uiPriority w:val="99"/>
     <w:rsid w:val="005A6492"/>
   </w:style>
-  <w:style w:type="character" w:customStyle="1" w:styleId="Heading1Char">
-    <w:name w:val="Heading 1 Char"/>
-    <w:basedOn w:val="DefaultParagraphFont"/>
-    <w:link w:val="Heading1"/>
+  <w:style w:type="character" w:customStyle="1" w:styleId="Kop1Char">
+    <w:name w:val="Kop 1 Char"/>
+    <w:basedOn w:val="Standaardalinea-lettertype"/>
+    <w:link w:val="Kop1"/>
     <w:uiPriority w:val="9"/>
     <w:rsid w:val="005A6492"/>
     <w:rPr>
@@ -10633,10 +10512,10 @@
       <w:szCs w:val="32"/>
     </w:rPr>
   </w:style>
-  <w:style w:type="paragraph" w:styleId="TOCHeading">
+  <w:style w:type="paragraph" w:styleId="Kopvaninhoudsopgave">
     <w:name w:val="TOC Heading"/>
-    <w:basedOn w:val="Heading1"/>
-    <w:next w:val="Normal"/>
+    <w:basedOn w:val="Kop1"/>
+    <w:next w:val="Standaard"/>
     <w:uiPriority w:val="39"/>
     <w:unhideWhenUsed/>
     <w:qFormat/>
@@ -10648,10 +10527,10 @@
       <w:lang w:eastAsia="nl-NL"/>
     </w:rPr>
   </w:style>
-  <w:style w:type="paragraph" w:styleId="TOC1">
+  <w:style w:type="paragraph" w:styleId="Inhopg1">
     <w:name w:val="toc 1"/>
-    <w:basedOn w:val="Normal"/>
-    <w:next w:val="Normal"/>
+    <w:basedOn w:val="Standaard"/>
+    <w:next w:val="Standaard"/>
     <w:autoRedefine/>
     <w:uiPriority w:val="39"/>
     <w:unhideWhenUsed/>
@@ -10662,7 +10541,7 @@
   </w:style>
   <w:style w:type="character" w:styleId="Hyperlink">
     <w:name w:val="Hyperlink"/>
-    <w:basedOn w:val="DefaultParagraphFont"/>
+    <w:basedOn w:val="Standaardalinea-lettertype"/>
     <w:uiPriority w:val="99"/>
     <w:unhideWhenUsed/>
     <w:rsid w:val="005A6492"/>
@@ -10673,7 +10552,7 @@
   </w:style>
   <w:style w:type="table" w:customStyle="1" w:styleId="GridTable4-Accent51">
     <w:name w:val="Grid Table 4 - Accent 51"/>
-    <w:basedOn w:val="TableNormal"/>
+    <w:basedOn w:val="Standaardtabel"/>
     <w:uiPriority w:val="49"/>
     <w:rsid w:val="005B59C2"/>
     <w:pPr>
@@ -10747,10 +10626,10 @@
       </w:tcPr>
     </w:tblStylePr>
   </w:style>
-  <w:style w:type="paragraph" w:styleId="BalloonText">
+  <w:style w:type="paragraph" w:styleId="Ballontekst">
     <w:name w:val="Balloon Text"/>
-    <w:basedOn w:val="Normal"/>
-    <w:link w:val="BalloonTextChar"/>
+    <w:basedOn w:val="Standaard"/>
+    <w:link w:val="BallontekstChar"/>
     <w:uiPriority w:val="99"/>
     <w:semiHidden/>
     <w:unhideWhenUsed/>
@@ -10764,10 +10643,10 @@
       <w:szCs w:val="16"/>
     </w:rPr>
   </w:style>
-  <w:style w:type="character" w:customStyle="1" w:styleId="BalloonTextChar">
-    <w:name w:val="Balloon Text Char"/>
-    <w:basedOn w:val="DefaultParagraphFont"/>
-    <w:link w:val="BalloonText"/>
+  <w:style w:type="character" w:customStyle="1" w:styleId="BallontekstChar">
+    <w:name w:val="Ballontekst Char"/>
+    <w:basedOn w:val="Standaardalinea-lettertype"/>
+    <w:link w:val="Ballontekst"/>
     <w:uiPriority w:val="99"/>
     <w:semiHidden/>
     <w:rsid w:val="00C13341"/>
@@ -10777,10 +10656,10 @@
       <w:szCs w:val="16"/>
     </w:rPr>
   </w:style>
-  <w:style w:type="character" w:customStyle="1" w:styleId="Heading2Char">
-    <w:name w:val="Heading 2 Char"/>
-    <w:basedOn w:val="DefaultParagraphFont"/>
-    <w:link w:val="Heading2"/>
+  <w:style w:type="character" w:customStyle="1" w:styleId="Kop2Char">
+    <w:name w:val="Kop 2 Char"/>
+    <w:basedOn w:val="Standaardalinea-lettertype"/>
+    <w:link w:val="Kop2"/>
     <w:uiPriority w:val="9"/>
     <w:rsid w:val="00687F59"/>
     <w:rPr>
@@ -10790,9 +10669,9 @@
       <w:szCs w:val="26"/>
     </w:rPr>
   </w:style>
-  <w:style w:type="table" w:styleId="TableGrid">
+  <w:style w:type="table" w:styleId="Tabelraster">
     <w:name w:val="Table Grid"/>
-    <w:basedOn w:val="TableNormal"/>
+    <w:basedOn w:val="Standaardtabel"/>
     <w:uiPriority w:val="39"/>
     <w:rsid w:val="00687F59"/>
     <w:pPr>
@@ -10811,7 +10690,7 @@
   </w:style>
   <w:style w:type="table" w:customStyle="1" w:styleId="GridTable4-Accent52">
     <w:name w:val="Grid Table 4 - Accent 52"/>
-    <w:basedOn w:val="TableNormal"/>
+    <w:basedOn w:val="Standaardtabel"/>
     <w:uiPriority w:val="49"/>
     <w:rsid w:val="00E56194"/>
     <w:pPr>
@@ -10885,10 +10764,582 @@
       </w:tcPr>
     </w:tblStylePr>
   </w:style>
-  <w:style w:type="paragraph" w:styleId="TOC2">
+  <w:style w:type="paragraph" w:styleId="Inhopg2">
     <w:name w:val="toc 2"/>
-    <w:basedOn w:val="Normal"/>
-    <w:next w:val="Normal"/>
+    <w:basedOn w:val="Standaard"/>
+    <w:next w:val="Standaard"/>
+    <w:autoRedefine/>
+    <w:uiPriority w:val="39"/>
+    <w:unhideWhenUsed/>
+    <w:rsid w:val="007672D2"/>
+    <w:pPr>
+      <w:spacing w:after="100"/>
+      <w:ind w:left="220"/>
+    </w:pPr>
+  </w:style>
+</w:styles>
+</file>
+
+<file path=word/stylesWithEffects.xml><?xml version="1.0" encoding="utf-8"?>
+<w:styles xmlns:wpc="http://schemas.microsoft.com/office/word/2010/wordprocessingCanvas" xmlns:mc="http://schemas.openxmlformats.org/markup-compatibility/2006" xmlns:o="urn:schemas-microsoft-com:office:office" xmlns:r="http://schemas.openxmlformats.org/officeDocument/2006/relationships" xmlns:m="http://schemas.openxmlformats.org/officeDocument/2006/math" xmlns:v="urn:schemas-microsoft-com:vml" xmlns:wp14="http://schemas.microsoft.com/office/word/2010/wordprocessingDrawing" xmlns:wp="http://schemas.openxmlformats.org/drawingml/2006/wordprocessingDrawing" xmlns:w10="urn:schemas-microsoft-com:office:word" xmlns:w="http://schemas.openxmlformats.org/wordprocessingml/2006/main" xmlns:w14="http://schemas.microsoft.com/office/word/2010/wordml" xmlns:wpg="http://schemas.microsoft.com/office/word/2010/wordprocessingGroup" xmlns:wpi="http://schemas.microsoft.com/office/word/2010/wordprocessingInk" xmlns:wne="http://schemas.microsoft.com/office/word/2006/wordml" xmlns:wps="http://schemas.microsoft.com/office/word/2010/wordprocessingShape" mc:Ignorable="w14 wp14">
+  <w:docDefaults>
+    <w:rPrDefault>
+      <w:rPr>
+        <w:rFonts w:asciiTheme="minorHAnsi" w:eastAsiaTheme="minorHAnsi" w:hAnsiTheme="minorHAnsi" w:cstheme="minorBidi"/>
+        <w:sz w:val="22"/>
+        <w:szCs w:val="22"/>
+        <w:lang w:val="nl-NL" w:eastAsia="en-US" w:bidi="ar-SA"/>
+      </w:rPr>
+    </w:rPrDefault>
+    <w:pPrDefault>
+      <w:pPr>
+        <w:spacing w:after="160" w:line="259" w:lineRule="auto"/>
+      </w:pPr>
+    </w:pPrDefault>
+  </w:docDefaults>
+  <w:latentStyles w:defLockedState="0" w:defUIPriority="99" w:defSemiHidden="1" w:defUnhideWhenUsed="1" w:defQFormat="0" w:count="267">
+    <w:lsdException w:name="Normal" w:semiHidden="0" w:uiPriority="0" w:unhideWhenUsed="0" w:qFormat="1"/>
+    <w:lsdException w:name="heading 1" w:semiHidden="0" w:uiPriority="9" w:unhideWhenUsed="0" w:qFormat="1"/>
+    <w:lsdException w:name="heading 2" w:uiPriority="9" w:qFormat="1"/>
+    <w:lsdException w:name="heading 3" w:uiPriority="9" w:qFormat="1"/>
+    <w:lsdException w:name="heading 4" w:uiPriority="9" w:qFormat="1"/>
+    <w:lsdException w:name="heading 5" w:uiPriority="9" w:qFormat="1"/>
+    <w:lsdException w:name="heading 6" w:uiPriority="9" w:qFormat="1"/>
+    <w:lsdException w:name="heading 7" w:uiPriority="9" w:qFormat="1"/>
+    <w:lsdException w:name="heading 8" w:uiPriority="9" w:qFormat="1"/>
+    <w:lsdException w:name="heading 9" w:uiPriority="9" w:qFormat="1"/>
+    <w:lsdException w:name="toc 1" w:uiPriority="39"/>
+    <w:lsdException w:name="toc 2" w:uiPriority="39"/>
+    <w:lsdException w:name="toc 3" w:uiPriority="39"/>
+    <w:lsdException w:name="toc 4" w:uiPriority="39"/>
+    <w:lsdException w:name="toc 5" w:uiPriority="39"/>
+    <w:lsdException w:name="toc 6" w:uiPriority="39"/>
+    <w:lsdException w:name="toc 7" w:uiPriority="39"/>
+    <w:lsdException w:name="toc 8" w:uiPriority="39"/>
+    <w:lsdException w:name="toc 9" w:uiPriority="39"/>
+    <w:lsdException w:name="caption" w:uiPriority="35" w:qFormat="1"/>
+    <w:lsdException w:name="Title" w:semiHidden="0" w:uiPriority="10" w:unhideWhenUsed="0" w:qFormat="1"/>
+    <w:lsdException w:name="Default Paragraph Font" w:uiPriority="1"/>
+    <w:lsdException w:name="Subtitle" w:semiHidden="0" w:uiPriority="11" w:unhideWhenUsed="0" w:qFormat="1"/>
+    <w:lsdException w:name="Strong" w:semiHidden="0" w:uiPriority="22" w:unhideWhenUsed="0" w:qFormat="1"/>
+    <w:lsdException w:name="Emphasis" w:semiHidden="0" w:uiPriority="20" w:unhideWhenUsed="0" w:qFormat="1"/>
+    <w:lsdException w:name="Table Grid" w:semiHidden="0" w:uiPriority="39" w:unhideWhenUsed="0"/>
+    <w:lsdException w:name="Placeholder Text" w:unhideWhenUsed="0"/>
+    <w:lsdException w:name="No Spacing" w:semiHidden="0" w:uiPriority="1" w:unhideWhenUsed="0" w:qFormat="1"/>
+    <w:lsdException w:name="Light Shading" w:semiHidden="0" w:uiPriority="60" w:unhideWhenUsed="0"/>
+    <w:lsdException w:name="Light List" w:semiHidden="0" w:uiPriority="61" w:unhideWhenUsed="0"/>
+    <w:lsdException w:name="Light Grid" w:semiHidden="0" w:uiPriority="62" w:unhideWhenUsed="0"/>
+    <w:lsdException w:name="Medium Shading 1" w:semiHidden="0" w:uiPriority="63" w:unhideWhenUsed="0"/>
+    <w:lsdException w:name="Medium Shading 2" w:semiHidden="0" w:uiPriority="64" w:unhideWhenUsed="0"/>
+    <w:lsdException w:name="Medium List 1" w:semiHidden="0" w:uiPriority="65" w:unhideWhenUsed="0"/>
+    <w:lsdException w:name="Medium List 2" w:semiHidden="0" w:uiPriority="66" w:unhideWhenUsed="0"/>
+    <w:lsdException w:name="Medium Grid 1" w:semiHidden="0" w:uiPriority="67" w:unhideWhenUsed="0"/>
+    <w:lsdException w:name="Medium Grid 2" w:semiHidden="0" w:uiPriority="68" w:unhideWhenUsed="0"/>
+    <w:lsdException w:name="Medium Grid 3" w:semiHidden="0" w:uiPriority="69" w:unhideWhenUsed="0"/>
+    <w:lsdException w:name="Dark List" w:semiHidden="0" w:uiPriority="70" w:unhideWhenUsed="0"/>
+    <w:lsdException w:name="Colorful Shading" w:semiHidden="0" w:uiPriority="71" w:unhideWhenUsed="0"/>
+    <w:lsdException w:name="Colorful List" w:semiHidden="0" w:uiPriority="72" w:unhideWhenUsed="0"/>
+    <w:lsdException w:name="Colorful Grid" w:semiHidden="0" w:uiPriority="73" w:unhideWhenUsed="0"/>
+    <w:lsdException w:name="Light Shading Accent 1" w:semiHidden="0" w:uiPriority="60" w:unhideWhenUsed="0"/>
+    <w:lsdException w:name="Light List Accent 1" w:semiHidden="0" w:uiPriority="61" w:unhideWhenUsed="0"/>
+    <w:lsdException w:name="Light Grid Accent 1" w:semiHidden="0" w:uiPriority="62" w:unhideWhenUsed="0"/>
+    <w:lsdException w:name="Medium Shading 1 Accent 1" w:semiHidden="0" w:uiPriority="63" w:unhideWhenUsed="0"/>
+    <w:lsdException w:name="Medium Shading 2 Accent 1" w:semiHidden="0" w:uiPriority="64" w:unhideWhenUsed="0"/>
+    <w:lsdException w:name="Medium List 1 Accent 1" w:semiHidden="0" w:uiPriority="65" w:unhideWhenUsed="0"/>
+    <w:lsdException w:name="Revision" w:unhideWhenUsed="0"/>
+    <w:lsdException w:name="List Paragraph" w:semiHidden="0" w:uiPriority="34" w:unhideWhenUsed="0" w:qFormat="1"/>
+    <w:lsdException w:name="Quote" w:semiHidden="0" w:uiPriority="29" w:unhideWhenUsed="0" w:qFormat="1"/>
+    <w:lsdException w:name="Intense Quote" w:semiHidden="0" w:uiPriority="30" w:unhideWhenUsed="0" w:qFormat="1"/>
+    <w:lsdException w:name="Medium List 2 Accent 1" w:semiHidden="0" w:uiPriority="66" w:unhideWhenUsed="0"/>
+    <w:lsdException w:name="Medium Grid 1 Accent 1" w:semiHidden="0" w:uiPriority="67" w:unhideWhenUsed="0"/>
+    <w:lsdException w:name="Medium Grid 2 Accent 1" w:semiHidden="0" w:uiPriority="68" w:unhideWhenUsed="0"/>
+    <w:lsdException w:name="Medium Grid 3 Accent 1" w:semiHidden="0" w:uiPriority="69" w:unhideWhenUsed="0"/>
+    <w:lsdException w:name="Dark List Accent 1" w:semiHidden="0" w:uiPriority="70" w:unhideWhenUsed="0"/>
+    <w:lsdException w:name="Colorful Shading Accent 1" w:semiHidden="0" w:uiPriority="71" w:unhideWhenUsed="0"/>
+    <w:lsdException w:name="Colorful List Accent 1" w:semiHidden="0" w:uiPriority="72" w:unhideWhenUsed="0"/>
+    <w:lsdException w:name="Colorful Grid Accent 1" w:semiHidden="0" w:uiPriority="73" w:unhideWhenUsed="0"/>
+    <w:lsdException w:name="Light Shading Accent 2" w:semiHidden="0" w:uiPriority="60" w:unhideWhenUsed="0"/>
+    <w:lsdException w:name="Light List Accent 2" w:semiHidden="0" w:uiPriority="61" w:unhideWhenUsed="0"/>
+    <w:lsdException w:name="Light Grid Accent 2" w:semiHidden="0" w:uiPriority="62" w:unhideWhenUsed="0"/>
+    <w:lsdException w:name="Medium Shading 1 Accent 2" w:semiHidden="0" w:uiPriority="63" w:unhideWhenUsed="0"/>
+    <w:lsdException w:name="Medium Shading 2 Accent 2" w:semiHidden="0" w:uiPriority="64" w:unhideWhenUsed="0"/>
+    <w:lsdException w:name="Medium List 1 Accent 2" w:semiHidden="0" w:uiPriority="65" w:unhideWhenUsed="0"/>
+    <w:lsdException w:name="Medium List 2 Accent 2" w:semiHidden="0" w:uiPriority="66" w:unhideWhenUsed="0"/>
+    <w:lsdException w:name="Medium Grid 1 Accent 2" w:semiHidden="0" w:uiPriority="67" w:unhideWhenUsed="0"/>
+    <w:lsdException w:name="Medium Grid 2 Accent 2" w:semiHidden="0" w:uiPriority="68" w:unhideWhenUsed="0"/>
+    <w:lsdException w:name="Medium Grid 3 Accent 2" w:semiHidden="0" w:uiPriority="69" w:unhideWhenUsed="0"/>
+    <w:lsdException w:name="Dark List Accent 2" w:semiHidden="0" w:uiPriority="70" w:unhideWhenUsed="0"/>
+    <w:lsdException w:name="Colorful Shading Accent 2" w:semiHidden="0" w:uiPriority="71" w:unhideWhenUsed="0"/>
+    <w:lsdException w:name="Colorful List Accent 2" w:semiHidden="0" w:uiPriority="72" w:unhideWhenUsed="0"/>
+    <w:lsdException w:name="Colorful Grid Accent 2" w:semiHidden="0" w:uiPriority="73" w:unhideWhenUsed="0"/>
+    <w:lsdException w:name="Light Shading Accent 3" w:semiHidden="0" w:uiPriority="60" w:unhideWhenUsed="0"/>
+    <w:lsdException w:name="Light List Accent 3" w:semiHidden="0" w:uiPriority="61" w:unhideWhenUsed="0"/>
+    <w:lsdException w:name="Light Grid Accent 3" w:semiHidden="0" w:uiPriority="62" w:unhideWhenUsed="0"/>
+    <w:lsdException w:name="Medium Shading 1 Accent 3" w:semiHidden="0" w:uiPriority="63" w:unhideWhenUsed="0"/>
+    <w:lsdException w:name="Medium Shading 2 Accent 3" w:semiHidden="0" w:uiPriority="64" w:unhideWhenUsed="0"/>
+    <w:lsdException w:name="Medium List 1 Accent 3" w:semiHidden="0" w:uiPriority="65" w:unhideWhenUsed="0"/>
+    <w:lsdException w:name="Medium List 2 Accent 3" w:semiHidden="0" w:uiPriority="66" w:unhideWhenUsed="0"/>
+    <w:lsdException w:name="Medium Grid 1 Accent 3" w:semiHidden="0" w:uiPriority="67" w:unhideWhenUsed="0"/>
+    <w:lsdException w:name="Medium Grid 2 Accent 3" w:semiHidden="0" w:uiPriority="68" w:unhideWhenUsed="0"/>
+    <w:lsdException w:name="Medium Grid 3 Accent 3" w:semiHidden="0" w:uiPriority="69" w:unhideWhenUsed="0"/>
+    <w:lsdException w:name="Dark List Accent 3" w:semiHidden="0" w:uiPriority="70" w:unhideWhenUsed="0"/>
+    <w:lsdException w:name="Colorful Shading Accent 3" w:semiHidden="0" w:uiPriority="71" w:unhideWhenUsed="0"/>
+    <w:lsdException w:name="Colorful List Accent 3" w:semiHidden="0" w:uiPriority="72" w:unhideWhenUsed="0"/>
+    <w:lsdException w:name="Colorful Grid Accent 3" w:semiHidden="0" w:uiPriority="73" w:unhideWhenUsed="0"/>
+    <w:lsdException w:name="Light Shading Accent 4" w:semiHidden="0" w:uiPriority="60" w:unhideWhenUsed="0"/>
+    <w:lsdException w:name="Light List Accent 4" w:semiHidden="0" w:uiPriority="61" w:unhideWhenUsed="0"/>
+    <w:lsdException w:name="Light Grid Accent 4" w:semiHidden="0" w:uiPriority="62" w:unhideWhenUsed="0"/>
+    <w:lsdException w:name="Medium Shading 1 Accent 4" w:semiHidden="0" w:uiPriority="63" w:unhideWhenUsed="0"/>
+    <w:lsdException w:name="Medium Shading 2 Accent 4" w:semiHidden="0" w:uiPriority="64" w:unhideWhenUsed="0"/>
+    <w:lsdException w:name="Medium List 1 Accent 4" w:semiHidden="0" w:uiPriority="65" w:unhideWhenUsed="0"/>
+    <w:lsdException w:name="Medium List 2 Accent 4" w:semiHidden="0" w:uiPriority="66" w:unhideWhenUsed="0"/>
+    <w:lsdException w:name="Medium Grid 1 Accent 4" w:semiHidden="0" w:uiPriority="67" w:unhideWhenUsed="0"/>
+    <w:lsdException w:name="Medium Grid 2 Accent 4" w:semiHidden="0" w:uiPriority="68" w:unhideWhenUsed="0"/>
+    <w:lsdException w:name="Medium Grid 3 Accent 4" w:semiHidden="0" w:uiPriority="69" w:unhideWhenUsed="0"/>
+    <w:lsdException w:name="Dark List Accent 4" w:semiHidden="0" w:uiPriority="70" w:unhideWhenUsed="0"/>
+    <w:lsdException w:name="Colorful Shading Accent 4" w:semiHidden="0" w:uiPriority="71" w:unhideWhenUsed="0"/>
+    <w:lsdException w:name="Colorful List Accent 4" w:semiHidden="0" w:uiPriority="72" w:unhideWhenUsed="0"/>
+    <w:lsdException w:name="Colorful Grid Accent 4" w:semiHidden="0" w:uiPriority="73" w:unhideWhenUsed="0"/>
+    <w:lsdException w:name="Light Shading Accent 5" w:semiHidden="0" w:uiPriority="60" w:unhideWhenUsed="0"/>
+    <w:lsdException w:name="Light List Accent 5" w:semiHidden="0" w:uiPriority="61" w:unhideWhenUsed="0"/>
+    <w:lsdException w:name="Light Grid Accent 5" w:semiHidden="0" w:uiPriority="62" w:unhideWhenUsed="0"/>
+    <w:lsdException w:name="Medium Shading 1 Accent 5" w:semiHidden="0" w:uiPriority="63" w:unhideWhenUsed="0"/>
+    <w:lsdException w:name="Medium Shading 2 Accent 5" w:semiHidden="0" w:uiPriority="64" w:unhideWhenUsed="0"/>
+    <w:lsdException w:name="Medium List 1 Accent 5" w:semiHidden="0" w:uiPriority="65" w:unhideWhenUsed="0"/>
+    <w:lsdException w:name="Medium List 2 Accent 5" w:semiHidden="0" w:uiPriority="66" w:unhideWhenUsed="0"/>
+    <w:lsdException w:name="Medium Grid 1 Accent 5" w:semiHidden="0" w:uiPriority="67" w:unhideWhenUsed="0"/>
+    <w:lsdException w:name="Medium Grid 2 Accent 5" w:semiHidden="0" w:uiPriority="68" w:unhideWhenUsed="0"/>
+    <w:lsdException w:name="Medium Grid 3 Accent 5" w:semiHidden="0" w:uiPriority="69" w:unhideWhenUsed="0"/>
+    <w:lsdException w:name="Dark List Accent 5" w:semiHidden="0" w:uiPriority="70" w:unhideWhenUsed="0"/>
+    <w:lsdException w:name="Colorful Shading Accent 5" w:semiHidden="0" w:uiPriority="71" w:unhideWhenUsed="0"/>
+    <w:lsdException w:name="Colorful List Accent 5" w:semiHidden="0" w:uiPriority="72" w:unhideWhenUsed="0"/>
+    <w:lsdException w:name="Colorful Grid Accent 5" w:semiHidden="0" w:uiPriority="73" w:unhideWhenUsed="0"/>
+    <w:lsdException w:name="Light Shading Accent 6" w:semiHidden="0" w:uiPriority="60" w:unhideWhenUsed="0"/>
+    <w:lsdException w:name="Light List Accent 6" w:semiHidden="0" w:uiPriority="61" w:unhideWhenUsed="0"/>
+    <w:lsdException w:name="Light Grid Accent 6" w:semiHidden="0" w:uiPriority="62" w:unhideWhenUsed="0"/>
+    <w:lsdException w:name="Medium Shading 1 Accent 6" w:semiHidden="0" w:uiPriority="63" w:unhideWhenUsed="0"/>
+    <w:lsdException w:name="Medium Shading 2 Accent 6" w:semiHidden="0" w:uiPriority="64" w:unhideWhenUsed="0"/>
+    <w:lsdException w:name="Medium List 1 Accent 6" w:semiHidden="0" w:uiPriority="65" w:unhideWhenUsed="0"/>
+    <w:lsdException w:name="Medium List 2 Accent 6" w:semiHidden="0" w:uiPriority="66" w:unhideWhenUsed="0"/>
+    <w:lsdException w:name="Medium Grid 1 Accent 6" w:semiHidden="0" w:uiPriority="67" w:unhideWhenUsed="0"/>
+    <w:lsdException w:name="Medium Grid 2 Accent 6" w:semiHidden="0" w:uiPriority="68" w:unhideWhenUsed="0"/>
+    <w:lsdException w:name="Medium Grid 3 Accent 6" w:semiHidden="0" w:uiPriority="69" w:unhideWhenUsed="0"/>
+    <w:lsdException w:name="Dark List Accent 6" w:semiHidden="0" w:uiPriority="70" w:unhideWhenUsed="0"/>
+    <w:lsdException w:name="Colorful Shading Accent 6" w:semiHidden="0" w:uiPriority="71" w:unhideWhenUsed="0"/>
+    <w:lsdException w:name="Colorful List Accent 6" w:semiHidden="0" w:uiPriority="72" w:unhideWhenUsed="0"/>
+    <w:lsdException w:name="Colorful Grid Accent 6" w:semiHidden="0" w:uiPriority="73" w:unhideWhenUsed="0"/>
+    <w:lsdException w:name="Subtle Emphasis" w:semiHidden="0" w:uiPriority="19" w:unhideWhenUsed="0" w:qFormat="1"/>
+    <w:lsdException w:name="Intense Emphasis" w:semiHidden="0" w:uiPriority="21" w:unhideWhenUsed="0" w:qFormat="1"/>
+    <w:lsdException w:name="Subtle Reference" w:semiHidden="0" w:uiPriority="31" w:unhideWhenUsed="0" w:qFormat="1"/>
+    <w:lsdException w:name="Intense Reference" w:semiHidden="0" w:uiPriority="32" w:unhideWhenUsed="0" w:qFormat="1"/>
+    <w:lsdException w:name="Book Title" w:semiHidden="0" w:uiPriority="33" w:unhideWhenUsed="0" w:qFormat="1"/>
+    <w:lsdException w:name="Bibliography" w:uiPriority="37"/>
+    <w:lsdException w:name="TOC Heading" w:uiPriority="39" w:qFormat="1"/>
+  </w:latentStyles>
+  <w:style w:type="paragraph" w:default="1" w:styleId="Standaard">
+    <w:name w:val="Normal"/>
+    <w:qFormat/>
+  </w:style>
+  <w:style w:type="paragraph" w:styleId="Kop1">
+    <w:name w:val="heading 1"/>
+    <w:basedOn w:val="Standaard"/>
+    <w:next w:val="Standaard"/>
+    <w:link w:val="Kop1Char"/>
+    <w:uiPriority w:val="9"/>
+    <w:qFormat/>
+    <w:rsid w:val="005A6492"/>
+    <w:pPr>
+      <w:keepNext/>
+      <w:keepLines/>
+      <w:spacing w:before="240" w:after="0"/>
+      <w:outlineLvl w:val="0"/>
+    </w:pPr>
+    <w:rPr>
+      <w:rFonts w:asciiTheme="majorHAnsi" w:eastAsiaTheme="majorEastAsia" w:hAnsiTheme="majorHAnsi" w:cstheme="majorBidi"/>
+      <w:color w:val="2E74B5" w:themeColor="accent1" w:themeShade="BF"/>
+      <w:sz w:val="32"/>
+      <w:szCs w:val="32"/>
+    </w:rPr>
+  </w:style>
+  <w:style w:type="paragraph" w:styleId="Kop2">
+    <w:name w:val="heading 2"/>
+    <w:basedOn w:val="Standaard"/>
+    <w:next w:val="Standaard"/>
+    <w:link w:val="Kop2Char"/>
+    <w:uiPriority w:val="9"/>
+    <w:unhideWhenUsed/>
+    <w:qFormat/>
+    <w:rsid w:val="00687F59"/>
+    <w:pPr>
+      <w:keepNext/>
+      <w:keepLines/>
+      <w:spacing w:before="40" w:after="0"/>
+      <w:outlineLvl w:val="1"/>
+    </w:pPr>
+    <w:rPr>
+      <w:rFonts w:asciiTheme="majorHAnsi" w:eastAsiaTheme="majorEastAsia" w:hAnsiTheme="majorHAnsi" w:cstheme="majorBidi"/>
+      <w:color w:val="2E74B5" w:themeColor="accent1" w:themeShade="BF"/>
+      <w:sz w:val="26"/>
+      <w:szCs w:val="26"/>
+    </w:rPr>
+  </w:style>
+  <w:style w:type="character" w:default="1" w:styleId="Standaardalinea-lettertype">
+    <w:name w:val="Default Paragraph Font"/>
+    <w:uiPriority w:val="1"/>
+    <w:semiHidden/>
+    <w:unhideWhenUsed/>
+  </w:style>
+  <w:style w:type="table" w:default="1" w:styleId="Standaardtabel">
+    <w:name w:val="Normal Table"/>
+    <w:uiPriority w:val="99"/>
+    <w:semiHidden/>
+    <w:unhideWhenUsed/>
+    <w:tblPr>
+      <w:tblInd w:w="0" w:type="dxa"/>
+      <w:tblCellMar>
+        <w:top w:w="0" w:type="dxa"/>
+        <w:left w:w="108" w:type="dxa"/>
+        <w:bottom w:w="0" w:type="dxa"/>
+        <w:right w:w="108" w:type="dxa"/>
+      </w:tblCellMar>
+    </w:tblPr>
+  </w:style>
+  <w:style w:type="numbering" w:default="1" w:styleId="Geenlijst">
+    <w:name w:val="No List"/>
+    <w:uiPriority w:val="99"/>
+    <w:semiHidden/>
+    <w:unhideWhenUsed/>
+  </w:style>
+  <w:style w:type="paragraph" w:styleId="Geenafstand">
+    <w:name w:val="No Spacing"/>
+    <w:link w:val="GeenafstandChar"/>
+    <w:uiPriority w:val="1"/>
+    <w:qFormat/>
+    <w:rsid w:val="005A6492"/>
+    <w:pPr>
+      <w:spacing w:after="0" w:line="240" w:lineRule="auto"/>
+    </w:pPr>
+  </w:style>
+  <w:style w:type="character" w:customStyle="1" w:styleId="GeenafstandChar">
+    <w:name w:val="Geen afstand Char"/>
+    <w:basedOn w:val="Standaardalinea-lettertype"/>
+    <w:link w:val="Geenafstand"/>
+    <w:uiPriority w:val="1"/>
+    <w:rsid w:val="005A6492"/>
+  </w:style>
+  <w:style w:type="paragraph" w:styleId="Koptekst">
+    <w:name w:val="header"/>
+    <w:basedOn w:val="Standaard"/>
+    <w:link w:val="KoptekstChar"/>
+    <w:uiPriority w:val="99"/>
+    <w:unhideWhenUsed/>
+    <w:rsid w:val="005A6492"/>
+    <w:pPr>
+      <w:tabs>
+        <w:tab w:val="center" w:pos="4536"/>
+        <w:tab w:val="right" w:pos="9072"/>
+      </w:tabs>
+      <w:spacing w:after="0" w:line="240" w:lineRule="auto"/>
+    </w:pPr>
+  </w:style>
+  <w:style w:type="character" w:customStyle="1" w:styleId="KoptekstChar">
+    <w:name w:val="Koptekst Char"/>
+    <w:basedOn w:val="Standaardalinea-lettertype"/>
+    <w:link w:val="Koptekst"/>
+    <w:uiPriority w:val="99"/>
+    <w:rsid w:val="005A6492"/>
+  </w:style>
+  <w:style w:type="paragraph" w:styleId="Voettekst">
+    <w:name w:val="footer"/>
+    <w:basedOn w:val="Standaard"/>
+    <w:link w:val="VoettekstChar"/>
+    <w:uiPriority w:val="99"/>
+    <w:unhideWhenUsed/>
+    <w:rsid w:val="005A6492"/>
+    <w:pPr>
+      <w:tabs>
+        <w:tab w:val="center" w:pos="4536"/>
+        <w:tab w:val="right" w:pos="9072"/>
+      </w:tabs>
+      <w:spacing w:after="0" w:line="240" w:lineRule="auto"/>
+    </w:pPr>
+  </w:style>
+  <w:style w:type="character" w:customStyle="1" w:styleId="VoettekstChar">
+    <w:name w:val="Voettekst Char"/>
+    <w:basedOn w:val="Standaardalinea-lettertype"/>
+    <w:link w:val="Voettekst"/>
+    <w:uiPriority w:val="99"/>
+    <w:rsid w:val="005A6492"/>
+  </w:style>
+  <w:style w:type="character" w:customStyle="1" w:styleId="Kop1Char">
+    <w:name w:val="Kop 1 Char"/>
+    <w:basedOn w:val="Standaardalinea-lettertype"/>
+    <w:link w:val="Kop1"/>
+    <w:uiPriority w:val="9"/>
+    <w:rsid w:val="005A6492"/>
+    <w:rPr>
+      <w:rFonts w:asciiTheme="majorHAnsi" w:eastAsiaTheme="majorEastAsia" w:hAnsiTheme="majorHAnsi" w:cstheme="majorBidi"/>
+      <w:color w:val="2E74B5" w:themeColor="accent1" w:themeShade="BF"/>
+      <w:sz w:val="32"/>
+      <w:szCs w:val="32"/>
+    </w:rPr>
+  </w:style>
+  <w:style w:type="paragraph" w:styleId="Kopvaninhoudsopgave">
+    <w:name w:val="TOC Heading"/>
+    <w:basedOn w:val="Kop1"/>
+    <w:next w:val="Standaard"/>
+    <w:uiPriority w:val="39"/>
+    <w:unhideWhenUsed/>
+    <w:qFormat/>
+    <w:rsid w:val="005A6492"/>
+    <w:pPr>
+      <w:outlineLvl w:val="9"/>
+    </w:pPr>
+    <w:rPr>
+      <w:lang w:eastAsia="nl-NL"/>
+    </w:rPr>
+  </w:style>
+  <w:style w:type="paragraph" w:styleId="Inhopg1">
+    <w:name w:val="toc 1"/>
+    <w:basedOn w:val="Standaard"/>
+    <w:next w:val="Standaard"/>
+    <w:autoRedefine/>
+    <w:uiPriority w:val="39"/>
+    <w:unhideWhenUsed/>
+    <w:rsid w:val="005A6492"/>
+    <w:pPr>
+      <w:spacing w:after="100"/>
+    </w:pPr>
+  </w:style>
+  <w:style w:type="character" w:styleId="Hyperlink">
+    <w:name w:val="Hyperlink"/>
+    <w:basedOn w:val="Standaardalinea-lettertype"/>
+    <w:uiPriority w:val="99"/>
+    <w:unhideWhenUsed/>
+    <w:rsid w:val="005A6492"/>
+    <w:rPr>
+      <w:color w:val="0563C1" w:themeColor="hyperlink"/>
+      <w:u w:val="single"/>
+    </w:rPr>
+  </w:style>
+  <w:style w:type="table" w:customStyle="1" w:styleId="GridTable4-Accent51">
+    <w:name w:val="Grid Table 4 - Accent 51"/>
+    <w:basedOn w:val="Standaardtabel"/>
+    <w:uiPriority w:val="49"/>
+    <w:rsid w:val="005B59C2"/>
+    <w:pPr>
+      <w:spacing w:after="0" w:line="240" w:lineRule="auto"/>
+    </w:pPr>
+    <w:tblPr>
+      <w:tblStyleRowBandSize w:val="1"/>
+      <w:tblStyleColBandSize w:val="1"/>
+      <w:tblBorders>
+        <w:top w:val="single" w:sz="4" w:space="0" w:color="8EAADB" w:themeColor="accent5" w:themeTint="99"/>
+        <w:left w:val="single" w:sz="4" w:space="0" w:color="8EAADB" w:themeColor="accent5" w:themeTint="99"/>
+        <w:bottom w:val="single" w:sz="4" w:space="0" w:color="8EAADB" w:themeColor="accent5" w:themeTint="99"/>
+        <w:right w:val="single" w:sz="4" w:space="0" w:color="8EAADB" w:themeColor="accent5" w:themeTint="99"/>
+        <w:insideH w:val="single" w:sz="4" w:space="0" w:color="8EAADB" w:themeColor="accent5" w:themeTint="99"/>
+        <w:insideV w:val="single" w:sz="4" w:space="0" w:color="8EAADB" w:themeColor="accent5" w:themeTint="99"/>
+      </w:tblBorders>
+    </w:tblPr>
+    <w:tblStylePr w:type="firstRow">
+      <w:rPr>
+        <w:b/>
+        <w:bCs/>
+        <w:color w:val="FFFFFF" w:themeColor="background1"/>
+      </w:rPr>
+      <w:tblPr/>
+      <w:tcPr>
+        <w:tcBorders>
+          <w:top w:val="single" w:sz="4" w:space="0" w:color="4472C4" w:themeColor="accent5"/>
+          <w:left w:val="single" w:sz="4" w:space="0" w:color="4472C4" w:themeColor="accent5"/>
+          <w:bottom w:val="single" w:sz="4" w:space="0" w:color="4472C4" w:themeColor="accent5"/>
+          <w:right w:val="single" w:sz="4" w:space="0" w:color="4472C4" w:themeColor="accent5"/>
+          <w:insideH w:val="nil"/>
+          <w:insideV w:val="nil"/>
+        </w:tcBorders>
+        <w:shd w:val="clear" w:color="auto" w:fill="4472C4" w:themeFill="accent5"/>
+      </w:tcPr>
+    </w:tblStylePr>
+    <w:tblStylePr w:type="lastRow">
+      <w:rPr>
+        <w:b/>
+        <w:bCs/>
+      </w:rPr>
+      <w:tblPr/>
+      <w:tcPr>
+        <w:tcBorders>
+          <w:top w:val="double" w:sz="4" w:space="0" w:color="4472C4" w:themeColor="accent5"/>
+        </w:tcBorders>
+      </w:tcPr>
+    </w:tblStylePr>
+    <w:tblStylePr w:type="firstCol">
+      <w:rPr>
+        <w:b/>
+        <w:bCs/>
+      </w:rPr>
+    </w:tblStylePr>
+    <w:tblStylePr w:type="lastCol">
+      <w:rPr>
+        <w:b/>
+        <w:bCs/>
+      </w:rPr>
+    </w:tblStylePr>
+    <w:tblStylePr w:type="band1Vert">
+      <w:tblPr/>
+      <w:tcPr>
+        <w:shd w:val="clear" w:color="auto" w:fill="D9E2F3" w:themeFill="accent5" w:themeFillTint="33"/>
+      </w:tcPr>
+    </w:tblStylePr>
+    <w:tblStylePr w:type="band1Horz">
+      <w:tblPr/>
+      <w:tcPr>
+        <w:shd w:val="clear" w:color="auto" w:fill="D9E2F3" w:themeFill="accent5" w:themeFillTint="33"/>
+      </w:tcPr>
+    </w:tblStylePr>
+  </w:style>
+  <w:style w:type="paragraph" w:styleId="Ballontekst">
+    <w:name w:val="Balloon Text"/>
+    <w:basedOn w:val="Standaard"/>
+    <w:link w:val="BallontekstChar"/>
+    <w:uiPriority w:val="99"/>
+    <w:semiHidden/>
+    <w:unhideWhenUsed/>
+    <w:rsid w:val="00C13341"/>
+    <w:pPr>
+      <w:spacing w:after="0" w:line="240" w:lineRule="auto"/>
+    </w:pPr>
+    <w:rPr>
+      <w:rFonts w:ascii="Tahoma" w:hAnsi="Tahoma" w:cs="Tahoma"/>
+      <w:sz w:val="16"/>
+      <w:szCs w:val="16"/>
+    </w:rPr>
+  </w:style>
+  <w:style w:type="character" w:customStyle="1" w:styleId="BallontekstChar">
+    <w:name w:val="Ballontekst Char"/>
+    <w:basedOn w:val="Standaardalinea-lettertype"/>
+    <w:link w:val="Ballontekst"/>
+    <w:uiPriority w:val="99"/>
+    <w:semiHidden/>
+    <w:rsid w:val="00C13341"/>
+    <w:rPr>
+      <w:rFonts w:ascii="Tahoma" w:hAnsi="Tahoma" w:cs="Tahoma"/>
+      <w:sz w:val="16"/>
+      <w:szCs w:val="16"/>
+    </w:rPr>
+  </w:style>
+  <w:style w:type="character" w:customStyle="1" w:styleId="Kop2Char">
+    <w:name w:val="Kop 2 Char"/>
+    <w:basedOn w:val="Standaardalinea-lettertype"/>
+    <w:link w:val="Kop2"/>
+    <w:uiPriority w:val="9"/>
+    <w:rsid w:val="00687F59"/>
+    <w:rPr>
+      <w:rFonts w:asciiTheme="majorHAnsi" w:eastAsiaTheme="majorEastAsia" w:hAnsiTheme="majorHAnsi" w:cstheme="majorBidi"/>
+      <w:color w:val="2E74B5" w:themeColor="accent1" w:themeShade="BF"/>
+      <w:sz w:val="26"/>
+      <w:szCs w:val="26"/>
+    </w:rPr>
+  </w:style>
+  <w:style w:type="table" w:styleId="Tabelraster">
+    <w:name w:val="Table Grid"/>
+    <w:basedOn w:val="Standaardtabel"/>
+    <w:uiPriority w:val="39"/>
+    <w:rsid w:val="00687F59"/>
+    <w:pPr>
+      <w:spacing w:after="0" w:line="240" w:lineRule="auto"/>
+    </w:pPr>
+    <w:tblPr>
+      <w:tblBorders>
+        <w:top w:val="single" w:sz="4" w:space="0" w:color="auto"/>
+        <w:left w:val="single" w:sz="4" w:space="0" w:color="auto"/>
+        <w:bottom w:val="single" w:sz="4" w:space="0" w:color="auto"/>
+        <w:right w:val="single" w:sz="4" w:space="0" w:color="auto"/>
+        <w:insideH w:val="single" w:sz="4" w:space="0" w:color="auto"/>
+        <w:insideV w:val="single" w:sz="4" w:space="0" w:color="auto"/>
+      </w:tblBorders>
+    </w:tblPr>
+  </w:style>
+  <w:style w:type="table" w:customStyle="1" w:styleId="GridTable4-Accent52">
+    <w:name w:val="Grid Table 4 - Accent 52"/>
+    <w:basedOn w:val="Standaardtabel"/>
+    <w:uiPriority w:val="49"/>
+    <w:rsid w:val="00E56194"/>
+    <w:pPr>
+      <w:spacing w:after="0" w:line="240" w:lineRule="auto"/>
+    </w:pPr>
+    <w:tblPr>
+      <w:tblStyleRowBandSize w:val="1"/>
+      <w:tblStyleColBandSize w:val="1"/>
+      <w:tblBorders>
+        <w:top w:val="single" w:sz="4" w:space="0" w:color="8EAADB" w:themeColor="accent5" w:themeTint="99"/>
+        <w:left w:val="single" w:sz="4" w:space="0" w:color="8EAADB" w:themeColor="accent5" w:themeTint="99"/>
+        <w:bottom w:val="single" w:sz="4" w:space="0" w:color="8EAADB" w:themeColor="accent5" w:themeTint="99"/>
+        <w:right w:val="single" w:sz="4" w:space="0" w:color="8EAADB" w:themeColor="accent5" w:themeTint="99"/>
+        <w:insideH w:val="single" w:sz="4" w:space="0" w:color="8EAADB" w:themeColor="accent5" w:themeTint="99"/>
+        <w:insideV w:val="single" w:sz="4" w:space="0" w:color="8EAADB" w:themeColor="accent5" w:themeTint="99"/>
+      </w:tblBorders>
+    </w:tblPr>
+    <w:tblStylePr w:type="firstRow">
+      <w:rPr>
+        <w:b/>
+        <w:bCs/>
+        <w:color w:val="FFFFFF" w:themeColor="background1"/>
+      </w:rPr>
+      <w:tblPr/>
+      <w:tcPr>
+        <w:tcBorders>
+          <w:top w:val="single" w:sz="4" w:space="0" w:color="4472C4" w:themeColor="accent5"/>
+          <w:left w:val="single" w:sz="4" w:space="0" w:color="4472C4" w:themeColor="accent5"/>
+          <w:bottom w:val="single" w:sz="4" w:space="0" w:color="4472C4" w:themeColor="accent5"/>
+          <w:right w:val="single" w:sz="4" w:space="0" w:color="4472C4" w:themeColor="accent5"/>
+          <w:insideH w:val="nil"/>
+          <w:insideV w:val="nil"/>
+        </w:tcBorders>
+        <w:shd w:val="clear" w:color="auto" w:fill="4472C4" w:themeFill="accent5"/>
+      </w:tcPr>
+    </w:tblStylePr>
+    <w:tblStylePr w:type="lastRow">
+      <w:rPr>
+        <w:b/>
+        <w:bCs/>
+      </w:rPr>
+      <w:tblPr/>
+      <w:tcPr>
+        <w:tcBorders>
+          <w:top w:val="double" w:sz="4" w:space="0" w:color="4472C4" w:themeColor="accent5"/>
+        </w:tcBorders>
+      </w:tcPr>
+    </w:tblStylePr>
+    <w:tblStylePr w:type="firstCol">
+      <w:rPr>
+        <w:b/>
+        <w:bCs/>
+      </w:rPr>
+    </w:tblStylePr>
+    <w:tblStylePr w:type="lastCol">
+      <w:rPr>
+        <w:b/>
+        <w:bCs/>
+      </w:rPr>
+    </w:tblStylePr>
+    <w:tblStylePr w:type="band1Vert">
+      <w:tblPr/>
+      <w:tcPr>
+        <w:shd w:val="clear" w:color="auto" w:fill="D9E2F3" w:themeFill="accent5" w:themeFillTint="33"/>
+      </w:tcPr>
+    </w:tblStylePr>
+    <w:tblStylePr w:type="band1Horz">
+      <w:tblPr/>
+      <w:tcPr>
+        <w:shd w:val="clear" w:color="auto" w:fill="D9E2F3" w:themeFill="accent5" w:themeFillTint="33"/>
+      </w:tcPr>
+    </w:tblStylePr>
+  </w:style>
+  <w:style w:type="paragraph" w:styleId="Inhopg2">
+    <w:name w:val="toc 2"/>
+    <w:basedOn w:val="Standaard"/>
+    <w:next w:val="Standaard"/>
     <w:autoRedefine/>
     <w:uiPriority w:val="39"/>
     <w:unhideWhenUsed/>
@@ -11156,7 +11607,7 @@
   <a:extraClrSchemeLst/>
   <a:extLst>
     <a:ext uri="{05A4C25C-085E-4340-85A3-A5531E510DB2}">
-      <thm15:themeFamily xmlns:thm15="http://schemas.microsoft.com/office/thememl/2012/main" name="Office Theme" id="{62F939B6-93AF-4DB8-9C6B-D6C7DFDC589F}" vid="{4A3C46E8-61CC-4603-A589-7422A47A8E4A}"/>
+      <thm15:themeFamily xmlns="" xmlns:thm15="http://schemas.microsoft.com/office/thememl/2012/main" name="Office Theme" id="{62F939B6-93AF-4DB8-9C6B-D6C7DFDC589F}" vid="{4A3C46E8-61CC-4603-A589-7422A47A8E4A}"/>
     </a:ext>
   </a:extLst>
 </a:theme>
@@ -11186,7 +11637,7 @@
 </file>
 
 <file path=customXml/itemProps2.xml><?xml version="1.0" encoding="utf-8"?>
-<ds:datastoreItem xmlns:ds="http://schemas.openxmlformats.org/officeDocument/2006/customXml" ds:itemID="{A500CB50-B9AC-4344-BF92-38BDF64F13BC}">
+<ds:datastoreItem xmlns:ds="http://schemas.openxmlformats.org/officeDocument/2006/customXml" ds:itemID="{ACA1FBE4-7A39-4E43-B8D8-880E323CB7A3}">
   <ds:schemaRefs>
     <ds:schemaRef ds:uri="http://schemas.openxmlformats.org/officeDocument/2006/bibliography"/>
   </ds:schemaRefs>

</xml_diff>